<commit_message>
fixing jurisdiction in docx template
</commit_message>
<xml_diff>
--- a/docassemble/StartingChildCustodyActionPlan/data/templates/starting_child_custody_action_plan.docx
+++ b/docassemble/StartingChildCustodyActionPlan/data/templates/starting_child_custody_action_plan.docx
@@ -928,14 +928,27 @@
             <w:r>
               <w:t xml:space="preserve"> </w:t>
             </w:r>
-            <w:fldSimple w:instr=" SEQ stepList \r 1 \* MERGEFORMAT ">
-              <w:r>
-                <w:rPr>
-                  <w:noProof/>
-                </w:rPr>
-                <w:t>1</w:t>
-              </w:r>
-            </w:fldSimple>
+            <w:r>
+              <w:fldChar w:fldCharType="begin"/>
+            </w:r>
+            <w:r>
+              <w:instrText xml:space="preserve"> SEQ stepList \r 1 \* MERGEFORMAT </w:instrText>
+            </w:r>
+            <w:r>
+              <w:fldChar w:fldCharType="separate"/>
+            </w:r>
+            <w:r>
+              <w:rPr>
+                <w:noProof/>
+              </w:rPr>
+              <w:t>1</w:t>
+            </w:r>
+            <w:r>
+              <w:rPr>
+                <w:noProof/>
+              </w:rPr>
+              <w:fldChar w:fldCharType="end"/>
+            </w:r>
             <w:r>
               <w:t xml:space="preserve">: </w:t>
             </w:r>
@@ -1224,14 +1237,27 @@
             <w:r>
               <w:t xml:space="preserve">Step </w:t>
             </w:r>
-            <w:fldSimple w:instr=" SEQ stepList  \* MERGEFORMAT  \* MERGEFORMAT ">
-              <w:r>
-                <w:rPr>
-                  <w:noProof/>
-                </w:rPr>
-                <w:t>2</w:t>
-              </w:r>
-            </w:fldSimple>
+            <w:r>
+              <w:fldChar w:fldCharType="begin"/>
+            </w:r>
+            <w:r>
+              <w:instrText xml:space="preserve"> SEQ stepList  \* MERGEFORMAT  \* MERGEFORMAT </w:instrText>
+            </w:r>
+            <w:r>
+              <w:fldChar w:fldCharType="separate"/>
+            </w:r>
+            <w:r>
+              <w:rPr>
+                <w:noProof/>
+              </w:rPr>
+              <w:t>2</w:t>
+            </w:r>
+            <w:r>
+              <w:rPr>
+                <w:noProof/>
+              </w:rPr>
+              <w:fldChar w:fldCharType="end"/>
+            </w:r>
             <w:r>
               <w:t xml:space="preserve">: </w:t>
             </w:r>
@@ -1612,28 +1638,11 @@
               </w:rPr>
               <w:br/>
             </w:r>
-            <w:del w:id="7" w:author="Caroline Robinson" w:date="2023-02-23T07:13:00Z">
-              <w:r>
-                <w:fldChar w:fldCharType="begin"/>
-              </w:r>
-              <w:r>
-                <w:delInstrText xml:space="preserve"> HYPERLINK "https://courts.alaska.gov/shc/family/index.htm" </w:delInstrText>
-              </w:r>
-              <w:r>
-                <w:fldChar w:fldCharType="separate"/>
-              </w:r>
-              <w:r>
-                <w:delText>courts.alaska.gov/shc/family/index.htm</w:delText>
-              </w:r>
-              <w:r>
-                <w:fldChar w:fldCharType="end"/>
-              </w:r>
-            </w:del>
-            <w:ins w:id="8" w:author="Caroline Robinson" w:date="2023-02-23T07:13:00Z">
-              <w:r>
-                <w:t>courts.alaska.gov/shc/family/index.htm</w:t>
-              </w:r>
-            </w:ins>
+            <w:bookmarkStart w:id="7" w:name="_GoBack"/>
+            <w:r>
+              <w:t>courts.alaska.gov/shc/family</w:t>
+            </w:r>
+            <w:bookmarkEnd w:id="7"/>
           </w:p>
         </w:tc>
       </w:tr>
@@ -1699,7 +1708,31 @@
               <w:rPr>
                 <w:shd w:val="clear" w:color="auto" w:fill="FFFFFF"/>
               </w:rPr>
-              <w:t>{%tr if jurisdiction%}</w:t>
+              <w:t>{%tr if</w:t>
+            </w:r>
+            <w:r>
+              <w:rPr>
+                <w:shd w:val="clear" w:color="auto" w:fill="FFFFFF"/>
+              </w:rPr>
+              <w:t xml:space="preserve"> not</w:t>
+            </w:r>
+            <w:r>
+              <w:rPr>
+                <w:shd w:val="clear" w:color="auto" w:fill="FFFFFF"/>
+              </w:rPr>
+              <w:t xml:space="preserve"> jurisdiction</w:t>
+            </w:r>
+            <w:r>
+              <w:rPr>
+                <w:shd w:val="clear" w:color="auto" w:fill="FFFFFF"/>
+              </w:rPr>
+              <w:t xml:space="preserve"> </w:t>
+            </w:r>
+            <w:r>
+              <w:rPr>
+                <w:shd w:val="clear" w:color="auto" w:fill="FFFFFF"/>
+              </w:rPr>
+              <w:t>%}</w:t>
             </w:r>
           </w:p>
         </w:tc>
@@ -1782,8 +1815,8 @@
               </w:rPr>
               <w:t xml:space="preserve"> </w:t>
             </w:r>
-            <w:commentRangeStart w:id="9"/>
-            <w:ins w:id="10" w:author="Caroline Robinson" w:date="2023-03-14T06:56:00Z">
+            <w:commentRangeStart w:id="8"/>
+            <w:ins w:id="9" w:author="Caroline Robinson" w:date="2023-03-14T06:56:00Z">
               <w:r>
                 <w:t>M</w:t>
               </w:r>
@@ -1791,8 +1824,8 @@
                 <w:t>ake</w:t>
               </w:r>
             </w:ins>
-            <w:commentRangeEnd w:id="9"/>
-            <w:ins w:id="11" w:author="Caroline Robinson" w:date="2023-03-14T06:57:00Z">
+            <w:commentRangeEnd w:id="8"/>
+            <w:ins w:id="10" w:author="Caroline Robinson" w:date="2023-03-14T06:57:00Z">
               <w:r>
                 <w:rPr>
                   <w:rStyle w:val="CommentReference"/>
@@ -1800,10 +1833,10 @@
                   <w:color w:val="auto"/>
                   <w:spacing w:val="0"/>
                 </w:rPr>
-                <w:commentReference w:id="9"/>
+                <w:commentReference w:id="8"/>
               </w:r>
             </w:ins>
-            <w:ins w:id="12" w:author="Caroline Robinson" w:date="2023-03-14T06:56:00Z">
+            <w:ins w:id="11" w:author="Caroline Robinson" w:date="2023-03-14T06:56:00Z">
               <w:r>
                 <w:t xml:space="preserve"> sure that the </w:t>
               </w:r>
@@ -1814,7 +1847,7 @@
                 <w:t>laska court has the authority to change the order</w:t>
               </w:r>
             </w:ins>
-            <w:del w:id="13" w:author="Caroline Robinson" w:date="2023-03-14T06:56:00Z">
+            <w:del w:id="12" w:author="Caroline Robinson" w:date="2023-03-14T06:56:00Z">
               <w:r>
                 <w:delText>Check if Alaska has jurisdiction</w:delText>
               </w:r>
@@ -1884,7 +1917,7 @@
               </w:rPr>
               <w:t xml:space="preserve"> </w:t>
             </w:r>
-            <w:del w:id="14" w:author="Caroline Robinson" w:date="2023-03-14T06:58:00Z">
+            <w:del w:id="13" w:author="Caroline Robinson" w:date="2023-03-14T06:58:00Z">
               <w:r>
                 <w:delText>Review the options below to get more information or help</w:delText>
               </w:r>
@@ -2108,8 +2141,11 @@
               <w:outlineLvl w:val="2"/>
             </w:pPr>
             <w:r>
+              <w:t xml:space="preserve">After you start your case by filing a complaint and </w:t>
+            </w:r>
+            <w:r>
               <w:lastRenderedPageBreak/>
-              <w:t>After you start your case by filing a complaint and other documents, and can’t serve the other parent, ask the court to let you use alternate service.</w:t>
+              <w:t>other documents, and can’t serve the other parent, ask the court to let you use alternate service.</w:t>
             </w:r>
           </w:p>
           <w:p>
@@ -2349,19 +2385,13 @@
               <w:rPr>
                 <w:b/>
               </w:rPr>
-              <w:t xml:space="preserve">Request to Serve Defendant by Posting or Alternative Service, </w:t>
-            </w:r>
-            <w:r>
-              <w:rPr>
-                <w:b/>
-              </w:rPr>
+              <w:t>Request to Serve Defendant by Posting or Alternative Service, and Affidavit of Diligent Inquiry</w:t>
+            </w:r>
+            <w:r>
+              <w:br/>
+            </w:r>
+            <w:r>
               <w:lastRenderedPageBreak/>
-              <w:t>and Affidavit of Diligent Inquiry</w:t>
-            </w:r>
-            <w:r>
-              <w:br/>
-            </w:r>
-            <w:r>
               <w:t>public.courts.alaska.gov/web/forms/docs/civ-145.pdf</w:t>
             </w:r>
           </w:p>
@@ -2703,7 +2733,6 @@
               <w:rPr>
                 <w:b/>
               </w:rPr>
-              <w:lastRenderedPageBreak/>
               <w:t>Order for Genetic (DNA) Testing, SHC-1375</w:t>
             </w:r>
             <w:r>
@@ -2735,6 +2764,7 @@
               <w:ind w:left="405"/>
             </w:pPr>
             <w:r>
+              <w:lastRenderedPageBreak/>
               <w:t xml:space="preserve"> You can attach any DNA test results that have already been done to your complaint.</w:t>
             </w:r>
           </w:p>
@@ -3014,8 +3044,6 @@
             <w:r>
               <w:t>)</w:t>
             </w:r>
-            <w:bookmarkStart w:id="15" w:name="_GoBack"/>
-            <w:bookmarkEnd w:id="15"/>
             <w:r>
               <w:t xml:space="preserve"> </w:t>
             </w:r>
@@ -3645,7 +3673,7 @@
             <w:r>
               <w:t xml:space="preserve"> </w:t>
             </w:r>
-            <w:ins w:id="16" w:author="Caroline Robinson" w:date="2023-03-13T13:23:00Z">
+            <w:ins w:id="14" w:author="Caroline Robinson" w:date="2023-03-13T13:23:00Z">
               <w:r>
                 <w:rPr>
                   <w:b/>
@@ -3654,7 +3682,7 @@
                 <w:t>F</w:t>
               </w:r>
             </w:ins>
-            <w:ins w:id="17" w:author="Caroline Robinson" w:date="2023-03-13T13:22:00Z">
+            <w:ins w:id="15" w:author="Caroline Robinson" w:date="2023-03-13T13:22:00Z">
               <w:r>
                 <w:rPr>
                   <w:b/>
@@ -3663,7 +3691,7 @@
                 <w:t>ill out the forms to start your uncontested custody case</w:t>
               </w:r>
             </w:ins>
-            <w:del w:id="18" w:author="Caroline Robinson" w:date="2023-03-13T13:22:00Z">
+            <w:del w:id="16" w:author="Caroline Robinson" w:date="2023-03-13T13:22:00Z">
               <w:r>
                 <w:delText xml:space="preserve">tell </w:delText>
               </w:r>
@@ -3686,23 +3714,23 @@
             <w:pPr>
               <w:pStyle w:val="BodyText"/>
               <w:rPr>
+                <w:del w:id="17" w:author="Caroline Robinson" w:date="2023-03-13T13:49:00Z"/>
+              </w:rPr>
+            </w:pPr>
+            <w:del w:id="18" w:author="Caroline Robinson" w:date="2023-03-13T13:49:00Z">
+              <w:r>
+                <w:delText>If you reach a full agreement, you can use the uncontested custody forms below to tell the court about your agreement.  Note: if you use these forms, you do not need to follow the directions for “service,” below, because you and the other parent already each have a copy of all the forms.</w:delText>
+              </w:r>
+            </w:del>
+          </w:p>
+          <w:p>
+            <w:pPr>
+              <w:pStyle w:val="BodyText"/>
+              <w:rPr>
                 <w:del w:id="19" w:author="Caroline Robinson" w:date="2023-03-13T13:49:00Z"/>
               </w:rPr>
             </w:pPr>
             <w:del w:id="20" w:author="Caroline Robinson" w:date="2023-03-13T13:49:00Z">
-              <w:r>
-                <w:delText>If you reach a full agreement, you can use the uncontested custody forms below to tell the court about your agreement.  Note: if you use these forms, you do not need to follow the directions for “service,” below, because you and the other parent already each have a copy of all the forms.</w:delText>
-              </w:r>
-            </w:del>
-          </w:p>
-          <w:p>
-            <w:pPr>
-              <w:pStyle w:val="BodyText"/>
-              <w:rPr>
-                <w:del w:id="21" w:author="Caroline Robinson" w:date="2023-03-13T13:49:00Z"/>
-              </w:rPr>
-            </w:pPr>
-            <w:del w:id="22" w:author="Caroline Robinson" w:date="2023-03-13T13:49:00Z">
               <w:r>
                 <w:delText>If you do not reach a full agreement, you can use “Forms to Start Your Custody Case.”</w:delText>
               </w:r>
@@ -4627,14 +4655,27 @@
             <w:r>
               <w:t xml:space="preserve">Step </w:t>
             </w:r>
-            <w:fldSimple w:instr=" SEQ stepList \* Arabic \* MERGEFORMAT ">
-              <w:r>
-                <w:rPr>
-                  <w:noProof/>
-                </w:rPr>
-                <w:t>7</w:t>
-              </w:r>
-            </w:fldSimple>
+            <w:r>
+              <w:fldChar w:fldCharType="begin"/>
+            </w:r>
+            <w:r>
+              <w:instrText xml:space="preserve"> SEQ stepList \* Arabic \* MERGEFORMAT </w:instrText>
+            </w:r>
+            <w:r>
+              <w:fldChar w:fldCharType="separate"/>
+            </w:r>
+            <w:r>
+              <w:rPr>
+                <w:noProof/>
+              </w:rPr>
+              <w:t>7</w:t>
+            </w:r>
+            <w:r>
+              <w:rPr>
+                <w:noProof/>
+              </w:rPr>
+              <w:fldChar w:fldCharType="end"/>
+            </w:r>
             <w:r>
               <w:t xml:space="preserve">: </w:t>
             </w:r>
@@ -5674,7 +5715,7 @@
                 <w:color w:val="auto"/>
                 <w:spacing w:val="0"/>
               </w:rPr>
-              <w:commentReference w:id="23"/>
+              <w:commentReference w:id="21"/>
             </w:r>
           </w:p>
           <w:p>
@@ -8606,7 +8647,7 @@
               <w:pStyle w:val="Heading2"/>
               <w:outlineLvl w:val="1"/>
             </w:pPr>
-            <w:commentRangeStart w:id="24"/>
+            <w:commentRangeStart w:id="22"/>
             <w:r>
               <w:rPr>
                 <w:shd w:val="clear" w:color="auto" w:fill="FFFFFF"/>
@@ -8731,14 +8772,14 @@
             <w:pPr>
               <w:pStyle w:val="Body"/>
             </w:pPr>
-            <w:bookmarkStart w:id="25" w:name="_Hlk17716581"/>
+            <w:bookmarkStart w:id="23" w:name="_Hlk17716581"/>
             <w:r>
               <w:t>You can answer more questions to get information about ot</w:t>
             </w:r>
             <w:r>
               <w:t xml:space="preserve">her </w:t>
             </w:r>
-            <w:bookmarkEnd w:id="25"/>
+            <w:bookmarkEnd w:id="23"/>
             <w:r>
               <w:t>Child Custody &amp; Parenting Plan</w:t>
             </w:r>
@@ -8751,7 +8792,7 @@
             <w:r>
               <w:t xml:space="preserve"> </w:t>
             </w:r>
-            <w:bookmarkStart w:id="26" w:name="_Hlk17716590"/>
+            <w:bookmarkStart w:id="24" w:name="_Hlk17716590"/>
             <w:r>
               <w:t>If you want to save this Action Plan, be sure to download, save, or print it.</w:t>
             </w:r>
@@ -8761,7 +8802,7 @@
             <w:r>
               <w:t xml:space="preserve"> Then return to the Guided Assist page and use the Guided Assist search box to find one of the topics listed below.</w:t>
             </w:r>
-            <w:bookmarkEnd w:id="26"/>
+            <w:bookmarkEnd w:id="24"/>
           </w:p>
           <w:p>
             <w:pPr>
@@ -8845,13 +8886,13 @@
                 <w:t>Enforcing a Custody Order</w:t>
               </w:r>
             </w:hyperlink>
-            <w:commentRangeEnd w:id="24"/>
+            <w:commentRangeEnd w:id="22"/>
             <w:r>
               <w:rPr>
                 <w:rStyle w:val="CommentReference"/>
                 <w:rFonts w:eastAsia="Arial"/>
               </w:rPr>
-              <w:commentReference w:id="24"/>
+              <w:commentReference w:id="22"/>
             </w:r>
           </w:p>
         </w:tc>
@@ -8878,7 +8919,7 @@
               <w:lastRenderedPageBreak/>
               <w:t xml:space="preserve">Step </w:t>
             </w:r>
-            <w:bookmarkStart w:id="27" w:name="LastStep"/>
+            <w:bookmarkStart w:id="25" w:name="LastStep"/>
             <w:r>
               <w:rPr>
                 <w:rStyle w:val="NumChar"/>
@@ -8910,7 +8951,7 @@
               </w:rPr>
               <w:fldChar w:fldCharType="end"/>
             </w:r>
-            <w:bookmarkEnd w:id="27"/>
+            <w:bookmarkEnd w:id="25"/>
             <w:r>
               <w:t xml:space="preserve">: Get more </w:t>
             </w:r>
@@ -9318,7 +9359,7 @@
       </w:r>
     </w:p>
   </w:comment>
-  <w:comment w:id="9" w:author="Caroline Robinson" w:date="2023-03-14T06:57:00Z" w:initials="CR">
+  <w:comment w:id="8" w:author="Caroline Robinson" w:date="2023-03-14T06:57:00Z" w:initials="CR">
     <w:p>
       <w:pPr>
         <w:pStyle w:val="CommentText"/>
@@ -9334,7 +9375,7 @@
       </w:r>
     </w:p>
   </w:comment>
-  <w:comment w:id="23" w:author="Caroline Robinson" w:date="2023-02-02T15:00:00Z" w:initials="CR">
+  <w:comment w:id="21" w:author="Caroline Robinson" w:date="2023-02-02T15:00:00Z" w:initials="CR">
     <w:p>
       <w:pPr>
         <w:pStyle w:val="CommentText"/>
@@ -9350,7 +9391,7 @@
       </w:r>
     </w:p>
   </w:comment>
-  <w:comment w:id="24" w:author="Caroline Robinson" w:date="2023-02-21T16:39:00Z" w:initials="CR">
+  <w:comment w:id="22" w:author="Caroline Robinson" w:date="2023-02-21T16:39:00Z" w:initials="CR">
     <w:p>
       <w:pPr>
         <w:pStyle w:val="CommentText"/>
@@ -9446,14 +9487,27 @@
     <w:r>
       <w:t xml:space="preserve"> of </w:t>
     </w:r>
-    <w:fldSimple w:instr=" NUMPAGES  \* Arabic  \* MERGEFORMAT ">
-      <w:r>
-        <w:rPr>
-          <w:noProof/>
-        </w:rPr>
-        <w:t>26</w:t>
-      </w:r>
-    </w:fldSimple>
+    <w:r>
+      <w:fldChar w:fldCharType="begin"/>
+    </w:r>
+    <w:r>
+      <w:instrText xml:space="preserve"> NUMPAGES  \* Arabic  \* MERGEFORMAT </w:instrText>
+    </w:r>
+    <w:r>
+      <w:fldChar w:fldCharType="separate"/>
+    </w:r>
+    <w:r>
+      <w:rPr>
+        <w:noProof/>
+      </w:rPr>
+      <w:t>26</w:t>
+    </w:r>
+    <w:r>
+      <w:rPr>
+        <w:noProof/>
+      </w:rPr>
+      <w:fldChar w:fldCharType="end"/>
+    </w:r>
     <w:r>
       <w:t xml:space="preserve"> pages</w:t>
     </w:r>
@@ -11837,7 +11891,7 @@
 </file>
 
 <file path=customXml/itemProps1.xml><?xml version="1.0" encoding="utf-8"?>
-<ds:datastoreItem xmlns:ds="http://schemas.openxmlformats.org/officeDocument/2006/customXml" ds:itemID="{056CBB38-B54C-43BE-A412-B5B1FF876D8A}">
+<ds:datastoreItem xmlns:ds="http://schemas.openxmlformats.org/officeDocument/2006/customXml" ds:itemID="{232D43FE-6BE5-463E-B507-220A097875EF}">
   <ds:schemaRefs>
     <ds:schemaRef ds:uri="http://schemas.openxmlformats.org/officeDocument/2006/bibliography"/>
   </ds:schemaRefs>

</xml_diff>

<commit_message>
refined fix to jurisdiction step in docx template
</commit_message>
<xml_diff>
--- a/docassemble/StartingChildCustodyActionPlan/data/templates/starting_child_custody_action_plan.docx
+++ b/docassemble/StartingChildCustodyActionPlan/data/templates/starting_child_custody_action_plan.docx
@@ -1638,11 +1638,9 @@
               </w:rPr>
               <w:br/>
             </w:r>
-            <w:bookmarkStart w:id="7" w:name="_GoBack"/>
             <w:r>
               <w:t>courts.alaska.gov/shc/family</w:t>
             </w:r>
-            <w:bookmarkEnd w:id="7"/>
           </w:p>
         </w:tc>
       </w:tr>
@@ -1714,7 +1712,33 @@
               <w:rPr>
                 <w:shd w:val="clear" w:color="auto" w:fill="FFFFFF"/>
               </w:rPr>
-              <w:t xml:space="preserve"> not</w:t>
+              <w:t xml:space="preserve"> </w:t>
+            </w:r>
+            <w:r>
+              <w:rPr>
+                <w:shd w:val="clear" w:color="auto" w:fill="FFFFFF"/>
+              </w:rPr>
+              <w:t xml:space="preserve">user_need </w:t>
+            </w:r>
+            <w:r>
+              <w:rPr>
+                <w:shd w:val="clear" w:color="auto" w:fill="FFFFFF"/>
+              </w:rPr>
+              <w:t xml:space="preserve">== 'custody' </w:t>
+            </w:r>
+            <w:r>
+              <w:rPr>
+                <w:shd w:val="clear" w:color="auto" w:fill="FFFFFF"/>
+              </w:rPr>
+              <w:t xml:space="preserve">and </w:t>
+            </w:r>
+            <w:bookmarkStart w:id="7" w:name="_GoBack"/>
+            <w:bookmarkEnd w:id="7"/>
+            <w:r>
+              <w:rPr>
+                <w:shd w:val="clear" w:color="auto" w:fill="FFFFFF"/>
+              </w:rPr>
+              <w:t>not</w:t>
             </w:r>
             <w:r>
               <w:rPr>
@@ -1815,43 +1839,9 @@
               </w:rPr>
               <w:t xml:space="preserve"> </w:t>
             </w:r>
-            <w:commentRangeStart w:id="8"/>
-            <w:ins w:id="9" w:author="Caroline Robinson" w:date="2023-03-14T06:56:00Z">
-              <w:r>
-                <w:t>M</w:t>
-              </w:r>
-              <w:r>
-                <w:t>ake</w:t>
-              </w:r>
-            </w:ins>
-            <w:commentRangeEnd w:id="8"/>
-            <w:ins w:id="10" w:author="Caroline Robinson" w:date="2023-03-14T06:57:00Z">
-              <w:r>
-                <w:rPr>
-                  <w:rStyle w:val="CommentReference"/>
-                  <w:rFonts w:ascii="Arial" w:eastAsia="Arial" w:hAnsi="Arial" w:cs="Arial"/>
-                  <w:color w:val="auto"/>
-                  <w:spacing w:val="0"/>
-                </w:rPr>
-                <w:commentReference w:id="8"/>
-              </w:r>
-            </w:ins>
-            <w:ins w:id="11" w:author="Caroline Robinson" w:date="2023-03-14T06:56:00Z">
-              <w:r>
-                <w:t xml:space="preserve"> sure that the </w:t>
-              </w:r>
-              <w:r>
-                <w:t>A</w:t>
-              </w:r>
-              <w:r>
-                <w:t>laska court has the authority to change the order</w:t>
-              </w:r>
-            </w:ins>
-            <w:del w:id="12" w:author="Caroline Robinson" w:date="2023-03-14T06:56:00Z">
-              <w:r>
-                <w:delText>Check if Alaska has jurisdiction</w:delText>
-              </w:r>
-            </w:del>
+            <w:r>
+              <w:t>Check if Alaska has jurisdiction</w:t>
+            </w:r>
           </w:p>
           <w:p>
             <w:pPr>
@@ -1917,7 +1907,7 @@
               </w:rPr>
               <w:t xml:space="preserve"> </w:t>
             </w:r>
-            <w:del w:id="13" w:author="Caroline Robinson" w:date="2023-03-14T06:58:00Z">
+            <w:del w:id="8" w:author="Caroline Robinson" w:date="2023-03-14T06:58:00Z">
               <w:r>
                 <w:delText>Review the options below to get more information or help</w:delText>
               </w:r>
@@ -2109,11 +2099,11 @@
               <w:t xml:space="preserve">: </w:t>
             </w:r>
             <w:r>
-              <w:t xml:space="preserve">Starting a case when you don't know </w:t>
+              <w:t xml:space="preserve">Starting a case when </w:t>
             </w:r>
             <w:r>
               <w:lastRenderedPageBreak/>
-              <w:t>where the other parent is</w:t>
+              <w:t>you don't know where the other parent is</w:t>
             </w:r>
           </w:p>
         </w:tc>
@@ -2132,7 +2122,11 @@
             </w:pPr>
             <w:r>
               <w:lastRenderedPageBreak/>
-              <w:t>Usually when you start a case you must give the other parent every form you file with the court.  This is called “service.”  If you don’t know where the other parent is you can ask the court to let you use “alternate service,” which is described below.</w:t>
+              <w:t xml:space="preserve">Usually when you start a case you must give the other parent every form you file with the court.  This is called “service.”  If you don’t know where the other parent is you can ask the court to let you use </w:t>
+            </w:r>
+            <w:r>
+              <w:lastRenderedPageBreak/>
+              <w:t>“alternate service,” which is described below.</w:t>
             </w:r>
           </w:p>
           <w:p>
@@ -2141,11 +2135,7 @@
               <w:outlineLvl w:val="2"/>
             </w:pPr>
             <w:r>
-              <w:t xml:space="preserve">After you start your case by filing a complaint and </w:t>
-            </w:r>
-            <w:r>
-              <w:lastRenderedPageBreak/>
-              <w:t>other documents, and can’t serve the other parent, ask the court to let you use alternate service.</w:t>
+              <w:t>After you start your case by filing a complaint and other documents, and can’t serve the other parent, ask the court to let you use alternate service.</w:t>
             </w:r>
           </w:p>
           <w:p>
@@ -2385,13 +2375,13 @@
               <w:rPr>
                 <w:b/>
               </w:rPr>
+              <w:lastRenderedPageBreak/>
               <w:t>Request to Serve Defendant by Posting or Alternative Service, and Affidavit of Diligent Inquiry</w:t>
             </w:r>
             <w:r>
               <w:br/>
             </w:r>
             <w:r>
-              <w:lastRenderedPageBreak/>
               <w:t>public.courts.alaska.gov/web/forms/docs/civ-145.pdf</w:t>
             </w:r>
           </w:p>
@@ -2733,6 +2723,7 @@
               <w:rPr>
                 <w:b/>
               </w:rPr>
+              <w:lastRenderedPageBreak/>
               <w:t>Order for Genetic (DNA) Testing, SHC-1375</w:t>
             </w:r>
             <w:r>
@@ -2764,7 +2755,6 @@
               <w:ind w:left="405"/>
             </w:pPr>
             <w:r>
-              <w:lastRenderedPageBreak/>
               <w:t xml:space="preserve"> You can attach any DNA test results that have already been done to your complaint.</w:t>
             </w:r>
           </w:p>
@@ -3673,7 +3663,7 @@
             <w:r>
               <w:t xml:space="preserve"> </w:t>
             </w:r>
-            <w:ins w:id="14" w:author="Caroline Robinson" w:date="2023-03-13T13:23:00Z">
+            <w:ins w:id="9" w:author="Caroline Robinson" w:date="2023-03-13T13:23:00Z">
               <w:r>
                 <w:rPr>
                   <w:b/>
@@ -3682,7 +3672,7 @@
                 <w:t>F</w:t>
               </w:r>
             </w:ins>
-            <w:ins w:id="15" w:author="Caroline Robinson" w:date="2023-03-13T13:22:00Z">
+            <w:ins w:id="10" w:author="Caroline Robinson" w:date="2023-03-13T13:22:00Z">
               <w:r>
                 <w:rPr>
                   <w:b/>
@@ -3691,7 +3681,7 @@
                 <w:t>ill out the forms to start your uncontested custody case</w:t>
               </w:r>
             </w:ins>
-            <w:del w:id="16" w:author="Caroline Robinson" w:date="2023-03-13T13:22:00Z">
+            <w:del w:id="11" w:author="Caroline Robinson" w:date="2023-03-13T13:22:00Z">
               <w:r>
                 <w:delText xml:space="preserve">tell </w:delText>
               </w:r>
@@ -3714,10 +3704,10 @@
             <w:pPr>
               <w:pStyle w:val="BodyText"/>
               <w:rPr>
-                <w:del w:id="17" w:author="Caroline Robinson" w:date="2023-03-13T13:49:00Z"/>
-              </w:rPr>
-            </w:pPr>
-            <w:del w:id="18" w:author="Caroline Robinson" w:date="2023-03-13T13:49:00Z">
+                <w:del w:id="12" w:author="Caroline Robinson" w:date="2023-03-13T13:49:00Z"/>
+              </w:rPr>
+            </w:pPr>
+            <w:del w:id="13" w:author="Caroline Robinson" w:date="2023-03-13T13:49:00Z">
               <w:r>
                 <w:delText>If you reach a full agreement, you can use the uncontested custody forms below to tell the court about your agreement.  Note: if you use these forms, you do not need to follow the directions for “service,” below, because you and the other parent already each have a copy of all the forms.</w:delText>
               </w:r>
@@ -3727,10 +3717,10 @@
             <w:pPr>
               <w:pStyle w:val="BodyText"/>
               <w:rPr>
-                <w:del w:id="19" w:author="Caroline Robinson" w:date="2023-03-13T13:49:00Z"/>
-              </w:rPr>
-            </w:pPr>
-            <w:del w:id="20" w:author="Caroline Robinson" w:date="2023-03-13T13:49:00Z">
+                <w:del w:id="14" w:author="Caroline Robinson" w:date="2023-03-13T13:49:00Z"/>
+              </w:rPr>
+            </w:pPr>
+            <w:del w:id="15" w:author="Caroline Robinson" w:date="2023-03-13T13:49:00Z">
               <w:r>
                 <w:delText>If you do not reach a full agreement, you can use “Forms to Start Your Custody Case.”</w:delText>
               </w:r>
@@ -5715,7 +5705,7 @@
                 <w:color w:val="auto"/>
                 <w:spacing w:val="0"/>
               </w:rPr>
-              <w:commentReference w:id="21"/>
+              <w:commentReference w:id="16"/>
             </w:r>
           </w:p>
           <w:p>
@@ -8647,7 +8637,7 @@
               <w:pStyle w:val="Heading2"/>
               <w:outlineLvl w:val="1"/>
             </w:pPr>
-            <w:commentRangeStart w:id="22"/>
+            <w:commentRangeStart w:id="17"/>
             <w:r>
               <w:rPr>
                 <w:shd w:val="clear" w:color="auto" w:fill="FFFFFF"/>
@@ -8772,14 +8762,14 @@
             <w:pPr>
               <w:pStyle w:val="Body"/>
             </w:pPr>
-            <w:bookmarkStart w:id="23" w:name="_Hlk17716581"/>
+            <w:bookmarkStart w:id="18" w:name="_Hlk17716581"/>
             <w:r>
               <w:t>You can answer more questions to get information about ot</w:t>
             </w:r>
             <w:r>
               <w:t xml:space="preserve">her </w:t>
             </w:r>
-            <w:bookmarkEnd w:id="23"/>
+            <w:bookmarkEnd w:id="18"/>
             <w:r>
               <w:t>Child Custody &amp; Parenting Plan</w:t>
             </w:r>
@@ -8792,7 +8782,7 @@
             <w:r>
               <w:t xml:space="preserve"> </w:t>
             </w:r>
-            <w:bookmarkStart w:id="24" w:name="_Hlk17716590"/>
+            <w:bookmarkStart w:id="19" w:name="_Hlk17716590"/>
             <w:r>
               <w:t>If you want to save this Action Plan, be sure to download, save, or print it.</w:t>
             </w:r>
@@ -8802,7 +8792,7 @@
             <w:r>
               <w:t xml:space="preserve"> Then return to the Guided Assist page and use the Guided Assist search box to find one of the topics listed below.</w:t>
             </w:r>
-            <w:bookmarkEnd w:id="24"/>
+            <w:bookmarkEnd w:id="19"/>
           </w:p>
           <w:p>
             <w:pPr>
@@ -8886,13 +8876,13 @@
                 <w:t>Enforcing a Custody Order</w:t>
               </w:r>
             </w:hyperlink>
-            <w:commentRangeEnd w:id="22"/>
+            <w:commentRangeEnd w:id="17"/>
             <w:r>
               <w:rPr>
                 <w:rStyle w:val="CommentReference"/>
                 <w:rFonts w:eastAsia="Arial"/>
               </w:rPr>
-              <w:commentReference w:id="22"/>
+              <w:commentReference w:id="17"/>
             </w:r>
           </w:p>
         </w:tc>
@@ -8919,7 +8909,7 @@
               <w:lastRenderedPageBreak/>
               <w:t xml:space="preserve">Step </w:t>
             </w:r>
-            <w:bookmarkStart w:id="25" w:name="LastStep"/>
+            <w:bookmarkStart w:id="20" w:name="LastStep"/>
             <w:r>
               <w:rPr>
                 <w:rStyle w:val="NumChar"/>
@@ -8951,7 +8941,7 @@
               </w:rPr>
               <w:fldChar w:fldCharType="end"/>
             </w:r>
-            <w:bookmarkEnd w:id="25"/>
+            <w:bookmarkEnd w:id="20"/>
             <w:r>
               <w:t xml:space="preserve">: Get more </w:t>
             </w:r>
@@ -9359,23 +9349,7 @@
       </w:r>
     </w:p>
   </w:comment>
-  <w:comment w:id="8" w:author="Caroline Robinson" w:date="2023-03-14T06:57:00Z" w:initials="CR">
-    <w:p>
-      <w:pPr>
-        <w:pStyle w:val="CommentText"/>
-      </w:pPr>
-      <w:r>
-        <w:rPr>
-          <w:rStyle w:val="CommentReference"/>
-        </w:rPr>
-        <w:annotationRef/>
-      </w:r>
-      <w:r>
-        <w:t>This is the step heading from Changing child custody order</w:t>
-      </w:r>
-    </w:p>
-  </w:comment>
-  <w:comment w:id="21" w:author="Caroline Robinson" w:date="2023-02-02T15:00:00Z" w:initials="CR">
+  <w:comment w:id="16" w:author="Caroline Robinson" w:date="2023-02-02T15:00:00Z" w:initials="CR">
     <w:p>
       <w:pPr>
         <w:pStyle w:val="CommentText"/>
@@ -9391,7 +9365,7 @@
       </w:r>
     </w:p>
   </w:comment>
-  <w:comment w:id="22" w:author="Caroline Robinson" w:date="2023-02-21T16:39:00Z" w:initials="CR">
+  <w:comment w:id="17" w:author="Caroline Robinson" w:date="2023-02-21T16:39:00Z" w:initials="CR">
     <w:p>
       <w:pPr>
         <w:pStyle w:val="CommentText"/>
@@ -9419,7 +9393,6 @@
   <w15:commentEx w15:paraId="5ED595F5" w15:paraIdParent="5E362927" w15:done="0"/>
   <w15:commentEx w15:paraId="42E6BB36" w15:paraIdParent="5E362927" w15:done="0"/>
   <w15:commentEx w15:paraId="28A8CCFA" w15:done="0"/>
-  <w15:commentEx w15:paraId="0298C868" w15:done="0"/>
   <w15:commentEx w15:paraId="34DC2968" w15:done="0"/>
   <w15:commentEx w15:paraId="79B69EF8" w15:done="0"/>
 </w15:commentsEx>
@@ -9434,7 +9407,6 @@
   <w16cid:commentId w16cid:paraId="5ED595F5" w16cid:durableId="267ABD77"/>
   <w16cid:commentId w16cid:paraId="42E6BB36" w16cid:durableId="267ABDC1"/>
   <w16cid:commentId w16cid:paraId="28A8CCFA" w16cid:durableId="267ABC51"/>
-  <w16cid:commentId w16cid:paraId="0298C868" w16cid:durableId="27BA993D"/>
   <w16cid:commentId w16cid:paraId="79B69EF8" w16cid:durableId="279F725B"/>
 </w16cid:commentsIds>
 </file>
@@ -11891,7 +11863,7 @@
 </file>
 
 <file path=customXml/itemProps1.xml><?xml version="1.0" encoding="utf-8"?>
-<ds:datastoreItem xmlns:ds="http://schemas.openxmlformats.org/officeDocument/2006/customXml" ds:itemID="{232D43FE-6BE5-463E-B507-220A097875EF}">
+<ds:datastoreItem xmlns:ds="http://schemas.openxmlformats.org/officeDocument/2006/customXml" ds:itemID="{65CF3C82-C28A-41DF-A90D-EBE09FC3B205}">
   <ds:schemaRefs>
     <ds:schemaRef ds:uri="http://schemas.openxmlformats.org/officeDocument/2006/bibliography"/>
   </ds:schemaRefs>

</xml_diff>

<commit_message>
fixed mako in docx
</commit_message>
<xml_diff>
--- a/docassemble/StartingChildCustodyActionPlan/data/templates/starting_child_custody_action_plan.docx
+++ b/docassemble/StartingChildCustodyActionPlan/data/templates/starting_child_custody_action_plan.docx
@@ -727,7 +727,7 @@
                 </mc:Choice>
                 <mc:Fallback>
                   <w:pict>
-                    <v:group w14:anchorId="4100E915" id="Group 1" o:spid="_x0000_s1026" style="position:absolute;margin-left:0;margin-top:13.25pt;width:59.75pt;height:54.7pt;z-index:-251651072;mso-wrap-distance-right:25.2pt;mso-width-relative:margin;mso-height-relative:margin" coordsize="7613,6959" o:gfxdata="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">
+                    <v:group w14:anchorId="5639FBD8" id="Group 1" o:spid="_x0000_s1026" style="position:absolute;margin-left:0;margin-top:13.25pt;width:59.75pt;height:54.7pt;z-index:-251651072;mso-wrap-distance-right:25.2pt;mso-width-relative:margin;mso-height-relative:margin" coordsize="7613,6959" o:gfxdata="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">
                       <v:group id="docshapegroup1" o:spid="_x0000_s1027" style="position:absolute;width:5969;height:6959" coordorigin="805,-199" coordsize="940,1096" o:gfxdata="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">
                         <v:shape id="docshape2" o:spid="_x0000_s1028" style="position:absolute;left:817;top:-187;width:915;height:1071;visibility:visible;mso-wrap-style:square;v-text-anchor:top" coordsize="915,1071" o:gfxdata="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" path="m85,89l85,,914,r,985l824,985t,85l,1070,,92r573,l573,337r246,l824,1070xe" filled="f" strokecolor="#333" strokeweight=".43858mm">
                           <v:path arrowok="t" o:connecttype="custom" o:connectlocs="85,-97;85,-186;914,-186;914,799;824,799;824,884;0,884;0,-94;573,-94;573,151;819,151;824,884" o:connectangles="0,0,0,0,0,0,0,0,0,0,0,0"/>
@@ -900,27 +900,14 @@
             <w:r>
               <w:t xml:space="preserve">Step </w:t>
             </w:r>
-            <w:r>
-              <w:fldChar w:fldCharType="begin"/>
-            </w:r>
-            <w:r>
-              <w:instrText xml:space="preserve"> SEQ stepList \r 1 \* MERGEFORMAT </w:instrText>
-            </w:r>
-            <w:r>
-              <w:fldChar w:fldCharType="separate"/>
-            </w:r>
-            <w:r>
-              <w:rPr>
-                <w:noProof/>
-              </w:rPr>
-              <w:t>1</w:t>
-            </w:r>
-            <w:r>
-              <w:rPr>
-                <w:noProof/>
-              </w:rPr>
-              <w:fldChar w:fldCharType="end"/>
-            </w:r>
+            <w:fldSimple w:instr=" SEQ stepList \r 1 \* MERGEFORMAT ">
+              <w:r>
+                <w:rPr>
+                  <w:noProof/>
+                </w:rPr>
+                <w:t>1</w:t>
+              </w:r>
+            </w:fldSimple>
             <w:r>
               <w:t xml:space="preserve">: </w:t>
             </w:r>
@@ -3555,7 +3542,31 @@
               <w:rPr>
                 <w:shd w:val="clear" w:color="auto" w:fill="FFFFFF"/>
               </w:rPr>
-              <w:t>If you and ${ other_party_in_case } agree</w:t>
+              <w:t xml:space="preserve">If you and </w:t>
+            </w:r>
+            <w:r>
+              <w:rPr>
+                <w:shd w:val="clear" w:color="auto" w:fill="FFFFFF"/>
+              </w:rPr>
+              <w:t>{</w:t>
+            </w:r>
+            <w:r>
+              <w:rPr>
+                <w:shd w:val="clear" w:color="auto" w:fill="FFFFFF"/>
+              </w:rPr>
+              <w:t xml:space="preserve">{ other_party_in_case </w:t>
+            </w:r>
+            <w:r>
+              <w:rPr>
+                <w:shd w:val="clear" w:color="auto" w:fill="FFFFFF"/>
+              </w:rPr>
+              <w:t>}</w:t>
+            </w:r>
+            <w:r>
+              <w:rPr>
+                <w:shd w:val="clear" w:color="auto" w:fill="FFFFFF"/>
+              </w:rPr>
+              <w:t>} agree</w:t>
             </w:r>
           </w:p>
           <w:p>
@@ -13885,27 +13896,14 @@
     <w:r>
       <w:t xml:space="preserve"> of </w:t>
     </w:r>
-    <w:r>
-      <w:fldChar w:fldCharType="begin"/>
-    </w:r>
-    <w:r>
-      <w:instrText xml:space="preserve"> NUMPAGES  \* Arabic  \* MERGEFORMAT </w:instrText>
-    </w:r>
-    <w:r>
-      <w:fldChar w:fldCharType="separate"/>
-    </w:r>
-    <w:r>
-      <w:rPr>
-        <w:noProof/>
-      </w:rPr>
-      <w:t>22</w:t>
-    </w:r>
-    <w:r>
-      <w:rPr>
-        <w:noProof/>
-      </w:rPr>
-      <w:fldChar w:fldCharType="end"/>
-    </w:r>
+    <w:fldSimple w:instr=" NUMPAGES  \* Arabic  \* MERGEFORMAT ">
+      <w:r>
+        <w:rPr>
+          <w:noProof/>
+        </w:rPr>
+        <w:t>22</w:t>
+      </w:r>
+    </w:fldSimple>
     <w:r>
       <w:t xml:space="preserve"> pages</w:t>
     </w:r>

</xml_diff>

<commit_message>
Updated style of Links in this step links and added link to Private Mediators Issue # 24 https://github.com/A2JatAKCourts/docassemble-StartingChildCustodyCaseIssues/issues/24
</commit_message>
<xml_diff>
--- a/docassemble/StartingChildCustodyActionPlan/data/templates/starting_child_custody_action_plan.docx
+++ b/docassemble/StartingChildCustodyActionPlan/data/templates/starting_child_custody_action_plan.docx
@@ -741,7 +741,7 @@
                 </mc:Choice>
                 <mc:Fallback>
                   <w:pict>
-                    <v:group w14:anchorId="3F5AC7EC" id="Group 1" o:spid="_x0000_s1026" style="position:absolute;margin-left:0;margin-top:13.25pt;width:59.75pt;height:54.7pt;z-index:-251651072;mso-wrap-distance-right:25.2pt;mso-width-relative:margin;mso-height-relative:margin" coordsize="7613,6959" o:gfxdata="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">
+                    <v:group w14:anchorId="76C321C6" id="Group 1" o:spid="_x0000_s1026" style="position:absolute;margin-left:0;margin-top:13.25pt;width:59.75pt;height:54.7pt;z-index:-251651072;mso-wrap-distance-right:25.2pt;mso-width-relative:margin;mso-height-relative:margin" coordsize="7613,6959" o:gfxdata="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">
                       <v:group id="docshapegroup1" o:spid="_x0000_s1027" style="position:absolute;width:5969;height:6959" coordorigin="805,-199" coordsize="940,1096" o:gfxdata="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">
                         <v:shape id="docshape2" o:spid="_x0000_s1028" style="position:absolute;left:817;top:-187;width:915;height:1071;visibility:visible;mso-wrap-style:square;v-text-anchor:top" coordsize="915,1071" o:gfxdata="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" path="m85,89l85,,914,r,985l824,985t,85l,1070,,92r573,l573,337r246,l824,1070xe" filled="f" strokecolor="#333" strokeweight=".43858mm">
                           <v:path arrowok="t" o:connecttype="custom" o:connectlocs="85,-97;85,-186;914,-186;914,799;824,799;824,884;0,884;0,-94;573,-94;573,151;819,151;824,884" o:connectangles="0,0,0,0,0,0,0,0,0,0,0,0"/>
@@ -914,27 +914,14 @@
             <w:r>
               <w:t xml:space="preserve">Step </w:t>
             </w:r>
-            <w:r>
-              <w:fldChar w:fldCharType="begin"/>
-            </w:r>
-            <w:r>
-              <w:instrText xml:space="preserve"> SEQ stepList \r 1 \* MERGEFORMAT </w:instrText>
-            </w:r>
-            <w:r>
-              <w:fldChar w:fldCharType="separate"/>
-            </w:r>
-            <w:r>
-              <w:rPr>
-                <w:noProof/>
-              </w:rPr>
-              <w:t>1</w:t>
-            </w:r>
-            <w:r>
-              <w:rPr>
-                <w:noProof/>
-              </w:rPr>
-              <w:fldChar w:fldCharType="end"/>
-            </w:r>
+            <w:fldSimple w:instr=" SEQ stepList \r 1 \* MERGEFORMAT ">
+              <w:r>
+                <w:rPr>
+                  <w:noProof/>
+                </w:rPr>
+                <w:t>1</w:t>
+              </w:r>
+            </w:fldSimple>
             <w:r>
               <w:t xml:space="preserve">: </w:t>
             </w:r>
@@ -1360,7 +1347,11 @@
               <w:ind w:left="508"/>
             </w:pPr>
             <w:r>
-              <w:t>Generally, only the court in the state where the child has lived for the last 6 months can make decisions, enter a parenting plan, or order child support.  This is called the child’s "home state."</w:t>
+              <w:t xml:space="preserve">Generally, only the court in the state where the child has lived for the last 6 months can make decisions, enter a parenting plan, or </w:t>
+            </w:r>
+            <w:r>
+              <w:lastRenderedPageBreak/>
+              <w:t>order child support.  This is called the child’s "home state."</w:t>
             </w:r>
           </w:p>
           <w:p>
@@ -1369,11 +1360,7 @@
               <w:ind w:left="508"/>
             </w:pPr>
             <w:r>
-              <w:t xml:space="preserve">Jurisdiction can be very complicated.  For example, if a baby is less than 6 months old and has moved between states, there may </w:t>
-            </w:r>
-            <w:r>
-              <w:lastRenderedPageBreak/>
-              <w:t xml:space="preserve">not be a “home state.”  This is one example of an exception when the Alaska court may be able to decide issues about a child that hasn’t lived here for 6 months.  </w:t>
+              <w:t xml:space="preserve">Jurisdiction can be very complicated.  For example, if a baby is less than 6 months old and has moved between states, there may not be a “home state.”  This is one example of an exception when the Alaska court may be able to decide issues about a child that hasn’t lived here for 6 months.  </w:t>
             </w:r>
             <w:hyperlink r:id="rId11" w:history="1">
               <w:r>
@@ -1408,18 +1395,15 @@
             <w:pPr>
               <w:pStyle w:val="Body"/>
             </w:pPr>
-            <w:r>
-              <w:rPr>
-                <w:b/>
-              </w:rPr>
-              <w:t>Talking to a l</w:t>
-            </w:r>
-            <w:r>
-              <w:rPr>
-                <w:b/>
-              </w:rPr>
-              <w:t>awyer</w:t>
-            </w:r>
+            <w:hyperlink r:id="rId12" w:history="1">
+              <w:r>
+                <w:rPr>
+                  <w:rStyle w:val="Hyperlink"/>
+                  <w:bCs/>
+                </w:rPr>
+                <w:t>Talking to a lawyer</w:t>
+              </w:r>
+            </w:hyperlink>
             <w:r>
               <w:br/>
             </w:r>
@@ -1627,7 +1611,7 @@
             <w:r>
               <w:t xml:space="preserve"> </w:t>
             </w:r>
-            <w:hyperlink r:id="rId12" w:history="1">
+            <w:hyperlink r:id="rId13" w:history="1">
               <w:r>
                 <w:rPr>
                   <w:rStyle w:val="Hyperlink"/>
@@ -1916,7 +1900,7 @@
             <w:r>
               <w:t xml:space="preserve"> [</w:t>
             </w:r>
-            <w:hyperlink r:id="rId13" w:history="1">
+            <w:hyperlink r:id="rId14" w:history="1">
               <w:r>
                 <w:rPr>
                   <w:rStyle w:val="Hyperlink"/>
@@ -2201,208 +2185,223 @@
             <w:pPr>
               <w:pStyle w:val="Body"/>
             </w:pPr>
+            <w:hyperlink r:id="rId15" w:history="1">
+              <w:r>
+                <w:rPr>
+                  <w:rStyle w:val="Hyperlink"/>
+                </w:rPr>
+                <w:t>Tips on locating people</w:t>
+              </w:r>
+            </w:hyperlink>
             <w:r>
               <w:rPr>
                 <w:b/>
                 <w:bCs/>
               </w:rPr>
-              <w:t>Tips</w:t>
-            </w:r>
+              <w:br/>
+            </w:r>
+            <w:r>
+              <w:t>courts.alaska.gov/shc/family/shctips.htm</w:t>
+            </w:r>
+          </w:p>
+          <w:p>
+            <w:pPr>
+              <w:pStyle w:val="Body"/>
+            </w:pPr>
             <w:r>
               <w:rPr>
                 <w:b/>
                 <w:bCs/>
               </w:rPr>
-              <w:t xml:space="preserve"> </w:t>
+              <w:lastRenderedPageBreak/>
+              <w:t>Request</w:t>
             </w:r>
             <w:r>
               <w:rPr>
                 <w:b/>
                 <w:bCs/>
               </w:rPr>
-              <w:t>on</w:t>
+              <w:t xml:space="preserve"> </w:t>
             </w:r>
             <w:r>
               <w:rPr>
                 <w:b/>
                 <w:bCs/>
               </w:rPr>
-              <w:t xml:space="preserve"> </w:t>
+              <w:t>to</w:t>
             </w:r>
             <w:r>
               <w:rPr>
                 <w:b/>
                 <w:bCs/>
               </w:rPr>
-              <w:t>locating</w:t>
+              <w:t xml:space="preserve"> </w:t>
             </w:r>
             <w:r>
               <w:rPr>
                 <w:b/>
                 <w:bCs/>
               </w:rPr>
-              <w:t xml:space="preserve"> </w:t>
+              <w:t>Serve</w:t>
             </w:r>
             <w:r>
               <w:rPr>
                 <w:b/>
                 <w:bCs/>
               </w:rPr>
-              <w:t>people</w:t>
+              <w:t xml:space="preserve"> </w:t>
             </w:r>
             <w:r>
               <w:rPr>
                 <w:b/>
                 <w:bCs/>
               </w:rPr>
-              <w:br/>
-            </w:r>
-            <w:r>
-              <w:t>courts.alaska.gov/shc/family/shctips.htm</w:t>
-            </w:r>
-          </w:p>
-          <w:p>
-            <w:pPr>
-              <w:pStyle w:val="Body"/>
-            </w:pPr>
+              <w:t>Defendant</w:t>
+            </w:r>
             <w:r>
               <w:rPr>
                 <w:b/>
                 <w:bCs/>
               </w:rPr>
-              <w:t>Request</w:t>
+              <w:t xml:space="preserve"> </w:t>
             </w:r>
             <w:r>
               <w:rPr>
                 <w:b/>
                 <w:bCs/>
               </w:rPr>
-              <w:t xml:space="preserve"> </w:t>
+              <w:t>by</w:t>
             </w:r>
             <w:r>
               <w:rPr>
                 <w:b/>
                 <w:bCs/>
               </w:rPr>
-              <w:t>to</w:t>
+              <w:t xml:space="preserve"> </w:t>
             </w:r>
             <w:r>
               <w:rPr>
                 <w:b/>
                 <w:bCs/>
               </w:rPr>
-              <w:t xml:space="preserve"> </w:t>
+              <w:t>Posting</w:t>
             </w:r>
             <w:r>
               <w:rPr>
                 <w:b/>
                 <w:bCs/>
               </w:rPr>
-              <w:t>Serve</w:t>
+              <w:t xml:space="preserve"> </w:t>
             </w:r>
             <w:r>
               <w:rPr>
                 <w:b/>
                 <w:bCs/>
               </w:rPr>
-              <w:t xml:space="preserve"> </w:t>
+              <w:t>or</w:t>
             </w:r>
             <w:r>
               <w:rPr>
                 <w:b/>
                 <w:bCs/>
               </w:rPr>
-              <w:t>Defendant</w:t>
+              <w:t xml:space="preserve"> </w:t>
             </w:r>
             <w:r>
               <w:rPr>
                 <w:b/>
                 <w:bCs/>
               </w:rPr>
-              <w:t xml:space="preserve"> </w:t>
+              <w:t>Alternative</w:t>
             </w:r>
             <w:r>
               <w:rPr>
                 <w:b/>
                 <w:bCs/>
               </w:rPr>
-              <w:t>by</w:t>
+              <w:t xml:space="preserve"> </w:t>
             </w:r>
             <w:r>
               <w:rPr>
                 <w:b/>
                 <w:bCs/>
               </w:rPr>
-              <w:t xml:space="preserve"> </w:t>
+              <w:t>Service,</w:t>
             </w:r>
             <w:r>
               <w:rPr>
                 <w:b/>
                 <w:bCs/>
               </w:rPr>
-              <w:t>Posting</w:t>
+              <w:t xml:space="preserve"> </w:t>
             </w:r>
             <w:r>
               <w:rPr>
                 <w:b/>
                 <w:bCs/>
               </w:rPr>
-              <w:t xml:space="preserve"> </w:t>
+              <w:t>and</w:t>
             </w:r>
             <w:r>
               <w:rPr>
                 <w:b/>
                 <w:bCs/>
               </w:rPr>
-              <w:t>or</w:t>
+              <w:t xml:space="preserve"> </w:t>
             </w:r>
             <w:r>
               <w:rPr>
                 <w:b/>
                 <w:bCs/>
               </w:rPr>
-              <w:t xml:space="preserve"> </w:t>
+              <w:t>Affidavit</w:t>
             </w:r>
             <w:r>
               <w:rPr>
                 <w:b/>
                 <w:bCs/>
               </w:rPr>
-              <w:t>Alternative</w:t>
+              <w:t xml:space="preserve"> </w:t>
             </w:r>
             <w:r>
               <w:rPr>
                 <w:b/>
                 <w:bCs/>
               </w:rPr>
-              <w:t xml:space="preserve"> </w:t>
+              <w:t>of</w:t>
             </w:r>
             <w:r>
               <w:rPr>
                 <w:b/>
                 <w:bCs/>
               </w:rPr>
-              <w:t>Service,</w:t>
+              <w:t xml:space="preserve"> </w:t>
             </w:r>
             <w:r>
               <w:rPr>
                 <w:b/>
                 <w:bCs/>
               </w:rPr>
-              <w:t xml:space="preserve"> </w:t>
+              <w:t>Diligent</w:t>
             </w:r>
             <w:r>
               <w:rPr>
                 <w:b/>
                 <w:bCs/>
               </w:rPr>
-              <w:t>and</w:t>
+              <w:t xml:space="preserve"> </w:t>
             </w:r>
             <w:r>
               <w:rPr>
                 <w:b/>
                 <w:bCs/>
               </w:rPr>
+              <w:t>Inquiry</w:t>
+            </w:r>
+            <w:r>
+              <w:t>,</w:t>
+            </w:r>
+            <w:r>
               <w:t xml:space="preserve"> </w:t>
             </w:r>
             <w:r>
@@ -2410,67 +2409,12 @@
                 <w:b/>
                 <w:bCs/>
               </w:rPr>
-              <w:t>Affidavit</w:t>
-            </w:r>
-            <w:r>
-              <w:rPr>
-                <w:b/>
-                <w:bCs/>
-              </w:rPr>
-              <w:t xml:space="preserve"> </w:t>
-            </w:r>
-            <w:r>
-              <w:rPr>
-                <w:b/>
-                <w:bCs/>
-              </w:rPr>
-              <w:t>of</w:t>
-            </w:r>
-            <w:r>
-              <w:rPr>
-                <w:b/>
-                <w:bCs/>
-              </w:rPr>
-              <w:t xml:space="preserve"> </w:t>
-            </w:r>
-            <w:r>
-              <w:rPr>
-                <w:b/>
-                <w:bCs/>
-              </w:rPr>
-              <w:t>Diligent</w:t>
-            </w:r>
-            <w:r>
-              <w:rPr>
-                <w:b/>
-                <w:bCs/>
-              </w:rPr>
-              <w:t xml:space="preserve"> </w:t>
-            </w:r>
-            <w:r>
-              <w:rPr>
-                <w:b/>
-                <w:bCs/>
-              </w:rPr>
-              <w:t>Inquiry</w:t>
-            </w:r>
-            <w:r>
-              <w:t>,</w:t>
-            </w:r>
-            <w:r>
-              <w:t xml:space="preserve"> </w:t>
-            </w:r>
-            <w:r>
-              <w:rPr>
-                <w:b/>
-                <w:bCs/>
-              </w:rPr>
               <w:t>CIV-145</w:t>
             </w:r>
             <w:r>
               <w:t xml:space="preserve"> [</w:t>
             </w:r>
-            <w:hyperlink r:id="rId14" w:history="1">
+            <w:hyperlink r:id="rId16" w:history="1">
               <w:r>
                 <w:rPr>
                   <w:rStyle w:val="Hyperlink"/>
@@ -2509,6 +2453,7 @@
               <w:rPr>
                 <w:shd w:val="clear" w:color="auto" w:fill="FFFFFF"/>
               </w:rPr>
+              <w:lastRenderedPageBreak/>
               <w:t>{%tr endif %}</w:t>
             </w:r>
           </w:p>
@@ -2550,7 +2495,6 @@
               </w:rPr>
             </w:pPr>
             <w:r>
-              <w:lastRenderedPageBreak/>
               <w:t xml:space="preserve">{%tr if </w:t>
             </w:r>
             <w:r>
@@ -2707,7 +2651,7 @@
             <w:r>
               <w:t xml:space="preserve"> </w:t>
             </w:r>
-            <w:hyperlink r:id="rId15" w:history="1">
+            <w:hyperlink r:id="rId17" w:history="1">
               <w:r>
                 <w:rPr>
                   <w:rStyle w:val="Hyperlink"/>
@@ -2718,7 +2662,7 @@
             <w:r>
               <w:t xml:space="preserve"> | </w:t>
             </w:r>
-            <w:hyperlink r:id="rId16" w:history="1">
+            <w:hyperlink r:id="rId18" w:history="1">
               <w:r>
                 <w:rPr>
                   <w:rStyle w:val="Hyperlink"/>
@@ -2757,7 +2701,7 @@
               </w:rPr>
               <w:t xml:space="preserve">Motion &amp; Affidavit for Genetic (DNA) Testing, SHC-1370 </w:t>
             </w:r>
-            <w:hyperlink r:id="rId17" w:history="1">
+            <w:hyperlink r:id="rId19" w:history="1">
               <w:r>
                 <w:rPr>
                   <w:rStyle w:val="Hyperlink"/>
@@ -2768,7 +2712,7 @@
             <w:r>
               <w:t xml:space="preserve"> | </w:t>
             </w:r>
-            <w:hyperlink r:id="rId18" w:history="1">
+            <w:hyperlink r:id="rId20" w:history="1">
               <w:r>
                 <w:rPr>
                   <w:rStyle w:val="Hyperlink"/>
@@ -2795,7 +2739,7 @@
             <w:r>
               <w:t xml:space="preserve"> </w:t>
             </w:r>
-            <w:hyperlink r:id="rId19" w:history="1">
+            <w:hyperlink r:id="rId21" w:history="1">
               <w:r>
                 <w:rPr>
                   <w:rStyle w:val="Hyperlink"/>
@@ -2806,7 +2750,7 @@
             <w:r>
               <w:t xml:space="preserve"> | </w:t>
             </w:r>
-            <w:hyperlink r:id="rId20" w:history="1">
+            <w:hyperlink r:id="rId22" w:history="1">
               <w:r>
                 <w:rPr>
                   <w:rStyle w:val="Hyperlink"/>
@@ -2821,7 +2765,11 @@
               <w:ind w:left="405"/>
             </w:pPr>
             <w:r>
-              <w:t xml:space="preserve"> You can attach any DNA test results that have already been done to your complaint.</w:t>
+              <w:t xml:space="preserve"> You can attach any DNA test results that have already been done </w:t>
+            </w:r>
+            <w:r>
+              <w:lastRenderedPageBreak/>
+              <w:t>to your complaint.</w:t>
             </w:r>
           </w:p>
           <w:p>
@@ -2838,11 +2786,7 @@
               <w:pStyle w:val="Body"/>
             </w:pPr>
             <w:r>
-              <w:t xml:space="preserve">If the court decides that the biological father is someone not listed on the birth certificate, you must send a copy of the court order to the Health Analytics &amp; Vital Records to change the birth certificate.  After the birth certificate is changed, the child is considered "legitimated" and the heir of that father. This means that if the child should be eligible for any medical or financial benefits connected to the father such as health insurance, or benefits based on military service or being Alaska Native or American Indian. Also, if the father dies, the </w:t>
-            </w:r>
-            <w:r>
-              <w:lastRenderedPageBreak/>
-              <w:t>child will be able to inherit and collect financial or medical benefits that the child may be eligible for such as Social Security Children's Insurance Benefits or military benefits. If you do not notify Health Analytics &amp; Vital Records to change the birth certificate, the child may miss out on these benefits.</w:t>
+              <w:t>If the court decides that the biological father is someone not listed on the birth certificate, you must send a copy of the court order to the Health Analytics &amp; Vital Records to change the birth certificate.  After the birth certificate is changed, the child is considered "legitimated" and the heir of that father. This means that if the child should be eligible for any medical or financial benefits connected to the father such as health insurance, or benefits based on military service or being Alaska Native or American Indian. Also, if the father dies, the child will be able to inherit and collect financial or medical benefits that the child may be eligible for such as Social Security Children's Insurance Benefits or military benefits. If you do not notify Health Analytics &amp; Vital Records to change the birth certificate, the child may miss out on these benefits.</w:t>
             </w:r>
           </w:p>
           <w:p>
@@ -2868,7 +2812,7 @@
               <w:br/>
               <w:t xml:space="preserve">as a </w:t>
             </w:r>
-            <w:hyperlink r:id="rId21" w:history="1">
+            <w:hyperlink r:id="rId23" w:history="1">
               <w:r>
                 <w:rPr>
                   <w:rStyle w:val="Hyperlink"/>
@@ -2895,7 +2839,7 @@
               <w:br/>
               <w:t xml:space="preserve">as a </w:t>
             </w:r>
-            <w:hyperlink r:id="rId22" w:history="1">
+            <w:hyperlink r:id="rId24" w:history="1">
               <w:r>
                 <w:rPr>
                   <w:rStyle w:val="Hyperlink"/>
@@ -2924,7 +2868,7 @@
               <w:br/>
               <w:t xml:space="preserve">as a </w:t>
             </w:r>
-            <w:hyperlink r:id="rId23" w:history="1">
+            <w:hyperlink r:id="rId25" w:history="1">
               <w:r>
                 <w:rPr>
                   <w:rStyle w:val="Hyperlink"/>
@@ -2945,7 +2889,7 @@
               <w:br/>
               <w:t xml:space="preserve">as a </w:t>
             </w:r>
-            <w:hyperlink r:id="rId24" w:history="1">
+            <w:hyperlink r:id="rId26" w:history="1">
               <w:r>
                 <w:rPr>
                   <w:rStyle w:val="Hyperlink"/>
@@ -2977,7 +2921,7 @@
             <w:r>
               <w:t xml:space="preserve">a </w:t>
             </w:r>
-            <w:hyperlink r:id="rId25" w:history="1">
+            <w:hyperlink r:id="rId27" w:history="1">
               <w:r>
                 <w:rPr>
                   <w:rStyle w:val="Hyperlink"/>
@@ -2998,7 +2942,7 @@
               <w:br/>
               <w:t xml:space="preserve">as a </w:t>
             </w:r>
-            <w:hyperlink r:id="rId26" w:history="1">
+            <w:hyperlink r:id="rId28" w:history="1">
               <w:r>
                 <w:rPr>
                   <w:rStyle w:val="Hyperlink"/>
@@ -3081,7 +3025,11 @@
               <w:t xml:space="preserve">{%tr if </w:t>
             </w:r>
             <w:r>
-              <w:t>which_forms in ('</w:t>
+              <w:t xml:space="preserve">which_forms in </w:t>
+            </w:r>
+            <w:r>
+              <w:lastRenderedPageBreak/>
+              <w:t>('</w:t>
             </w:r>
             <w:proofErr w:type="spellStart"/>
             <w:r>
@@ -3273,7 +3221,6 @@
               <w:ind w:left="405"/>
             </w:pPr>
             <w:r>
-              <w:lastRenderedPageBreak/>
               <w:t>Reaching an agreement outside of court can save time and money, and provide more privacy and confidentiality</w:t>
             </w:r>
           </w:p>
@@ -3388,6 +3335,7 @@
               <w:ind w:left="405"/>
             </w:pPr>
             <w:r>
+              <w:lastRenderedPageBreak/>
               <w:t>explore creative solutions</w:t>
             </w:r>
           </w:p>
@@ -3412,7 +3360,7 @@
             <w:pPr>
               <w:pStyle w:val="Body"/>
             </w:pPr>
-            <w:hyperlink r:id="rId27" w:history="1">
+            <w:hyperlink r:id="rId29" w:history="1">
               <w:r>
                 <w:rPr>
                   <w:rStyle w:val="Hyperlink"/>
@@ -3422,6 +3370,22 @@
             </w:hyperlink>
             <w:r>
               <w:t>.</w:t>
+            </w:r>
+          </w:p>
+          <w:p>
+            <w:pPr>
+              <w:pStyle w:val="Body"/>
+            </w:pPr>
+            <w:hyperlink r:id="rId30" w:history="1">
+              <w:r>
+                <w:rPr>
+                  <w:rStyle w:val="Hyperlink"/>
+                </w:rPr>
+                <w:t>Find a private mediator</w:t>
+              </w:r>
+            </w:hyperlink>
+            <w:r>
+              <w:t xml:space="preserve"> on the Professional Mediators of  Alaska website.</w:t>
             </w:r>
           </w:p>
           <w:p>
@@ -3440,7 +3404,7 @@
             <w:r>
               <w:t xml:space="preserve">The </w:t>
             </w:r>
-            <w:hyperlink r:id="rId28" w:history="1">
+            <w:hyperlink r:id="rId31" w:history="1">
               <w:r>
                 <w:rPr>
                   <w:rStyle w:val="Hyperlink"/>
@@ -3467,7 +3431,7 @@
             <w:r>
               <w:t xml:space="preserve">Watch a short </w:t>
             </w:r>
-            <w:hyperlink r:id="rId29" w:history="1">
+            <w:hyperlink r:id="rId32" w:history="1">
               <w:r>
                 <w:rPr>
                   <w:rStyle w:val="Hyperlink"/>
@@ -3476,11 +3440,7 @@
               </w:r>
             </w:hyperlink>
             <w:r>
-              <w:t xml:space="preserve"> by reaching agreement with the other parent. It discusses mediation and settlement conferences which may be available to you using free court </w:t>
-            </w:r>
-            <w:r>
-              <w:lastRenderedPageBreak/>
-              <w:t>programs once you file your case.</w:t>
+              <w:t xml:space="preserve"> by reaching agreement with the other parent. It discusses mediation and settlement conferences which may be available to you using free court programs once you file your case.</w:t>
             </w:r>
           </w:p>
           <w:p>
@@ -3508,7 +3468,7 @@
             <w:r>
               <w:t xml:space="preserve">Many lawyers offer free or flat fee consultations without having to hire them for the whole case. </w:t>
             </w:r>
-            <w:hyperlink r:id="rId30" w:history="1">
+            <w:hyperlink r:id="rId33" w:history="1">
               <w:r>
                 <w:rPr>
                   <w:rStyle w:val="Hyperlink"/>
@@ -3528,7 +3488,7 @@
             <w:r>
               <w:t xml:space="preserve">Depending on your income, you may qualify for </w:t>
             </w:r>
-            <w:hyperlink r:id="rId31" w:history="1">
+            <w:hyperlink r:id="rId34" w:history="1">
               <w:r>
                 <w:rPr>
                   <w:rStyle w:val="Hyperlink"/>
@@ -3548,7 +3508,7 @@
             <w:r>
               <w:t xml:space="preserve">Depending on your income and circumstances, you may qualify for a free lawyer.  </w:t>
             </w:r>
-            <w:hyperlink r:id="rId32" w:history="1">
+            <w:hyperlink r:id="rId35" w:history="1">
               <w:r>
                 <w:rPr>
                   <w:rStyle w:val="Hyperlink"/>
@@ -3672,6 +3632,7 @@
               <w:br/>
             </w:r>
             <w:r>
+              <w:lastRenderedPageBreak/>
               <w:fldChar w:fldCharType="begin"/>
             </w:r>
             <w:r>
@@ -3897,12 +3858,15 @@
             <w:pPr>
               <w:pStyle w:val="Body"/>
             </w:pPr>
-            <w:r>
-              <w:rPr>
-                <w:b/>
-              </w:rPr>
-              <w:t>Read about mediation</w:t>
-            </w:r>
+            <w:hyperlink r:id="rId36" w:history="1">
+              <w:r>
+                <w:rPr>
+                  <w:rStyle w:val="Hyperlink"/>
+                  <w:bCs/>
+                </w:rPr>
+                <w:t>Read about mediation</w:t>
+              </w:r>
+            </w:hyperlink>
             <w:r>
               <w:br/>
               <w:t>courts.alaska.gov/mediation/index.htm</w:t>
@@ -3911,27 +3875,53 @@
           <w:p>
             <w:pPr>
               <w:pStyle w:val="Body"/>
-            </w:pPr>
-            <w:r>
-              <w:rPr>
-                <w:b/>
-              </w:rPr>
-              <w:t>Alaska Association of Collaborative Professionals</w:t>
-            </w:r>
+              <w:keepNext/>
+              <w:keepLines/>
+              <w:widowControl/>
+            </w:pPr>
+            <w:hyperlink r:id="rId37" w:history="1">
+              <w:r>
+                <w:rPr>
+                  <w:rStyle w:val="Hyperlink"/>
+                </w:rPr>
+                <w:t>Find a private mediator</w:t>
+              </w:r>
+            </w:hyperlink>
             <w:r>
               <w:br/>
             </w:r>
             <w:r>
-              <w:t>alaskacollaborative.org/</w:t>
+              <w:t>alaskamediators.org/directory</w:t>
             </w:r>
           </w:p>
           <w:p>
             <w:pPr>
               <w:pStyle w:val="Body"/>
             </w:pPr>
-            <w:r>
-              <w:rPr>
-                <w:b/>
+            <w:hyperlink r:id="rId38" w:history="1">
+              <w:r>
+                <w:rPr>
+                  <w:rStyle w:val="Hyperlink"/>
+                  <w:bCs/>
+                </w:rPr>
+                <w:t>Alaska Association of Collaborative Professionals</w:t>
+              </w:r>
+            </w:hyperlink>
+            <w:r>
+              <w:br/>
+            </w:r>
+            <w:r>
+              <w:t>alaskacollaborative.org</w:t>
+            </w:r>
+          </w:p>
+          <w:p>
+            <w:pPr>
+              <w:pStyle w:val="Body"/>
+            </w:pPr>
+            <w:r>
+              <w:rPr>
+                <w:rStyle w:val="Hyperlink"/>
+                <w:bCs/>
               </w:rPr>
               <w:t>Video that discusses resolving your case</w:t>
             </w:r>
@@ -3954,15 +3944,15 @@
             <w:pPr>
               <w:pStyle w:val="Body"/>
             </w:pPr>
-            <w:r>
-              <w:rPr>
-                <w:b/>
-              </w:rPr>
-              <w:t>Find a lawye</w:t>
-            </w:r>
-            <w:r>
-              <w:t>r</w:t>
-            </w:r>
+            <w:hyperlink r:id="rId39" w:history="1">
+              <w:r>
+                <w:rPr>
+                  <w:rStyle w:val="Hyperlink"/>
+                  <w:bCs/>
+                </w:rPr>
+                <w:t>Find a lawyer</w:t>
+              </w:r>
+            </w:hyperlink>
             <w:r>
               <w:br/>
             </w:r>
@@ -3974,31 +3964,34 @@
             <w:pPr>
               <w:pStyle w:val="Body"/>
             </w:pPr>
-            <w:r>
-              <w:rPr>
-                <w:b/>
-              </w:rPr>
-              <w:t>free legal answers</w:t>
-            </w:r>
+            <w:hyperlink r:id="rId40" w:history="1">
+              <w:r>
+                <w:rPr>
+                  <w:rStyle w:val="Hyperlink"/>
+                  <w:bCs/>
+                </w:rPr>
+                <w:t>free legal answers</w:t>
+              </w:r>
+            </w:hyperlink>
             <w:r>
               <w:br/>
             </w:r>
             <w:r>
-              <w:t>alaska.freelegalanswers.org/</w:t>
+              <w:t>alaska.freelegalanswers.org</w:t>
             </w:r>
           </w:p>
           <w:p>
             <w:pPr>
               <w:pStyle w:val="Body"/>
             </w:pPr>
-            <w:r>
-              <w:rPr>
-                <w:b/>
-                <w:bCs/>
-              </w:rPr>
-              <w:lastRenderedPageBreak/>
-              <w:t>Alaska Legal Services Corporation</w:t>
-            </w:r>
+            <w:hyperlink r:id="rId41" w:history="1">
+              <w:r>
+                <w:rPr>
+                  <w:rStyle w:val="Hyperlink"/>
+                </w:rPr>
+                <w:t>Alaska Legal Services Corporation</w:t>
+              </w:r>
+            </w:hyperlink>
             <w:r>
               <w:br/>
             </w:r>
@@ -4129,7 +4122,7 @@
               <w:br/>
               <w:t xml:space="preserve">as a </w:t>
             </w:r>
-            <w:hyperlink r:id="rId33" w:history="1">
+            <w:hyperlink r:id="rId42" w:history="1">
               <w:r>
                 <w:rPr>
                   <w:rStyle w:val="Hyperlink"/>
@@ -4150,7 +4143,7 @@
               <w:br/>
               <w:t xml:space="preserve">as a </w:t>
             </w:r>
-            <w:hyperlink r:id="rId34" w:history="1">
+            <w:hyperlink r:id="rId43" w:history="1">
               <w:r>
                 <w:rPr>
                   <w:rStyle w:val="Hyperlink"/>
@@ -4162,6 +4155,7 @@
               <w:br/>
             </w:r>
             <w:r>
+              <w:lastRenderedPageBreak/>
               <w:t>courts.alaska.gov/shc/family/docs/shc-118n.pdf</w:t>
             </w:r>
           </w:p>
@@ -4230,7 +4224,7 @@
             <w:r>
               <w:t xml:space="preserve"> </w:t>
             </w:r>
-            <w:hyperlink r:id="rId35" w:history="1">
+            <w:hyperlink r:id="rId44" w:history="1">
               <w:r>
                 <w:rPr>
                   <w:rStyle w:val="Hyperlink"/>
@@ -4254,7 +4248,7 @@
             <w:r>
               <w:t xml:space="preserve"> </w:t>
             </w:r>
-            <w:hyperlink r:id="rId36" w:history="1">
+            <w:hyperlink r:id="rId45" w:history="1">
               <w:r>
                 <w:rPr>
                   <w:rStyle w:val="Hyperlink"/>
@@ -4286,7 +4280,7 @@
             <w:r>
               <w:t xml:space="preserve">, </w:t>
             </w:r>
-            <w:hyperlink r:id="rId37" w:history="1">
+            <w:hyperlink r:id="rId46" w:history="1">
               <w:r>
                 <w:rPr>
                   <w:rStyle w:val="Hyperlink"/>
@@ -4328,7 +4322,7 @@
             <w:r>
               <w:t xml:space="preserve"> [</w:t>
             </w:r>
-            <w:hyperlink r:id="rId38" w:history="1">
+            <w:hyperlink r:id="rId47" w:history="1">
               <w:r>
                 <w:rPr>
                   <w:rStyle w:val="Hyperlink"/>
@@ -4369,7 +4363,7 @@
             <w:r>
               <w:t xml:space="preserve"> [</w:t>
             </w:r>
-            <w:hyperlink r:id="rId39" w:history="1">
+            <w:hyperlink r:id="rId48" w:history="1">
               <w:r>
                 <w:rPr>
                   <w:rStyle w:val="Hyperlink"/>
@@ -4398,7 +4392,6 @@
               <w:pStyle w:val="ListParagraph"/>
             </w:pPr>
             <w:r>
-              <w:lastRenderedPageBreak/>
               <w:t>Answer each question completely.</w:t>
             </w:r>
           </w:p>
@@ -4409,7 +4402,7 @@
             <w:r>
               <w:t xml:space="preserve">See </w:t>
             </w:r>
-            <w:hyperlink r:id="rId40" w:history="1">
+            <w:hyperlink r:id="rId49" w:history="1">
               <w:r>
                 <w:rPr>
                   <w:rStyle w:val="Hyperlink"/>
@@ -4466,7 +4459,7 @@
             <w:r>
               <w:t xml:space="preserve"> Sheet</w:t>
             </w:r>
-            <w:hyperlink r:id="rId41" w:history="1">
+            <w:hyperlink r:id="rId50" w:history="1">
               <w:r>
                 <w:rPr>
                   <w:rStyle w:val="Hyperlink"/>
@@ -4515,6 +4508,7 @@
               </w:rPr>
             </w:pPr>
             <w:r>
+              <w:lastRenderedPageBreak/>
               <w:t xml:space="preserve">Child </w:t>
             </w:r>
             <w:r>
@@ -4523,7 +4517,7 @@
               </w:rPr>
               <w:t xml:space="preserve">Support Order, </w:t>
             </w:r>
-            <w:hyperlink r:id="rId42" w:history="1">
+            <w:hyperlink r:id="rId51" w:history="1">
               <w:r>
                 <w:rPr>
                   <w:rStyle w:val="Hyperlink"/>
@@ -4571,7 +4565,7 @@
             <w:r>
               <w:t>[</w:t>
             </w:r>
-            <w:hyperlink r:id="rId43" w:history="1">
+            <w:hyperlink r:id="rId52" w:history="1">
               <w:r>
                 <w:rPr>
                   <w:rStyle w:val="Hyperlink"/>
@@ -4609,7 +4603,7 @@
             <w:r>
               <w:t xml:space="preserve"> [</w:t>
             </w:r>
-            <w:hyperlink r:id="rId44" w:history="1">
+            <w:hyperlink r:id="rId53" w:history="1">
               <w:r>
                 <w:rPr>
                   <w:rStyle w:val="Hyperlink"/>
@@ -4747,7 +4741,7 @@
             <w:r>
               <w:t>[</w:t>
             </w:r>
-            <w:hyperlink r:id="rId45" w:history="1">
+            <w:hyperlink r:id="rId54" w:history="1">
               <w:r>
                 <w:rPr>
                   <w:rStyle w:val="Hyperlink"/>
@@ -4875,7 +4869,7 @@
             <w:r>
               <w:t>[</w:t>
             </w:r>
-            <w:hyperlink r:id="rId46" w:history="1">
+            <w:hyperlink r:id="rId55" w:history="1">
               <w:r>
                 <w:rPr>
                   <w:rStyle w:val="Hyperlink"/>
@@ -4927,7 +4921,7 @@
             <w:r>
               <w:t>[</w:t>
             </w:r>
-            <w:hyperlink r:id="rId47" w:history="1">
+            <w:hyperlink r:id="rId56" w:history="1">
               <w:r>
                 <w:rPr>
                   <w:rStyle w:val="Hyperlink"/>
@@ -5019,7 +5013,6 @@
               </w:rPr>
             </w:pPr>
             <w:r>
-              <w:lastRenderedPageBreak/>
               <w:t>{%tr if</w:t>
             </w:r>
             <w:r>
@@ -5168,7 +5161,7 @@
               <w:br/>
               <w:t xml:space="preserve">as a </w:t>
             </w:r>
-            <w:hyperlink r:id="rId48" w:history="1">
+            <w:hyperlink r:id="rId57" w:history="1">
               <w:r>
                 <w:rPr>
                   <w:rStyle w:val="Hyperlink"/>
@@ -5189,7 +5182,7 @@
               <w:br/>
               <w:t xml:space="preserve">as a </w:t>
             </w:r>
-            <w:hyperlink r:id="rId49" w:history="1">
+            <w:hyperlink r:id="rId58" w:history="1">
               <w:r>
                 <w:rPr>
                   <w:rStyle w:val="Hyperlink"/>
@@ -5201,6 +5194,7 @@
               <w:br/>
             </w:r>
             <w:r>
+              <w:lastRenderedPageBreak/>
               <w:t>courts.alaska.gov/shc/family/docs/shc-115n.pdf</w:t>
             </w:r>
           </w:p>
@@ -5247,7 +5241,7 @@
             <w:r>
               <w:t xml:space="preserve"> [</w:t>
             </w:r>
-            <w:hyperlink r:id="rId50" w:history="1">
+            <w:hyperlink r:id="rId59" w:history="1">
               <w:r>
                 <w:rPr>
                   <w:rStyle w:val="Hyperlink"/>
@@ -5295,7 +5289,7 @@
             <w:r>
               <w:t xml:space="preserve"> [</w:t>
             </w:r>
-            <w:hyperlink r:id="rId51" w:history="1">
+            <w:hyperlink r:id="rId60" w:history="1">
               <w:r>
                 <w:rPr>
                   <w:rStyle w:val="Hyperlink"/>
@@ -5340,7 +5334,7 @@
             <w:r>
               <w:t xml:space="preserve">See </w:t>
             </w:r>
-            <w:hyperlink r:id="rId52" w:history="1">
+            <w:hyperlink r:id="rId61" w:history="1">
               <w:r>
                 <w:rPr>
                   <w:rStyle w:val="Hyperlink"/>
@@ -5396,7 +5390,7 @@
             <w:r>
               <w:t xml:space="preserve"> Sheet</w:t>
             </w:r>
-            <w:hyperlink r:id="rId53" w:history="1">
+            <w:hyperlink r:id="rId62" w:history="1">
               <w:r>
                 <w:rPr>
                   <w:rStyle w:val="Hyperlink"/>
@@ -5448,11 +5442,7 @@
               <w:t>F</w:t>
             </w:r>
             <w:r>
-              <w:t xml:space="preserve">ill in the blank spaces on the top half of the form and the clerk will fill out the case number and the lower half when you file </w:t>
-            </w:r>
-            <w:r>
-              <w:lastRenderedPageBreak/>
-              <w:t>your case</w:t>
+              <w:t>ill in the blank spaces on the top half of the form and the clerk will fill out the case number and the lower half when you file your case</w:t>
             </w:r>
             <w:r>
               <w:t>.</w:t>
@@ -5460,7 +5450,7 @@
             <w:r>
               <w:br/>
             </w:r>
-            <w:hyperlink r:id="rId54" w:history="1">
+            <w:hyperlink r:id="rId63" w:history="1">
               <w:r>
                 <w:rPr>
                   <w:rStyle w:val="Hyperlink"/>
@@ -5477,7 +5467,7 @@
             <w:r>
               <w:br/>
             </w:r>
-            <w:hyperlink r:id="rId55" w:tgtFrame="_blank" w:history="1">
+            <w:hyperlink r:id="rId64" w:tgtFrame="_blank" w:history="1">
               <w:r>
                 <w:rPr>
                   <w:rStyle w:val="Hyperlink"/>
@@ -5494,7 +5484,7 @@
             <w:r>
               <w:br/>
             </w:r>
-            <w:hyperlink r:id="rId56" w:tgtFrame="_blank" w:history="1">
+            <w:hyperlink r:id="rId65" w:tgtFrame="_blank" w:history="1">
               <w:r>
                 <w:rPr>
                   <w:rStyle w:val="Hyperlink"/>
@@ -5511,7 +5501,7 @@
             <w:r>
               <w:br/>
             </w:r>
-            <w:hyperlink r:id="rId57" w:tgtFrame="_blank" w:history="1">
+            <w:hyperlink r:id="rId66" w:tgtFrame="_blank" w:history="1">
               <w:r>
                 <w:rPr>
                   <w:rStyle w:val="Hyperlink"/>
@@ -5531,7 +5521,7 @@
             <w:r>
               <w:br/>
             </w:r>
-            <w:hyperlink r:id="rId58" w:tgtFrame="_blank" w:history="1">
+            <w:hyperlink r:id="rId67" w:tgtFrame="_blank" w:history="1">
               <w:r>
                 <w:rPr>
                   <w:rStyle w:val="Hyperlink"/>
@@ -5574,7 +5564,7 @@
             <w:r>
               <w:t>,</w:t>
             </w:r>
-            <w:hyperlink r:id="rId59" w:tgtFrame="_blank" w:history="1">
+            <w:hyperlink r:id="rId68" w:tgtFrame="_blank" w:history="1">
               <w:r>
                 <w:rPr>
                   <w:rStyle w:val="Hyperlink"/>
@@ -5716,7 +5706,7 @@
             <w:r>
               <w:t>[</w:t>
             </w:r>
-            <w:hyperlink r:id="rId60" w:history="1">
+            <w:hyperlink r:id="rId69" w:history="1">
               <w:r>
                 <w:rPr>
                   <w:rStyle w:val="Hyperlink"/>
@@ -5780,7 +5770,7 @@
               </w:rPr>
               <w:t>[</w:t>
             </w:r>
-            <w:hyperlink r:id="rId61" w:history="1">
+            <w:hyperlink r:id="rId70" w:history="1">
               <w:r>
                 <w:rPr>
                   <w:rStyle w:val="Hyperlink"/>
@@ -5850,7 +5840,7 @@
             <w:r>
               <w:t>[</w:t>
             </w:r>
-            <w:hyperlink r:id="rId62" w:history="1">
+            <w:hyperlink r:id="rId71" w:history="1">
               <w:r>
                 <w:rPr>
                   <w:rStyle w:val="Hyperlink"/>
@@ -5912,7 +5902,7 @@
             <w:r>
               <w:t>[</w:t>
             </w:r>
-            <w:hyperlink r:id="rId63" w:history="1">
+            <w:hyperlink r:id="rId72" w:history="1">
               <w:r>
                 <w:rPr>
                   <w:rStyle w:val="Hyperlink"/>
@@ -6212,11 +6202,7 @@
               <w:t xml:space="preserve">you both sign the forms and </w:t>
             </w:r>
             <w:r>
-              <w:t xml:space="preserve">you </w:t>
-            </w:r>
-            <w:r>
-              <w:lastRenderedPageBreak/>
-              <w:t>each</w:t>
+              <w:t>you each</w:t>
             </w:r>
             <w:r>
               <w:t xml:space="preserve"> have a copy, you do not have to "serve" </w:t>
@@ -6267,7 +6253,7 @@
             <w:r>
               <w:t xml:space="preserve"> the </w:t>
             </w:r>
-            <w:hyperlink r:id="rId64" w:anchor="trial" w:history="1">
+            <w:hyperlink r:id="rId73" w:anchor="trial" w:history="1">
               <w:r>
                 <w:rPr>
                   <w:rStyle w:val="Hyperlink"/>
@@ -6292,6 +6278,7 @@
               <w:ind w:left="405"/>
             </w:pPr>
             <w:r>
+              <w:lastRenderedPageBreak/>
               <w:t>Give the original version of your documents to the court. This is called “filing” your documents. You can:</w:t>
             </w:r>
           </w:p>
@@ -6333,7 +6320,7 @@
             <w:r>
               <w:t xml:space="preserve">Use the court’s TrueFiling eFiling system to send the documents to the court electronically, if your local court uses TrueFiling. </w:t>
             </w:r>
-            <w:hyperlink r:id="rId65" w:anchor="current-courts" w:history="1">
+            <w:hyperlink r:id="rId74" w:anchor="current-courts" w:history="1">
               <w:r>
                 <w:rPr>
                   <w:rStyle w:val="Hyperlink"/>
@@ -6357,7 +6344,7 @@
             <w:r>
               <w:t xml:space="preserve">File the documents by email, if your local court accepts email filings. </w:t>
             </w:r>
-            <w:hyperlink r:id="rId66" w:history="1">
+            <w:hyperlink r:id="rId75" w:history="1">
               <w:r>
                 <w:rPr>
                   <w:rStyle w:val="Hyperlink"/>
@@ -6425,7 +6412,7 @@
             <w:r>
               <w:t xml:space="preserve">Call the </w:t>
             </w:r>
-            <w:hyperlink r:id="rId67" w:history="1">
+            <w:hyperlink r:id="rId76" w:history="1">
               <w:r>
                 <w:rPr>
                   <w:rStyle w:val="Hyperlink"/>
@@ -6540,7 +6527,7 @@
               </w:rPr>
               <w:t xml:space="preserve"> </w:t>
             </w:r>
-            <w:hyperlink r:id="rId68" w:tgtFrame="_blank" w:history="1">
+            <w:hyperlink r:id="rId77" w:tgtFrame="_blank" w:history="1">
               <w:r>
                 <w:rPr>
                   <w:b/>
@@ -6554,7 +6541,7 @@
             <w:r>
               <w:t>[</w:t>
             </w:r>
-            <w:hyperlink r:id="rId69" w:history="1">
+            <w:hyperlink r:id="rId78" w:history="1">
               <w:r>
                 <w:rPr>
                   <w:rStyle w:val="Hyperlink"/>
@@ -6825,12 +6812,126 @@
             <w:pPr>
               <w:pStyle w:val="Body"/>
             </w:pPr>
-            <w:hyperlink r:id="rId70" w:anchor="trial" w:history="1">
+            <w:hyperlink r:id="rId79" w:anchor="trial" w:history="1">
+              <w:r>
+                <w:rPr>
+                  <w:rStyle w:val="Hyperlink"/>
+                </w:rPr>
+                <w:t>Court directory</w:t>
+              </w:r>
+            </w:hyperlink>
+            <w:r>
+              <w:br/>
+            </w:r>
+            <w:r>
+              <w:t>courts.alaska.gov/</w:t>
+            </w:r>
+            <w:proofErr w:type="spellStart"/>
+            <w:r>
+              <w:t>courtdir</w:t>
+            </w:r>
+            <w:proofErr w:type="spellEnd"/>
+            <w:r>
+              <w:t>/</w:t>
+            </w:r>
+            <w:proofErr w:type="spellStart"/>
+            <w:r>
+              <w:t>index.htm#trial</w:t>
+            </w:r>
+            <w:proofErr w:type="spellEnd"/>
+          </w:p>
+          <w:p>
+            <w:pPr>
+              <w:pStyle w:val="Body"/>
+            </w:pPr>
+            <w:hyperlink r:id="rId80" w:anchor="current-courts" w:history="1">
+              <w:r>
+                <w:rPr>
+                  <w:rStyle w:val="Hyperlink"/>
+                </w:rPr>
+                <w:t>See if your court uses TrueFiling</w:t>
+              </w:r>
+            </w:hyperlink>
+            <w:r>
+              <w:rPr>
+                <w:b/>
+                <w:bCs/>
+              </w:rPr>
+              <w:br/>
+            </w:r>
+            <w:r>
+              <w:t>courts.alaska.gov/</w:t>
+            </w:r>
+            <w:proofErr w:type="spellStart"/>
+            <w:r>
+              <w:t>efile</w:t>
+            </w:r>
+            <w:proofErr w:type="spellEnd"/>
+            <w:r>
+              <w:t>/</w:t>
+            </w:r>
+            <w:proofErr w:type="spellStart"/>
+            <w:r>
+              <w:t>index.htm#current-courts</w:t>
+            </w:r>
+            <w:proofErr w:type="spellEnd"/>
+          </w:p>
+          <w:p>
+            <w:pPr>
+              <w:pStyle w:val="Body"/>
+            </w:pPr>
+            <w:hyperlink r:id="rId81" w:history="1">
+              <w:r>
+                <w:rPr>
+                  <w:rStyle w:val="Hyperlink"/>
+                </w:rPr>
+                <w:t>See if your court accepts documents by email</w:t>
+              </w:r>
+            </w:hyperlink>
+            <w:r>
+              <w:br/>
+            </w:r>
+            <w:r>
+              <w:t>courts.alaska.gov/</w:t>
+            </w:r>
+            <w:proofErr w:type="spellStart"/>
+            <w:r>
+              <w:t>courtdir</w:t>
+            </w:r>
+            <w:proofErr w:type="spellEnd"/>
+            <w:r>
+              <w:t>/efiling.htm</w:t>
+            </w:r>
+          </w:p>
+          <w:p>
+            <w:pPr>
+              <w:pStyle w:val="Body"/>
+            </w:pPr>
+            <w:hyperlink r:id="rId82" w:history="1">
+              <w:r>
+                <w:rPr>
+                  <w:rStyle w:val="Hyperlink"/>
+                </w:rPr>
+                <w:t>Family Law Self-Help Center</w:t>
+              </w:r>
+            </w:hyperlink>
+            <w:r>
+              <w:br/>
+            </w:r>
+            <w:r>
+              <w:t>courts.alaska.gov/shc/family/selfhelp.htm</w:t>
+            </w:r>
+          </w:p>
+          <w:p>
+            <w:pPr>
+              <w:pStyle w:val="Body"/>
+            </w:pPr>
+            <w:hyperlink r:id="rId83" w:history="1">
               <w:r>
                 <w:rPr>
                   <w:b/>
                 </w:rPr>
-                <w:t>Court</w:t>
+                <w:t>Exemption</w:t>
               </w:r>
               <w:r>
                 <w:rPr>
@@ -6842,127 +6943,31 @@
                 <w:rPr>
                   <w:b/>
                 </w:rPr>
-                <w:t>directory</w:t>
-              </w:r>
-            </w:hyperlink>
-            <w:r>
-              <w:br/>
-            </w:r>
-            <w:r>
-              <w:t>courts.alaska.gov/</w:t>
-            </w:r>
-            <w:proofErr w:type="spellStart"/>
-            <w:r>
-              <w:t>courtdir</w:t>
-            </w:r>
-            <w:proofErr w:type="spellEnd"/>
-            <w:r>
-              <w:t>/</w:t>
-            </w:r>
-            <w:proofErr w:type="spellStart"/>
-            <w:r>
-              <w:t>index.htm#trial</w:t>
-            </w:r>
-            <w:proofErr w:type="spellEnd"/>
-          </w:p>
-          <w:p>
-            <w:pPr>
-              <w:pStyle w:val="Body"/>
-            </w:pPr>
-            <w:hyperlink r:id="rId71" w:anchor="current-courts" w:history="1">
+                <w:t>From</w:t>
+              </w:r>
               <w:r>
                 <w:rPr>
                   <w:b/>
-                  <w:bCs/>
-                </w:rPr>
-                <w:t>See if your court uses TrueFiling</w:t>
-              </w:r>
-            </w:hyperlink>
-            <w:r>
-              <w:rPr>
-                <w:b/>
-                <w:bCs/>
-              </w:rPr>
-              <w:br/>
-            </w:r>
-            <w:r>
-              <w:t>courts.alaska.gov/</w:t>
-            </w:r>
-            <w:proofErr w:type="spellStart"/>
-            <w:r>
-              <w:t>efile</w:t>
-            </w:r>
-            <w:proofErr w:type="spellEnd"/>
-            <w:r>
-              <w:t>/</w:t>
-            </w:r>
-            <w:proofErr w:type="spellStart"/>
-            <w:r>
-              <w:t>index.htm#current-courts</w:t>
-            </w:r>
-            <w:proofErr w:type="spellEnd"/>
-          </w:p>
-          <w:p>
-            <w:pPr>
-              <w:pStyle w:val="Body"/>
-            </w:pPr>
-            <w:hyperlink r:id="rId72" w:history="1">
+                </w:rPr>
+                <w:t xml:space="preserve"> </w:t>
+              </w:r>
               <w:r>
                 <w:rPr>
                   <w:b/>
-                  <w:bCs/>
-                </w:rPr>
-                <w:t>See if your court accepts documents by email</w:t>
-              </w:r>
-            </w:hyperlink>
-            <w:r>
-              <w:br/>
-            </w:r>
-            <w:r>
-              <w:t>courts.alaska.gov/</w:t>
-            </w:r>
-            <w:proofErr w:type="spellStart"/>
-            <w:r>
-              <w:t>courtdir</w:t>
-            </w:r>
-            <w:proofErr w:type="spellEnd"/>
-            <w:r>
-              <w:t>/efiling.htm</w:t>
-            </w:r>
-          </w:p>
-          <w:p>
-            <w:pPr>
-              <w:pStyle w:val="Body"/>
-            </w:pPr>
-            <w:hyperlink r:id="rId73" w:history="1">
+                </w:rPr>
+                <w:t>the</w:t>
+              </w:r>
               <w:r>
                 <w:rPr>
                   <w:b/>
-                  <w:bCs/>
-                </w:rPr>
-                <w:t>Family Law Self-Help Cente</w:t>
-              </w:r>
-              <w:r>
-                <w:t>r</w:t>
-              </w:r>
-            </w:hyperlink>
-            <w:r>
-              <w:br/>
-            </w:r>
-            <w:r>
-              <w:t>courts.alaska.gov/shc/family/selfhelp.htm</w:t>
-            </w:r>
-          </w:p>
-          <w:p>
-            <w:pPr>
-              <w:pStyle w:val="Body"/>
-            </w:pPr>
-            <w:hyperlink r:id="rId74" w:history="1">
+                </w:rPr>
+                <w:t xml:space="preserve"> </w:t>
+              </w:r>
               <w:r>
                 <w:rPr>
                   <w:b/>
                 </w:rPr>
-                <w:t>Exemption</w:t>
+                <w:t>Payment</w:t>
               </w:r>
               <w:r>
                 <w:rPr>
@@ -6974,7 +6979,7 @@
                 <w:rPr>
                   <w:b/>
                 </w:rPr>
-                <w:t>From</w:t>
+                <w:t>of</w:t>
               </w:r>
               <w:r>
                 <w:rPr>
@@ -6986,7 +6991,7 @@
                 <w:rPr>
                   <w:b/>
                 </w:rPr>
-                <w:t>the</w:t>
+                <w:t>Fees,</w:t>
               </w:r>
               <w:r>
                 <w:rPr>
@@ -6994,43 +6999,7 @@
                 </w:rPr>
                 <w:t xml:space="preserve"> </w:t>
               </w:r>
-              <w:r>
-                <w:rPr>
-                  <w:b/>
-                </w:rPr>
-                <w:t>Payment</w:t>
-              </w:r>
-              <w:r>
-                <w:rPr>
-                  <w:b/>
-                </w:rPr>
-                <w:t xml:space="preserve"> </w:t>
-              </w:r>
-              <w:r>
-                <w:rPr>
-                  <w:b/>
-                </w:rPr>
-                <w:t>of</w:t>
-              </w:r>
-              <w:r>
-                <w:rPr>
-                  <w:b/>
-                </w:rPr>
-                <w:t xml:space="preserve"> </w:t>
-              </w:r>
-              <w:r>
-                <w:rPr>
-                  <w:b/>
-                </w:rPr>
-                <w:t>Fees,</w:t>
-              </w:r>
-              <w:r>
-                <w:rPr>
-                  <w:b/>
-                </w:rPr>
-                <w:t xml:space="preserve"> </w:t>
-              </w:r>
-              <w:hyperlink r:id="rId75" w:tgtFrame="_blank" w:history="1">
+              <w:hyperlink r:id="rId84" w:tgtFrame="_blank" w:history="1">
                 <w:r>
                   <w:rPr>
                     <w:b/>
@@ -7044,7 +7013,7 @@
               <w:r>
                 <w:t>[</w:t>
               </w:r>
-              <w:hyperlink r:id="rId76" w:history="1">
+              <w:hyperlink r:id="rId85" w:history="1">
                 <w:r>
                   <w:rPr>
                     <w:rStyle w:val="Hyperlink"/>
@@ -7350,7 +7319,7 @@
               </w:rPr>
               <w:t xml:space="preserve"> </w:t>
             </w:r>
-            <w:hyperlink r:id="rId77" w:history="1">
+            <w:hyperlink r:id="rId86" w:history="1">
               <w:r>
                 <w:rPr>
                   <w:rStyle w:val="Hyperlink"/>
@@ -7416,7 +7385,7 @@
             <w:r>
               <w:t xml:space="preserve"> for the court's answer before you act. Learn about motions. See </w:t>
             </w:r>
-            <w:hyperlink r:id="rId78" w:history="1">
+            <w:hyperlink r:id="rId87" w:history="1">
               <w:r>
                 <w:rPr>
                   <w:rStyle w:val="Hyperlink"/>
@@ -7553,13 +7522,10 @@
                 <w:color w:val="202529"/>
               </w:rPr>
             </w:pPr>
-            <w:hyperlink r:id="rId79" w:history="1">
-              <w:r>
-                <w:rPr>
-                  <w:rStyle w:val="Hyperlink"/>
-                  <w:b/>
-                  <w:bCs/>
-                  <w:color w:val="202529"/>
+            <w:hyperlink r:id="rId88" w:history="1">
+              <w:r>
+                <w:rPr>
+                  <w:rStyle w:val="Hyperlink"/>
                 </w:rPr>
                 <w:t>parent education requirements</w:t>
               </w:r>
@@ -7577,13 +7543,10 @@
             <w:pPr>
               <w:pStyle w:val="Body"/>
             </w:pPr>
-            <w:hyperlink r:id="rId80" w:history="1">
-              <w:r>
-                <w:rPr>
-                  <w:rStyle w:val="Hyperlink"/>
-                  <w:b/>
-                  <w:bCs/>
-                  <w:color w:val="202529"/>
+            <w:hyperlink r:id="rId89" w:history="1">
+              <w:r>
+                <w:rPr>
+                  <w:rStyle w:val="Hyperlink"/>
                 </w:rPr>
                 <w:t>Motions: Requesting an Order from the Court; Opposing a Motion</w:t>
               </w:r>
@@ -8010,7 +7973,7 @@
             <w:r>
               <w:t xml:space="preserve">, </w:t>
             </w:r>
-            <w:hyperlink r:id="rId81" w:history="1">
+            <w:hyperlink r:id="rId90" w:history="1">
               <w:r>
                 <w:rPr>
                   <w:rStyle w:val="Hyperlink"/>
@@ -8059,7 +8022,7 @@
             <w:r>
               <w:t xml:space="preserve">Choose a process server and pay for their services. Find a </w:t>
             </w:r>
-            <w:hyperlink r:id="rId82" w:history="1">
+            <w:hyperlink r:id="rId91" w:history="1">
               <w:r>
                 <w:rPr>
                   <w:rStyle w:val="Hyperlink"/>
@@ -8105,7 +8068,7 @@
             <w:r>
               <w:t xml:space="preserve">, </w:t>
             </w:r>
-            <w:hyperlink r:id="rId83" w:history="1">
+            <w:hyperlink r:id="rId92" w:history="1">
               <w:r>
                 <w:rPr>
                   <w:rStyle w:val="Hyperlink"/>
@@ -8181,7 +8144,7 @@
             <w:r>
               <w:t xml:space="preserve"> </w:t>
             </w:r>
-            <w:hyperlink r:id="rId84" w:history="1">
+            <w:hyperlink r:id="rId93" w:history="1">
               <w:r>
                 <w:rPr>
                   <w:rStyle w:val="Hyperlink"/>
@@ -8192,7 +8155,7 @@
             <w:r>
               <w:t xml:space="preserve"> | </w:t>
             </w:r>
-            <w:hyperlink r:id="rId85" w:history="1">
+            <w:hyperlink r:id="rId94" w:history="1">
               <w:r>
                 <w:rPr>
                   <w:rStyle w:val="Hyperlink"/>
@@ -8259,6 +8222,7 @@
               <w:ind w:left="405"/>
             </w:pPr>
             <w:r>
+              <w:lastRenderedPageBreak/>
               <w:t xml:space="preserve">You can read more about serving with a process server in: </w:t>
             </w:r>
             <w:r>
@@ -8271,7 +8235,7 @@
             <w:r>
               <w:t xml:space="preserve">, </w:t>
             </w:r>
-            <w:hyperlink r:id="rId86" w:history="1">
+            <w:hyperlink r:id="rId95" w:history="1">
               <w:r>
                 <w:rPr>
                   <w:rStyle w:val="Hyperlink"/>
@@ -8289,7 +8253,6 @@
               <w:outlineLvl w:val="3"/>
             </w:pPr>
             <w:r>
-              <w:lastRenderedPageBreak/>
               <w:t>Note</w:t>
             </w:r>
           </w:p>
@@ -8388,7 +8351,7 @@
             <w:r>
               <w:t xml:space="preserve">about </w:t>
             </w:r>
-            <w:hyperlink r:id="rId87" w:history="1">
+            <w:hyperlink r:id="rId96" w:history="1">
               <w:r>
                 <w:rPr>
                   <w:rStyle w:val="Hyperlink"/>
@@ -8436,7 +8399,7 @@
             <w:r>
               <w:t xml:space="preserve">more about </w:t>
             </w:r>
-            <w:hyperlink r:id="rId88" w:anchor="11" w:history="1">
+            <w:hyperlink r:id="rId97" w:anchor="11" w:history="1">
               <w:r>
                 <w:rPr>
                   <w:rStyle w:val="Hyperlink"/>
@@ -8475,10 +8438,11 @@
                 <w:rStyle w:val="Hyperlink"/>
               </w:rPr>
             </w:pPr>
-            <w:hyperlink r:id="rId89" w:history="1">
-              <w:r>
-                <w:rPr>
-                  <w:b/>
+            <w:hyperlink r:id="rId98" w:history="1">
+              <w:r>
+                <w:rPr>
+                  <w:rStyle w:val="Hyperlink"/>
+                  <w:rFonts w:ascii="Arial" w:hAnsi="Arial" w:cs="Arial"/>
                 </w:rPr>
                 <w:t>How to Serve a Summons, CIV-106</w:t>
               </w:r>
@@ -8492,10 +8456,11 @@
             <w:pPr>
               <w:pStyle w:val="Body"/>
             </w:pPr>
-            <w:hyperlink r:id="rId90" w:history="1">
-              <w:r>
-                <w:rPr>
-                  <w:b/>
+            <w:hyperlink r:id="rId99" w:history="1">
+              <w:r>
+                <w:rPr>
+                  <w:rStyle w:val="Hyperlink"/>
+                  <w:rFonts w:ascii="Arial" w:hAnsi="Arial" w:cs="Arial"/>
                 </w:rPr>
                 <w:t>statewide list of authorized process servers</w:t>
               </w:r>
@@ -8517,10 +8482,11 @@
                 <w:rStyle w:val="Hyperlink"/>
               </w:rPr>
             </w:pPr>
-            <w:hyperlink r:id="rId91" w:history="1">
-              <w:r>
-                <w:rPr>
-                  <w:b/>
+            <w:hyperlink r:id="rId100" w:history="1">
+              <w:r>
+                <w:rPr>
+                  <w:rStyle w:val="Hyperlink"/>
+                  <w:rFonts w:ascii="Arial" w:hAnsi="Arial" w:cs="Arial"/>
                 </w:rPr>
                 <w:t>Service Instructions, CIV-615</w:t>
               </w:r>
@@ -8561,7 +8527,7 @@
               <w:br/>
               <w:t xml:space="preserve">as a </w:t>
             </w:r>
-            <w:hyperlink r:id="rId92" w:history="1">
+            <w:hyperlink r:id="rId101" w:history="1">
               <w:r>
                 <w:rPr>
                   <w:rStyle w:val="Hyperlink"/>
@@ -8591,7 +8557,7 @@
             <w:r>
               <w:t xml:space="preserve"> </w:t>
             </w:r>
-            <w:hyperlink r:id="rId93" w:history="1">
+            <w:hyperlink r:id="rId102" w:history="1">
               <w:r>
                 <w:rPr>
                   <w:rStyle w:val="Hyperlink"/>
@@ -8622,11 +8588,11 @@
             <w:pPr>
               <w:pStyle w:val="Body"/>
             </w:pPr>
-            <w:hyperlink r:id="rId94" w:history="1">
-              <w:r>
-                <w:rPr>
-                  <w:b/>
-                  <w:bCs/>
+            <w:hyperlink r:id="rId103" w:history="1">
+              <w:r>
+                <w:rPr>
+                  <w:rStyle w:val="Hyperlink"/>
+                  <w:rFonts w:ascii="Arial" w:hAnsi="Arial" w:cs="Arial"/>
                 </w:rPr>
                 <w:t>Instructions for Alternate Service</w:t>
               </w:r>
@@ -8642,11 +8608,11 @@
             <w:pPr>
               <w:pStyle w:val="Body"/>
             </w:pPr>
-            <w:hyperlink r:id="rId95" w:anchor="11" w:history="1">
-              <w:r>
-                <w:rPr>
-                  <w:b/>
-                  <w:bCs/>
+            <w:hyperlink r:id="rId104" w:anchor="11" w:history="1">
+              <w:r>
+                <w:rPr>
+                  <w:rStyle w:val="Hyperlink"/>
+                  <w:rFonts w:ascii="Arial" w:hAnsi="Arial" w:cs="Arial"/>
                 </w:rPr>
                 <w:t>special situations</w:t>
               </w:r>
@@ -8747,14 +8713,7 @@
               <w:rPr>
                 <w:color w:val="00B050"/>
               </w:rPr>
-              <w:t xml:space="preserve">user_need == </w:t>
-            </w:r>
-            <w:r>
-              <w:rPr>
-                <w:color w:val="00B050"/>
-              </w:rPr>
-              <w:lastRenderedPageBreak/>
-              <w:t>'custody' and defined('which_forms')%}</w:t>
+              <w:t>user_need == 'custody' and defined('which_forms')%}</w:t>
             </w:r>
           </w:p>
         </w:tc>
@@ -9306,7 +9265,7 @@
             <w:r>
               <w:t xml:space="preserve"> </w:t>
             </w:r>
-            <w:hyperlink r:id="rId96" w:history="1">
+            <w:hyperlink r:id="rId105" w:history="1">
               <w:r>
                 <w:rPr>
                   <w:rStyle w:val="Hyperlink"/>
@@ -9323,7 +9282,7 @@
             <w:r>
               <w:t xml:space="preserve"> </w:t>
             </w:r>
-            <w:hyperlink r:id="rId97" w:history="1">
+            <w:hyperlink r:id="rId106" w:history="1">
               <w:r>
                 <w:rPr>
                   <w:rStyle w:val="Hyperlink"/>
@@ -10466,6 +10425,7 @@
               <w:rPr>
                 <w:color w:val="auto"/>
               </w:rPr>
+              <w:lastRenderedPageBreak/>
               <w:t>your</w:t>
             </w:r>
             <w:r>
@@ -10605,11 +10565,7 @@
               <w:pStyle w:val="Body"/>
             </w:pPr>
             <w:r>
-              <w:t xml:space="preserve">{{ capitalize(other_party_in_case) }}'s Answer is their response to what </w:t>
-            </w:r>
-            <w:r>
-              <w:lastRenderedPageBreak/>
-              <w:t>you put in your Complaint.</w:t>
+              <w:t>{{ capitalize(other_party_in_case) }}'s Answer is their response to what you put in your Complaint.</w:t>
             </w:r>
           </w:p>
           <w:p>
@@ -10702,7 +10658,7 @@
             <w:r>
               <w:t xml:space="preserve">Read </w:t>
             </w:r>
-            <w:hyperlink r:id="rId98" w:history="1">
+            <w:hyperlink r:id="rId107" w:history="1">
               <w:r>
                 <w:t>Filing</w:t>
               </w:r>
@@ -10867,21 +10823,7 @@
               <w:outlineLvl w:val="2"/>
             </w:pPr>
             <w:r>
-              <w:t xml:space="preserve">The court will set a hearing and send you a notice with the date and </w:t>
-            </w:r>
-            <w:commentRangeStart w:id="5"/>
-            <w:r>
-              <w:t>time</w:t>
-            </w:r>
-            <w:commentRangeEnd w:id="5"/>
-            <w:r>
-              <w:rPr>
-                <w:rStyle w:val="CommentReference"/>
-                <w:rFonts w:ascii="Arial" w:eastAsia="Arial" w:hAnsi="Arial" w:cs="Arial"/>
-                <w:color w:val="auto"/>
-                <w:spacing w:val="0"/>
-              </w:rPr>
-              <w:commentReference w:id="5"/>
+              <w:t>The court will set a hearing and send you a notice with the date and time</w:t>
             </w:r>
           </w:p>
           <w:p>
@@ -11040,7 +10982,7 @@
             <w:r>
               <w:t xml:space="preserve"> </w:t>
             </w:r>
-            <w:hyperlink r:id="rId103" w:history="1">
+            <w:hyperlink r:id="rId108" w:history="1">
               <w:r>
                 <w:rPr>
                   <w:rStyle w:val="Hyperlink"/>
@@ -11051,7 +10993,7 @@
             <w:r>
               <w:t xml:space="preserve"> | </w:t>
             </w:r>
-            <w:hyperlink r:id="rId104" w:history="1">
+            <w:hyperlink r:id="rId109" w:history="1">
               <w:r>
                 <w:rPr>
                   <w:rStyle w:val="Hyperlink"/>
@@ -11130,7 +11072,7 @@
             <w:r>
               <w:t xml:space="preserve"> </w:t>
             </w:r>
-            <w:hyperlink r:id="rId105" w:history="1">
+            <w:hyperlink r:id="rId110" w:history="1">
               <w:r>
                 <w:rPr>
                   <w:rStyle w:val="Hyperlink"/>
@@ -11141,7 +11083,7 @@
             <w:r>
               <w:t xml:space="preserve"> | </w:t>
             </w:r>
-            <w:hyperlink r:id="rId106" w:history="1">
+            <w:hyperlink r:id="rId111" w:history="1">
               <w:r>
                 <w:rPr>
                   <w:rStyle w:val="Hyperlink"/>
@@ -11160,7 +11102,7 @@
             <w:r>
               <w:t xml:space="preserve">Read </w:t>
             </w:r>
-            <w:hyperlink r:id="rId107" w:history="1">
+            <w:hyperlink r:id="rId112" w:history="1">
               <w:r>
                 <w:rPr>
                   <w:rStyle w:val="Hyperlink"/>
@@ -11288,7 +11230,7 @@
               <w:br/>
               <w:t xml:space="preserve">as a </w:t>
             </w:r>
-            <w:hyperlink r:id="rId108" w:history="1">
+            <w:hyperlink r:id="rId113" w:history="1">
               <w:r>
                 <w:rPr>
                   <w:rStyle w:val="Hyperlink"/>
@@ -11309,7 +11251,7 @@
               <w:br/>
               <w:t xml:space="preserve">as a </w:t>
             </w:r>
-            <w:hyperlink r:id="rId109" w:history="1">
+            <w:hyperlink r:id="rId114" w:history="1">
               <w:r>
                 <w:rPr>
                   <w:rStyle w:val="Hyperlink"/>
@@ -11416,13 +11358,19 @@
               </w:rPr>
               <w:t>%}</w:t>
             </w:r>
-            <w:hyperlink r:id="rId110" w:history="1">
-              <w:r>
-                <w:rPr>
-                  <w:b/>
-                  <w:bCs/>
-                </w:rPr>
-                <w:t>Filing for Default in Divorce and Custody Cases</w:t>
+            <w:hyperlink r:id="rId115" w:history="1">
+              <w:r>
+                <w:rPr>
+                  <w:rStyle w:val="Hyperlink"/>
+                </w:rPr>
+                <w:t xml:space="preserve">Filing for Default in Divorce and Custody </w:t>
+              </w:r>
+              <w:r>
+                <w:rPr>
+                  <w:rStyle w:val="Hyperlink"/>
+                </w:rPr>
+                <w:lastRenderedPageBreak/>
+                <w:t>Cases</w:t>
               </w:r>
             </w:hyperlink>
             <w:r>
@@ -11539,7 +11487,7 @@
             <w:r>
               <w:t xml:space="preserve">as a </w:t>
             </w:r>
-            <w:hyperlink r:id="rId111" w:history="1">
+            <w:hyperlink r:id="rId116" w:history="1">
               <w:r>
                 <w:rPr>
                   <w:rStyle w:val="Hyperlink"/>
@@ -11567,7 +11515,7 @@
               <w:br/>
               <w:t xml:space="preserve">as a </w:t>
             </w:r>
-            <w:hyperlink r:id="rId112" w:history="1">
+            <w:hyperlink r:id="rId117" w:history="1">
               <w:r>
                 <w:rPr>
                   <w:rStyle w:val="Hyperlink"/>
@@ -11651,7 +11599,7 @@
               <w:br/>
               <w:t xml:space="preserve">as a </w:t>
             </w:r>
-            <w:hyperlink r:id="rId113" w:history="1">
+            <w:hyperlink r:id="rId118" w:history="1">
               <w:r>
                 <w:rPr>
                   <w:rStyle w:val="Hyperlink"/>
@@ -11674,19 +11622,16 @@
             <w:r>
               <w:br/>
             </w:r>
-            <w:hyperlink r:id="rId114" w:history="1">
+            <w:hyperlink r:id="rId119" w:history="1">
               <w:r>
                 <w:t>courts.alaska.gov/shc/family/docs/shc-1000.doc</w:t>
               </w:r>
             </w:hyperlink>
             <w:r>
               <w:br/>
-            </w:r>
-            <w:r>
-              <w:lastRenderedPageBreak/>
               <w:t xml:space="preserve">as a </w:t>
             </w:r>
-            <w:hyperlink r:id="rId115" w:history="1">
+            <w:hyperlink r:id="rId120" w:history="1">
               <w:r>
                 <w:rPr>
                   <w:rStyle w:val="Hyperlink"/>
@@ -11703,7 +11648,7 @@
             <w:pPr>
               <w:pStyle w:val="Body"/>
             </w:pPr>
-            <w:hyperlink r:id="rId116" w:history="1">
+            <w:hyperlink r:id="rId121" w:history="1">
               <w:r>
                 <w:rPr>
                   <w:rStyle w:val="Hyperlink"/>
@@ -12028,7 +11973,7 @@
               <w:br/>
               <w:t xml:space="preserve">as a </w:t>
             </w:r>
-            <w:hyperlink r:id="rId117" w:history="1">
+            <w:hyperlink r:id="rId122" w:history="1">
               <w:r>
                 <w:rPr>
                   <w:rStyle w:val="Hyperlink"/>
@@ -12049,7 +11994,7 @@
               <w:br/>
               <w:t xml:space="preserve">as a </w:t>
             </w:r>
-            <w:hyperlink r:id="rId118" w:history="1">
+            <w:hyperlink r:id="rId123" w:history="1">
               <w:r>
                 <w:rPr>
                   <w:rStyle w:val="Hyperlink"/>
@@ -12096,7 +12041,7 @@
             <w:r>
               <w:t xml:space="preserve">, </w:t>
             </w:r>
-            <w:hyperlink r:id="rId119" w:history="1">
+            <w:hyperlink r:id="rId124" w:history="1">
               <w:r>
                 <w:rPr>
                   <w:rStyle w:val="Hyperlink"/>
@@ -12125,7 +12070,7 @@
               <w:pStyle w:val="ListParagraph"/>
               <w:ind w:left="418"/>
             </w:pPr>
-            <w:hyperlink r:id="rId120" w:history="1">
+            <w:hyperlink r:id="rId125" w:history="1">
               <w:r>
                 <w:rPr>
                   <w:rStyle w:val="Hyperlink"/>
@@ -12151,7 +12096,7 @@
               <w:pStyle w:val="ListParagraph"/>
               <w:ind w:left="418"/>
             </w:pPr>
-            <w:hyperlink r:id="rId121" w:history="1">
+            <w:hyperlink r:id="rId126" w:history="1">
               <w:r>
                 <w:rPr>
                   <w:rStyle w:val="Hyperlink"/>
@@ -12184,6 +12129,7 @@
               <w:ind w:left="418"/>
             </w:pPr>
             <w:r>
+              <w:lastRenderedPageBreak/>
               <w:t xml:space="preserve">Find </w:t>
             </w:r>
             <w:r>
@@ -12194,7 +12140,7 @@
             <w:pPr>
               <w:pStyle w:val="ListParagraph"/>
             </w:pPr>
-            <w:hyperlink r:id="rId122" w:history="1">
+            <w:hyperlink r:id="rId127" w:history="1">
               <w:r>
                 <w:rPr>
                   <w:rStyle w:val="Hyperlink"/>
@@ -12221,7 +12167,7 @@
             <w:pPr>
               <w:pStyle w:val="ListParagraph"/>
             </w:pPr>
-            <w:hyperlink r:id="rId123" w:history="1">
+            <w:hyperlink r:id="rId128" w:history="1">
               <w:r>
                 <w:rPr>
                   <w:rStyle w:val="Hyperlink"/>
@@ -12248,7 +12194,7 @@
             <w:pPr>
               <w:pStyle w:val="ListParagraph"/>
             </w:pPr>
-            <w:hyperlink r:id="rId124" w:history="1">
+            <w:hyperlink r:id="rId129" w:history="1">
               <w:r>
                 <w:rPr>
                   <w:rStyle w:val="Hyperlink"/>
@@ -12271,7 +12217,7 @@
             <w:r>
               <w:t xml:space="preserve">Find </w:t>
             </w:r>
-            <w:hyperlink r:id="rId125" w:history="1">
+            <w:hyperlink r:id="rId130" w:history="1">
               <w:r>
                 <w:rPr>
                   <w:rStyle w:val="Hyperlink"/>
@@ -12573,7 +12519,7 @@
             <w:r>
               <w:t xml:space="preserve"> Find a </w:t>
             </w:r>
-            <w:hyperlink r:id="rId126" w:history="1">
+            <w:hyperlink r:id="rId131" w:history="1">
               <w:r>
                 <w:rPr>
                   <w:rStyle w:val="Hyperlink"/>
@@ -12602,7 +12548,7 @@
             <w:r>
               <w:t xml:space="preserve"> See if you qualify for the </w:t>
             </w:r>
-            <w:hyperlink r:id="rId127" w:history="1">
+            <w:hyperlink r:id="rId132" w:history="1">
               <w:r>
                 <w:rPr>
                   <w:rStyle w:val="Hyperlink"/>
@@ -12613,7 +12559,7 @@
             <w:r>
               <w:t xml:space="preserve"> or </w:t>
             </w:r>
-            <w:hyperlink r:id="rId128" w:history="1">
+            <w:hyperlink r:id="rId133" w:history="1">
               <w:r>
                 <w:rPr>
                   <w:rStyle w:val="Hyperlink"/>
@@ -12650,7 +12596,11 @@
               <w:t xml:space="preserve">') </w:t>
             </w:r>
             <w:r>
-              <w:t>%}However, some parents in a relationship that includes domestic violence are comfortable reaching an agreement about a parenting plan for a variety of reasons.  Sometimes:</w:t>
+              <w:t xml:space="preserve">%}However, some parents in a relationship that includes domestic violence are comfortable reaching an agreement about a parenting plan for a variety of reasons.  </w:t>
+            </w:r>
+            <w:r>
+              <w:lastRenderedPageBreak/>
+              <w:t>Sometimes:</w:t>
             </w:r>
           </w:p>
           <w:p>
@@ -12685,11 +12635,7 @@
               <w:pStyle w:val="Body"/>
             </w:pPr>
             <w:r>
-              <w:t xml:space="preserve">You can decide whether you are comfortable trying to reach an agreement with the other parent based on the facts and circumstances of your case.  As explained below, if you want to try to reach an </w:t>
-            </w:r>
-            <w:r>
-              <w:lastRenderedPageBreak/>
-              <w:t>agreement about the parenting plan, your options may be limited if there has been domestic violence.</w:t>
+              <w:t>You can decide whether you are comfortable trying to reach an agreement with the other parent based on the facts and circumstances of your case.  As explained below, if you want to try to reach an agreement about the parenting plan, your options may be limited if there has been domestic violence.</w:t>
             </w:r>
           </w:p>
           <w:p>
@@ -12773,6 +12719,7 @@
               <w:pStyle w:val="Body"/>
             </w:pPr>
             <w:r>
+              <w:lastRenderedPageBreak/>
               <w:t>If you think the other parent should not have any contact with your children, you will need to convince the judge that it is in the children’s best interest.  Generally, it is unusual for a judge in a divorce or custody case to decide that a parent cannot see his or her children. There is research that shows it is important for children to have a relationship with both parents if it can happen in a safe manner.  If the judge finds the domestic violence presumption applies, the judge will usually permit supervised contact between the parent and the children while the parent is completing a batterer’s intervention or substance abuse treatment program.  After the parent finishes the program and any other requirements the judge ordered, the judge may lift the supervision restriction and allow a different parenting schedule.</w:t>
             </w:r>
           </w:p>
@@ -12802,11 +12749,7 @@
               <w:pStyle w:val="Body"/>
             </w:pPr>
             <w:r>
-              <w:t xml:space="preserve">The judge will only know about your domestic violence concerns if you state them in the documents you file and when you talk in court.  If you have concerns for the children’s safety when in the care of the other parent, or for yourself when interacting with the other parent, describe </w:t>
-            </w:r>
-            <w:r>
-              <w:lastRenderedPageBreak/>
-              <w:t>them to the judge.  If the judge is going to allow the other parent to have parenting time (visitation) with the children, you can suggest ways to address your concerns.  Some options include:</w:t>
+              <w:t>The judge will only know about your domestic violence concerns if you state them in the documents you file and when you talk in court.  If you have concerns for the children’s safety when in the care of the other parent, or for yourself when interacting with the other parent, describe them to the judge.  If the judge is going to allow the other parent to have parenting time (visitation) with the children, you can suggest ways to address your concerns.  Some options include:</w:t>
             </w:r>
           </w:p>
           <w:p>
@@ -12947,6 +12890,7 @@
               <w:ind w:left="420"/>
             </w:pPr>
             <w:r>
+              <w:lastRenderedPageBreak/>
               <w:t xml:space="preserve"> </w:t>
             </w:r>
             <w:r>
@@ -12969,7 +12913,7 @@
             <w:r>
               <w:t xml:space="preserve">, </w:t>
             </w:r>
-            <w:hyperlink r:id="rId129" w:history="1">
+            <w:hyperlink r:id="rId134" w:history="1">
               <w:r>
                 <w:rPr>
                   <w:rStyle w:val="Hyperlink"/>
@@ -13022,7 +12966,7 @@
             <w:r>
               <w:t xml:space="preserve">, </w:t>
             </w:r>
-            <w:hyperlink r:id="rId130" w:history="1">
+            <w:hyperlink r:id="rId135" w:history="1">
               <w:r>
                 <w:rPr>
                   <w:rStyle w:val="Hyperlink"/>
@@ -13047,12 +12991,15 @@
             <w:pPr>
               <w:pStyle w:val="Body"/>
             </w:pPr>
-            <w:r>
-              <w:rPr>
-                <w:b/>
-              </w:rPr>
-              <w:t>Domestic violence program</w:t>
-            </w:r>
+            <w:hyperlink r:id="rId136" w:history="1">
+              <w:r>
+                <w:rPr>
+                  <w:rStyle w:val="Hyperlink"/>
+                  <w:bCs/>
+                </w:rPr>
+                <w:t>Domestic violence program</w:t>
+              </w:r>
+            </w:hyperlink>
             <w:r>
               <w:br/>
             </w:r>
@@ -13072,12 +13019,15 @@
             <w:pPr>
               <w:pStyle w:val="Body"/>
             </w:pPr>
-            <w:r>
-              <w:rPr>
-                <w:b/>
-              </w:rPr>
-              <w:t>legal assistance through your local domestic violence program</w:t>
-            </w:r>
+            <w:hyperlink r:id="rId137" w:history="1">
+              <w:r>
+                <w:rPr>
+                  <w:rStyle w:val="Hyperlink"/>
+                  <w:bCs/>
+                </w:rPr>
+                <w:t>legal assistance through your local domestic violence program</w:t>
+              </w:r>
+            </w:hyperlink>
             <w:r>
               <w:rPr>
                 <w:b/>
@@ -13085,7 +13035,7 @@
               <w:br/>
             </w:r>
             <w:r>
-              <w:t>andvsa.org/for-survivors/</w:t>
+              <w:t>andvsa.org/for-survivors</w:t>
             </w:r>
           </w:p>
           <w:p>
@@ -13095,12 +13045,15 @@
                 <w:b/>
               </w:rPr>
             </w:pPr>
-            <w:r>
-              <w:rPr>
-                <w:b/>
-              </w:rPr>
-              <w:t>Alaska Legal Services</w:t>
-            </w:r>
+            <w:hyperlink r:id="rId138" w:history="1">
+              <w:r>
+                <w:rPr>
+                  <w:rStyle w:val="Hyperlink"/>
+                  <w:bCs/>
+                </w:rPr>
+                <w:t>Alaska Legal Services</w:t>
+              </w:r>
+            </w:hyperlink>
             <w:r>
               <w:br/>
               <w:t>alsc-law.org/apply-for-services</w:t>
@@ -13119,7 +13072,7 @@
             <w:r>
               <w:t xml:space="preserve">, </w:t>
             </w:r>
-            <w:hyperlink r:id="rId131" w:history="1">
+            <w:hyperlink r:id="rId139" w:history="1">
               <w:r>
                 <w:rPr>
                   <w:rStyle w:val="Hyperlink"/>
@@ -13140,13 +13093,12 @@
               <w:rPr>
                 <w:b/>
               </w:rPr>
-              <w:lastRenderedPageBreak/>
               <w:t>Direction to Seal Child Custody Jurisdiction Affidavit</w:t>
             </w:r>
             <w:r>
               <w:t xml:space="preserve">, </w:t>
             </w:r>
-            <w:hyperlink r:id="rId132" w:history="1">
+            <w:hyperlink r:id="rId140" w:history="1">
               <w:r>
                 <w:rPr>
                   <w:rStyle w:val="Hyperlink"/>
@@ -13293,7 +13245,7 @@
               </w:rPr>
               <w:t xml:space="preserve">Step </w:t>
             </w:r>
-            <w:bookmarkStart w:id="6" w:name="default"/>
+            <w:bookmarkStart w:id="5" w:name="default"/>
             <w:r>
               <w:rPr>
                 <w:shd w:val="clear" w:color="auto" w:fill="FFFFFF"/>
@@ -13325,7 +13277,7 @@
               </w:rPr>
               <w:fldChar w:fldCharType="end"/>
             </w:r>
-            <w:bookmarkEnd w:id="6"/>
+            <w:bookmarkEnd w:id="5"/>
             <w:r>
               <w:rPr>
                 <w:shd w:val="clear" w:color="auto" w:fill="FFFFFF"/>
@@ -13409,7 +13361,7 @@
             <w:r>
               <w:t xml:space="preserve">: </w:t>
             </w:r>
-            <w:hyperlink r:id="rId133" w:history="1">
+            <w:hyperlink r:id="rId141" w:history="1">
               <w:r>
                 <w:rPr>
                   <w:rStyle w:val="Hyperlink"/>
@@ -13420,7 +13372,7 @@
             <w:r>
               <w:t xml:space="preserve"> | </w:t>
             </w:r>
-            <w:hyperlink r:id="rId134" w:history="1">
+            <w:hyperlink r:id="rId142" w:history="1">
               <w:r>
                 <w:rPr>
                   <w:rStyle w:val="Hyperlink"/>
@@ -13443,6 +13395,7 @@
               <w:pStyle w:val="Body"/>
             </w:pPr>
             <w:r>
+              <w:lastRenderedPageBreak/>
               <w:t xml:space="preserve">Fill out a </w:t>
             </w:r>
             <w:r>
@@ -13454,7 +13407,7 @@
             <w:r>
               <w:t xml:space="preserve">: </w:t>
             </w:r>
-            <w:hyperlink r:id="rId135" w:history="1">
+            <w:hyperlink r:id="rId143" w:history="1">
               <w:r>
                 <w:rPr>
                   <w:rStyle w:val="Hyperlink"/>
@@ -13502,7 +13455,7 @@
             <w:r>
               <w:t xml:space="preserve">, </w:t>
             </w:r>
-            <w:hyperlink r:id="rId136" w:history="1">
+            <w:hyperlink r:id="rId144" w:history="1">
               <w:r>
                 <w:rPr>
                   <w:rStyle w:val="Hyperlink"/>
@@ -13591,11 +13544,7 @@
               <w:pStyle w:val="Body"/>
             </w:pPr>
             <w:r>
-              <w:t xml:space="preserve">File your forms and ask your local court if they will contact you, or you </w:t>
-            </w:r>
-            <w:r>
-              <w:lastRenderedPageBreak/>
-              <w:t>need to contact them to schedule a default hearing.</w:t>
+              <w:t>File your forms and ask your local court if they will contact you, or you need to contact them to schedule a default hearing.</w:t>
             </w:r>
           </w:p>
           <w:p>
@@ -13621,7 +13570,7 @@
               <w:br/>
               <w:t xml:space="preserve">as a  </w:t>
             </w:r>
-            <w:hyperlink r:id="rId137" w:history="1">
+            <w:hyperlink r:id="rId145" w:history="1">
               <w:r>
                 <w:rPr>
                   <w:rStyle w:val="Hyperlink"/>
@@ -13642,7 +13591,7 @@
               <w:br/>
               <w:t xml:space="preserve">as a </w:t>
             </w:r>
-            <w:hyperlink r:id="rId138" w:history="1">
+            <w:hyperlink r:id="rId146" w:history="1">
               <w:r>
                 <w:rPr>
                   <w:rStyle w:val="Hyperlink"/>
@@ -13671,7 +13620,7 @@
               <w:br/>
               <w:t xml:space="preserve">as a </w:t>
             </w:r>
-            <w:hyperlink r:id="rId139" w:history="1">
+            <w:hyperlink r:id="rId147" w:history="1">
               <w:r>
                 <w:rPr>
                   <w:rStyle w:val="Hyperlink"/>
@@ -13692,7 +13641,7 @@
               <w:br/>
               <w:t xml:space="preserve">as a </w:t>
             </w:r>
-            <w:hyperlink r:id="rId140" w:history="1">
+            <w:hyperlink r:id="rId148" w:history="1">
               <w:r>
                 <w:rPr>
                   <w:rStyle w:val="Hyperlink"/>
@@ -13720,7 +13669,7 @@
             <w:r>
               <w:t xml:space="preserve">, </w:t>
             </w:r>
-            <w:hyperlink r:id="rId141" w:history="1">
+            <w:hyperlink r:id="rId149" w:history="1">
               <w:r>
                 <w:rPr>
                   <w:rStyle w:val="Hyperlink"/>
@@ -13732,6 +13681,7 @@
               <w:br/>
             </w:r>
             <w:r>
+              <w:lastRenderedPageBreak/>
               <w:t>public.courts.alaska.gov/web/forms/docs/dr-460-465.pdf</w:t>
             </w:r>
           </w:p>
@@ -13803,7 +13753,7 @@
             <w:r>
               <w:t xml:space="preserve">Step </w:t>
             </w:r>
-            <w:bookmarkStart w:id="7" w:name="LastStep"/>
+            <w:bookmarkStart w:id="6" w:name="LastStep"/>
             <w:r>
               <w:rPr>
                 <w:rStyle w:val="NumChar"/>
@@ -13835,7 +13785,7 @@
               </w:rPr>
               <w:fldChar w:fldCharType="end"/>
             </w:r>
-            <w:bookmarkEnd w:id="7"/>
+            <w:bookmarkEnd w:id="6"/>
             <w:r>
               <w:t xml:space="preserve">: Get more </w:t>
             </w:r>
@@ -13863,7 +13813,7 @@
             <w:r>
               <w:t xml:space="preserve">For help with forms or understanding the process, call the </w:t>
             </w:r>
-            <w:hyperlink r:id="rId142" w:history="1">
+            <w:hyperlink r:id="rId150" w:history="1">
               <w:r>
                 <w:rPr>
                   <w:b/>
@@ -13915,7 +13865,7 @@
             <w:r>
               <w:t xml:space="preserve">Depending on your income, you may qualify for </w:t>
             </w:r>
-            <w:hyperlink r:id="rId143" w:history="1">
+            <w:hyperlink r:id="rId151" w:history="1">
               <w:r>
                 <w:rPr>
                   <w:b/>
@@ -13934,7 +13884,7 @@
             <w:r>
               <w:t xml:space="preserve">Depending on your income and circumstances, you may qualify for a free lawyer from </w:t>
             </w:r>
-            <w:hyperlink r:id="rId144" w:history="1">
+            <w:hyperlink r:id="rId152" w:history="1">
               <w:r>
                 <w:rPr>
                   <w:b/>
@@ -13959,12 +13909,15 @@
             <w:pPr>
               <w:pStyle w:val="Body"/>
             </w:pPr>
-            <w:r>
-              <w:rPr>
-                <w:b/>
-              </w:rPr>
-              <w:t>Family Law Self-Help Center</w:t>
-            </w:r>
+            <w:hyperlink r:id="rId153" w:history="1">
+              <w:r>
+                <w:rPr>
+                  <w:rStyle w:val="Hyperlink"/>
+                  <w:bCs/>
+                </w:rPr>
+                <w:t>Family Law Self-Help Center</w:t>
+              </w:r>
+            </w:hyperlink>
             <w:r>
               <w:br/>
             </w:r>
@@ -13976,12 +13929,15 @@
             <w:pPr>
               <w:pStyle w:val="Body"/>
             </w:pPr>
-            <w:r>
-              <w:rPr>
-                <w:b/>
-              </w:rPr>
-              <w:t>Find a Lawyer</w:t>
-            </w:r>
+            <w:hyperlink r:id="rId154" w:history="1">
+              <w:r>
+                <w:rPr>
+                  <w:rStyle w:val="Hyperlink"/>
+                  <w:bCs/>
+                </w:rPr>
+                <w:t>Find a Lawyer</w:t>
+              </w:r>
+            </w:hyperlink>
             <w:r>
               <w:br/>
             </w:r>
@@ -13993,37 +13949,35 @@
             <w:pPr>
               <w:pStyle w:val="Body"/>
             </w:pPr>
-            <w:r>
-              <w:rPr>
-                <w:b/>
-              </w:rPr>
-              <w:t>Alaska Free Legal Answers</w:t>
-            </w:r>
+            <w:hyperlink r:id="rId155" w:history="1">
+              <w:r>
+                <w:rPr>
+                  <w:rStyle w:val="Hyperlink"/>
+                  <w:bCs/>
+                </w:rPr>
+                <w:t>Alaska Free Legal Answers</w:t>
+              </w:r>
+            </w:hyperlink>
             <w:r>
               <w:br/>
             </w:r>
             <w:r>
-              <w:t>LegalNav.org/resource/</w:t>
-            </w:r>
-            <w:proofErr w:type="spellStart"/>
-            <w:r>
-              <w:t>alaska</w:t>
-            </w:r>
-            <w:proofErr w:type="spellEnd"/>
-            <w:r>
-              <w:t>-free-legal-answers</w:t>
+              <w:t>alaska.freelegalanswers.org/</w:t>
             </w:r>
           </w:p>
           <w:p>
             <w:pPr>
               <w:pStyle w:val="Body"/>
             </w:pPr>
-            <w:r>
-              <w:rPr>
-                <w:b/>
-              </w:rPr>
-              <w:t>Alaska Legal Services</w:t>
-            </w:r>
+            <w:hyperlink r:id="rId156" w:history="1">
+              <w:r>
+                <w:rPr>
+                  <w:rStyle w:val="Hyperlink"/>
+                  <w:bCs/>
+                </w:rPr>
+                <w:t>Alaska Legal Services</w:t>
+              </w:r>
+            </w:hyperlink>
             <w:r>
               <w:br/>
             </w:r>
@@ -14040,7 +13994,7 @@
       </w:pPr>
     </w:p>
     <w:sectPr>
-      <w:footerReference w:type="default" r:id="rId145"/>
+      <w:footerReference w:type="default" r:id="rId157"/>
       <w:pgSz w:w="12240" w:h="15840"/>
       <w:pgMar w:top="245" w:right="1440" w:bottom="274" w:left="1440" w:header="720" w:footer="720" w:gutter="0"/>
       <w:cols w:space="720"/>
@@ -14048,57 +14002,6 @@
     </w:sectPr>
   </w:body>
 </w:document>
-</file>
-
-<file path=word/comments.xml><?xml version="1.0" encoding="utf-8"?>
-<w:comments xmlns:wpc="http://schemas.microsoft.com/office/word/2010/wordprocessingCanvas" xmlns:cx="http://schemas.microsoft.com/office/drawing/2014/chartex" xmlns:cx1="http://schemas.microsoft.com/office/drawing/2015/9/8/chartex" xmlns:cx2="http://schemas.microsoft.com/office/drawing/2015/10/21/chartex" xmlns:cx3="http://schemas.microsoft.com/office/drawing/2016/5/9/chartex" xmlns:cx4="http://schemas.microsoft.com/office/drawing/2016/5/10/chartex" xmlns:cx5="http://schemas.microsoft.com/office/drawing/2016/5/11/chartex" xmlns:cx6="http://schemas.microsoft.com/office/drawing/2016/5/12/chartex" xmlns:cx7="http://schemas.microsoft.com/office/drawing/2016/5/13/chartex" xmlns:cx8="http://schemas.microsoft.com/office/drawing/2016/5/14/chartex" xmlns:mc="http://schemas.openxmlformats.org/markup-compatibility/2006" xmlns:aink="http://schemas.microsoft.com/office/drawing/2016/ink" xmlns:am3d="http://schemas.microsoft.com/office/drawing/2017/model3d" xmlns:o="urn:schemas-microsoft-com:office:office" xmlns:r="http://schemas.openxmlformats.org/officeDocument/2006/relationships" xmlns:m="http://schemas.openxmlformats.org/officeDocument/2006/math" xmlns:v="urn:schemas-microsoft-com:vml" xmlns:wp14="http://schemas.microsoft.com/office/word/2010/wordprocessingDrawing" xmlns:wp="http://schemas.openxmlformats.org/drawingml/2006/wordprocessingDrawing" xmlns:w10="urn:schemas-microsoft-com:office:word" xmlns:w="http://schemas.openxmlformats.org/wordprocessingml/2006/main" xmlns:w14="http://schemas.microsoft.com/office/word/2010/wordml" xmlns:w15="http://schemas.microsoft.com/office/word/2012/wordml" xmlns:w16cex="http://schemas.microsoft.com/office/word/2018/wordml/cex" xmlns:w16cid="http://schemas.microsoft.com/office/word/2016/wordml/cid" xmlns:w16="http://schemas.microsoft.com/office/word/2018/wordml" xmlns:w16sdtdh="http://schemas.microsoft.com/office/word/2020/wordml/sdtdatahash" xmlns:w16se="http://schemas.microsoft.com/office/word/2015/wordml/symex" xmlns:wpg="http://schemas.microsoft.com/office/word/2010/wordprocessingGroup" xmlns:wpi="http://schemas.microsoft.com/office/word/2010/wordprocessingInk" xmlns:wne="http://schemas.microsoft.com/office/word/2006/wordml" xmlns:wps="http://schemas.microsoft.com/office/word/2010/wordprocessingShape" mc:Ignorable="w14 w15 w16se w16cid w16 w16cex w16sdtdh wp14">
-  <w:comment w:id="5" w:author="Caroline Robinson" w:date="2024-06-13T15:59:00Z" w:initials="CR">
-    <w:p>
-      <w:pPr>
-        <w:pStyle w:val="CommentText"/>
-      </w:pPr>
-      <w:r>
-        <w:rPr>
-          <w:rStyle w:val="CommentReference"/>
-        </w:rPr>
-        <w:annotationRef/>
-      </w:r>
-      <w:r>
-        <w:t xml:space="preserve">See email from JS 2024-04-30 subject What to expect after file company and </w:t>
-      </w:r>
-      <w:proofErr w:type="spellStart"/>
-      <w:r>
-        <w:t>snwer</w:t>
-      </w:r>
-      <w:proofErr w:type="spellEnd"/>
-      <w:r>
-        <w:t xml:space="preserve"> </w:t>
-      </w:r>
-      <w:r>
-        <w:br/>
-        <w:t xml:space="preserve">Kind of weird order of headings here. </w:t>
-      </w:r>
-    </w:p>
-  </w:comment>
-</w:comments>
-</file>
-
-<file path=word/commentsExtended.xml><?xml version="1.0" encoding="utf-8"?>
-<w15:commentsEx xmlns:wpc="http://schemas.microsoft.com/office/word/2010/wordprocessingCanvas" xmlns:cx="http://schemas.microsoft.com/office/drawing/2014/chartex" xmlns:cx1="http://schemas.microsoft.com/office/drawing/2015/9/8/chartex" xmlns:cx2="http://schemas.microsoft.com/office/drawing/2015/10/21/chartex" xmlns:cx3="http://schemas.microsoft.com/office/drawing/2016/5/9/chartex" xmlns:cx4="http://schemas.microsoft.com/office/drawing/2016/5/10/chartex" xmlns:cx5="http://schemas.microsoft.com/office/drawing/2016/5/11/chartex" xmlns:cx6="http://schemas.microsoft.com/office/drawing/2016/5/12/chartex" xmlns:cx7="http://schemas.microsoft.com/office/drawing/2016/5/13/chartex" xmlns:cx8="http://schemas.microsoft.com/office/drawing/2016/5/14/chartex" xmlns:mc="http://schemas.openxmlformats.org/markup-compatibility/2006" xmlns:aink="http://schemas.microsoft.com/office/drawing/2016/ink" xmlns:am3d="http://schemas.microsoft.com/office/drawing/2017/model3d" xmlns:o="urn:schemas-microsoft-com:office:office" xmlns:r="http://schemas.openxmlformats.org/officeDocument/2006/relationships" xmlns:m="http://schemas.openxmlformats.org/officeDocument/2006/math" xmlns:v="urn:schemas-microsoft-com:vml" xmlns:wp14="http://schemas.microsoft.com/office/word/2010/wordprocessingDrawing" xmlns:wp="http://schemas.openxmlformats.org/drawingml/2006/wordprocessingDrawing" xmlns:w10="urn:schemas-microsoft-com:office:word" xmlns:w="http://schemas.openxmlformats.org/wordprocessingml/2006/main" xmlns:w14="http://schemas.microsoft.com/office/word/2010/wordml" xmlns:w15="http://schemas.microsoft.com/office/word/2012/wordml" xmlns:w16cex="http://schemas.microsoft.com/office/word/2018/wordml/cex" xmlns:w16cid="http://schemas.microsoft.com/office/word/2016/wordml/cid" xmlns:w16="http://schemas.microsoft.com/office/word/2018/wordml" xmlns:w16sdtdh="http://schemas.microsoft.com/office/word/2020/wordml/sdtdatahash" xmlns:w16se="http://schemas.microsoft.com/office/word/2015/wordml/symex" xmlns:wpg="http://schemas.microsoft.com/office/word/2010/wordprocessingGroup" xmlns:wpi="http://schemas.microsoft.com/office/word/2010/wordprocessingInk" xmlns:wne="http://schemas.microsoft.com/office/word/2006/wordml" xmlns:wps="http://schemas.microsoft.com/office/word/2010/wordprocessingShape" mc:Ignorable="w14 w15 w16se w16cid w16 w16cex w16sdtdh wp14">
-  <w15:commentEx w15:paraId="33503ECB" w15:done="0"/>
-</w15:commentsEx>
-</file>
-
-<file path=word/commentsExtensible.xml><?xml version="1.0" encoding="utf-8"?>
-<w16cex:commentsExtensible xmlns:wpc="http://schemas.microsoft.com/office/word/2010/wordprocessingCanvas" xmlns:cx="http://schemas.microsoft.com/office/drawing/2014/chartex" xmlns:cx1="http://schemas.microsoft.com/office/drawing/2015/9/8/chartex" xmlns:cx2="http://schemas.microsoft.com/office/drawing/2015/10/21/chartex" xmlns:cx3="http://schemas.microsoft.com/office/drawing/2016/5/9/chartex" xmlns:cx4="http://schemas.microsoft.com/office/drawing/2016/5/10/chartex" xmlns:cx5="http://schemas.microsoft.com/office/drawing/2016/5/11/chartex" xmlns:cx6="http://schemas.microsoft.com/office/drawing/2016/5/12/chartex" xmlns:cx7="http://schemas.microsoft.com/office/drawing/2016/5/13/chartex" xmlns:cx8="http://schemas.microsoft.com/office/drawing/2016/5/14/chartex" xmlns:mc="http://schemas.openxmlformats.org/markup-compatibility/2006" xmlns:aink="http://schemas.microsoft.com/office/drawing/2016/ink" xmlns:am3d="http://schemas.microsoft.com/office/drawing/2017/model3d" xmlns:o="urn:schemas-microsoft-com:office:office" xmlns:r="http://schemas.openxmlformats.org/officeDocument/2006/relationships" xmlns:m="http://schemas.openxmlformats.org/officeDocument/2006/math" xmlns:v="urn:schemas-microsoft-com:vml" xmlns:wp14="http://schemas.microsoft.com/office/word/2010/wordprocessingDrawing" xmlns:wp="http://schemas.openxmlformats.org/drawingml/2006/wordprocessingDrawing" xmlns:w10="urn:schemas-microsoft-com:office:word" xmlns:w="http://schemas.openxmlformats.org/wordprocessingml/2006/main" xmlns:w14="http://schemas.microsoft.com/office/word/2010/wordml" xmlns:w15="http://schemas.microsoft.com/office/word/2012/wordml" xmlns:w16cex="http://schemas.microsoft.com/office/word/2018/wordml/cex" xmlns:w16cid="http://schemas.microsoft.com/office/word/2016/wordml/cid" xmlns:w16="http://schemas.microsoft.com/office/word/2018/wordml" xmlns:w16sdtdh="http://schemas.microsoft.com/office/word/2020/wordml/sdtdatahash" xmlns:w16se="http://schemas.microsoft.com/office/word/2015/wordml/symex" xmlns:wpg="http://schemas.microsoft.com/office/word/2010/wordprocessingGroup" xmlns:wpi="http://schemas.microsoft.com/office/word/2010/wordprocessingInk" xmlns:wne="http://schemas.microsoft.com/office/word/2006/wordml" xmlns:wps="http://schemas.microsoft.com/office/word/2010/wordprocessingShape" mc:Ignorable="w14 w15 w16se w16cid w16 w16cex w16sdtdh wp14">
-  <w16cex:commentExtensible w16cex:durableId="2A1595FF" w16cex:dateUtc="2024-06-13T23:59:00Z"/>
-</w16cex:commentsExtensible>
-</file>
-
-<file path=word/commentsIds.xml><?xml version="1.0" encoding="utf-8"?>
-<w16cid:commentsIds xmlns:wpc="http://schemas.microsoft.com/office/word/2010/wordprocessingCanvas" xmlns:cx="http://schemas.microsoft.com/office/drawing/2014/chartex" xmlns:cx1="http://schemas.microsoft.com/office/drawing/2015/9/8/chartex" xmlns:cx2="http://schemas.microsoft.com/office/drawing/2015/10/21/chartex" xmlns:cx3="http://schemas.microsoft.com/office/drawing/2016/5/9/chartex" xmlns:cx4="http://schemas.microsoft.com/office/drawing/2016/5/10/chartex" xmlns:cx5="http://schemas.microsoft.com/office/drawing/2016/5/11/chartex" xmlns:cx6="http://schemas.microsoft.com/office/drawing/2016/5/12/chartex" xmlns:cx7="http://schemas.microsoft.com/office/drawing/2016/5/13/chartex" xmlns:cx8="http://schemas.microsoft.com/office/drawing/2016/5/14/chartex" xmlns:mc="http://schemas.openxmlformats.org/markup-compatibility/2006" xmlns:aink="http://schemas.microsoft.com/office/drawing/2016/ink" xmlns:am3d="http://schemas.microsoft.com/office/drawing/2017/model3d" xmlns:o="urn:schemas-microsoft-com:office:office" xmlns:r="http://schemas.openxmlformats.org/officeDocument/2006/relationships" xmlns:m="http://schemas.openxmlformats.org/officeDocument/2006/math" xmlns:v="urn:schemas-microsoft-com:vml" xmlns:wp14="http://schemas.microsoft.com/office/word/2010/wordprocessingDrawing" xmlns:wp="http://schemas.openxmlformats.org/drawingml/2006/wordprocessingDrawing" xmlns:w10="urn:schemas-microsoft-com:office:word" xmlns:w="http://schemas.openxmlformats.org/wordprocessingml/2006/main" xmlns:w14="http://schemas.microsoft.com/office/word/2010/wordml" xmlns:w15="http://schemas.microsoft.com/office/word/2012/wordml" xmlns:w16cex="http://schemas.microsoft.com/office/word/2018/wordml/cex" xmlns:w16cid="http://schemas.microsoft.com/office/word/2016/wordml/cid" xmlns:w16="http://schemas.microsoft.com/office/word/2018/wordml" xmlns:w16sdtdh="http://schemas.microsoft.com/office/word/2020/wordml/sdtdatahash" xmlns:w16se="http://schemas.microsoft.com/office/word/2015/wordml/symex" xmlns:wpg="http://schemas.microsoft.com/office/word/2010/wordprocessingGroup" xmlns:wpi="http://schemas.microsoft.com/office/word/2010/wordprocessingInk" xmlns:wne="http://schemas.microsoft.com/office/word/2006/wordml" xmlns:wps="http://schemas.microsoft.com/office/word/2010/wordprocessingShape" mc:Ignorable="w14 w15 w16se w16cid w16 w16cex w16sdtdh wp14">
-  <w16cid:commentId w16cid:paraId="33503ECB" w16cid:durableId="2A1595FF"/>
-</w16cid:commentsIds>
 </file>
 
 <file path=word/endnotes.xml><?xml version="1.0" encoding="utf-8"?>
@@ -14125,7 +14028,7 @@
   <w:p>
     <w:pPr>
       <w:pStyle w:val="Footer"/>
-      <w:spacing w:before="100" w:after="0" w:afterAutospacing="0"/>
+      <w:spacing w:before="0" w:beforeAutospacing="0" w:after="0" w:afterAutospacing="0"/>
       <w:jc w:val="right"/>
     </w:pPr>
     <w:r>
@@ -14149,29 +14052,26 @@
     <w:r>
       <w:t xml:space="preserve"> of </w:t>
     </w:r>
-    <w:r>
-      <w:fldChar w:fldCharType="begin"/>
-    </w:r>
-    <w:r>
-      <w:instrText xml:space="preserve"> NUMPAGES  \* Arabic  \* MERGEFORMAT </w:instrText>
-    </w:r>
-    <w:r>
-      <w:fldChar w:fldCharType="separate"/>
-    </w:r>
-    <w:r>
-      <w:rPr>
-        <w:noProof/>
-      </w:rPr>
-      <w:t>22</w:t>
-    </w:r>
-    <w:r>
-      <w:rPr>
-        <w:noProof/>
-      </w:rPr>
-      <w:fldChar w:fldCharType="end"/>
-    </w:r>
+    <w:fldSimple w:instr=" NUMPAGES  \* Arabic  \* MERGEFORMAT ">
+      <w:r>
+        <w:rPr>
+          <w:noProof/>
+        </w:rPr>
+        <w:t>22</w:t>
+      </w:r>
+    </w:fldSimple>
     <w:r>
       <w:t xml:space="preserve"> pages</w:t>
+    </w:r>
+  </w:p>
+  <w:p>
+    <w:pPr>
+      <w:pStyle w:val="Footer"/>
+      <w:spacing w:before="0" w:beforeAutospacing="0" w:after="0" w:afterAutospacing="0"/>
+      <w:ind w:left="-630"/>
+    </w:pPr>
+    <w:r>
+      <w:t>October 28, 2024</w:t>
     </w:r>
   </w:p>
 </w:ftr>
@@ -15843,14 +15743,6 @@
 </w:numbering>
 </file>
 
-<file path=word/people.xml><?xml version="1.0" encoding="utf-8"?>
-<w15:people xmlns:wpc="http://schemas.microsoft.com/office/word/2010/wordprocessingCanvas" xmlns:cx="http://schemas.microsoft.com/office/drawing/2014/chartex" xmlns:cx1="http://schemas.microsoft.com/office/drawing/2015/9/8/chartex" xmlns:cx2="http://schemas.microsoft.com/office/drawing/2015/10/21/chartex" xmlns:cx3="http://schemas.microsoft.com/office/drawing/2016/5/9/chartex" xmlns:cx4="http://schemas.microsoft.com/office/drawing/2016/5/10/chartex" xmlns:cx5="http://schemas.microsoft.com/office/drawing/2016/5/11/chartex" xmlns:cx6="http://schemas.microsoft.com/office/drawing/2016/5/12/chartex" xmlns:cx7="http://schemas.microsoft.com/office/drawing/2016/5/13/chartex" xmlns:cx8="http://schemas.microsoft.com/office/drawing/2016/5/14/chartex" xmlns:mc="http://schemas.openxmlformats.org/markup-compatibility/2006" xmlns:aink="http://schemas.microsoft.com/office/drawing/2016/ink" xmlns:am3d="http://schemas.microsoft.com/office/drawing/2017/model3d" xmlns:o="urn:schemas-microsoft-com:office:office" xmlns:r="http://schemas.openxmlformats.org/officeDocument/2006/relationships" xmlns:m="http://schemas.openxmlformats.org/officeDocument/2006/math" xmlns:v="urn:schemas-microsoft-com:vml" xmlns:wp14="http://schemas.microsoft.com/office/word/2010/wordprocessingDrawing" xmlns:wp="http://schemas.openxmlformats.org/drawingml/2006/wordprocessingDrawing" xmlns:w10="urn:schemas-microsoft-com:office:word" xmlns:w="http://schemas.openxmlformats.org/wordprocessingml/2006/main" xmlns:w14="http://schemas.microsoft.com/office/word/2010/wordml" xmlns:w15="http://schemas.microsoft.com/office/word/2012/wordml" xmlns:w16cex="http://schemas.microsoft.com/office/word/2018/wordml/cex" xmlns:w16cid="http://schemas.microsoft.com/office/word/2016/wordml/cid" xmlns:w16="http://schemas.microsoft.com/office/word/2018/wordml" xmlns:w16sdtdh="http://schemas.microsoft.com/office/word/2020/wordml/sdtdatahash" xmlns:w16se="http://schemas.microsoft.com/office/word/2015/wordml/symex" xmlns:wpg="http://schemas.microsoft.com/office/word/2010/wordprocessingGroup" xmlns:wpi="http://schemas.microsoft.com/office/word/2010/wordprocessingInk" xmlns:wne="http://schemas.microsoft.com/office/word/2006/wordml" xmlns:wps="http://schemas.microsoft.com/office/word/2010/wordprocessingShape" mc:Ignorable="w14 w15 w16se w16cid w16 w16cex w16sdtdh wp14">
-  <w15:person w15:author="Caroline Robinson">
-    <w15:presenceInfo w15:providerId="AD" w15:userId="S::crobinson@akcourts.gov::90d5f6fb-be36-42a5-b1db-9f4aa0bce5fa"/>
-  </w15:person>
-</w15:people>
-</file>
-
 <file path=word/styles.xml><?xml version="1.0" encoding="utf-8"?>
 <w:styles xmlns:mc="http://schemas.openxmlformats.org/markup-compatibility/2006" xmlns:r="http://schemas.openxmlformats.org/officeDocument/2006/relationships" xmlns:w="http://schemas.openxmlformats.org/wordprocessingml/2006/main" xmlns:w14="http://schemas.microsoft.com/office/word/2010/wordml" xmlns:w15="http://schemas.microsoft.com/office/word/2012/wordml" xmlns:w16cex="http://schemas.microsoft.com/office/word/2018/wordml/cex" xmlns:w16cid="http://schemas.microsoft.com/office/word/2016/wordml/cid" xmlns:w16="http://schemas.microsoft.com/office/word/2018/wordml" xmlns:w16sdtdh="http://schemas.microsoft.com/office/word/2020/wordml/sdtdatahash" xmlns:w16se="http://schemas.microsoft.com/office/word/2015/wordml/symex" mc:Ignorable="w14 w15 w16se w16cid w16 w16cex w16sdtdh">
   <w:docDefaults>
@@ -16345,7 +16237,6 @@
   <w:style w:type="character" w:default="1" w:styleId="DefaultParagraphFont">
     <w:name w:val="Default Paragraph Font"/>
     <w:uiPriority w:val="1"/>
-    <w:semiHidden/>
     <w:unhideWhenUsed/>
   </w:style>
   <w:style w:type="table" w:default="1" w:styleId="TableNormal">
@@ -17306,6 +17197,18 @@
       <w:ind w:left="405"/>
     </w:pPr>
   </w:style>
+  <w:style w:type="character" w:styleId="UnresolvedMention">
+    <w:name w:val="Unresolved Mention"/>
+    <w:basedOn w:val="DefaultParagraphFont"/>
+    <w:uiPriority w:val="99"/>
+    <w:semiHidden/>
+    <w:unhideWhenUsed/>
+    <w:rsid w:val="00F474F5"/>
+    <w:rPr>
+      <w:color w:val="605E5C"/>
+      <w:shd w:val="clear" w:color="auto" w:fill="E1DFDD"/>
+    </w:rPr>
+  </w:style>
 </w:styles>
 </file>
 

</xml_diff>

<commit_message>
Correcting Guided Assistant in Docx and linking to Protective order
In domestic_violence docx step
</commit_message>
<xml_diff>
--- a/docassemble/StartingChildCustodyActionPlan/data/templates/starting_child_custody_action_plan.docx
+++ b/docassemble/StartingChildCustodyActionPlan/data/templates/starting_child_custody_action_plan.docx
@@ -900,32 +900,22 @@
             <w:r>
               <w:t xml:space="preserve">Step </w:t>
             </w:r>
-            <w:r>
-              <w:fldChar w:fldCharType="begin"/>
-            </w:r>
-            <w:r>
-              <w:instrText xml:space="preserve"> SEQ stepList \r 1 \* MERGEFORMAT </w:instrText>
-            </w:r>
-            <w:r>
-              <w:fldChar w:fldCharType="separate"/>
-            </w:r>
-            <w:r>
-              <w:rPr>
-                <w:noProof/>
-              </w:rPr>
-              <w:t>1</w:t>
-            </w:r>
-            <w:r>
-              <w:rPr>
-                <w:noProof/>
-              </w:rPr>
-              <w:fldChar w:fldCharType="end"/>
-            </w:r>
+            <w:fldSimple w:instr=" SEQ stepList \r 1 \* MERGEFORMAT ">
+              <w:r>
+                <w:rPr>
+                  <w:noProof/>
+                </w:rPr>
+                <w:t>1</w:t>
+              </w:r>
+            </w:fldSimple>
             <w:r>
               <w:t xml:space="preserve">: </w:t>
             </w:r>
             <w:r>
-              <w:t>Try another Guided Assistant</w:t>
+              <w:t xml:space="preserve">Try another </w:t>
+            </w:r>
+            <w:r>
+              <w:t>Court Guide Action Plan</w:t>
             </w:r>
           </w:p>
         </w:tc>
@@ -943,7 +933,13 @@
               <w:pStyle w:val="Body"/>
             </w:pPr>
             <w:r>
-              <w:t>Because you are married to your children's other parent, you need a different Guided Assistant to build your Plan of Action. See</w:t>
+              <w:t xml:space="preserve">Because you are married to your children's other parent, you need a different </w:t>
+            </w:r>
+            <w:r>
+              <w:t>Court Guide Action Plan</w:t>
+            </w:r>
+            <w:r>
+              <w:t xml:space="preserve"> to build your Plan of Action. See</w:t>
             </w:r>
           </w:p>
           <w:p>
@@ -1267,6 +1263,7 @@
               <w:rPr>
                 <w:shd w:val="clear" w:color="auto" w:fill="FFFFFF"/>
               </w:rPr>
+              <w:lastRenderedPageBreak/>
               <w:t xml:space="preserve">Step </w:t>
             </w:r>
             <w:r>
@@ -1313,11 +1310,7 @@
               <w:t xml:space="preserve"> </w:t>
             </w:r>
             <w:r>
-              <w:t xml:space="preserve">Check if </w:t>
-            </w:r>
-            <w:r>
-              <w:lastRenderedPageBreak/>
-              <w:t>Alaska has jurisdiction</w:t>
+              <w:t>Check if Alaska has jurisdiction</w:t>
             </w:r>
           </w:p>
         </w:tc>
@@ -1336,12 +1329,7 @@
               <w:ind w:left="508"/>
             </w:pPr>
             <w:r>
-              <w:lastRenderedPageBreak/>
-              <w:t xml:space="preserve">A court must have the authority called jurisdiction to issue an </w:t>
-            </w:r>
-            <w:r>
-              <w:lastRenderedPageBreak/>
-              <w:t>order about a custody or parenting plan or a child support order.</w:t>
+              <w:t>A court must have the authority called jurisdiction to issue an order about a custody or parenting plan or a child support order.</w:t>
             </w:r>
           </w:p>
           <w:p>
@@ -1436,7 +1424,6 @@
               <w:rPr>
                 <w:shd w:val="clear" w:color="auto" w:fill="FFFFFF"/>
               </w:rPr>
-              <w:lastRenderedPageBreak/>
               <w:t>{%tr endif %}</w:t>
             </w:r>
           </w:p>
@@ -2166,7 +2153,11 @@
               <w:t>public</w:t>
             </w:r>
             <w:r>
-              <w:t>. The court clerk can do this for free. Bring a valid photo ID with your signature on it with you.</w:t>
+              <w:t xml:space="preserve">. The court clerk can do this for free. Bring a valid photo ID with your </w:t>
+            </w:r>
+            <w:r>
+              <w:lastRenderedPageBreak/>
+              <w:t>signature on it with you.</w:t>
             </w:r>
           </w:p>
           <w:p>
@@ -2175,7 +2166,6 @@
               <w:outlineLvl w:val="2"/>
             </w:pPr>
             <w:r>
-              <w:lastRenderedPageBreak/>
               <w:t>Links in this step</w:t>
             </w:r>
           </w:p>
@@ -2734,6 +2724,7 @@
               <w:pStyle w:val="Body"/>
             </w:pPr>
             <w:r>
+              <w:lastRenderedPageBreak/>
               <w:t xml:space="preserve"> You can prove or disprove paternity several ways:</w:t>
             </w:r>
           </w:p>
@@ -2751,7 +2742,6 @@
               <w:ind w:left="405"/>
             </w:pPr>
             <w:r>
-              <w:lastRenderedPageBreak/>
               <w:t xml:space="preserve"> Each parent signs an affidavit stating the biological father. Fill out:</w:t>
             </w:r>
           </w:p>
@@ -2980,6 +2970,9 @@
             </w:r>
             <w:r>
               <w:br/>
+            </w:r>
+            <w:r>
+              <w:lastRenderedPageBreak/>
               <w:t xml:space="preserve">as a </w:t>
             </w:r>
             <w:hyperlink r:id="rId23">
@@ -2992,9 +2985,6 @@
             </w:hyperlink>
             <w:r>
               <w:br/>
-            </w:r>
-            <w:r>
-              <w:lastRenderedPageBreak/>
               <w:t>courts.alaska.gov/shc/family/docs/shc-151n.pdf</w:t>
             </w:r>
           </w:p>
@@ -3359,11 +3349,11 @@
               <w:pStyle w:val="Body"/>
             </w:pPr>
             <w:r>
-              <w:t xml:space="preserve">Some parents want to work out the issues by agreement without the judge deciding and are able to talk to each other in person, on-line, or </w:t>
+              <w:t xml:space="preserve">Some parents want to work out the issues by agreement without the </w:t>
             </w:r>
             <w:r>
               <w:lastRenderedPageBreak/>
-              <w:t>with the help of a friend or family member.</w:t>
+              <w:t>judge deciding and are able to talk to each other in person, on-line, or with the help of a friend or family member.</w:t>
             </w:r>
           </w:p>
           <w:p>
@@ -3537,11 +3527,11 @@
               <w:pStyle w:val="Body"/>
             </w:pPr>
             <w:r>
-              <w:t xml:space="preserve">It is a good idea to get legal advice by talking to an attorney about an agreement. Both parents need to understand how agreeing to each issue affects the other issues in the agreement. If you agree to something without thinking it through, there can be serious and long-standing consequences. Once a judge signs off on your agreement, it </w:t>
+              <w:t>It is a good idea to get legal advice by talking to an attorney about an agreement. Both parents need to understand how agreeing to each issue affects the other issues in the agreement. If you agree to something without thinking it through, there can be serious and long-</w:t>
             </w:r>
             <w:r>
               <w:lastRenderedPageBreak/>
-              <w:t>will be a binding court order that outlines each parents’ responsibilities and rights regarding the issues in the case.</w:t>
+              <w:t>standing consequences. Once a judge signs off on your agreement, it will be a binding court order that outlines each parents’ responsibilities and rights regarding the issues in the case.</w:t>
             </w:r>
           </w:p>
           <w:p>
@@ -4071,7 +4061,6 @@
               <w:br/>
             </w:r>
             <w:r>
-              <w:lastRenderedPageBreak/>
               <w:t>alsc-law.org/apply-for-services/</w:t>
             </w:r>
           </w:p>
@@ -4427,6 +4416,7 @@
               <w:rPr>
                 <w:b/>
               </w:rPr>
+              <w:lastRenderedPageBreak/>
               <w:t xml:space="preserve">Child Support Guidelines Affidavit, </w:t>
             </w:r>
             <w:r>
@@ -4447,11 +4437,7 @@
               </w:r>
             </w:hyperlink>
             <w:r>
-              <w:t xml:space="preserve">] (2 </w:t>
-            </w:r>
-            <w:r>
-              <w:lastRenderedPageBreak/>
-              <w:t>copies - each parent fills out their own)</w:t>
+              <w:t>] (2 copies - each parent fills out their own)</w:t>
             </w:r>
             <w:r>
               <w:br/>
@@ -4978,15 +4964,8 @@
                 <w:b/>
                 <w:color w:val="000000"/>
               </w:rPr>
-              <w:t xml:space="preserve">Application for Services of Child Support Services </w:t>
-            </w:r>
-            <w:r>
-              <w:rPr>
-                <w:b/>
-                <w:color w:val="000000"/>
-              </w:rPr>
               <w:lastRenderedPageBreak/>
-              <w:t>Division</w:t>
+              <w:t>Application for Services of Child Support Services Division</w:t>
             </w:r>
             <w:r>
               <w:rPr>
@@ -12505,7 +12484,21 @@
               <w:ind w:left="420"/>
             </w:pPr>
             <w:r>
-              <w:t xml:space="preserve"> Ask the court for a protective order.  You can get information about asking for a protective order by answering more questions.  If you want to save this Action Plan, be sure to download, save, or print it.  then return to the Guided Assist page and use the Guided Assist search box to find "Protective Orders."</w:t>
+              <w:t xml:space="preserve"> Ask the court for a protective order.  </w:t>
+            </w:r>
+            <w:r>
+              <w:t xml:space="preserve">See the Court Guide Action Plan, </w:t>
+            </w:r>
+            <w:hyperlink r:id="rId129" w:history="1">
+              <w:r>
+                <w:rPr>
+                  <w:rStyle w:val="Hyperlink"/>
+                </w:rPr>
+                <w:t>Protective Orders</w:t>
+              </w:r>
+            </w:hyperlink>
+            <w:r>
+              <w:t>.</w:t>
             </w:r>
           </w:p>
           <w:p>
@@ -12516,7 +12509,7 @@
             <w:r>
               <w:t xml:space="preserve"> See if you qualify for the </w:t>
             </w:r>
-            <w:hyperlink r:id="rId129" w:history="1">
+            <w:hyperlink r:id="rId130" w:history="1">
               <w:r>
                 <w:rPr>
                   <w:rStyle w:val="Hyperlink"/>
@@ -12527,7 +12520,7 @@
             <w:r>
               <w:t xml:space="preserve"> or </w:t>
             </w:r>
-            <w:hyperlink r:id="rId130" w:history="1">
+            <w:hyperlink r:id="rId131" w:history="1">
               <w:r>
                 <w:rPr>
                   <w:rStyle w:val="Hyperlink"/>
@@ -12583,19 +12576,19 @@
               <w:ind w:left="420"/>
             </w:pPr>
             <w:r>
-              <w:t xml:space="preserve"> one parent’s main goal is to finish the case and be done in a safe manner so they are willing to give up some things in the </w:t>
+              <w:t xml:space="preserve"> one parent’s main goal is to finish the case and be done in a safe manner so they are willing to give up some things in the agreement that they may be entitled to under the law.</w:t>
+            </w:r>
+          </w:p>
+          <w:p>
+            <w:pPr>
+              <w:pStyle w:val="Body"/>
+            </w:pPr>
+            <w:r>
+              <w:t xml:space="preserve">You can decide whether you are comfortable trying to reach an agreement with the other parent based on the facts and circumstances </w:t>
             </w:r>
             <w:r>
               <w:lastRenderedPageBreak/>
-              <w:t>agreement that they may be entitled to under the law.</w:t>
-            </w:r>
-          </w:p>
-          <w:p>
-            <w:pPr>
-              <w:pStyle w:val="Body"/>
-            </w:pPr>
-            <w:r>
-              <w:t>You can decide whether you are comfortable trying to reach an agreement with the other parent based on the facts and circumstances of your case.  As explained below, if you want to try to reach an agreement about the parenting plan, your options may be limited if there has been domestic violence.</w:t>
+              <w:t>of your case.  As explained below, if you want to try to reach an agreement about the parenting plan, your options may be limited if there has been domestic violence.</w:t>
             </w:r>
           </w:p>
           <w:p>
@@ -12671,11 +12664,7 @@
               <w:pStyle w:val="Body"/>
             </w:pPr>
             <w:r>
-              <w:t xml:space="preserve">If you think the other parent should not have any contact with your children, you will need to convince the judge that it is in the children’s best interest.  Generally, it is unusual for a judge in a divorce or custody case to decide that a parent cannot see his or her children. There is research that shows it is important for children to have a relationship with both parents if it can happen in a safe manner.  If the judge finds the domestic violence presumption applies, the judge will usually permit supervised contact between the parent and the children while the parent is completing a batterer’s intervention or substance abuse treatment program.  After the parent finishes the program and any other requirements the judge ordered, the judge may lift the </w:t>
-            </w:r>
-            <w:r>
-              <w:lastRenderedPageBreak/>
-              <w:t>supervision restriction and allow a different parenting schedule.</w:t>
+              <w:t>If you think the other parent should not have any contact with your children, you will need to convince the judge that it is in the children’s best interest.  Generally, it is unusual for a judge in a divorce or custody case to decide that a parent cannot see his or her children. There is research that shows it is important for children to have a relationship with both parents if it can happen in a safe manner.  If the judge finds the domestic violence presumption applies, the judge will usually permit supervised contact between the parent and the children while the parent is completing a batterer’s intervention or substance abuse treatment program.  After the parent finishes the program and any other requirements the judge ordered, the judge may lift the supervision restriction and allow a different parenting schedule.</w:t>
             </w:r>
           </w:p>
           <w:p>
@@ -12693,7 +12682,11 @@
               <w:t>== 'contested' %}</w:t>
             </w:r>
             <w:r>
-              <w:t>Tell the Judge Your Concerns</w:t>
+              <w:t xml:space="preserve">Tell the Judge </w:t>
+            </w:r>
+            <w:r>
+              <w:lastRenderedPageBreak/>
+              <w:t>Your Concerns</w:t>
             </w:r>
             <w:r>
               <w:t>{% endif %}</w:t>
@@ -12867,7 +12860,7 @@
             <w:r>
               <w:t xml:space="preserve">, </w:t>
             </w:r>
-            <w:hyperlink r:id="rId131" w:history="1">
+            <w:hyperlink r:id="rId132" w:history="1">
               <w:r>
                 <w:rPr>
                   <w:rStyle w:val="Hyperlink"/>
@@ -12920,19 +12913,12 @@
             <w:r>
               <w:t xml:space="preserve">, </w:t>
             </w:r>
-            <w:hyperlink r:id="rId132" w:history="1">
-              <w:r>
-                <w:rPr>
-                  <w:rStyle w:val="Hyperlink"/>
-                </w:rPr>
-                <w:t>DR-</w:t>
-              </w:r>
-              <w:r>
-                <w:rPr>
-                  <w:rStyle w:val="Hyperlink"/>
-                </w:rPr>
-                <w:lastRenderedPageBreak/>
-                <w:t>151</w:t>
+            <w:hyperlink r:id="rId133" w:history="1">
+              <w:r>
+                <w:rPr>
+                  <w:rStyle w:val="Hyperlink"/>
+                </w:rPr>
+                <w:t>DR-151</w:t>
               </w:r>
             </w:hyperlink>
             <w:r>
@@ -12952,7 +12938,7 @@
             <w:pPr>
               <w:pStyle w:val="Body"/>
             </w:pPr>
-            <w:hyperlink r:id="rId133" w:history="1">
+            <w:hyperlink r:id="rId134" w:history="1">
               <w:r>
                 <w:rPr>
                   <w:rStyle w:val="Hyperlink"/>
@@ -12972,7 +12958,26 @@
             <w:pPr>
               <w:pStyle w:val="Body"/>
             </w:pPr>
-            <w:hyperlink r:id="rId134" w:history="1">
+            <w:hyperlink r:id="rId135" w:history="1">
+              <w:r>
+                <w:rPr>
+                  <w:rStyle w:val="Hyperlink"/>
+                </w:rPr>
+                <w:t>Protective Orders</w:t>
+              </w:r>
+            </w:hyperlink>
+            <w:r>
+              <w:br/>
+            </w:r>
+            <w:r>
+              <w:t>docassemble.akcourts.gov/start/ProtectiveOrders</w:t>
+            </w:r>
+          </w:p>
+          <w:p>
+            <w:pPr>
+              <w:pStyle w:val="Body"/>
+            </w:pPr>
+            <w:hyperlink r:id="rId136" w:history="1">
               <w:r>
                 <w:rPr>
                   <w:rStyle w:val="Hyperlink"/>
@@ -12998,7 +13003,7 @@
                 <w:b/>
               </w:rPr>
             </w:pPr>
-            <w:hyperlink r:id="rId135" w:history="1">
+            <w:hyperlink r:id="rId137" w:history="1">
               <w:r>
                 <w:rPr>
                   <w:rStyle w:val="Hyperlink"/>
@@ -13025,7 +13030,7 @@
             <w:r>
               <w:t xml:space="preserve">, </w:t>
             </w:r>
-            <w:hyperlink r:id="rId136" w:history="1">
+            <w:hyperlink r:id="rId138" w:history="1">
               <w:r>
                 <w:rPr>
                   <w:rStyle w:val="Hyperlink"/>
@@ -13051,7 +13056,7 @@
             <w:r>
               <w:t xml:space="preserve">, </w:t>
             </w:r>
-            <w:hyperlink r:id="rId137" w:history="1">
+            <w:hyperlink r:id="rId139" w:history="1">
               <w:r>
                 <w:rPr>
                   <w:rStyle w:val="Hyperlink"/>
@@ -13314,7 +13319,7 @@
             <w:r>
               <w:t xml:space="preserve">: </w:t>
             </w:r>
-            <w:hyperlink r:id="rId138" w:history="1">
+            <w:hyperlink r:id="rId140" w:history="1">
               <w:r>
                 <w:rPr>
                   <w:rStyle w:val="Hyperlink"/>
@@ -13325,7 +13330,7 @@
             <w:r>
               <w:t xml:space="preserve"> | </w:t>
             </w:r>
-            <w:hyperlink r:id="rId139" w:history="1">
+            <w:hyperlink r:id="rId141" w:history="1">
               <w:r>
                 <w:rPr>
                   <w:rStyle w:val="Hyperlink"/>
@@ -13359,7 +13364,7 @@
             <w:r>
               <w:t xml:space="preserve">: </w:t>
             </w:r>
-            <w:hyperlink r:id="rId140" w:history="1">
+            <w:hyperlink r:id="rId142" w:history="1">
               <w:r>
                 <w:rPr>
                   <w:rStyle w:val="Hyperlink"/>
@@ -13402,19 +13407,12 @@
               <w:rPr>
                 <w:b/>
               </w:rPr>
-              <w:t xml:space="preserve">Findings of Fact and Conclusions of Law (Custody) &amp; Decree of </w:t>
-            </w:r>
-            <w:r>
-              <w:rPr>
-                <w:b/>
-              </w:rPr>
-              <w:lastRenderedPageBreak/>
-              <w:t>Custody and Judgment</w:t>
+              <w:t>Findings of Fact and Conclusions of Law (Custody) &amp; Decree of Custody and Judgment</w:t>
             </w:r>
             <w:r>
               <w:t xml:space="preserve">, </w:t>
             </w:r>
-            <w:hyperlink r:id="rId141" w:history="1">
+            <w:hyperlink r:id="rId143" w:history="1">
               <w:r>
                 <w:rPr>
                   <w:rStyle w:val="Hyperlink"/>
@@ -13429,6 +13427,7 @@
               <w:ind w:left="422"/>
             </w:pPr>
             <w:r>
+              <w:lastRenderedPageBreak/>
               <w:t>Fill out the top of the first page with the case information.</w:t>
             </w:r>
           </w:p>
@@ -13529,7 +13528,7 @@
               <w:br/>
               <w:t xml:space="preserve">as a  </w:t>
             </w:r>
-            <w:hyperlink r:id="rId142" w:history="1">
+            <w:hyperlink r:id="rId144" w:history="1">
               <w:r>
                 <w:rPr>
                   <w:rStyle w:val="Hyperlink"/>
@@ -13550,7 +13549,7 @@
               <w:br/>
               <w:t xml:space="preserve">as a </w:t>
             </w:r>
-            <w:hyperlink r:id="rId143" w:history="1">
+            <w:hyperlink r:id="rId145" w:history="1">
               <w:r>
                 <w:rPr>
                   <w:rStyle w:val="Hyperlink"/>
@@ -13579,7 +13578,7 @@
               <w:br/>
               <w:t xml:space="preserve">as a </w:t>
             </w:r>
-            <w:hyperlink r:id="rId144" w:history="1">
+            <w:hyperlink r:id="rId146" w:history="1">
               <w:r>
                 <w:rPr>
                   <w:rStyle w:val="Hyperlink"/>
@@ -13600,7 +13599,7 @@
               <w:br/>
               <w:t xml:space="preserve">as a </w:t>
             </w:r>
-            <w:hyperlink r:id="rId145" w:history="1">
+            <w:hyperlink r:id="rId147" w:history="1">
               <w:r>
                 <w:rPr>
                   <w:rStyle w:val="Hyperlink"/>
@@ -13628,7 +13627,7 @@
             <w:r>
               <w:t xml:space="preserve">, </w:t>
             </w:r>
-            <w:hyperlink r:id="rId146" w:history="1">
+            <w:hyperlink r:id="rId148" w:history="1">
               <w:r>
                 <w:rPr>
                   <w:rStyle w:val="Hyperlink"/>
@@ -13745,13 +13744,10 @@
             </w:r>
             <w:bookmarkEnd w:id="6"/>
             <w:r>
-              <w:t xml:space="preserve">: Get </w:t>
+              <w:t xml:space="preserve">: Get more </w:t>
             </w:r>
             <w:r>
               <w:lastRenderedPageBreak/>
-              <w:t xml:space="preserve">more </w:t>
-            </w:r>
-            <w:r>
               <w:t>information</w:t>
             </w:r>
             <w:r>
@@ -13776,33 +13772,71 @@
               <w:lastRenderedPageBreak/>
               <w:t xml:space="preserve">For help with forms or understanding the process, call the </w:t>
             </w:r>
-            <w:hyperlink r:id="rId147" w:history="1">
+            <w:hyperlink r:id="rId149" w:history="1">
               <w:r>
                 <w:rPr>
                   <w:b/>
                 </w:rPr>
-                <w:t xml:space="preserve">Family Law </w:t>
-              </w:r>
+                <w:t>Family Law Self-Help Center</w:t>
+              </w:r>
+            </w:hyperlink>
+            <w:r>
+              <w:br/>
+            </w:r>
+            <w:r>
+              <w:t>(907) 264-0851 or</w:t>
+            </w:r>
+            <w:r>
+              <w:br/>
+            </w:r>
+            <w:r>
+              <w:lastRenderedPageBreak/>
+              <w:t>(</w:t>
+            </w:r>
+            <w:r>
+              <w:t>866) 279-0851 from an Alaska-based phone outside of Anchorage.</w:t>
+            </w:r>
+          </w:p>
+          <w:p>
+            <w:pPr>
+              <w:pStyle w:val="Body"/>
+            </w:pPr>
+            <w:r>
+              <w:t xml:space="preserve">Many lawyers offer free or flat fee consultations without having to hire them for the whole case. </w:t>
+            </w:r>
+            <w:r>
+              <w:rPr>
+                <w:b/>
+              </w:rPr>
+              <w:t>Find a Lawy</w:t>
+            </w:r>
+            <w:r>
+              <w:rPr>
+                <w:b/>
+              </w:rPr>
+              <w:t>er</w:t>
+            </w:r>
+            <w:r>
+              <w:t>.</w:t>
+            </w:r>
+          </w:p>
+          <w:p>
+            <w:pPr>
+              <w:pStyle w:val="Body"/>
+            </w:pPr>
+            <w:r>
+              <w:t xml:space="preserve">Depending on your income, you may qualify for </w:t>
+            </w:r>
+            <w:hyperlink r:id="rId150" w:history="1">
               <w:r>
                 <w:rPr>
                   <w:b/>
                 </w:rPr>
-                <w:lastRenderedPageBreak/>
-                <w:t>Self-Help Center</w:t>
+                <w:t>Alaska Free Legal Answers</w:t>
               </w:r>
             </w:hyperlink>
             <w:r>
-              <w:br/>
-            </w:r>
-            <w:r>
-              <w:t>(907) 264-0851 or</w:t>
-            </w:r>
-            <w:r>
-              <w:br/>
-              <w:t>(</w:t>
-            </w:r>
-            <w:r>
-              <w:t>866) 279-0851 from an Alaska-based phone outside of Anchorage.</w:t>
+              <w:t>.</w:t>
             </w:r>
           </w:p>
           <w:p>
@@ -13810,51 +13844,9 @@
               <w:pStyle w:val="Body"/>
             </w:pPr>
             <w:r>
-              <w:t xml:space="preserve">Many lawyers offer free or flat fee consultations without having to hire them for the whole case. </w:t>
-            </w:r>
-            <w:r>
-              <w:rPr>
-                <w:b/>
-              </w:rPr>
-              <w:t>Find a Lawy</w:t>
-            </w:r>
-            <w:r>
-              <w:rPr>
-                <w:b/>
-              </w:rPr>
-              <w:t>er</w:t>
-            </w:r>
-            <w:r>
-              <w:t>.</w:t>
-            </w:r>
-          </w:p>
-          <w:p>
-            <w:pPr>
-              <w:pStyle w:val="Body"/>
-            </w:pPr>
-            <w:r>
-              <w:t xml:space="preserve">Depending on your income, you may qualify for </w:t>
-            </w:r>
-            <w:hyperlink r:id="rId148" w:history="1">
-              <w:r>
-                <w:rPr>
-                  <w:b/>
-                </w:rPr>
-                <w:t>Alaska Free Legal Answers</w:t>
-              </w:r>
-            </w:hyperlink>
-            <w:r>
-              <w:t>.</w:t>
-            </w:r>
-          </w:p>
-          <w:p>
-            <w:pPr>
-              <w:pStyle w:val="Body"/>
-            </w:pPr>
-            <w:r>
               <w:t xml:space="preserve">Depending on your income and circumstances, you may qualify for a free lawyer from </w:t>
             </w:r>
-            <w:hyperlink r:id="rId149" w:history="1">
+            <w:hyperlink r:id="rId151" w:history="1">
               <w:r>
                 <w:rPr>
                   <w:b/>
@@ -13879,7 +13871,7 @@
             <w:pPr>
               <w:pStyle w:val="Body"/>
             </w:pPr>
-            <w:hyperlink r:id="rId150" w:history="1">
+            <w:hyperlink r:id="rId152" w:history="1">
               <w:r>
                 <w:rPr>
                   <w:rStyle w:val="Hyperlink"/>
@@ -13899,7 +13891,7 @@
             <w:pPr>
               <w:pStyle w:val="Body"/>
             </w:pPr>
-            <w:hyperlink r:id="rId151" w:history="1">
+            <w:hyperlink r:id="rId153" w:history="1">
               <w:r>
                 <w:rPr>
                   <w:rStyle w:val="Hyperlink"/>
@@ -13919,7 +13911,7 @@
             <w:pPr>
               <w:pStyle w:val="Body"/>
             </w:pPr>
-            <w:hyperlink r:id="rId152" w:history="1">
+            <w:hyperlink r:id="rId154" w:history="1">
               <w:r>
                 <w:rPr>
                   <w:rStyle w:val="Hyperlink"/>
@@ -13939,7 +13931,7 @@
             <w:pPr>
               <w:pStyle w:val="Body"/>
             </w:pPr>
-            <w:hyperlink r:id="rId153" w:history="1">
+            <w:hyperlink r:id="rId155" w:history="1">
               <w:r>
                 <w:rPr>
                   <w:rStyle w:val="Hyperlink"/>
@@ -13964,12 +13956,12 @@
       </w:pPr>
     </w:p>
     <w:sectPr>
-      <w:headerReference w:type="even" r:id="rId154"/>
-      <w:headerReference w:type="default" r:id="rId155"/>
-      <w:footerReference w:type="even" r:id="rId156"/>
-      <w:footerReference w:type="default" r:id="rId157"/>
-      <w:headerReference w:type="first" r:id="rId158"/>
-      <w:footerReference w:type="first" r:id="rId159"/>
+      <w:headerReference w:type="even" r:id="rId156"/>
+      <w:headerReference w:type="default" r:id="rId157"/>
+      <w:footerReference w:type="even" r:id="rId158"/>
+      <w:footerReference w:type="default" r:id="rId159"/>
+      <w:headerReference w:type="first" r:id="rId160"/>
+      <w:footerReference w:type="first" r:id="rId161"/>
       <w:pgSz w:w="12240" w:h="15840"/>
       <w:pgMar w:top="245" w:right="1440" w:bottom="274" w:left="1440" w:header="720" w:footer="720" w:gutter="0"/>
       <w:cols w:space="720"/>
@@ -14037,27 +14029,14 @@
     <w:r>
       <w:t xml:space="preserve"> of </w:t>
     </w:r>
-    <w:r>
-      <w:fldChar w:fldCharType="begin"/>
-    </w:r>
-    <w:r>
-      <w:instrText xml:space="preserve"> NUMPAGES  \* Arabic  \* MERGEFORMAT </w:instrText>
-    </w:r>
-    <w:r>
-      <w:fldChar w:fldCharType="separate"/>
-    </w:r>
-    <w:r>
-      <w:rPr>
-        <w:noProof/>
-      </w:rPr>
-      <w:t>22</w:t>
-    </w:r>
-    <w:r>
-      <w:rPr>
-        <w:noProof/>
-      </w:rPr>
-      <w:fldChar w:fldCharType="end"/>
-    </w:r>
+    <w:fldSimple w:instr=" NUMPAGES  \* Arabic  \* MERGEFORMAT ">
+      <w:r>
+        <w:rPr>
+          <w:noProof/>
+        </w:rPr>
+        <w:t>22</w:t>
+      </w:r>
+    </w:fldSimple>
     <w:r>
       <w:t xml:space="preserve"> pages</w:t>
     </w:r>
@@ -15259,7 +15238,6 @@
     <w:lvl w:ilvl="0">
       <w:start w:val="1"/>
       <w:numFmt w:val="bullet"/>
-      <w:pStyle w:val="ListParagraph"/>
       <w:lvlText w:val=""/>
       <w:lvlJc w:val="left"/>
       <w:pPr>

</xml_diff>

<commit_message>
some tidying, indicating html templates corresponding to docx steps
</commit_message>
<xml_diff>
--- a/docassemble/StartingChildCustodyActionPlan/data/templates/starting_child_custody_action_plan.docx
+++ b/docassemble/StartingChildCustodyActionPlan/data/templates/starting_child_custody_action_plan.docx
@@ -47,7 +47,21 @@
               <w:rPr>
                 <w:rFonts w:eastAsia="Arial"/>
               </w:rPr>
-              <w:t>{ all_variables(special='metadata').get(</w:t>
+              <w:t xml:space="preserve">{ </w:t>
+            </w:r>
+            <w:proofErr w:type="spellStart"/>
+            <w:r>
+              <w:rPr>
+                <w:rFonts w:eastAsia="Arial"/>
+              </w:rPr>
+              <w:t>all_variables</w:t>
+            </w:r>
+            <w:proofErr w:type="spellEnd"/>
+            <w:r>
+              <w:rPr>
+                <w:rFonts w:eastAsia="Arial"/>
+              </w:rPr>
+              <w:t>(special='metadata').get(</w:t>
             </w:r>
             <w:r>
               <w:rPr>
@@ -876,7 +890,19 @@
               <w:right w:w="115" w:type="dxa"/>
             </w:tcMar>
           </w:tcPr>
-          <w:p/>
+          <w:p>
+            <w:proofErr w:type="spellStart"/>
+            <w:r>
+              <w:t>wrong_tf</w:t>
+            </w:r>
+            <w:proofErr w:type="spellEnd"/>
+            <w:r>
+              <w:t xml:space="preserve"> and </w:t>
+            </w:r>
+            <w:r>
+              <w:t>wrong_tf2</w:t>
+            </w:r>
+          </w:p>
         </w:tc>
       </w:tr>
       <w:tr>
@@ -900,14 +926,27 @@
             <w:r>
               <w:t xml:space="preserve">Step </w:t>
             </w:r>
-            <w:fldSimple w:instr=" SEQ stepList \r 1 \* MERGEFORMAT ">
-              <w:r>
-                <w:rPr>
-                  <w:noProof/>
-                </w:rPr>
-                <w:t>1</w:t>
-              </w:r>
-            </w:fldSimple>
+            <w:r>
+              <w:fldChar w:fldCharType="begin"/>
+            </w:r>
+            <w:r>
+              <w:instrText xml:space="preserve"> SEQ stepList \r 1 \* MERGEFORMAT </w:instrText>
+            </w:r>
+            <w:r>
+              <w:fldChar w:fldCharType="separate"/>
+            </w:r>
+            <w:r>
+              <w:rPr>
+                <w:noProof/>
+              </w:rPr>
+              <w:t>1</w:t>
+            </w:r>
+            <w:r>
+              <w:rPr>
+                <w:noProof/>
+              </w:rPr>
+              <w:fldChar w:fldCharType="end"/>
+            </w:r>
             <w:r>
               <w:t xml:space="preserve">: </w:t>
             </w:r>
@@ -939,7 +978,7 @@
               <w:t>Court Guide Action Plan</w:t>
             </w:r>
             <w:r>
-              <w:t xml:space="preserve"> to build your Plan of Action. See</w:t>
+              <w:t>. See</w:t>
             </w:r>
           </w:p>
           <w:p>
@@ -961,8 +1000,13 @@
               <w:br/>
             </w:r>
             <w:r>
-              <w:t>docassemble.akcourts.gov/start/DivorceAndSeparation</w:t>
-            </w:r>
+              <w:t>docassemble.akcourts.gov/start/</w:t>
+            </w:r>
+            <w:proofErr w:type="spellStart"/>
+            <w:r>
+              <w:t>DivorceAndSeparation</w:t>
+            </w:r>
+            <w:proofErr w:type="spellEnd"/>
           </w:p>
         </w:tc>
       </w:tr>
@@ -1235,6 +1279,11 @@
             <w:pPr>
               <w:pStyle w:val="Body"/>
             </w:pPr>
+            <w:proofErr w:type="spellStart"/>
+            <w:r>
+              <w:t>jurisdiction_step</w:t>
+            </w:r>
+            <w:proofErr w:type="spellEnd"/>
           </w:p>
         </w:tc>
       </w:tr>
@@ -1467,12 +1516,14 @@
             <w:r>
               <w:t xml:space="preserve">{%tr if </w:t>
             </w:r>
+            <w:proofErr w:type="spellStart"/>
             <w:r>
               <w:t>alternate</w:t>
             </w:r>
             <w:r>
               <w:t>_service</w:t>
             </w:r>
+            <w:proofErr w:type="spellEnd"/>
             <w:r>
               <w:t xml:space="preserve"> %}</w:t>
             </w:r>
@@ -1491,6 +1542,22 @@
             <w:pPr>
               <w:pStyle w:val="Body"/>
             </w:pPr>
+            <w:proofErr w:type="spellStart"/>
+            <w:r>
+              <w:t>alternate_service_step</w:t>
+            </w:r>
+            <w:proofErr w:type="spellEnd"/>
+            <w:r>
+              <w:t xml:space="preserve"> in </w:t>
+            </w:r>
+            <w:hyperlink r:id="rId13" w:anchor="L182" w:history="1">
+              <w:r>
+                <w:rPr>
+                  <w:rStyle w:val="Hyperlink"/>
+                </w:rPr>
+                <w:t>aka2jtemplates.yml</w:t>
+              </w:r>
+            </w:hyperlink>
           </w:p>
         </w:tc>
       </w:tr>
@@ -1595,7 +1662,7 @@
             <w:r>
               <w:t xml:space="preserve"> </w:t>
             </w:r>
-            <w:hyperlink r:id="rId13" w:history="1">
+            <w:hyperlink r:id="rId14" w:history="1">
               <w:r>
                 <w:rPr>
                   <w:rStyle w:val="Hyperlink"/>
@@ -1884,7 +1951,7 @@
             <w:r>
               <w:t xml:space="preserve"> [</w:t>
             </w:r>
-            <w:hyperlink r:id="rId14" w:history="1">
+            <w:hyperlink r:id="rId15" w:history="1">
               <w:r>
                 <w:rPr>
                   <w:rStyle w:val="Hyperlink"/>
@@ -2173,7 +2240,7 @@
             <w:pPr>
               <w:pStyle w:val="Body"/>
             </w:pPr>
-            <w:hyperlink r:id="rId15" w:history="1">
+            <w:hyperlink r:id="rId16" w:history="1">
               <w:r>
                 <w:rPr>
                   <w:rStyle w:val="Hyperlink"/>
@@ -2401,7 +2468,7 @@
             <w:r>
               <w:t xml:space="preserve"> [</w:t>
             </w:r>
-            <w:hyperlink r:id="rId16" w:history="1">
+            <w:hyperlink r:id="rId17" w:history="1">
               <w:r>
                 <w:rPr>
                   <w:rStyle w:val="Hyperlink"/>
@@ -2508,7 +2575,7 @@
             <w:r>
               <w:t xml:space="preserve">paternity_step from </w:t>
             </w:r>
-            <w:hyperlink r:id="rId17" w:anchor="L628" w:history="1">
+            <w:hyperlink r:id="rId18" w:anchor="L628" w:history="1">
               <w:r>
                 <w:rPr>
                   <w:rStyle w:val="Hyperlink"/>
@@ -2767,7 +2834,7 @@
             <w:r>
               <w:t xml:space="preserve"> | [</w:t>
             </w:r>
-            <w:hyperlink r:id="rId18">
+            <w:hyperlink r:id="rId19">
               <w:r>
                 <w:rPr>
                   <w:rStyle w:val="Hyperlink"/>
@@ -2815,7 +2882,7 @@
               </w:rPr>
               <w:t xml:space="preserve">Motion &amp; Affidavit for Genetic (DNA) Testing, SHC-1370 </w:t>
             </w:r>
-            <w:hyperlink r:id="rId19">
+            <w:hyperlink r:id="rId20">
               <w:r>
                 <w:rPr>
                   <w:rStyle w:val="Hyperlink"/>
@@ -2849,7 +2916,7 @@
             <w:r>
               <w:t xml:space="preserve"> </w:t>
             </w:r>
-            <w:hyperlink r:id="rId20">
+            <w:hyperlink r:id="rId21">
               <w:r>
                 <w:rPr>
                   <w:rStyle w:val="Hyperlink"/>
@@ -2860,7 +2927,7 @@
             <w:r>
               <w:t xml:space="preserve"> | </w:t>
             </w:r>
-            <w:hyperlink r:id="rId21">
+            <w:hyperlink r:id="rId22">
               <w:r>
                 <w:rPr>
                   <w:rStyle w:val="Hyperlink"/>
@@ -2953,7 +3020,7 @@
               <w:br/>
               <w:t xml:space="preserve">as a </w:t>
             </w:r>
-            <w:hyperlink r:id="rId22">
+            <w:hyperlink r:id="rId23">
               <w:r>
                 <w:rPr>
                   <w:rStyle w:val="Hyperlink"/>
@@ -2975,7 +3042,7 @@
               <w:lastRenderedPageBreak/>
               <w:t xml:space="preserve">as a </w:t>
             </w:r>
-            <w:hyperlink r:id="rId23">
+            <w:hyperlink r:id="rId24">
               <w:r>
                 <w:rPr>
                   <w:rStyle w:val="Hyperlink"/>
@@ -3002,7 +3069,7 @@
               <w:br/>
               <w:t xml:space="preserve">as a </w:t>
             </w:r>
-            <w:hyperlink r:id="rId24">
+            <w:hyperlink r:id="rId25">
               <w:r>
                 <w:rPr>
                   <w:rStyle w:val="Hyperlink"/>
@@ -3021,7 +3088,7 @@
               <w:br/>
               <w:t xml:space="preserve">as a </w:t>
             </w:r>
-            <w:hyperlink r:id="rId25">
+            <w:hyperlink r:id="rId26">
               <w:r>
                 <w:rPr>
                   <w:rStyle w:val="Hyperlink"/>
@@ -3100,6 +3167,7 @@
             <w:r>
               <w:t>which_forms in ('</w:t>
             </w:r>
+            <w:proofErr w:type="spellStart"/>
             <w:r>
               <w:t>agree</w:t>
             </w:r>
@@ -3112,6 +3180,7 @@
             <w:r>
               <w:t>both</w:t>
             </w:r>
+            <w:proofErr w:type="spellEnd"/>
             <w:r>
               <w:t>'</w:t>
             </w:r>
@@ -3139,6 +3208,19 @@
             <w:pPr>
               <w:pStyle w:val="Body"/>
             </w:pPr>
+            <w:r>
+              <w:t>parents_agree_step</w:t>
+            </w:r>
+          </w:p>
+          <w:p>
+            <w:pPr>
+              <w:pStyle w:val="Body"/>
+            </w:pPr>
+            <w:proofErr w:type="spellStart"/>
+            <w:r>
+              <w:t>uncontested_forms_step</w:t>
+            </w:r>
+            <w:proofErr w:type="spellEnd"/>
           </w:p>
         </w:tc>
       </w:tr>
@@ -3430,7 +3512,7 @@
             <w:pPr>
               <w:pStyle w:val="Body"/>
             </w:pPr>
-            <w:hyperlink r:id="rId26" w:history="1">
+            <w:hyperlink r:id="rId27" w:history="1">
               <w:r>
                 <w:rPr>
                   <w:rStyle w:val="Hyperlink"/>
@@ -3446,7 +3528,7 @@
             <w:pPr>
               <w:pStyle w:val="Body"/>
             </w:pPr>
-            <w:hyperlink r:id="rId27" w:history="1">
+            <w:hyperlink r:id="rId28" w:history="1">
               <w:r>
                 <w:rPr>
                   <w:rStyle w:val="Hyperlink"/>
@@ -3474,7 +3556,7 @@
             <w:r>
               <w:t xml:space="preserve">The </w:t>
             </w:r>
-            <w:hyperlink r:id="rId28" w:history="1">
+            <w:hyperlink r:id="rId29" w:history="1">
               <w:r>
                 <w:rPr>
                   <w:rStyle w:val="Hyperlink"/>
@@ -3501,7 +3583,7 @@
             <w:r>
               <w:t xml:space="preserve">Watch a short </w:t>
             </w:r>
-            <w:hyperlink r:id="rId29" w:history="1">
+            <w:hyperlink r:id="rId30" w:history="1">
               <w:r>
                 <w:rPr>
                   <w:rStyle w:val="Hyperlink"/>
@@ -3542,7 +3624,7 @@
             <w:r>
               <w:t xml:space="preserve">Many lawyers offer free or flat fee consultations without having to hire them for the whole case. </w:t>
             </w:r>
-            <w:hyperlink r:id="rId30" w:history="1">
+            <w:hyperlink r:id="rId31" w:history="1">
               <w:r>
                 <w:rPr>
                   <w:rStyle w:val="Hyperlink"/>
@@ -3562,7 +3644,7 @@
             <w:r>
               <w:t xml:space="preserve">Depending on your income, you may qualify for </w:t>
             </w:r>
-            <w:hyperlink r:id="rId31" w:history="1">
+            <w:hyperlink r:id="rId32" w:history="1">
               <w:r>
                 <w:rPr>
                   <w:rStyle w:val="Hyperlink"/>
@@ -3582,7 +3664,7 @@
             <w:r>
               <w:t xml:space="preserve">Depending on your income and circumstances, you may qualify for a free lawyer.  </w:t>
             </w:r>
-            <w:hyperlink r:id="rId32" w:history="1">
+            <w:hyperlink r:id="rId33" w:history="1">
               <w:r>
                 <w:rPr>
                   <w:rStyle w:val="Hyperlink"/>
@@ -3931,7 +4013,7 @@
             <w:pPr>
               <w:pStyle w:val="Body"/>
             </w:pPr>
-            <w:hyperlink r:id="rId33" w:history="1">
+            <w:hyperlink r:id="rId34" w:history="1">
               <w:r>
                 <w:rPr>
                   <w:rStyle w:val="Hyperlink"/>
@@ -3952,7 +4034,7 @@
               <w:keepLines/>
               <w:widowControl/>
             </w:pPr>
-            <w:hyperlink r:id="rId34" w:history="1">
+            <w:hyperlink r:id="rId35" w:history="1">
               <w:r>
                 <w:rPr>
                   <w:rStyle w:val="Hyperlink"/>
@@ -3971,7 +4053,7 @@
             <w:pPr>
               <w:pStyle w:val="Body"/>
             </w:pPr>
-            <w:hyperlink r:id="rId35" w:history="1">
+            <w:hyperlink r:id="rId36" w:history="1">
               <w:r>
                 <w:rPr>
                   <w:rStyle w:val="Hyperlink"/>
@@ -4002,14 +4084,22 @@
               <w:br/>
             </w:r>
             <w:r>
-              <w:t>youtube.com/watch?v=4EuW9HET3nM</w:t>
+              <w:t>youtube.com/</w:t>
+            </w:r>
+            <w:proofErr w:type="spellStart"/>
+            <w:r>
+              <w:t>watch?v</w:t>
+            </w:r>
+            <w:proofErr w:type="spellEnd"/>
+            <w:r>
+              <w:t>=4EuW9HET3nM</w:t>
             </w:r>
           </w:p>
           <w:p>
             <w:pPr>
               <w:pStyle w:val="Body"/>
             </w:pPr>
-            <w:hyperlink r:id="rId36" w:history="1">
+            <w:hyperlink r:id="rId37" w:history="1">
               <w:r>
                 <w:rPr>
                   <w:rStyle w:val="Hyperlink"/>
@@ -4029,7 +4119,7 @@
             <w:pPr>
               <w:pStyle w:val="Body"/>
             </w:pPr>
-            <w:hyperlink r:id="rId37" w:history="1">
+            <w:hyperlink r:id="rId38" w:history="1">
               <w:r>
                 <w:rPr>
                   <w:rStyle w:val="Hyperlink"/>
@@ -4049,7 +4139,7 @@
             <w:pPr>
               <w:pStyle w:val="Body"/>
             </w:pPr>
-            <w:hyperlink r:id="rId38" w:history="1">
+            <w:hyperlink r:id="rId39" w:history="1">
               <w:r>
                 <w:rPr>
                   <w:rStyle w:val="Hyperlink"/>
@@ -4146,7 +4236,7 @@
               <w:pStyle w:val="Body"/>
             </w:pPr>
             <w:r>
-              <w:t>If you and the other parent agree on agree on everything (a parenting plan including decision-making and schedule, paternity, and child support), you can fill out forms to start the case together.  This is called an uncontested case.</w:t>
+              <w:t>If you and the other parent agree on everything (a parenting plan including decision-making and schedule, paternity, and child support), you can fill out forms to start the case together.  This is called an uncontested case.</w:t>
             </w:r>
           </w:p>
           <w:p>
@@ -4187,7 +4277,7 @@
               <w:br/>
               <w:t xml:space="preserve">as a </w:t>
             </w:r>
-            <w:hyperlink r:id="rId39" w:history="1">
+            <w:hyperlink r:id="rId40" w:history="1">
               <w:r>
                 <w:rPr>
                   <w:rStyle w:val="Hyperlink"/>
@@ -4208,7 +4298,7 @@
               <w:br/>
               <w:t xml:space="preserve">as a </w:t>
             </w:r>
-            <w:hyperlink r:id="rId40" w:history="1">
+            <w:hyperlink r:id="rId41" w:history="1">
               <w:r>
                 <w:rPr>
                   <w:rStyle w:val="Hyperlink"/>
@@ -4288,7 +4378,7 @@
             <w:r>
               <w:t xml:space="preserve"> </w:t>
             </w:r>
-            <w:hyperlink r:id="rId41" w:history="1">
+            <w:hyperlink r:id="rId42" w:history="1">
               <w:r>
                 <w:rPr>
                   <w:rStyle w:val="Hyperlink"/>
@@ -4312,7 +4402,7 @@
             <w:r>
               <w:t xml:space="preserve"> </w:t>
             </w:r>
-            <w:hyperlink r:id="rId42" w:history="1">
+            <w:hyperlink r:id="rId43" w:history="1">
               <w:r>
                 <w:rPr>
                   <w:rStyle w:val="Hyperlink"/>
@@ -4344,7 +4434,7 @@
             <w:r>
               <w:t xml:space="preserve">, </w:t>
             </w:r>
-            <w:hyperlink r:id="rId43" w:history="1">
+            <w:hyperlink r:id="rId44" w:history="1">
               <w:r>
                 <w:rPr>
                   <w:rStyle w:val="Hyperlink"/>
@@ -4386,7 +4476,7 @@
             <w:r>
               <w:t xml:space="preserve"> [</w:t>
             </w:r>
-            <w:hyperlink r:id="rId44" w:history="1">
+            <w:hyperlink r:id="rId45" w:history="1">
               <w:r>
                 <w:rPr>
                   <w:rStyle w:val="Hyperlink"/>
@@ -4428,7 +4518,7 @@
             <w:r>
               <w:t xml:space="preserve"> [</w:t>
             </w:r>
-            <w:hyperlink r:id="rId45" w:history="1">
+            <w:hyperlink r:id="rId46" w:history="1">
               <w:r>
                 <w:rPr>
                   <w:rStyle w:val="Hyperlink"/>
@@ -4467,7 +4557,7 @@
             <w:r>
               <w:t xml:space="preserve">See </w:t>
             </w:r>
-            <w:hyperlink r:id="rId46" w:history="1">
+            <w:hyperlink r:id="rId47" w:history="1">
               <w:r>
                 <w:rPr>
                   <w:rStyle w:val="Hyperlink"/>
@@ -4524,7 +4614,7 @@
             <w:r>
               <w:t xml:space="preserve"> Sheet</w:t>
             </w:r>
-            <w:hyperlink r:id="rId47" w:history="1">
+            <w:hyperlink r:id="rId48" w:history="1">
               <w:r>
                 <w:rPr>
                   <w:rStyle w:val="Hyperlink"/>
@@ -4581,7 +4671,7 @@
               </w:rPr>
               <w:t xml:space="preserve">Support Order, </w:t>
             </w:r>
-            <w:hyperlink r:id="rId48" w:history="1">
+            <w:hyperlink r:id="rId49" w:history="1">
               <w:r>
                 <w:rPr>
                   <w:rStyle w:val="Hyperlink"/>
@@ -4629,7 +4719,7 @@
             <w:r>
               <w:t>[</w:t>
             </w:r>
-            <w:hyperlink r:id="rId49" w:history="1">
+            <w:hyperlink r:id="rId50" w:history="1">
               <w:r>
                 <w:rPr>
                   <w:rStyle w:val="Hyperlink"/>
@@ -4667,7 +4757,7 @@
             <w:r>
               <w:t xml:space="preserve"> [</w:t>
             </w:r>
-            <w:hyperlink r:id="rId50" w:history="1">
+            <w:hyperlink r:id="rId51" w:history="1">
               <w:r>
                 <w:rPr>
                   <w:rStyle w:val="Hyperlink"/>
@@ -4805,7 +4895,7 @@
             <w:r>
               <w:t>[</w:t>
             </w:r>
-            <w:hyperlink r:id="rId51" w:history="1">
+            <w:hyperlink r:id="rId52" w:history="1">
               <w:r>
                 <w:rPr>
                   <w:rStyle w:val="Hyperlink"/>
@@ -4933,7 +5023,7 @@
             <w:r>
               <w:t>[</w:t>
             </w:r>
-            <w:hyperlink r:id="rId52" w:history="1">
+            <w:hyperlink r:id="rId53" w:history="1">
               <w:r>
                 <w:rPr>
                   <w:rStyle w:val="Hyperlink"/>
@@ -4986,7 +5076,7 @@
             <w:r>
               <w:t>[</w:t>
             </w:r>
-            <w:hyperlink r:id="rId53" w:history="1">
+            <w:hyperlink r:id="rId54" w:history="1">
               <w:r>
                 <w:rPr>
                   <w:rStyle w:val="Hyperlink"/>
@@ -5128,6 +5218,11 @@
             <w:pPr>
               <w:pStyle w:val="Body"/>
             </w:pPr>
+            <w:proofErr w:type="spellStart"/>
+            <w:r>
+              <w:t>contested_forms_step</w:t>
+            </w:r>
+            <w:proofErr w:type="spellEnd"/>
           </w:p>
         </w:tc>
       </w:tr>
@@ -5226,7 +5321,7 @@
               <w:br/>
               <w:t xml:space="preserve">as a </w:t>
             </w:r>
-            <w:hyperlink r:id="rId54" w:history="1">
+            <w:hyperlink r:id="rId55" w:history="1">
               <w:r>
                 <w:rPr>
                   <w:rStyle w:val="Hyperlink"/>
@@ -5247,7 +5342,7 @@
               <w:br/>
               <w:t xml:space="preserve">as a </w:t>
             </w:r>
-            <w:hyperlink r:id="rId55" w:history="1">
+            <w:hyperlink r:id="rId56" w:history="1">
               <w:r>
                 <w:rPr>
                   <w:rStyle w:val="Hyperlink"/>
@@ -5305,7 +5400,7 @@
             <w:r>
               <w:t xml:space="preserve"> [</w:t>
             </w:r>
-            <w:hyperlink r:id="rId56" w:history="1">
+            <w:hyperlink r:id="rId57" w:history="1">
               <w:r>
                 <w:rPr>
                   <w:rStyle w:val="Hyperlink"/>
@@ -5353,7 +5448,7 @@
             <w:r>
               <w:t xml:space="preserve"> [</w:t>
             </w:r>
-            <w:hyperlink r:id="rId57" w:history="1">
+            <w:hyperlink r:id="rId58" w:history="1">
               <w:r>
                 <w:rPr>
                   <w:rStyle w:val="Hyperlink"/>
@@ -5398,7 +5493,7 @@
             <w:r>
               <w:t xml:space="preserve">See </w:t>
             </w:r>
-            <w:hyperlink r:id="rId58" w:history="1">
+            <w:hyperlink r:id="rId59" w:history="1">
               <w:r>
                 <w:rPr>
                   <w:rStyle w:val="Hyperlink"/>
@@ -5461,7 +5556,7 @@
             <w:r>
               <w:t xml:space="preserve"> Sheet</w:t>
             </w:r>
-            <w:hyperlink r:id="rId59" w:history="1">
+            <w:hyperlink r:id="rId60" w:history="1">
               <w:r>
                 <w:rPr>
                   <w:rStyle w:val="Hyperlink"/>
@@ -5521,7 +5616,7 @@
             <w:r>
               <w:br/>
             </w:r>
-            <w:hyperlink r:id="rId60" w:history="1">
+            <w:hyperlink r:id="rId61" w:history="1">
               <w:r>
                 <w:rPr>
                   <w:rStyle w:val="Hyperlink"/>
@@ -5538,7 +5633,7 @@
             <w:r>
               <w:br/>
             </w:r>
-            <w:hyperlink r:id="rId61" w:tgtFrame="_blank" w:history="1">
+            <w:hyperlink r:id="rId62" w:tgtFrame="_blank" w:history="1">
               <w:r>
                 <w:rPr>
                   <w:rStyle w:val="Hyperlink"/>
@@ -5555,7 +5650,7 @@
             <w:r>
               <w:br/>
             </w:r>
-            <w:hyperlink r:id="rId62" w:tgtFrame="_blank" w:history="1">
+            <w:hyperlink r:id="rId63" w:tgtFrame="_blank" w:history="1">
               <w:r>
                 <w:rPr>
                   <w:rStyle w:val="Hyperlink"/>
@@ -5572,7 +5667,7 @@
             <w:r>
               <w:br/>
             </w:r>
-            <w:hyperlink r:id="rId63" w:tgtFrame="_blank" w:history="1">
+            <w:hyperlink r:id="rId64" w:tgtFrame="_blank" w:history="1">
               <w:r>
                 <w:rPr>
                   <w:rStyle w:val="Hyperlink"/>
@@ -5592,7 +5687,7 @@
             <w:r>
               <w:br/>
             </w:r>
-            <w:hyperlink r:id="rId64" w:tgtFrame="_blank" w:history="1">
+            <w:hyperlink r:id="rId65" w:tgtFrame="_blank" w:history="1">
               <w:r>
                 <w:rPr>
                   <w:rStyle w:val="Hyperlink"/>
@@ -5635,7 +5730,7 @@
             <w:r>
               <w:t>,</w:t>
             </w:r>
-            <w:hyperlink r:id="rId65" w:tgtFrame="_blank" w:history="1">
+            <w:hyperlink r:id="rId66" w:tgtFrame="_blank" w:history="1">
               <w:r>
                 <w:rPr>
                   <w:rStyle w:val="Hyperlink"/>
@@ -5777,7 +5872,7 @@
             <w:r>
               <w:t>[</w:t>
             </w:r>
-            <w:hyperlink r:id="rId66" w:history="1">
+            <w:hyperlink r:id="rId67" w:history="1">
               <w:r>
                 <w:rPr>
                   <w:rStyle w:val="Hyperlink"/>
@@ -5841,7 +5936,7 @@
               </w:rPr>
               <w:t>[</w:t>
             </w:r>
-            <w:hyperlink r:id="rId67" w:history="1">
+            <w:hyperlink r:id="rId68" w:history="1">
               <w:r>
                 <w:rPr>
                   <w:rStyle w:val="Hyperlink"/>
@@ -5911,7 +6006,7 @@
             <w:r>
               <w:t>[</w:t>
             </w:r>
-            <w:hyperlink r:id="rId68" w:history="1">
+            <w:hyperlink r:id="rId69" w:history="1">
               <w:r>
                 <w:rPr>
                   <w:rStyle w:val="Hyperlink"/>
@@ -5973,7 +6068,7 @@
             <w:r>
               <w:t>[</w:t>
             </w:r>
-            <w:hyperlink r:id="rId69" w:history="1">
+            <w:hyperlink r:id="rId70" w:history="1">
               <w:r>
                 <w:rPr>
                   <w:rStyle w:val="Hyperlink"/>
@@ -6107,6 +6202,40 @@
             <w:pPr>
               <w:pStyle w:val="Body"/>
             </w:pPr>
+            <w:hyperlink r:id="rId71" w:anchor="L198" w:history="1">
+              <w:proofErr w:type="spellStart"/>
+              <w:r>
+                <w:rPr>
+                  <w:rStyle w:val="Hyperlink"/>
+                  <w:shd w:val="clear" w:color="auto" w:fill="FFFFFF"/>
+                </w:rPr>
+                <w:t>file_complaint_step</w:t>
+              </w:r>
+              <w:proofErr w:type="spellEnd"/>
+            </w:hyperlink>
+            <w:r>
+              <w:rPr>
+                <w:shd w:val="clear" w:color="auto" w:fill="FFFFFF"/>
+              </w:rPr>
+              <w:t xml:space="preserve"> and </w:t>
+            </w:r>
+            <w:hyperlink r:id="rId72" w:anchor="L247" w:history="1">
+              <w:proofErr w:type="spellStart"/>
+              <w:r>
+                <w:rPr>
+                  <w:rStyle w:val="Hyperlink"/>
+                  <w:shd w:val="clear" w:color="auto" w:fill="FFFFFF"/>
+                </w:rPr>
+                <w:t>read_drpo_step</w:t>
+              </w:r>
+              <w:proofErr w:type="spellEnd"/>
+            </w:hyperlink>
+            <w:r>
+              <w:rPr>
+                <w:shd w:val="clear" w:color="auto" w:fill="FFFFFF"/>
+              </w:rPr>
+              <w:t xml:space="preserve"> in aka2jtemplates.yml</w:t>
+            </w:r>
           </w:p>
         </w:tc>
       </w:tr>
@@ -6212,7 +6341,21 @@
               <w:rPr>
                 <w:color w:val="00B050"/>
               </w:rPr>
-              <w:t xml:space="preserve">{% if which_forms in('agree','both') </w:t>
+              <w:t>{% if which_forms in('</w:t>
+            </w:r>
+            <w:proofErr w:type="spellStart"/>
+            <w:r>
+              <w:rPr>
+                <w:color w:val="00B050"/>
+              </w:rPr>
+              <w:t>agree','both</w:t>
+            </w:r>
+            <w:proofErr w:type="spellEnd"/>
+            <w:r>
+              <w:rPr>
+                <w:color w:val="00B050"/>
+              </w:rPr>
+              <w:t xml:space="preserve">') </w:t>
             </w:r>
             <w:r>
               <w:rPr>
@@ -6311,7 +6454,7 @@
             <w:r>
               <w:t xml:space="preserve"> the </w:t>
             </w:r>
-            <w:hyperlink r:id="rId70" w:anchor="trial" w:history="1">
+            <w:hyperlink r:id="rId73" w:anchor="trial" w:history="1">
               <w:r>
                 <w:rPr>
                   <w:rStyle w:val="Hyperlink"/>
@@ -6377,7 +6520,7 @@
             <w:r>
               <w:t xml:space="preserve">Use the court’s TrueFiling eFiling system to send the documents to the court electronically, if your local court uses TrueFiling. </w:t>
             </w:r>
-            <w:hyperlink r:id="rId71" w:anchor="current-courts" w:history="1">
+            <w:hyperlink r:id="rId74" w:anchor="current-courts" w:history="1">
               <w:r>
                 <w:rPr>
                   <w:rStyle w:val="Hyperlink"/>
@@ -6401,7 +6544,7 @@
             <w:r>
               <w:t xml:space="preserve">File the documents by email, if your local court accepts email filings. </w:t>
             </w:r>
-            <w:hyperlink r:id="rId72" w:history="1">
+            <w:hyperlink r:id="rId75" w:history="1">
               <w:r>
                 <w:rPr>
                   <w:rStyle w:val="Hyperlink"/>
@@ -6469,7 +6612,7 @@
             <w:r>
               <w:t xml:space="preserve">Call the </w:t>
             </w:r>
-            <w:hyperlink r:id="rId73" w:history="1">
+            <w:hyperlink r:id="rId76" w:history="1">
               <w:r>
                 <w:rPr>
                   <w:rStyle w:val="Hyperlink"/>
@@ -6584,7 +6727,7 @@
               </w:rPr>
               <w:t xml:space="preserve"> </w:t>
             </w:r>
-            <w:hyperlink r:id="rId74" w:tgtFrame="_blank" w:history="1">
+            <w:hyperlink r:id="rId77" w:tgtFrame="_blank" w:history="1">
               <w:r>
                 <w:rPr>
                   <w:b/>
@@ -6598,7 +6741,7 @@
             <w:r>
               <w:t>[</w:t>
             </w:r>
-            <w:hyperlink r:id="rId75" w:history="1">
+            <w:hyperlink r:id="rId78" w:history="1">
               <w:r>
                 <w:rPr>
                   <w:rStyle w:val="Hyperlink"/>
@@ -6793,7 +6936,15 @@
               </w:rPr>
             </w:pPr>
             <w:r>
-              <w:t>{% if which_forms in('agree','both') %}</w:t>
+              <w:t>{% if which_forms in('</w:t>
+            </w:r>
+            <w:proofErr w:type="spellStart"/>
+            <w:r>
+              <w:t>agree','both</w:t>
+            </w:r>
+            <w:proofErr w:type="spellEnd"/>
+            <w:r>
+              <w:t>') %}</w:t>
             </w:r>
             <w:r>
               <w:t>Note</w:t>
@@ -6862,7 +7013,7 @@
             <w:pPr>
               <w:pStyle w:val="Body"/>
             </w:pPr>
-            <w:hyperlink r:id="rId76" w:anchor="trial" w:history="1">
+            <w:hyperlink r:id="rId79" w:anchor="trial" w:history="1">
               <w:r>
                 <w:rPr>
                   <w:rStyle w:val="Hyperlink"/>
@@ -6874,14 +7025,27 @@
               <w:br/>
             </w:r>
             <w:r>
-              <w:t>courts.alaska.gov/courtdir/index.htm#trial</w:t>
-            </w:r>
+              <w:t>courts.alaska.gov/</w:t>
+            </w:r>
+            <w:proofErr w:type="spellStart"/>
+            <w:r>
+              <w:t>courtdir</w:t>
+            </w:r>
+            <w:proofErr w:type="spellEnd"/>
+            <w:r>
+              <w:t>/</w:t>
+            </w:r>
+            <w:proofErr w:type="spellStart"/>
+            <w:r>
+              <w:t>index.htm#trial</w:t>
+            </w:r>
+            <w:proofErr w:type="spellEnd"/>
           </w:p>
           <w:p>
             <w:pPr>
               <w:pStyle w:val="Body"/>
             </w:pPr>
-            <w:hyperlink r:id="rId77" w:anchor="current-courts" w:history="1">
+            <w:hyperlink r:id="rId80" w:anchor="current-courts" w:history="1">
               <w:r>
                 <w:rPr>
                   <w:rStyle w:val="Hyperlink"/>
@@ -6897,14 +7061,27 @@
               <w:br/>
             </w:r>
             <w:r>
-              <w:t>courts.alaska.gov/efile/index.htm#current-courts</w:t>
-            </w:r>
+              <w:t>courts.alaska.gov/</w:t>
+            </w:r>
+            <w:proofErr w:type="spellStart"/>
+            <w:r>
+              <w:t>efile</w:t>
+            </w:r>
+            <w:proofErr w:type="spellEnd"/>
+            <w:r>
+              <w:t>/</w:t>
+            </w:r>
+            <w:proofErr w:type="spellStart"/>
+            <w:r>
+              <w:t>index.htm#current-courts</w:t>
+            </w:r>
+            <w:proofErr w:type="spellEnd"/>
           </w:p>
           <w:p>
             <w:pPr>
               <w:pStyle w:val="Body"/>
             </w:pPr>
-            <w:hyperlink r:id="rId78" w:history="1">
+            <w:hyperlink r:id="rId81" w:history="1">
               <w:r>
                 <w:rPr>
                   <w:rStyle w:val="Hyperlink"/>
@@ -6916,14 +7093,22 @@
               <w:br/>
             </w:r>
             <w:r>
-              <w:t>courts.alaska.gov/courtdir/efiling.htm</w:t>
+              <w:t>courts.alaska.gov/</w:t>
+            </w:r>
+            <w:proofErr w:type="spellStart"/>
+            <w:r>
+              <w:t>courtdir</w:t>
+            </w:r>
+            <w:proofErr w:type="spellEnd"/>
+            <w:r>
+              <w:t>/efiling.htm</w:t>
             </w:r>
           </w:p>
           <w:p>
             <w:pPr>
               <w:pStyle w:val="Body"/>
             </w:pPr>
-            <w:hyperlink r:id="rId79" w:history="1">
+            <w:hyperlink r:id="rId82" w:history="1">
               <w:r>
                 <w:rPr>
                   <w:rStyle w:val="Hyperlink"/>
@@ -6942,7 +7127,7 @@
             <w:pPr>
               <w:pStyle w:val="Body"/>
             </w:pPr>
-            <w:hyperlink r:id="rId80" w:history="1">
+            <w:hyperlink r:id="rId83" w:history="1">
               <w:r>
                 <w:rPr>
                   <w:b/>
@@ -7015,7 +7200,7 @@
                 </w:rPr>
                 <w:t xml:space="preserve"> </w:t>
               </w:r>
-              <w:hyperlink r:id="rId81" w:tgtFrame="_blank" w:history="1">
+              <w:hyperlink r:id="rId84" w:tgtFrame="_blank" w:history="1">
                 <w:r>
                   <w:rPr>
                     <w:b/>
@@ -7029,7 +7214,7 @@
               <w:r>
                 <w:t>[</w:t>
               </w:r>
-              <w:hyperlink r:id="rId82" w:history="1">
+              <w:hyperlink r:id="rId85" w:history="1">
                 <w:r>
                   <w:rPr>
                     <w:rStyle w:val="Hyperlink"/>
@@ -7341,7 +7526,7 @@
               </w:rPr>
               <w:t xml:space="preserve"> </w:t>
             </w:r>
-            <w:hyperlink r:id="rId83" w:history="1">
+            <w:hyperlink r:id="rId86" w:history="1">
               <w:r>
                 <w:rPr>
                   <w:rStyle w:val="Hyperlink"/>
@@ -7407,7 +7592,7 @@
             <w:r>
               <w:t xml:space="preserve"> for the court's answer before you act. Learn about motions. See </w:t>
             </w:r>
-            <w:hyperlink r:id="rId84" w:history="1">
+            <w:hyperlink r:id="rId87" w:history="1">
               <w:r>
                 <w:rPr>
                   <w:rStyle w:val="Hyperlink"/>
@@ -7544,7 +7729,7 @@
                 <w:color w:val="202529"/>
               </w:rPr>
             </w:pPr>
-            <w:hyperlink r:id="rId85" w:history="1">
+            <w:hyperlink r:id="rId88" w:history="1">
               <w:r>
                 <w:rPr>
                   <w:rStyle w:val="Hyperlink"/>
@@ -7565,7 +7750,7 @@
             <w:pPr>
               <w:pStyle w:val="Body"/>
             </w:pPr>
-            <w:hyperlink r:id="rId86" w:history="1">
+            <w:hyperlink r:id="rId89" w:history="1">
               <w:r>
                 <w:rPr>
                   <w:rStyle w:val="Hyperlink"/>
@@ -7671,7 +7856,29 @@
               <w:right w:w="115" w:type="dxa"/>
             </w:tcMar>
           </w:tcPr>
-          <w:p/>
+          <w:p>
+            <w:proofErr w:type="spellStart"/>
+            <w:r>
+              <w:t>serve_complaint_step</w:t>
+            </w:r>
+            <w:proofErr w:type="spellEnd"/>
+            <w:r>
+              <w:t xml:space="preserve"> in </w:t>
+            </w:r>
+            <w:hyperlink r:id="rId90" w:anchor="L274" w:history="1">
+              <w:r>
+                <w:rPr>
+                  <w:rStyle w:val="Hyperlink"/>
+                  <w:rFonts w:ascii="Arial" w:hAnsi="Arial" w:cs="Arial"/>
+                  <w:spacing w:val="0"/>
+                  <w:sz w:val="22"/>
+                  <w:szCs w:val="22"/>
+                  <w:shd w:val="clear" w:color="auto" w:fill="FFFFFF"/>
+                </w:rPr>
+                <w:t>aka2jtemplates.yml</w:t>
+              </w:r>
+            </w:hyperlink>
+          </w:p>
         </w:tc>
       </w:tr>
       <w:tr>
@@ -7999,7 +8206,7 @@
             <w:r>
               <w:t xml:space="preserve">, </w:t>
             </w:r>
-            <w:hyperlink r:id="rId87" w:history="1">
+            <w:hyperlink r:id="rId91" w:history="1">
               <w:r>
                 <w:rPr>
                   <w:rStyle w:val="Hyperlink"/>
@@ -8048,7 +8255,7 @@
             <w:r>
               <w:t xml:space="preserve">Choose a process server and pay for their services. Find a </w:t>
             </w:r>
-            <w:hyperlink r:id="rId88" w:history="1">
+            <w:hyperlink r:id="rId92" w:history="1">
               <w:r>
                 <w:rPr>
                   <w:rStyle w:val="Hyperlink"/>
@@ -8094,7 +8301,7 @@
             <w:r>
               <w:t xml:space="preserve">, </w:t>
             </w:r>
-            <w:hyperlink r:id="rId89" w:history="1">
+            <w:hyperlink r:id="rId93" w:history="1">
               <w:r>
                 <w:rPr>
                   <w:rStyle w:val="Hyperlink"/>
@@ -8170,7 +8377,7 @@
             <w:r>
               <w:t xml:space="preserve"> </w:t>
             </w:r>
-            <w:hyperlink r:id="rId90" w:history="1">
+            <w:hyperlink r:id="rId94" w:history="1">
               <w:r>
                 <w:rPr>
                   <w:rStyle w:val="Hyperlink"/>
@@ -8181,7 +8388,7 @@
             <w:r>
               <w:t xml:space="preserve"> | </w:t>
             </w:r>
-            <w:hyperlink r:id="rId91" w:history="1">
+            <w:hyperlink r:id="rId95" w:history="1">
               <w:r>
                 <w:rPr>
                   <w:rStyle w:val="Hyperlink"/>
@@ -8260,7 +8467,7 @@
             <w:r>
               <w:t xml:space="preserve">, </w:t>
             </w:r>
-            <w:hyperlink r:id="rId92" w:history="1">
+            <w:hyperlink r:id="rId96" w:history="1">
               <w:r>
                 <w:rPr>
                   <w:rStyle w:val="Hyperlink"/>
@@ -8380,7 +8587,7 @@
             <w:r>
               <w:t xml:space="preserve">about </w:t>
             </w:r>
-            <w:hyperlink r:id="rId93" w:history="1">
+            <w:hyperlink r:id="rId97" w:history="1">
               <w:r>
                 <w:rPr>
                   <w:rStyle w:val="Hyperlink"/>
@@ -8428,7 +8635,7 @@
             <w:r>
               <w:t xml:space="preserve">more about </w:t>
             </w:r>
-            <w:hyperlink r:id="rId94" w:anchor="11" w:history="1">
+            <w:hyperlink r:id="rId98" w:anchor="11" w:history="1">
               <w:r>
                 <w:rPr>
                   <w:rStyle w:val="Hyperlink"/>
@@ -8467,7 +8674,7 @@
                 <w:rStyle w:val="Hyperlink"/>
               </w:rPr>
             </w:pPr>
-            <w:hyperlink r:id="rId95" w:history="1">
+            <w:hyperlink r:id="rId99" w:history="1">
               <w:r>
                 <w:rPr>
                   <w:rStyle w:val="Hyperlink"/>
@@ -8485,7 +8692,7 @@
             <w:pPr>
               <w:pStyle w:val="Body"/>
             </w:pPr>
-            <w:hyperlink r:id="rId96" w:history="1">
+            <w:hyperlink r:id="rId100" w:history="1">
               <w:r>
                 <w:rPr>
                   <w:rStyle w:val="Hyperlink"/>
@@ -8511,7 +8718,7 @@
                 <w:rStyle w:val="Hyperlink"/>
               </w:rPr>
             </w:pPr>
-            <w:hyperlink r:id="rId97" w:history="1">
+            <w:hyperlink r:id="rId101" w:history="1">
               <w:r>
                 <w:rPr>
                   <w:rStyle w:val="Hyperlink"/>
@@ -8556,7 +8763,7 @@
               <w:br/>
               <w:t xml:space="preserve">as a </w:t>
             </w:r>
-            <w:hyperlink r:id="rId98" w:history="1">
+            <w:hyperlink r:id="rId102" w:history="1">
               <w:r>
                 <w:rPr>
                   <w:rStyle w:val="Hyperlink"/>
@@ -8586,7 +8793,7 @@
             <w:r>
               <w:t xml:space="preserve"> </w:t>
             </w:r>
-            <w:hyperlink r:id="rId99" w:history="1">
+            <w:hyperlink r:id="rId103" w:history="1">
               <w:r>
                 <w:rPr>
                   <w:rStyle w:val="Hyperlink"/>
@@ -8617,7 +8824,7 @@
             <w:pPr>
               <w:pStyle w:val="Body"/>
             </w:pPr>
-            <w:hyperlink r:id="rId100" w:history="1">
+            <w:hyperlink r:id="rId104" w:history="1">
               <w:r>
                 <w:rPr>
                   <w:rStyle w:val="Hyperlink"/>
@@ -8637,7 +8844,7 @@
             <w:pPr>
               <w:pStyle w:val="Body"/>
             </w:pPr>
-            <w:hyperlink r:id="rId101" w:anchor="11" w:history="1">
+            <w:hyperlink r:id="rId105" w:anchor="11" w:history="1">
               <w:r>
                 <w:rPr>
                   <w:rStyle w:val="Hyperlink"/>
@@ -8759,6 +8966,30 @@
             <w:pPr>
               <w:pStyle w:val="Body"/>
             </w:pPr>
+            <w:proofErr w:type="spellStart"/>
+            <w:r>
+              <w:t>expect_after_complaint_step</w:t>
+            </w:r>
+            <w:proofErr w:type="spellEnd"/>
+            <w:r>
+              <w:t xml:space="preserve"> </w:t>
+            </w:r>
+            <w:r>
+              <w:t xml:space="preserve">in </w:t>
+            </w:r>
+            <w:hyperlink r:id="rId106" w:anchor="L430" w:history="1">
+              <w:r>
+                <w:rPr>
+                  <w:rStyle w:val="Hyperlink"/>
+                  <w:rFonts w:ascii="Arial" w:hAnsi="Arial" w:cs="Arial"/>
+                  <w:spacing w:val="0"/>
+                  <w:sz w:val="22"/>
+                  <w:szCs w:val="22"/>
+                  <w:shd w:val="clear" w:color="auto" w:fill="FFFFFF"/>
+                </w:rPr>
+                <w:t>aka2jtemplates.yml</w:t>
+              </w:r>
+            </w:hyperlink>
           </w:p>
         </w:tc>
       </w:tr>
@@ -8853,7 +9084,21 @@
               <w:rPr>
                 <w:color w:val="C00000"/>
               </w:rPr>
-              <w:t>{% if user_need == 'custody' and alternate_service %}</w:t>
+              <w:t xml:space="preserve">{% if user_need == 'custody' and </w:t>
+            </w:r>
+            <w:proofErr w:type="spellStart"/>
+            <w:r>
+              <w:rPr>
+                <w:color w:val="C00000"/>
+              </w:rPr>
+              <w:t>alternate_service</w:t>
+            </w:r>
+            <w:proofErr w:type="spellEnd"/>
+            <w:r>
+              <w:rPr>
+                <w:color w:val="C00000"/>
+              </w:rPr>
+              <w:t xml:space="preserve"> %}</w:t>
             </w:r>
             <w:r>
               <w:t>Now you wait.</w:t>
@@ -9287,7 +9532,7 @@
             <w:r>
               <w:t xml:space="preserve"> </w:t>
             </w:r>
-            <w:hyperlink r:id="rId102" w:history="1">
+            <w:hyperlink r:id="rId107" w:history="1">
               <w:r>
                 <w:rPr>
                   <w:rStyle w:val="Hyperlink"/>
@@ -9304,7 +9549,7 @@
             <w:r>
               <w:t xml:space="preserve"> </w:t>
             </w:r>
-            <w:hyperlink r:id="rId103" w:history="1">
+            <w:hyperlink r:id="rId108" w:history="1">
               <w:r>
                 <w:rPr>
                   <w:rStyle w:val="Hyperlink"/>
@@ -10683,7 +10928,7 @@
             <w:r>
               <w:t xml:space="preserve">Read </w:t>
             </w:r>
-            <w:hyperlink r:id="rId104" w:history="1">
+            <w:hyperlink r:id="rId109" w:history="1">
               <w:r>
                 <w:t>Filing</w:t>
               </w:r>
@@ -11007,7 +11252,7 @@
             <w:r>
               <w:t xml:space="preserve"> </w:t>
             </w:r>
-            <w:hyperlink r:id="rId105" w:history="1">
+            <w:hyperlink r:id="rId110" w:history="1">
               <w:r>
                 <w:rPr>
                   <w:rStyle w:val="Hyperlink"/>
@@ -11018,7 +11263,7 @@
             <w:r>
               <w:t xml:space="preserve"> | </w:t>
             </w:r>
-            <w:hyperlink r:id="rId106" w:history="1">
+            <w:hyperlink r:id="rId111" w:history="1">
               <w:r>
                 <w:rPr>
                   <w:rStyle w:val="Hyperlink"/>
@@ -11097,7 +11342,7 @@
             <w:r>
               <w:t xml:space="preserve"> </w:t>
             </w:r>
-            <w:hyperlink r:id="rId107" w:history="1">
+            <w:hyperlink r:id="rId112" w:history="1">
               <w:r>
                 <w:rPr>
                   <w:rStyle w:val="Hyperlink"/>
@@ -11108,7 +11353,7 @@
             <w:r>
               <w:t xml:space="preserve"> | </w:t>
             </w:r>
-            <w:hyperlink r:id="rId108" w:history="1">
+            <w:hyperlink r:id="rId113" w:history="1">
               <w:r>
                 <w:rPr>
                   <w:rStyle w:val="Hyperlink"/>
@@ -11127,7 +11372,7 @@
             <w:r>
               <w:t xml:space="preserve">Read </w:t>
             </w:r>
-            <w:hyperlink r:id="rId109" w:history="1">
+            <w:hyperlink r:id="rId114" w:history="1">
               <w:r>
                 <w:rPr>
                   <w:rStyle w:val="Hyperlink"/>
@@ -11228,8 +11473,16 @@
               <w:rPr>
                 <w:color w:val="C00000"/>
               </w:rPr>
-              <w:t>user_need == 'custody' and alternate_service</w:t>
-            </w:r>
+              <w:t xml:space="preserve">user_need == 'custody' and </w:t>
+            </w:r>
+            <w:proofErr w:type="spellStart"/>
+            <w:r>
+              <w:rPr>
+                <w:color w:val="C00000"/>
+              </w:rPr>
+              <w:t>alternate_service</w:t>
+            </w:r>
+            <w:proofErr w:type="spellEnd"/>
             <w:r>
               <w:rPr>
                 <w:color w:val="C00000"/>
@@ -11247,7 +11500,7 @@
               <w:br/>
               <w:t xml:space="preserve">as a </w:t>
             </w:r>
-            <w:hyperlink r:id="rId110" w:history="1">
+            <w:hyperlink r:id="rId115" w:history="1">
               <w:r>
                 <w:rPr>
                   <w:rStyle w:val="Hyperlink"/>
@@ -11268,7 +11521,7 @@
               <w:br/>
               <w:t xml:space="preserve">as a </w:t>
             </w:r>
-            <w:hyperlink r:id="rId111" w:history="1">
+            <w:hyperlink r:id="rId116" w:history="1">
               <w:r>
                 <w:rPr>
                   <w:rStyle w:val="Hyperlink"/>
@@ -11375,7 +11628,7 @@
               </w:rPr>
               <w:t>%}</w:t>
             </w:r>
-            <w:hyperlink r:id="rId112" w:history="1">
+            <w:hyperlink r:id="rId117" w:history="1">
               <w:r>
                 <w:rPr>
                   <w:rStyle w:val="Hyperlink"/>
@@ -11497,7 +11750,7 @@
             <w:r>
               <w:t xml:space="preserve">as a </w:t>
             </w:r>
-            <w:hyperlink r:id="rId113" w:history="1">
+            <w:hyperlink r:id="rId118" w:history="1">
               <w:r>
                 <w:rPr>
                   <w:rStyle w:val="Hyperlink"/>
@@ -11525,7 +11778,7 @@
               <w:br/>
               <w:t xml:space="preserve">as a </w:t>
             </w:r>
-            <w:hyperlink r:id="rId114" w:history="1">
+            <w:hyperlink r:id="rId119" w:history="1">
               <w:r>
                 <w:rPr>
                   <w:rStyle w:val="Hyperlink"/>
@@ -11609,7 +11862,7 @@
               <w:br/>
               <w:t xml:space="preserve">as a </w:t>
             </w:r>
-            <w:hyperlink r:id="rId115" w:history="1">
+            <w:hyperlink r:id="rId120" w:history="1">
               <w:r>
                 <w:rPr>
                   <w:rStyle w:val="Hyperlink"/>
@@ -11632,7 +11885,7 @@
             <w:r>
               <w:br/>
             </w:r>
-            <w:hyperlink r:id="rId116" w:history="1">
+            <w:hyperlink r:id="rId121" w:history="1">
               <w:r>
                 <w:t>courts.alaska.gov/shc/family/docs/shc-1000.doc</w:t>
               </w:r>
@@ -11641,7 +11894,7 @@
               <w:br/>
               <w:t xml:space="preserve">as a </w:t>
             </w:r>
-            <w:hyperlink r:id="rId117" w:history="1">
+            <w:hyperlink r:id="rId122" w:history="1">
               <w:r>
                 <w:rPr>
                   <w:rStyle w:val="Hyperlink"/>
@@ -11658,7 +11911,7 @@
             <w:pPr>
               <w:pStyle w:val="Body"/>
             </w:pPr>
-            <w:hyperlink r:id="rId118" w:history="1">
+            <w:hyperlink r:id="rId123" w:history="1">
               <w:r>
                 <w:rPr>
                   <w:rStyle w:val="Hyperlink"/>
@@ -11838,7 +12091,21 @@
               <w:rPr>
                 <w:color w:val="00B050"/>
               </w:rPr>
-              <w:t xml:space="preserve"> and which_forms in('contested','both') %}</w:t>
+              <w:t xml:space="preserve"> and which_forms in('</w:t>
+            </w:r>
+            <w:proofErr w:type="spellStart"/>
+            <w:r>
+              <w:rPr>
+                <w:color w:val="00B050"/>
+              </w:rPr>
+              <w:t>contested','both</w:t>
+            </w:r>
+            <w:proofErr w:type="spellEnd"/>
+            <w:r>
+              <w:rPr>
+                <w:color w:val="00B050"/>
+              </w:rPr>
+              <w:t>') %}</w:t>
             </w:r>
           </w:p>
         </w:tc>
@@ -11855,6 +12122,30 @@
             <w:pPr>
               <w:pStyle w:val="Body"/>
             </w:pPr>
+            <w:proofErr w:type="spellStart"/>
+            <w:r>
+              <w:t>learn_more_about_process_step</w:t>
+            </w:r>
+            <w:proofErr w:type="spellEnd"/>
+            <w:r>
+              <w:t xml:space="preserve"> </w:t>
+            </w:r>
+            <w:r>
+              <w:t xml:space="preserve">in </w:t>
+            </w:r>
+            <w:hyperlink r:id="rId124" w:anchor="L520" w:history="1">
+              <w:r>
+                <w:rPr>
+                  <w:rStyle w:val="Hyperlink"/>
+                  <w:rFonts w:ascii="Arial" w:hAnsi="Arial" w:cs="Arial"/>
+                  <w:spacing w:val="0"/>
+                  <w:sz w:val="22"/>
+                  <w:szCs w:val="22"/>
+                  <w:shd w:val="clear" w:color="auto" w:fill="FFFFFF"/>
+                </w:rPr>
+                <w:t>aka2jtemplates.yml</w:t>
+              </w:r>
+            </w:hyperlink>
           </w:p>
         </w:tc>
       </w:tr>
@@ -11969,7 +12260,7 @@
               <w:br/>
               <w:t xml:space="preserve">as a </w:t>
             </w:r>
-            <w:hyperlink r:id="rId119" w:history="1">
+            <w:hyperlink r:id="rId125" w:history="1">
               <w:r>
                 <w:rPr>
                   <w:rStyle w:val="Hyperlink"/>
@@ -11990,7 +12281,7 @@
               <w:br/>
               <w:t xml:space="preserve">as a </w:t>
             </w:r>
-            <w:hyperlink r:id="rId120" w:history="1">
+            <w:hyperlink r:id="rId126" w:history="1">
               <w:r>
                 <w:rPr>
                   <w:rStyle w:val="Hyperlink"/>
@@ -12037,7 +12328,7 @@
             <w:r>
               <w:t xml:space="preserve">, </w:t>
             </w:r>
-            <w:hyperlink r:id="rId121" w:history="1">
+            <w:hyperlink r:id="rId127" w:history="1">
               <w:r>
                 <w:rPr>
                   <w:rStyle w:val="Hyperlink"/>
@@ -12066,7 +12357,7 @@
               <w:pStyle w:val="ListParagraph"/>
               <w:ind w:left="418"/>
             </w:pPr>
-            <w:hyperlink r:id="rId122" w:history="1">
+            <w:hyperlink r:id="rId128" w:history="1">
               <w:r>
                 <w:rPr>
                   <w:rStyle w:val="Hyperlink"/>
@@ -12076,7 +12367,15 @@
             </w:hyperlink>
             <w:r>
               <w:br/>
-              <w:t>youtube.com/watch?v=z2d2CLllPUU</w:t>
+              <w:t>youtube.com/</w:t>
+            </w:r>
+            <w:proofErr w:type="spellStart"/>
+            <w:r>
+              <w:t>watch?v</w:t>
+            </w:r>
+            <w:proofErr w:type="spellEnd"/>
+            <w:r>
+              <w:t>=z2d2CLllPUU</w:t>
             </w:r>
           </w:p>
           <w:p>
@@ -12084,7 +12383,7 @@
               <w:pStyle w:val="ListParagraph"/>
               <w:ind w:left="418"/>
             </w:pPr>
-            <w:hyperlink r:id="rId123" w:history="1">
+            <w:hyperlink r:id="rId129" w:history="1">
               <w:r>
                 <w:rPr>
                   <w:rStyle w:val="Hyperlink"/>
@@ -12100,7 +12399,15 @@
               <w:t>yo</w:t>
             </w:r>
             <w:r>
-              <w:t>utube.com/watch?v=EzSV4Caz6Co</w:t>
+              <w:t>utube.com/</w:t>
+            </w:r>
+            <w:proofErr w:type="spellStart"/>
+            <w:r>
+              <w:t>watch?v</w:t>
+            </w:r>
+            <w:proofErr w:type="spellEnd"/>
+            <w:r>
+              <w:t>=EzSV4Caz6Co</w:t>
             </w:r>
           </w:p>
           <w:p>
@@ -12119,7 +12426,7 @@
             <w:pPr>
               <w:pStyle w:val="ListParagraph"/>
             </w:pPr>
-            <w:hyperlink r:id="rId124" w:history="1">
+            <w:hyperlink r:id="rId130" w:history="1">
               <w:r>
                 <w:rPr>
                   <w:rStyle w:val="Hyperlink"/>
@@ -12131,14 +12438,22 @@
               <w:br/>
             </w:r>
             <w:r>
-              <w:t>youtube.com/playlist?list=PLRS0LlEIQsuTsfO0wSTsSTIvVE5RO8sLc</w:t>
+              <w:t>youtube.com/</w:t>
+            </w:r>
+            <w:proofErr w:type="spellStart"/>
+            <w:r>
+              <w:t>playlist?list</w:t>
+            </w:r>
+            <w:proofErr w:type="spellEnd"/>
+            <w:r>
+              <w:t>=PLRS0LlEIQsuTsfO0wSTsSTIvVE5RO8sLc</w:t>
             </w:r>
           </w:p>
           <w:p>
             <w:pPr>
               <w:pStyle w:val="ListParagraph"/>
             </w:pPr>
-            <w:hyperlink r:id="rId125" w:history="1">
+            <w:hyperlink r:id="rId131" w:history="1">
               <w:r>
                 <w:rPr>
                   <w:rStyle w:val="Hyperlink"/>
@@ -12150,14 +12465,22 @@
               <w:br/>
             </w:r>
             <w:r>
-              <w:t>aklawselfhelp.org/?page_id=29</w:t>
+              <w:t>aklawselfhelp.org/?</w:t>
+            </w:r>
+            <w:proofErr w:type="spellStart"/>
+            <w:r>
+              <w:t>page_id</w:t>
+            </w:r>
+            <w:proofErr w:type="spellEnd"/>
+            <w:r>
+              <w:t>=29</w:t>
             </w:r>
           </w:p>
           <w:p>
             <w:pPr>
               <w:pStyle w:val="ListParagraph"/>
             </w:pPr>
-            <w:hyperlink r:id="rId126" w:history="1">
+            <w:hyperlink r:id="rId132" w:history="1">
               <w:r>
                 <w:rPr>
                   <w:rStyle w:val="Hyperlink"/>
@@ -12180,7 +12503,7 @@
             <w:r>
               <w:t xml:space="preserve">Find </w:t>
             </w:r>
-            <w:hyperlink r:id="rId127" w:history="1">
+            <w:hyperlink r:id="rId133" w:history="1">
               <w:r>
                 <w:rPr>
                   <w:rStyle w:val="Hyperlink"/>
@@ -12192,7 +12515,15 @@
               <w:br/>
             </w:r>
             <w:r>
-              <w:t>youtube.com/playlist?list=PL82589B66ED712B4B</w:t>
+              <w:t>youtube.com/</w:t>
+            </w:r>
+            <w:proofErr w:type="spellStart"/>
+            <w:r>
+              <w:t>playlist?list</w:t>
+            </w:r>
+            <w:proofErr w:type="spellEnd"/>
+            <w:r>
+              <w:t>=PL82589B66ED712B4B</w:t>
             </w:r>
           </w:p>
         </w:tc>
@@ -12291,7 +12622,16 @@
               <w:right w:w="115" w:type="dxa"/>
             </w:tcMar>
           </w:tcPr>
-          <w:p/>
+          <w:p>
+            <w:proofErr w:type="spellStart"/>
+            <w:r>
+              <w:t>domestic_violence_step</w:t>
+            </w:r>
+            <w:proofErr w:type="spellEnd"/>
+            <w:r>
+              <w:t xml:space="preserve"> – specific to this interview – needs to be compared with other interviews and combined in branding package</w:t>
+            </w:r>
+          </w:p>
         </w:tc>
       </w:tr>
       <w:tr>
@@ -12374,7 +12714,15 @@
               <w:t xml:space="preserve"> </w:t>
             </w:r>
             <w:r>
-              <w:t xml:space="preserve">('agree','both') </w:t>
+              <w:t>('</w:t>
+            </w:r>
+            <w:proofErr w:type="spellStart"/>
+            <w:r>
+              <w:t>agree','both</w:t>
+            </w:r>
+            <w:proofErr w:type="spellEnd"/>
+            <w:r>
+              <w:t xml:space="preserve">') </w:t>
             </w:r>
             <w:r>
               <w:rPr>
@@ -12466,7 +12814,7 @@
             <w:r>
               <w:t xml:space="preserve"> Find a </w:t>
             </w:r>
-            <w:hyperlink r:id="rId128" w:history="1">
+            <w:hyperlink r:id="rId134" w:history="1">
               <w:r>
                 <w:rPr>
                   <w:rStyle w:val="Hyperlink"/>
@@ -12489,7 +12837,7 @@
             <w:r>
               <w:t xml:space="preserve">See the Court Guide Action Plan, </w:t>
             </w:r>
-            <w:hyperlink r:id="rId129" w:history="1">
+            <w:hyperlink r:id="rId135" w:history="1">
               <w:r>
                 <w:rPr>
                   <w:rStyle w:val="Hyperlink"/>
@@ -12509,7 +12857,7 @@
             <w:r>
               <w:t xml:space="preserve"> See if you qualify for the </w:t>
             </w:r>
-            <w:hyperlink r:id="rId130" w:history="1">
+            <w:hyperlink r:id="rId136" w:history="1">
               <w:r>
                 <w:rPr>
                   <w:rStyle w:val="Hyperlink"/>
@@ -12520,7 +12868,7 @@
             <w:r>
               <w:t xml:space="preserve"> or </w:t>
             </w:r>
-            <w:hyperlink r:id="rId131" w:history="1">
+            <w:hyperlink r:id="rId137" w:history="1">
               <w:r>
                 <w:rPr>
                   <w:rStyle w:val="Hyperlink"/>
@@ -12546,7 +12894,15 @@
               <w:t xml:space="preserve"> </w:t>
             </w:r>
             <w:r>
-              <w:t xml:space="preserve">('agree','both') </w:t>
+              <w:t>('</w:t>
+            </w:r>
+            <w:proofErr w:type="spellStart"/>
+            <w:r>
+              <w:t>agree','both</w:t>
+            </w:r>
+            <w:proofErr w:type="spellEnd"/>
+            <w:r>
+              <w:t xml:space="preserve">') </w:t>
             </w:r>
             <w:r>
               <w:t>%}However, some parents in a relationship that includes domestic violence are comfortable reaching an agreement about a parenting plan for a variety of reasons.  Sometimes:</w:t>
@@ -12641,7 +12997,15 @@
               <w:t xml:space="preserve"> </w:t>
             </w:r>
             <w:r>
-              <w:t xml:space="preserve">('agree','both') </w:t>
+              <w:t>('</w:t>
+            </w:r>
+            <w:proofErr w:type="spellStart"/>
+            <w:r>
+              <w:t>agree','both</w:t>
+            </w:r>
+            <w:proofErr w:type="spellEnd"/>
+            <w:r>
+              <w:t xml:space="preserve">') </w:t>
             </w:r>
             <w:r>
               <w:t>%}</w:t>
@@ -12860,7 +13224,7 @@
             <w:r>
               <w:t xml:space="preserve">, </w:t>
             </w:r>
-            <w:hyperlink r:id="rId132" w:history="1">
+            <w:hyperlink r:id="rId138" w:history="1">
               <w:r>
                 <w:rPr>
                   <w:rStyle w:val="Hyperlink"/>
@@ -12913,7 +13277,7 @@
             <w:r>
               <w:t xml:space="preserve">, </w:t>
             </w:r>
-            <w:hyperlink r:id="rId133" w:history="1">
+            <w:hyperlink r:id="rId139" w:history="1">
               <w:r>
                 <w:rPr>
                   <w:rStyle w:val="Hyperlink"/>
@@ -12938,7 +13302,7 @@
             <w:pPr>
               <w:pStyle w:val="Body"/>
             </w:pPr>
-            <w:hyperlink r:id="rId134" w:history="1">
+            <w:hyperlink r:id="rId140" w:history="1">
               <w:r>
                 <w:rPr>
                   <w:rStyle w:val="Hyperlink"/>
@@ -12951,14 +13315,22 @@
               <w:br/>
             </w:r>
             <w:r>
-              <w:t>andvsa.org/communitys-programs</w:t>
+              <w:t>andvsa.org/</w:t>
+            </w:r>
+            <w:proofErr w:type="spellStart"/>
+            <w:r>
+              <w:t>communitys</w:t>
+            </w:r>
+            <w:proofErr w:type="spellEnd"/>
+            <w:r>
+              <w:t>-programs</w:t>
             </w:r>
           </w:p>
           <w:p>
             <w:pPr>
               <w:pStyle w:val="Body"/>
             </w:pPr>
-            <w:hyperlink r:id="rId135" w:history="1">
+            <w:hyperlink r:id="rId141" w:history="1">
               <w:r>
                 <w:rPr>
                   <w:rStyle w:val="Hyperlink"/>
@@ -12970,14 +13342,19 @@
               <w:br/>
             </w:r>
             <w:r>
-              <w:t>docassemble.akcourts.gov/start/ProtectiveOrders</w:t>
-            </w:r>
+              <w:t>docassemble.akcourts.gov/start/</w:t>
+            </w:r>
+            <w:proofErr w:type="spellStart"/>
+            <w:r>
+              <w:t>ProtectiveOrders</w:t>
+            </w:r>
+            <w:proofErr w:type="spellEnd"/>
           </w:p>
           <w:p>
             <w:pPr>
               <w:pStyle w:val="Body"/>
             </w:pPr>
-            <w:hyperlink r:id="rId136" w:history="1">
+            <w:hyperlink r:id="rId142" w:history="1">
               <w:r>
                 <w:rPr>
                   <w:rStyle w:val="Hyperlink"/>
@@ -13003,7 +13380,7 @@
                 <w:b/>
               </w:rPr>
             </w:pPr>
-            <w:hyperlink r:id="rId137" w:history="1">
+            <w:hyperlink r:id="rId143" w:history="1">
               <w:r>
                 <w:rPr>
                   <w:rStyle w:val="Hyperlink"/>
@@ -13030,7 +13407,7 @@
             <w:r>
               <w:t xml:space="preserve">, </w:t>
             </w:r>
-            <w:hyperlink r:id="rId138" w:history="1">
+            <w:hyperlink r:id="rId144" w:history="1">
               <w:r>
                 <w:rPr>
                   <w:rStyle w:val="Hyperlink"/>
@@ -13056,7 +13433,7 @@
             <w:r>
               <w:t xml:space="preserve">, </w:t>
             </w:r>
-            <w:hyperlink r:id="rId139" w:history="1">
+            <w:hyperlink r:id="rId145" w:history="1">
               <w:r>
                 <w:rPr>
                   <w:rStyle w:val="Hyperlink"/>
@@ -13173,7 +13550,34 @@
               <w:right w:w="115" w:type="dxa"/>
             </w:tcMar>
           </w:tcPr>
-          <w:p/>
+          <w:p>
+            <w:proofErr w:type="spellStart"/>
+            <w:r>
+              <w:t>default_info_st</w:t>
+            </w:r>
+            <w:r>
+              <w:t>ep</w:t>
+            </w:r>
+            <w:proofErr w:type="spellEnd"/>
+            <w:r>
+              <w:t xml:space="preserve"> in  </w:t>
+            </w:r>
+            <w:hyperlink r:id="rId146" w:anchor="L546" w:history="1">
+              <w:r>
+                <w:rPr>
+                  <w:rStyle w:val="Hyperlink"/>
+                  <w:rFonts w:ascii="Arial" w:hAnsi="Arial" w:cs="Arial"/>
+                  <w:spacing w:val="0"/>
+                  <w:sz w:val="22"/>
+                  <w:szCs w:val="22"/>
+                </w:rPr>
+                <w:t>aka2j_templates.yml</w:t>
+              </w:r>
+            </w:hyperlink>
+            <w:r>
+              <w:t xml:space="preserve"> </w:t>
+            </w:r>
+          </w:p>
         </w:tc>
       </w:tr>
       <w:tr>
@@ -13319,7 +13723,7 @@
             <w:r>
               <w:t xml:space="preserve">: </w:t>
             </w:r>
-            <w:hyperlink r:id="rId140" w:history="1">
+            <w:hyperlink r:id="rId147" w:history="1">
               <w:r>
                 <w:rPr>
                   <w:rStyle w:val="Hyperlink"/>
@@ -13330,7 +13734,7 @@
             <w:r>
               <w:t xml:space="preserve"> | </w:t>
             </w:r>
-            <w:hyperlink r:id="rId141" w:history="1">
+            <w:hyperlink r:id="rId148" w:history="1">
               <w:r>
                 <w:rPr>
                   <w:rStyle w:val="Hyperlink"/>
@@ -13364,7 +13768,7 @@
             <w:r>
               <w:t xml:space="preserve">: </w:t>
             </w:r>
-            <w:hyperlink r:id="rId142" w:history="1">
+            <w:hyperlink r:id="rId149" w:history="1">
               <w:r>
                 <w:rPr>
                   <w:rStyle w:val="Hyperlink"/>
@@ -13412,7 +13816,7 @@
             <w:r>
               <w:t xml:space="preserve">, </w:t>
             </w:r>
-            <w:hyperlink r:id="rId143" w:history="1">
+            <w:hyperlink r:id="rId150" w:history="1">
               <w:r>
                 <w:rPr>
                   <w:rStyle w:val="Hyperlink"/>
@@ -13528,7 +13932,7 @@
               <w:br/>
               <w:t xml:space="preserve">as a  </w:t>
             </w:r>
-            <w:hyperlink r:id="rId144" w:history="1">
+            <w:hyperlink r:id="rId151" w:history="1">
               <w:r>
                 <w:rPr>
                   <w:rStyle w:val="Hyperlink"/>
@@ -13549,7 +13953,7 @@
               <w:br/>
               <w:t xml:space="preserve">as a </w:t>
             </w:r>
-            <w:hyperlink r:id="rId145" w:history="1">
+            <w:hyperlink r:id="rId152" w:history="1">
               <w:r>
                 <w:rPr>
                   <w:rStyle w:val="Hyperlink"/>
@@ -13578,7 +13982,7 @@
               <w:br/>
               <w:t xml:space="preserve">as a </w:t>
             </w:r>
-            <w:hyperlink r:id="rId146" w:history="1">
+            <w:hyperlink r:id="rId153" w:history="1">
               <w:r>
                 <w:rPr>
                   <w:rStyle w:val="Hyperlink"/>
@@ -13599,7 +14003,7 @@
               <w:br/>
               <w:t xml:space="preserve">as a </w:t>
             </w:r>
-            <w:hyperlink r:id="rId147" w:history="1">
+            <w:hyperlink r:id="rId154" w:history="1">
               <w:r>
                 <w:rPr>
                   <w:rStyle w:val="Hyperlink"/>
@@ -13627,7 +14031,7 @@
             <w:r>
               <w:t xml:space="preserve">, </w:t>
             </w:r>
-            <w:hyperlink r:id="rId148" w:history="1">
+            <w:hyperlink r:id="rId155" w:history="1">
               <w:r>
                 <w:rPr>
                   <w:rStyle w:val="Hyperlink"/>
@@ -13686,6 +14090,22 @@
             <w:pPr>
               <w:pStyle w:val="Body"/>
             </w:pPr>
+            <w:proofErr w:type="spellStart"/>
+            <w:r>
+              <w:t>get_help_step</w:t>
+            </w:r>
+            <w:proofErr w:type="spellEnd"/>
+            <w:r>
+              <w:t xml:space="preserve"> in </w:t>
+            </w:r>
+            <w:hyperlink r:id="rId156" w:anchor="L671" w:history="1">
+              <w:r>
+                <w:rPr>
+                  <w:rStyle w:val="Hyperlink"/>
+                </w:rPr>
+                <w:t>aka2j_templates.yml</w:t>
+              </w:r>
+            </w:hyperlink>
           </w:p>
         </w:tc>
       </w:tr>
@@ -13772,7 +14192,7 @@
               <w:lastRenderedPageBreak/>
               <w:t xml:space="preserve">For help with forms or understanding the process, call the </w:t>
             </w:r>
-            <w:hyperlink r:id="rId149" w:history="1">
+            <w:hyperlink r:id="rId157" w:history="1">
               <w:r>
                 <w:rPr>
                   <w:b/>
@@ -13827,7 +14247,7 @@
             <w:r>
               <w:t xml:space="preserve">Depending on your income, you may qualify for </w:t>
             </w:r>
-            <w:hyperlink r:id="rId150" w:history="1">
+            <w:hyperlink r:id="rId158" w:history="1">
               <w:r>
                 <w:rPr>
                   <w:b/>
@@ -13846,7 +14266,7 @@
             <w:r>
               <w:t xml:space="preserve">Depending on your income and circumstances, you may qualify for a free lawyer from </w:t>
             </w:r>
-            <w:hyperlink r:id="rId151" w:history="1">
+            <w:hyperlink r:id="rId159" w:history="1">
               <w:r>
                 <w:rPr>
                   <w:b/>
@@ -13871,7 +14291,7 @@
             <w:pPr>
               <w:pStyle w:val="Body"/>
             </w:pPr>
-            <w:hyperlink r:id="rId152" w:history="1">
+            <w:hyperlink r:id="rId160" w:history="1">
               <w:r>
                 <w:rPr>
                   <w:rStyle w:val="Hyperlink"/>
@@ -13891,7 +14311,7 @@
             <w:pPr>
               <w:pStyle w:val="Body"/>
             </w:pPr>
-            <w:hyperlink r:id="rId153" w:history="1">
+            <w:hyperlink r:id="rId161" w:history="1">
               <w:r>
                 <w:rPr>
                   <w:rStyle w:val="Hyperlink"/>
@@ -13911,7 +14331,7 @@
             <w:pPr>
               <w:pStyle w:val="Body"/>
             </w:pPr>
-            <w:hyperlink r:id="rId154" w:history="1">
+            <w:hyperlink r:id="rId162" w:history="1">
               <w:r>
                 <w:rPr>
                   <w:rStyle w:val="Hyperlink"/>
@@ -13931,7 +14351,7 @@
             <w:pPr>
               <w:pStyle w:val="Body"/>
             </w:pPr>
-            <w:hyperlink r:id="rId155" w:history="1">
+            <w:hyperlink r:id="rId163" w:history="1">
               <w:r>
                 <w:rPr>
                   <w:rStyle w:val="Hyperlink"/>
@@ -13956,12 +14376,12 @@
       </w:pPr>
     </w:p>
     <w:sectPr>
-      <w:headerReference w:type="even" r:id="rId156"/>
-      <w:headerReference w:type="default" r:id="rId157"/>
-      <w:footerReference w:type="even" r:id="rId158"/>
-      <w:footerReference w:type="default" r:id="rId159"/>
-      <w:headerReference w:type="first" r:id="rId160"/>
-      <w:footerReference w:type="first" r:id="rId161"/>
+      <w:headerReference w:type="even" r:id="rId164"/>
+      <w:headerReference w:type="default" r:id="rId165"/>
+      <w:footerReference w:type="even" r:id="rId166"/>
+      <w:footerReference w:type="default" r:id="rId167"/>
+      <w:headerReference w:type="first" r:id="rId168"/>
+      <w:footerReference w:type="first" r:id="rId169"/>
       <w:pgSz w:w="12240" w:h="15840"/>
       <w:pgMar w:top="245" w:right="1440" w:bottom="274" w:left="1440" w:header="720" w:footer="720" w:gutter="0"/>
       <w:cols w:space="720"/>
@@ -14029,14 +14449,27 @@
     <w:r>
       <w:t xml:space="preserve"> of </w:t>
     </w:r>
-    <w:fldSimple w:instr=" NUMPAGES  \* Arabic  \* MERGEFORMAT ">
-      <w:r>
-        <w:rPr>
-          <w:noProof/>
-        </w:rPr>
-        <w:t>22</w:t>
-      </w:r>
-    </w:fldSimple>
+    <w:r>
+      <w:fldChar w:fldCharType="begin"/>
+    </w:r>
+    <w:r>
+      <w:instrText xml:space="preserve"> NUMPAGES  \* Arabic  \* MERGEFORMAT </w:instrText>
+    </w:r>
+    <w:r>
+      <w:fldChar w:fldCharType="separate"/>
+    </w:r>
+    <w:r>
+      <w:rPr>
+        <w:noProof/>
+      </w:rPr>
+      <w:t>22</w:t>
+    </w:r>
+    <w:r>
+      <w:rPr>
+        <w:noProof/>
+      </w:rPr>
+      <w:fldChar w:fldCharType="end"/>
+    </w:r>
     <w:r>
       <w:t xml:space="preserve"> pages</w:t>
     </w:r>

</xml_diff>

<commit_message>
Request for Court-Sponsored Parenting Plan Dispute Resolution, MED-405 [Fill-in PDF] public.courts.alaska.gov/web/forms/docs/med-405.pdf
</commit_message>
<xml_diff>
--- a/docassemble/StartingChildCustodyActionPlan/data/templates/starting_child_custody_action_plan.docx
+++ b/docassemble/StartingChildCustodyActionPlan/data/templates/starting_child_custody_action_plan.docx
@@ -47,21 +47,7 @@
               <w:rPr>
                 <w:rFonts w:eastAsia="Arial"/>
               </w:rPr>
-              <w:t xml:space="preserve">{ </w:t>
-            </w:r>
-            <w:proofErr w:type="spellStart"/>
-            <w:r>
-              <w:rPr>
-                <w:rFonts w:eastAsia="Arial"/>
-              </w:rPr>
-              <w:t>all_variables</w:t>
-            </w:r>
-            <w:proofErr w:type="spellEnd"/>
-            <w:r>
-              <w:rPr>
-                <w:rFonts w:eastAsia="Arial"/>
-              </w:rPr>
-              <w:t>(special='metadata').get(</w:t>
+              <w:t>{ all_variables(special='metadata').get(</w:t>
             </w:r>
             <w:r>
               <w:rPr>
@@ -891,11 +877,9 @@
             </w:tcMar>
           </w:tcPr>
           <w:p>
-            <w:proofErr w:type="spellStart"/>
             <w:r>
               <w:t>wrong_tf</w:t>
             </w:r>
-            <w:proofErr w:type="spellEnd"/>
             <w:r>
               <w:t xml:space="preserve"> and </w:t>
             </w:r>
@@ -926,27 +910,14 @@
             <w:r>
               <w:t xml:space="preserve">Step </w:t>
             </w:r>
-            <w:r>
-              <w:fldChar w:fldCharType="begin"/>
-            </w:r>
-            <w:r>
-              <w:instrText xml:space="preserve"> SEQ stepList \r 1 \* MERGEFORMAT </w:instrText>
-            </w:r>
-            <w:r>
-              <w:fldChar w:fldCharType="separate"/>
-            </w:r>
-            <w:r>
-              <w:rPr>
-                <w:noProof/>
-              </w:rPr>
-              <w:t>1</w:t>
-            </w:r>
-            <w:r>
-              <w:rPr>
-                <w:noProof/>
-              </w:rPr>
-              <w:fldChar w:fldCharType="end"/>
-            </w:r>
+            <w:fldSimple w:instr=" SEQ stepList \r 1 \* MERGEFORMAT ">
+              <w:r>
+                <w:rPr>
+                  <w:noProof/>
+                </w:rPr>
+                <w:t>1</w:t>
+              </w:r>
+            </w:fldSimple>
             <w:r>
               <w:t xml:space="preserve">: </w:t>
             </w:r>
@@ -1000,13 +971,8 @@
               <w:br/>
             </w:r>
             <w:r>
-              <w:t>docassemble.akcourts.gov/start/</w:t>
-            </w:r>
-            <w:proofErr w:type="spellStart"/>
-            <w:r>
-              <w:t>DivorceAndSeparation</w:t>
-            </w:r>
-            <w:proofErr w:type="spellEnd"/>
+              <w:t>docassemble.akcourts.gov/start/DivorceAndSeparation</w:t>
+            </w:r>
           </w:p>
         </w:tc>
       </w:tr>
@@ -1279,11 +1245,9 @@
             <w:pPr>
               <w:pStyle w:val="Body"/>
             </w:pPr>
-            <w:proofErr w:type="spellStart"/>
             <w:r>
               <w:t>jurisdiction_step</w:t>
             </w:r>
-            <w:proofErr w:type="spellEnd"/>
           </w:p>
         </w:tc>
       </w:tr>
@@ -1516,14 +1480,12 @@
             <w:r>
               <w:t xml:space="preserve">{%tr if </w:t>
             </w:r>
-            <w:proofErr w:type="spellStart"/>
             <w:r>
               <w:t>alternate</w:t>
             </w:r>
             <w:r>
               <w:t>_service</w:t>
             </w:r>
-            <w:proofErr w:type="spellEnd"/>
             <w:r>
               <w:t xml:space="preserve"> %}</w:t>
             </w:r>
@@ -1542,11 +1504,9 @@
             <w:pPr>
               <w:pStyle w:val="Body"/>
             </w:pPr>
-            <w:proofErr w:type="spellStart"/>
             <w:r>
               <w:t>alternate_service_step</w:t>
             </w:r>
-            <w:proofErr w:type="spellEnd"/>
             <w:r>
               <w:t xml:space="preserve"> in </w:t>
             </w:r>
@@ -3167,7 +3127,6 @@
             <w:r>
               <w:t>which_forms in ('</w:t>
             </w:r>
-            <w:proofErr w:type="spellStart"/>
             <w:r>
               <w:t>agree</w:t>
             </w:r>
@@ -3180,7 +3139,6 @@
             <w:r>
               <w:t>both</w:t>
             </w:r>
-            <w:proofErr w:type="spellEnd"/>
             <w:r>
               <w:t>'</w:t>
             </w:r>
@@ -3216,11 +3174,9 @@
             <w:pPr>
               <w:pStyle w:val="Body"/>
             </w:pPr>
-            <w:proofErr w:type="spellStart"/>
             <w:r>
               <w:t>uncontested_forms_step</w:t>
             </w:r>
-            <w:proofErr w:type="spellEnd"/>
           </w:p>
         </w:tc>
       </w:tr>
@@ -3502,17 +3458,63 @@
           </w:p>
           <w:p>
             <w:pPr>
+              <w:pStyle w:val="BodyText"/>
+            </w:pPr>
+            <w:r>
+              <w:t>Alaska courts offer mediation in cases in which parents need to create a parenting plan. The mediator helps parents resolve disputes about access and visitation concerns and create workable co-parenting plans. There is no fee for this service unless parents wish to mediate additional issues or require more time than allowed by program.</w:t>
+            </w:r>
+          </w:p>
+          <w:p>
+            <w:pPr>
+              <w:pStyle w:val="BodyText"/>
+            </w:pPr>
+            <w:r>
+              <w:t xml:space="preserve">Use </w:t>
+            </w:r>
+            <w:r>
+              <w:rPr>
+                <w:b/>
+                <w:bCs/>
+              </w:rPr>
+              <w:t>Request for Court-Sponsored Parenting Plan Dispute Resolution, MED-405</w:t>
+            </w:r>
+            <w:r>
+              <w:t xml:space="preserve"> [</w:t>
+            </w:r>
+            <w:hyperlink r:id="rId27" w:history="1">
+              <w:r>
+                <w:rPr>
+                  <w:rStyle w:val="Hyperlink"/>
+                </w:rPr>
+                <w:t>Fill-in PDF</w:t>
+              </w:r>
+            </w:hyperlink>
+            <w:r>
+              <w:t>]</w:t>
+            </w:r>
+            <w:r>
+              <w:t xml:space="preserve"> to request mediation.</w:t>
+            </w:r>
+          </w:p>
+          <w:p>
+            <w:pPr>
               <w:pStyle w:val="Body"/>
             </w:pPr>
             <w:r>
-              <w:t>Parents can hire their own private mediator to help resolve any issue in the case.  If there was abuse or domestic violence in your marriage, be sure to hire someone with training and experience working with domestic violence, and tell your mediator if you want to bring a trusted support person with you.</w:t>
+              <w:t xml:space="preserve">Parents can </w:t>
+            </w:r>
+            <w:r>
+              <w:t xml:space="preserve">also </w:t>
+            </w:r>
+            <w:r>
+              <w:t>hire their own private mediator to help resolve any issue in the case.  If there was abuse or domestic violence in your marriage, be sure to hire someone with training and experience working with domestic violence, and tell your mediator if you want to bring a trusted support person with you.</w:t>
             </w:r>
           </w:p>
           <w:p>
             <w:pPr>
               <w:pStyle w:val="Body"/>
             </w:pPr>
-            <w:hyperlink r:id="rId27" w:history="1">
+            <w:hyperlink r:id="rId28" w:history="1">
               <w:r>
                 <w:rPr>
                   <w:rStyle w:val="Hyperlink"/>
@@ -3528,7 +3530,7 @@
             <w:pPr>
               <w:pStyle w:val="Body"/>
             </w:pPr>
-            <w:hyperlink r:id="rId28" w:history="1">
+            <w:hyperlink r:id="rId29" w:history="1">
               <w:r>
                 <w:rPr>
                   <w:rStyle w:val="Hyperlink"/>
@@ -3556,7 +3558,7 @@
             <w:r>
               <w:t xml:space="preserve">The </w:t>
             </w:r>
-            <w:hyperlink r:id="rId29" w:history="1">
+            <w:hyperlink r:id="rId30" w:history="1">
               <w:r>
                 <w:rPr>
                   <w:rStyle w:val="Hyperlink"/>
@@ -3583,7 +3585,7 @@
             <w:r>
               <w:t xml:space="preserve">Watch a short </w:t>
             </w:r>
-            <w:hyperlink r:id="rId30" w:history="1">
+            <w:hyperlink r:id="rId31" w:history="1">
               <w:r>
                 <w:rPr>
                   <w:rStyle w:val="Hyperlink"/>
@@ -3592,7 +3594,11 @@
               </w:r>
             </w:hyperlink>
             <w:r>
-              <w:t xml:space="preserve"> by reaching agreement with the other parent. It discusses mediation and settlement conferences which may be available to you using free court programs once you file your case.</w:t>
+              <w:t xml:space="preserve"> by reaching agreement with the other parent. It discusses mediation and </w:t>
+            </w:r>
+            <w:r>
+              <w:lastRenderedPageBreak/>
+              <w:t>settlement conferences which may be available to you using free court programs once you file your case.</w:t>
             </w:r>
           </w:p>
           <w:p>
@@ -3609,11 +3615,7 @@
               <w:pStyle w:val="Body"/>
             </w:pPr>
             <w:r>
-              <w:t>It is a good idea to get legal advice by talking to an attorney about an agreement. Both parents need to understand how agreeing to each issue affects the other issues in the agreement. If you agree to something without thinking it through, there can be serious and long-</w:t>
-            </w:r>
-            <w:r>
-              <w:lastRenderedPageBreak/>
-              <w:t>standing consequences. Once a judge signs off on your agreement, it will be a binding court order that outlines each parents’ responsibilities and rights regarding the issues in the case.</w:t>
+              <w:t>It is a good idea to get legal advice by talking to an attorney about an agreement. Both parents need to understand how agreeing to each issue affects the other issues in the agreement. If you agree to something without thinking it through, there can be serious and long-standing consequences. Once a judge signs off on your agreement, it will be a binding court order that outlines each parents’ responsibilities and rights regarding the issues in the case.</w:t>
             </w:r>
           </w:p>
           <w:p>
@@ -3624,7 +3626,7 @@
             <w:r>
               <w:t xml:space="preserve">Many lawyers offer free or flat fee consultations without having to hire them for the whole case. </w:t>
             </w:r>
-            <w:hyperlink r:id="rId31" w:history="1">
+            <w:hyperlink r:id="rId32" w:history="1">
               <w:r>
                 <w:rPr>
                   <w:rStyle w:val="Hyperlink"/>
@@ -3644,7 +3646,7 @@
             <w:r>
               <w:t xml:space="preserve">Depending on your income, you may qualify for </w:t>
             </w:r>
-            <w:hyperlink r:id="rId32" w:history="1">
+            <w:hyperlink r:id="rId33" w:history="1">
               <w:r>
                 <w:rPr>
                   <w:rStyle w:val="Hyperlink"/>
@@ -3664,7 +3666,7 @@
             <w:r>
               <w:t xml:space="preserve">Depending on your income and circumstances, you may qualify for a free lawyer.  </w:t>
             </w:r>
-            <w:hyperlink r:id="rId33" w:history="1">
+            <w:hyperlink r:id="rId34" w:history="1">
               <w:r>
                 <w:rPr>
                   <w:rStyle w:val="Hyperlink"/>
@@ -4011,9 +4013,41 @@
           </w:p>
           <w:p>
             <w:pPr>
+              <w:pStyle w:val="BodyText"/>
+            </w:pPr>
+            <w:r>
+              <w:rPr>
+                <w:b/>
+                <w:bCs/>
+              </w:rPr>
+              <w:t>Request for Court-Sponsored Parenting Plan Dispute Resolution, MED-405</w:t>
+            </w:r>
+            <w:r>
+              <w:t xml:space="preserve"> [</w:t>
+            </w:r>
+            <w:hyperlink r:id="rId35" w:history="1">
+              <w:r>
+                <w:rPr>
+                  <w:rStyle w:val="Hyperlink"/>
+                </w:rPr>
+                <w:t>Fill-in PDF</w:t>
+              </w:r>
+            </w:hyperlink>
+            <w:r>
+              <w:t>]</w:t>
+            </w:r>
+            <w:r>
+              <w:br/>
+            </w:r>
+            <w:r>
+              <w:t>public.courts.alaska.gov/web/forms/docs/med-405.pdf</w:t>
+            </w:r>
+          </w:p>
+          <w:p>
+            <w:pPr>
               <w:pStyle w:val="Body"/>
             </w:pPr>
-            <w:hyperlink r:id="rId34" w:history="1">
+            <w:hyperlink r:id="rId36" w:history="1">
               <w:r>
                 <w:rPr>
                   <w:rStyle w:val="Hyperlink"/>
@@ -4034,7 +4068,7 @@
               <w:keepLines/>
               <w:widowControl/>
             </w:pPr>
-            <w:hyperlink r:id="rId35" w:history="1">
+            <w:hyperlink r:id="rId37" w:history="1">
               <w:r>
                 <w:rPr>
                   <w:rStyle w:val="Hyperlink"/>
@@ -4053,7 +4087,7 @@
             <w:pPr>
               <w:pStyle w:val="Body"/>
             </w:pPr>
-            <w:hyperlink r:id="rId36" w:history="1">
+            <w:hyperlink r:id="rId38" w:history="1">
               <w:r>
                 <w:rPr>
                   <w:rStyle w:val="Hyperlink"/>
@@ -4084,22 +4118,14 @@
               <w:br/>
             </w:r>
             <w:r>
-              <w:t>youtube.com/</w:t>
-            </w:r>
-            <w:proofErr w:type="spellStart"/>
-            <w:r>
-              <w:t>watch?v</w:t>
-            </w:r>
-            <w:proofErr w:type="spellEnd"/>
-            <w:r>
-              <w:t>=4EuW9HET3nM</w:t>
+              <w:t>youtube.com/watch?v=4EuW9HET3nM</w:t>
             </w:r>
           </w:p>
           <w:p>
             <w:pPr>
               <w:pStyle w:val="Body"/>
             </w:pPr>
-            <w:hyperlink r:id="rId37" w:history="1">
+            <w:hyperlink r:id="rId39" w:history="1">
               <w:r>
                 <w:rPr>
                   <w:rStyle w:val="Hyperlink"/>
@@ -4119,7 +4145,7 @@
             <w:pPr>
               <w:pStyle w:val="Body"/>
             </w:pPr>
-            <w:hyperlink r:id="rId38" w:history="1">
+            <w:hyperlink r:id="rId40" w:history="1">
               <w:r>
                 <w:rPr>
                   <w:rStyle w:val="Hyperlink"/>
@@ -4139,7 +4165,7 @@
             <w:pPr>
               <w:pStyle w:val="Body"/>
             </w:pPr>
-            <w:hyperlink r:id="rId39" w:history="1">
+            <w:hyperlink r:id="rId41" w:history="1">
               <w:r>
                 <w:rPr>
                   <w:rStyle w:val="Hyperlink"/>
@@ -4277,7 +4303,7 @@
               <w:br/>
               <w:t xml:space="preserve">as a </w:t>
             </w:r>
-            <w:hyperlink r:id="rId40" w:history="1">
+            <w:hyperlink r:id="rId42" w:history="1">
               <w:r>
                 <w:rPr>
                   <w:rStyle w:val="Hyperlink"/>
@@ -4298,7 +4324,7 @@
               <w:br/>
               <w:t xml:space="preserve">as a </w:t>
             </w:r>
-            <w:hyperlink r:id="rId41" w:history="1">
+            <w:hyperlink r:id="rId43" w:history="1">
               <w:r>
                 <w:rPr>
                   <w:rStyle w:val="Hyperlink"/>
@@ -4378,7 +4404,7 @@
             <w:r>
               <w:t xml:space="preserve"> </w:t>
             </w:r>
-            <w:hyperlink r:id="rId42" w:history="1">
+            <w:hyperlink r:id="rId44" w:history="1">
               <w:r>
                 <w:rPr>
                   <w:rStyle w:val="Hyperlink"/>
@@ -4393,6 +4419,7 @@
               <w:br/>
             </w:r>
             <w:r>
+              <w:lastRenderedPageBreak/>
               <w:t>courts.alaska.gov/shc/family/docs/shc-1063.doc</w:t>
             </w:r>
             <w:r>
@@ -4402,7 +4429,7 @@
             <w:r>
               <w:t xml:space="preserve"> </w:t>
             </w:r>
-            <w:hyperlink r:id="rId43" w:history="1">
+            <w:hyperlink r:id="rId45" w:history="1">
               <w:r>
                 <w:rPr>
                   <w:rStyle w:val="Hyperlink"/>
@@ -4434,7 +4461,7 @@
             <w:r>
               <w:t xml:space="preserve">, </w:t>
             </w:r>
-            <w:hyperlink r:id="rId44" w:history="1">
+            <w:hyperlink r:id="rId46" w:history="1">
               <w:r>
                 <w:rPr>
                   <w:rStyle w:val="Hyperlink"/>
@@ -4476,7 +4503,7 @@
             <w:r>
               <w:t xml:space="preserve"> [</w:t>
             </w:r>
-            <w:hyperlink r:id="rId45" w:history="1">
+            <w:hyperlink r:id="rId47" w:history="1">
               <w:r>
                 <w:rPr>
                   <w:rStyle w:val="Hyperlink"/>
@@ -4506,7 +4533,6 @@
               <w:rPr>
                 <w:b/>
               </w:rPr>
-              <w:lastRenderedPageBreak/>
               <w:t xml:space="preserve">Child Support Guidelines Affidavit, </w:t>
             </w:r>
             <w:r>
@@ -4518,7 +4544,7 @@
             <w:r>
               <w:t xml:space="preserve"> [</w:t>
             </w:r>
-            <w:hyperlink r:id="rId46" w:history="1">
+            <w:hyperlink r:id="rId48" w:history="1">
               <w:r>
                 <w:rPr>
                   <w:rStyle w:val="Hyperlink"/>
@@ -4557,7 +4583,7 @@
             <w:r>
               <w:t xml:space="preserve">See </w:t>
             </w:r>
-            <w:hyperlink r:id="rId47" w:history="1">
+            <w:hyperlink r:id="rId49" w:history="1">
               <w:r>
                 <w:rPr>
                   <w:rStyle w:val="Hyperlink"/>
@@ -4614,7 +4640,7 @@
             <w:r>
               <w:t xml:space="preserve"> Sheet</w:t>
             </w:r>
-            <w:hyperlink r:id="rId48" w:history="1">
+            <w:hyperlink r:id="rId50" w:history="1">
               <w:r>
                 <w:rPr>
                   <w:rStyle w:val="Hyperlink"/>
@@ -4671,7 +4697,7 @@
               </w:rPr>
               <w:t xml:space="preserve">Support Order, </w:t>
             </w:r>
-            <w:hyperlink r:id="rId49" w:history="1">
+            <w:hyperlink r:id="rId51" w:history="1">
               <w:r>
                 <w:rPr>
                   <w:rStyle w:val="Hyperlink"/>
@@ -4719,7 +4745,7 @@
             <w:r>
               <w:t>[</w:t>
             </w:r>
-            <w:hyperlink r:id="rId50" w:history="1">
+            <w:hyperlink r:id="rId52" w:history="1">
               <w:r>
                 <w:rPr>
                   <w:rStyle w:val="Hyperlink"/>
@@ -4757,7 +4783,7 @@
             <w:r>
               <w:t xml:space="preserve"> [</w:t>
             </w:r>
-            <w:hyperlink r:id="rId51" w:history="1">
+            <w:hyperlink r:id="rId53" w:history="1">
               <w:r>
                 <w:rPr>
                   <w:rStyle w:val="Hyperlink"/>
@@ -4781,6 +4807,7 @@
               <w:outlineLvl w:val="2"/>
             </w:pPr>
             <w:r>
+              <w:lastRenderedPageBreak/>
               <w:t xml:space="preserve">Optional </w:t>
             </w:r>
             <w:r>
@@ -4895,7 +4922,7 @@
             <w:r>
               <w:t>[</w:t>
             </w:r>
-            <w:hyperlink r:id="rId52" w:history="1">
+            <w:hyperlink r:id="rId54" w:history="1">
               <w:r>
                 <w:rPr>
                   <w:rStyle w:val="Hyperlink"/>
@@ -5023,7 +5050,7 @@
             <w:r>
               <w:t>[</w:t>
             </w:r>
-            <w:hyperlink r:id="rId53" w:history="1">
+            <w:hyperlink r:id="rId55" w:history="1">
               <w:r>
                 <w:rPr>
                   <w:rStyle w:val="Hyperlink"/>
@@ -5054,7 +5081,6 @@
                 <w:b/>
                 <w:color w:val="000000"/>
               </w:rPr>
-              <w:lastRenderedPageBreak/>
               <w:t>Application for Services of Child Support Services Division</w:t>
             </w:r>
             <w:r>
@@ -5076,7 +5102,7 @@
             <w:r>
               <w:t>[</w:t>
             </w:r>
-            <w:hyperlink r:id="rId54" w:history="1">
+            <w:hyperlink r:id="rId56" w:history="1">
               <w:r>
                 <w:rPr>
                   <w:rStyle w:val="Hyperlink"/>
@@ -5218,11 +5244,9 @@
             <w:pPr>
               <w:pStyle w:val="Body"/>
             </w:pPr>
-            <w:proofErr w:type="spellStart"/>
             <w:r>
               <w:t>contested_forms_step</w:t>
             </w:r>
-            <w:proofErr w:type="spellEnd"/>
           </w:p>
         </w:tc>
       </w:tr>
@@ -5321,7 +5345,7 @@
               <w:br/>
               <w:t xml:space="preserve">as a </w:t>
             </w:r>
-            <w:hyperlink r:id="rId55" w:history="1">
+            <w:hyperlink r:id="rId57" w:history="1">
               <w:r>
                 <w:rPr>
                   <w:rStyle w:val="Hyperlink"/>
@@ -5342,7 +5366,7 @@
               <w:br/>
               <w:t xml:space="preserve">as a </w:t>
             </w:r>
-            <w:hyperlink r:id="rId56" w:history="1">
+            <w:hyperlink r:id="rId58" w:history="1">
               <w:r>
                 <w:rPr>
                   <w:rStyle w:val="Hyperlink"/>
@@ -5400,7 +5424,7 @@
             <w:r>
               <w:t xml:space="preserve"> [</w:t>
             </w:r>
-            <w:hyperlink r:id="rId57" w:history="1">
+            <w:hyperlink r:id="rId59" w:history="1">
               <w:r>
                 <w:rPr>
                   <w:rStyle w:val="Hyperlink"/>
@@ -5409,7 +5433,11 @@
               </w:r>
             </w:hyperlink>
             <w:r>
-              <w:t>] (2 copies - each parent fills out their own)</w:t>
+              <w:t xml:space="preserve">] (2 </w:t>
+            </w:r>
+            <w:r>
+              <w:lastRenderedPageBreak/>
+              <w:t>copies - each parent fills out their own)</w:t>
             </w:r>
             <w:r>
               <w:t xml:space="preserve"> public.courts.alaska.gov/web/forms/docs/dr-1</w:t>
@@ -5448,7 +5476,7 @@
             <w:r>
               <w:t xml:space="preserve"> [</w:t>
             </w:r>
-            <w:hyperlink r:id="rId58" w:history="1">
+            <w:hyperlink r:id="rId60" w:history="1">
               <w:r>
                 <w:rPr>
                   <w:rStyle w:val="Hyperlink"/>
@@ -5493,7 +5521,7 @@
             <w:r>
               <w:t xml:space="preserve">See </w:t>
             </w:r>
-            <w:hyperlink r:id="rId59" w:history="1">
+            <w:hyperlink r:id="rId61" w:history="1">
               <w:r>
                 <w:rPr>
                   <w:rStyle w:val="Hyperlink"/>
@@ -5522,14 +5550,7 @@
               <w:rPr>
                 <w:b/>
               </w:rPr>
-              <w:t xml:space="preserve">Child </w:t>
-            </w:r>
-            <w:r>
-              <w:rPr>
-                <w:b/>
-              </w:rPr>
-              <w:lastRenderedPageBreak/>
-              <w:t>Support Guidelines Affidavit</w:t>
+              <w:t>Child Support Guidelines Affidavit</w:t>
             </w:r>
             <w:r>
               <w:t>.</w:t>
@@ -5556,7 +5577,7 @@
             <w:r>
               <w:t xml:space="preserve"> Sheet</w:t>
             </w:r>
-            <w:hyperlink r:id="rId60" w:history="1">
+            <w:hyperlink r:id="rId62" w:history="1">
               <w:r>
                 <w:rPr>
                   <w:rStyle w:val="Hyperlink"/>
@@ -5616,7 +5637,7 @@
             <w:r>
               <w:br/>
             </w:r>
-            <w:hyperlink r:id="rId61" w:history="1">
+            <w:hyperlink r:id="rId63" w:history="1">
               <w:r>
                 <w:rPr>
                   <w:rStyle w:val="Hyperlink"/>
@@ -5633,7 +5654,7 @@
             <w:r>
               <w:br/>
             </w:r>
-            <w:hyperlink r:id="rId62" w:tgtFrame="_blank" w:history="1">
+            <w:hyperlink r:id="rId64" w:tgtFrame="_blank" w:history="1">
               <w:r>
                 <w:rPr>
                   <w:rStyle w:val="Hyperlink"/>
@@ -5650,7 +5671,7 @@
             <w:r>
               <w:br/>
             </w:r>
-            <w:hyperlink r:id="rId63" w:tgtFrame="_blank" w:history="1">
+            <w:hyperlink r:id="rId65" w:tgtFrame="_blank" w:history="1">
               <w:r>
                 <w:rPr>
                   <w:rStyle w:val="Hyperlink"/>
@@ -5667,7 +5688,7 @@
             <w:r>
               <w:br/>
             </w:r>
-            <w:hyperlink r:id="rId64" w:tgtFrame="_blank" w:history="1">
+            <w:hyperlink r:id="rId66" w:tgtFrame="_blank" w:history="1">
               <w:r>
                 <w:rPr>
                   <w:rStyle w:val="Hyperlink"/>
@@ -5687,7 +5708,7 @@
             <w:r>
               <w:br/>
             </w:r>
-            <w:hyperlink r:id="rId65" w:tgtFrame="_blank" w:history="1">
+            <w:hyperlink r:id="rId67" w:tgtFrame="_blank" w:history="1">
               <w:r>
                 <w:rPr>
                   <w:rStyle w:val="Hyperlink"/>
@@ -5730,7 +5751,7 @@
             <w:r>
               <w:t>,</w:t>
             </w:r>
-            <w:hyperlink r:id="rId66" w:tgtFrame="_blank" w:history="1">
+            <w:hyperlink r:id="rId68" w:tgtFrame="_blank" w:history="1">
               <w:r>
                 <w:rPr>
                   <w:rStyle w:val="Hyperlink"/>
@@ -5807,6 +5828,7 @@
                 <w:b/>
                 <w:color w:val="000000"/>
               </w:rPr>
+              <w:lastRenderedPageBreak/>
               <w:t>Choose</w:t>
             </w:r>
             <w:r>
@@ -5872,7 +5894,7 @@
             <w:r>
               <w:t>[</w:t>
             </w:r>
-            <w:hyperlink r:id="rId67" w:history="1">
+            <w:hyperlink r:id="rId69" w:history="1">
               <w:r>
                 <w:rPr>
                   <w:rStyle w:val="Hyperlink"/>
@@ -5936,7 +5958,7 @@
               </w:rPr>
               <w:t>[</w:t>
             </w:r>
-            <w:hyperlink r:id="rId68" w:history="1">
+            <w:hyperlink r:id="rId70" w:history="1">
               <w:r>
                 <w:rPr>
                   <w:rStyle w:val="Hyperlink"/>
@@ -6006,7 +6028,7 @@
             <w:r>
               <w:t>[</w:t>
             </w:r>
-            <w:hyperlink r:id="rId69" w:history="1">
+            <w:hyperlink r:id="rId71" w:history="1">
               <w:r>
                 <w:rPr>
                   <w:rStyle w:val="Hyperlink"/>
@@ -6068,7 +6090,7 @@
             <w:r>
               <w:t>[</w:t>
             </w:r>
-            <w:hyperlink r:id="rId70" w:history="1">
+            <w:hyperlink r:id="rId72" w:history="1">
               <w:r>
                 <w:rPr>
                   <w:rStyle w:val="Hyperlink"/>
@@ -6086,7 +6108,6 @@
               <w:rPr>
                 <w:color w:val="000000"/>
               </w:rPr>
-              <w:lastRenderedPageBreak/>
               <w:t>public.courts.alaska.gov/web/forms/docs/dr-315.pdf</w:t>
             </w:r>
             <w:r>
@@ -6202,8 +6223,7 @@
             <w:pPr>
               <w:pStyle w:val="Body"/>
             </w:pPr>
-            <w:hyperlink r:id="rId71" w:anchor="L198" w:history="1">
-              <w:proofErr w:type="spellStart"/>
+            <w:hyperlink r:id="rId73" w:anchor="L198" w:history="1">
               <w:r>
                 <w:rPr>
                   <w:rStyle w:val="Hyperlink"/>
@@ -6211,7 +6231,6 @@
                 </w:rPr>
                 <w:t>file_complaint_step</w:t>
               </w:r>
-              <w:proofErr w:type="spellEnd"/>
             </w:hyperlink>
             <w:r>
               <w:rPr>
@@ -6219,8 +6238,7 @@
               </w:rPr>
               <w:t xml:space="preserve"> and </w:t>
             </w:r>
-            <w:hyperlink r:id="rId72" w:anchor="L247" w:history="1">
-              <w:proofErr w:type="spellStart"/>
+            <w:hyperlink r:id="rId74" w:anchor="L247" w:history="1">
               <w:r>
                 <w:rPr>
                   <w:rStyle w:val="Hyperlink"/>
@@ -6228,7 +6246,6 @@
                 </w:rPr>
                 <w:t>read_drpo_step</w:t>
               </w:r>
-              <w:proofErr w:type="spellEnd"/>
             </w:hyperlink>
             <w:r>
               <w:rPr>
@@ -6341,21 +6358,7 @@
               <w:rPr>
                 <w:color w:val="00B050"/>
               </w:rPr>
-              <w:t>{% if which_forms in('</w:t>
-            </w:r>
-            <w:proofErr w:type="spellStart"/>
-            <w:r>
-              <w:rPr>
-                <w:color w:val="00B050"/>
-              </w:rPr>
-              <w:t>agree','both</w:t>
-            </w:r>
-            <w:proofErr w:type="spellEnd"/>
-            <w:r>
-              <w:rPr>
-                <w:color w:val="00B050"/>
-              </w:rPr>
-              <w:t xml:space="preserve">') </w:t>
+              <w:t xml:space="preserve">{% if which_forms in('agree','both') </w:t>
             </w:r>
             <w:r>
               <w:rPr>
@@ -6454,7 +6457,7 @@
             <w:r>
               <w:t xml:space="preserve"> the </w:t>
             </w:r>
-            <w:hyperlink r:id="rId73" w:anchor="trial" w:history="1">
+            <w:hyperlink r:id="rId75" w:anchor="trial" w:history="1">
               <w:r>
                 <w:rPr>
                   <w:rStyle w:val="Hyperlink"/>
@@ -6518,9 +6521,13 @@
               <w:ind w:left="750"/>
             </w:pPr>
             <w:r>
-              <w:t xml:space="preserve">Use the court’s TrueFiling eFiling system to send the documents to the court electronically, if your local court uses TrueFiling. </w:t>
-            </w:r>
-            <w:hyperlink r:id="rId74" w:anchor="current-courts" w:history="1">
+              <w:t xml:space="preserve">Use the court’s TrueFiling eFiling system to send the documents to the court electronically, if your local court uses </w:t>
+            </w:r>
+            <w:r>
+              <w:lastRenderedPageBreak/>
+              <w:t xml:space="preserve">TrueFiling. </w:t>
+            </w:r>
+            <w:hyperlink r:id="rId76" w:anchor="current-courts" w:history="1">
               <w:r>
                 <w:rPr>
                   <w:rStyle w:val="Hyperlink"/>
@@ -6544,7 +6551,7 @@
             <w:r>
               <w:t xml:space="preserve">File the documents by email, if your local court accepts email filings. </w:t>
             </w:r>
-            <w:hyperlink r:id="rId75" w:history="1">
+            <w:hyperlink r:id="rId77" w:history="1">
               <w:r>
                 <w:rPr>
                   <w:rStyle w:val="Hyperlink"/>
@@ -6612,7 +6619,7 @@
             <w:r>
               <w:t xml:space="preserve">Call the </w:t>
             </w:r>
-            <w:hyperlink r:id="rId76" w:history="1">
+            <w:hyperlink r:id="rId78" w:history="1">
               <w:r>
                 <w:rPr>
                   <w:rStyle w:val="Hyperlink"/>
@@ -6727,7 +6734,7 @@
               </w:rPr>
               <w:t xml:space="preserve"> </w:t>
             </w:r>
-            <w:hyperlink r:id="rId77" w:tgtFrame="_blank" w:history="1">
+            <w:hyperlink r:id="rId79" w:tgtFrame="_blank" w:history="1">
               <w:r>
                 <w:rPr>
                   <w:b/>
@@ -6741,7 +6748,7 @@
             <w:r>
               <w:t>[</w:t>
             </w:r>
-            <w:hyperlink r:id="rId78" w:history="1">
+            <w:hyperlink r:id="rId80" w:history="1">
               <w:r>
                 <w:rPr>
                   <w:rStyle w:val="Hyperlink"/>
@@ -6758,7 +6765,6 @@
                 <w:rPr>
                   <w:rStyle w:val="Hyperlink"/>
                 </w:rPr>
-                <w:lastRenderedPageBreak/>
                 <w:t>PDF</w:t>
               </w:r>
             </w:hyperlink>
@@ -6936,15 +6942,7 @@
               </w:rPr>
             </w:pPr>
             <w:r>
-              <w:t>{% if which_forms in('</w:t>
-            </w:r>
-            <w:proofErr w:type="spellStart"/>
-            <w:r>
-              <w:t>agree','both</w:t>
-            </w:r>
-            <w:proofErr w:type="spellEnd"/>
-            <w:r>
-              <w:t>') %}</w:t>
+              <w:t>{% if which_forms in('agree','both') %}</w:t>
             </w:r>
             <w:r>
               <w:t>Note</w:t>
@@ -7013,7 +7011,7 @@
             <w:pPr>
               <w:pStyle w:val="Body"/>
             </w:pPr>
-            <w:hyperlink r:id="rId79" w:anchor="trial" w:history="1">
+            <w:hyperlink r:id="rId81" w:anchor="trial" w:history="1">
               <w:r>
                 <w:rPr>
                   <w:rStyle w:val="Hyperlink"/>
@@ -7025,27 +7023,14 @@
               <w:br/>
             </w:r>
             <w:r>
-              <w:t>courts.alaska.gov/</w:t>
-            </w:r>
-            <w:proofErr w:type="spellStart"/>
-            <w:r>
-              <w:t>courtdir</w:t>
-            </w:r>
-            <w:proofErr w:type="spellEnd"/>
-            <w:r>
-              <w:t>/</w:t>
-            </w:r>
-            <w:proofErr w:type="spellStart"/>
-            <w:r>
-              <w:t>index.htm#trial</w:t>
-            </w:r>
-            <w:proofErr w:type="spellEnd"/>
+              <w:t>courts.alaska.gov/courtdir/index.htm#trial</w:t>
+            </w:r>
           </w:p>
           <w:p>
             <w:pPr>
               <w:pStyle w:val="Body"/>
             </w:pPr>
-            <w:hyperlink r:id="rId80" w:anchor="current-courts" w:history="1">
+            <w:hyperlink r:id="rId82" w:anchor="current-courts" w:history="1">
               <w:r>
                 <w:rPr>
                   <w:rStyle w:val="Hyperlink"/>
@@ -7061,27 +7046,14 @@
               <w:br/>
             </w:r>
             <w:r>
-              <w:t>courts.alaska.gov/</w:t>
-            </w:r>
-            <w:proofErr w:type="spellStart"/>
-            <w:r>
-              <w:t>efile</w:t>
-            </w:r>
-            <w:proofErr w:type="spellEnd"/>
-            <w:r>
-              <w:t>/</w:t>
-            </w:r>
-            <w:proofErr w:type="spellStart"/>
-            <w:r>
-              <w:t>index.htm#current-courts</w:t>
-            </w:r>
-            <w:proofErr w:type="spellEnd"/>
+              <w:t>courts.alaska.gov/efile/index.htm#current-courts</w:t>
+            </w:r>
           </w:p>
           <w:p>
             <w:pPr>
               <w:pStyle w:val="Body"/>
             </w:pPr>
-            <w:hyperlink r:id="rId81" w:history="1">
+            <w:hyperlink r:id="rId83" w:history="1">
               <w:r>
                 <w:rPr>
                   <w:rStyle w:val="Hyperlink"/>
@@ -7093,22 +7065,14 @@
               <w:br/>
             </w:r>
             <w:r>
-              <w:t>courts.alaska.gov/</w:t>
-            </w:r>
-            <w:proofErr w:type="spellStart"/>
-            <w:r>
-              <w:t>courtdir</w:t>
-            </w:r>
-            <w:proofErr w:type="spellEnd"/>
-            <w:r>
-              <w:t>/efiling.htm</w:t>
+              <w:t>courts.alaska.gov/courtdir/efiling.htm</w:t>
             </w:r>
           </w:p>
           <w:p>
             <w:pPr>
               <w:pStyle w:val="Body"/>
             </w:pPr>
-            <w:hyperlink r:id="rId82" w:history="1">
+            <w:hyperlink r:id="rId84" w:history="1">
               <w:r>
                 <w:rPr>
                   <w:rStyle w:val="Hyperlink"/>
@@ -7120,6 +7084,7 @@
               <w:br/>
             </w:r>
             <w:r>
+              <w:lastRenderedPageBreak/>
               <w:t>courts.alaska.gov/shc/family/selfhelp.htm</w:t>
             </w:r>
           </w:p>
@@ -7127,7 +7092,7 @@
             <w:pPr>
               <w:pStyle w:val="Body"/>
             </w:pPr>
-            <w:hyperlink r:id="rId83" w:history="1">
+            <w:hyperlink r:id="rId85" w:history="1">
               <w:r>
                 <w:rPr>
                   <w:b/>
@@ -7200,7 +7165,7 @@
                 </w:rPr>
                 <w:t xml:space="preserve"> </w:t>
               </w:r>
-              <w:hyperlink r:id="rId84" w:tgtFrame="_blank" w:history="1">
+              <w:hyperlink r:id="rId86" w:tgtFrame="_blank" w:history="1">
                 <w:r>
                   <w:rPr>
                     <w:b/>
@@ -7214,7 +7179,7 @@
               <w:r>
                 <w:t>[</w:t>
               </w:r>
-              <w:hyperlink r:id="rId85" w:history="1">
+              <w:hyperlink r:id="rId87" w:history="1">
                 <w:r>
                   <w:rPr>
                     <w:rStyle w:val="Hyperlink"/>
@@ -7310,11 +7275,7 @@
               <w:t>Read the "Domestic Relations Proce</w:t>
             </w:r>
             <w:r>
-              <w:t xml:space="preserve">dural Order" or </w:t>
-            </w:r>
-            <w:r>
-              <w:lastRenderedPageBreak/>
-              <w:t>"Standing Order</w:t>
+              <w:t>dural Order" or "Standing Order</w:t>
             </w:r>
             <w:r>
               <w:t xml:space="preserve"> if the </w:t>
@@ -7347,7 +7308,6 @@
               <w:pStyle w:val="Body"/>
             </w:pPr>
             <w:r>
-              <w:lastRenderedPageBreak/>
               <w:t xml:space="preserve">This is the first order from your judge that sets out the basic rules for you and {{other_party_in_case }} to follow during the case. Violating this order can affect the outcome of your case. The order states, unless {{other_party_in_case }} agrees or the court gives permission: </w:t>
             </w:r>
           </w:p>
@@ -7439,7 +7399,6 @@
               </w:rPr>
             </w:pPr>
             <w:r>
-              <w:lastRenderedPageBreak/>
               <w:t>Also,</w:t>
             </w:r>
             <w:r>
@@ -7526,7 +7485,7 @@
               </w:rPr>
               <w:t xml:space="preserve"> </w:t>
             </w:r>
-            <w:hyperlink r:id="rId86" w:history="1">
+            <w:hyperlink r:id="rId88" w:history="1">
               <w:r>
                 <w:rPr>
                   <w:rStyle w:val="Hyperlink"/>
@@ -7592,7 +7551,7 @@
             <w:r>
               <w:t xml:space="preserve"> for the court's answer before you act. Learn about motions. See </w:t>
             </w:r>
-            <w:hyperlink r:id="rId87" w:history="1">
+            <w:hyperlink r:id="rId89" w:history="1">
               <w:r>
                 <w:rPr>
                   <w:rStyle w:val="Hyperlink"/>
@@ -7729,7 +7688,7 @@
                 <w:color w:val="202529"/>
               </w:rPr>
             </w:pPr>
-            <w:hyperlink r:id="rId88" w:history="1">
+            <w:hyperlink r:id="rId90" w:history="1">
               <w:r>
                 <w:rPr>
                   <w:rStyle w:val="Hyperlink"/>
@@ -7750,7 +7709,7 @@
             <w:pPr>
               <w:pStyle w:val="Body"/>
             </w:pPr>
-            <w:hyperlink r:id="rId89" w:history="1">
+            <w:hyperlink r:id="rId91" w:history="1">
               <w:r>
                 <w:rPr>
                   <w:rStyle w:val="Hyperlink"/>
@@ -7789,7 +7748,6 @@
               <w:rPr>
                 <w:shd w:val="clear" w:color="auto" w:fill="FFFFFF"/>
               </w:rPr>
-              <w:lastRenderedPageBreak/>
               <w:t>{%tr endif %}</w:t>
             </w:r>
           </w:p>
@@ -7857,15 +7815,13 @@
             </w:tcMar>
           </w:tcPr>
           <w:p>
-            <w:proofErr w:type="spellStart"/>
             <w:r>
               <w:t>serve_complaint_step</w:t>
             </w:r>
-            <w:proofErr w:type="spellEnd"/>
             <w:r>
               <w:t xml:space="preserve"> in </w:t>
             </w:r>
-            <w:hyperlink r:id="rId90" w:anchor="L274" w:history="1">
+            <w:hyperlink r:id="rId92" w:anchor="L274" w:history="1">
               <w:r>
                 <w:rPr>
                   <w:rStyle w:val="Hyperlink"/>
@@ -8049,6 +8005,7 @@
               <w:pStyle w:val="Body"/>
             </w:pPr>
             <w:r>
+              <w:lastRenderedPageBreak/>
               <w:t xml:space="preserve">You have to give </w:t>
             </w:r>
             <w:r>
@@ -8163,11 +8120,7 @@
               <w:t xml:space="preserve">{{other_party_in_case}} </w:t>
             </w:r>
             <w:r>
-              <w:t xml:space="preserve">can sign for the mail </w:t>
-            </w:r>
-            <w:r>
-              <w:lastRenderedPageBreak/>
-              <w:t>and sends the green card back to you after signing it.</w:t>
+              <w:t>can sign for the mail and sends the green card back to you after signing it.</w:t>
             </w:r>
           </w:p>
           <w:p>
@@ -8206,7 +8159,7 @@
             <w:r>
               <w:t xml:space="preserve">, </w:t>
             </w:r>
-            <w:hyperlink r:id="rId91" w:history="1">
+            <w:hyperlink r:id="rId93" w:history="1">
               <w:r>
                 <w:rPr>
                   <w:rStyle w:val="Hyperlink"/>
@@ -8255,7 +8208,7 @@
             <w:r>
               <w:t xml:space="preserve">Choose a process server and pay for their services. Find a </w:t>
             </w:r>
-            <w:hyperlink r:id="rId92" w:history="1">
+            <w:hyperlink r:id="rId94" w:history="1">
               <w:r>
                 <w:rPr>
                   <w:rStyle w:val="Hyperlink"/>
@@ -8301,7 +8254,7 @@
             <w:r>
               <w:t xml:space="preserve">, </w:t>
             </w:r>
-            <w:hyperlink r:id="rId93" w:history="1">
+            <w:hyperlink r:id="rId95" w:history="1">
               <w:r>
                 <w:rPr>
                   <w:rStyle w:val="Hyperlink"/>
@@ -8377,7 +8330,7 @@
             <w:r>
               <w:t xml:space="preserve"> </w:t>
             </w:r>
-            <w:hyperlink r:id="rId94" w:history="1">
+            <w:hyperlink r:id="rId96" w:history="1">
               <w:r>
                 <w:rPr>
                   <w:rStyle w:val="Hyperlink"/>
@@ -8388,7 +8341,7 @@
             <w:r>
               <w:t xml:space="preserve"> | </w:t>
             </w:r>
-            <w:hyperlink r:id="rId95" w:history="1">
+            <w:hyperlink r:id="rId97" w:history="1">
               <w:r>
                 <w:rPr>
                   <w:rStyle w:val="Hyperlink"/>
@@ -8467,7 +8420,7 @@
             <w:r>
               <w:t xml:space="preserve">, </w:t>
             </w:r>
-            <w:hyperlink r:id="rId96" w:history="1">
+            <w:hyperlink r:id="rId98" w:history="1">
               <w:r>
                 <w:rPr>
                   <w:rStyle w:val="Hyperlink"/>
@@ -8493,6 +8446,7 @@
               <w:pStyle w:val="ExampleorImportantblock"/>
             </w:pPr>
             <w:r>
+              <w:lastRenderedPageBreak/>
               <w:t>After the case has started, most documents can be served on {{ other_party_in_case }} through first class mail, hand delivery, or TrueFiling. If {{other_party_in_case}} has agreed to receive court documents by email, you can email them.</w:t>
             </w:r>
           </w:p>
@@ -8566,11 +8520,7 @@
               <w:t xml:space="preserve">{{ other_party_in_case }} </w:t>
             </w:r>
             <w:r>
-              <w:t xml:space="preserve">reads or post at a shelter or some other </w:t>
-            </w:r>
-            <w:r>
-              <w:lastRenderedPageBreak/>
-              <w:t xml:space="preserve">location </w:t>
+              <w:t xml:space="preserve">reads or post at a shelter or some other location </w:t>
             </w:r>
             <w:r>
               <w:t xml:space="preserve">{{ other_party_in_case }} </w:t>
@@ -8587,7 +8537,7 @@
             <w:r>
               <w:t xml:space="preserve">about </w:t>
             </w:r>
-            <w:hyperlink r:id="rId97" w:history="1">
+            <w:hyperlink r:id="rId99" w:history="1">
               <w:r>
                 <w:rPr>
                   <w:rStyle w:val="Hyperlink"/>
@@ -8635,7 +8585,7 @@
             <w:r>
               <w:t xml:space="preserve">more about </w:t>
             </w:r>
-            <w:hyperlink r:id="rId98" w:anchor="11" w:history="1">
+            <w:hyperlink r:id="rId100" w:anchor="11" w:history="1">
               <w:r>
                 <w:rPr>
                   <w:rStyle w:val="Hyperlink"/>
@@ -8674,7 +8624,7 @@
                 <w:rStyle w:val="Hyperlink"/>
               </w:rPr>
             </w:pPr>
-            <w:hyperlink r:id="rId99" w:history="1">
+            <w:hyperlink r:id="rId101" w:history="1">
               <w:r>
                 <w:rPr>
                   <w:rStyle w:val="Hyperlink"/>
@@ -8692,7 +8642,7 @@
             <w:pPr>
               <w:pStyle w:val="Body"/>
             </w:pPr>
-            <w:hyperlink r:id="rId100" w:history="1">
+            <w:hyperlink r:id="rId102" w:history="1">
               <w:r>
                 <w:rPr>
                   <w:rStyle w:val="Hyperlink"/>
@@ -8718,7 +8668,7 @@
                 <w:rStyle w:val="Hyperlink"/>
               </w:rPr>
             </w:pPr>
-            <w:hyperlink r:id="rId101" w:history="1">
+            <w:hyperlink r:id="rId103" w:history="1">
               <w:r>
                 <w:rPr>
                   <w:rStyle w:val="Hyperlink"/>
@@ -8763,7 +8713,7 @@
               <w:br/>
               <w:t xml:space="preserve">as a </w:t>
             </w:r>
-            <w:hyperlink r:id="rId102" w:history="1">
+            <w:hyperlink r:id="rId104" w:history="1">
               <w:r>
                 <w:rPr>
                   <w:rStyle w:val="Hyperlink"/>
@@ -8793,7 +8743,7 @@
             <w:r>
               <w:t xml:space="preserve"> </w:t>
             </w:r>
-            <w:hyperlink r:id="rId103" w:history="1">
+            <w:hyperlink r:id="rId105" w:history="1">
               <w:r>
                 <w:rPr>
                   <w:rStyle w:val="Hyperlink"/>
@@ -8824,7 +8774,7 @@
             <w:pPr>
               <w:pStyle w:val="Body"/>
             </w:pPr>
-            <w:hyperlink r:id="rId104" w:history="1">
+            <w:hyperlink r:id="rId106" w:history="1">
               <w:r>
                 <w:rPr>
                   <w:rStyle w:val="Hyperlink"/>
@@ -8844,7 +8794,7 @@
             <w:pPr>
               <w:pStyle w:val="Body"/>
             </w:pPr>
-            <w:hyperlink r:id="rId105" w:anchor="11" w:history="1">
+            <w:hyperlink r:id="rId107" w:anchor="11" w:history="1">
               <w:r>
                 <w:rPr>
                   <w:rStyle w:val="Hyperlink"/>
@@ -8931,6 +8881,7 @@
               <w:rPr>
                 <w:color w:val="00B050"/>
               </w:rPr>
+              <w:lastRenderedPageBreak/>
               <w:t>{%</w:t>
             </w:r>
             <w:r>
@@ -8966,18 +8917,13 @@
             <w:pPr>
               <w:pStyle w:val="Body"/>
             </w:pPr>
-            <w:proofErr w:type="spellStart"/>
             <w:r>
               <w:t>expect_after_complaint_step</w:t>
             </w:r>
-            <w:proofErr w:type="spellEnd"/>
-            <w:r>
-              <w:t xml:space="preserve"> </w:t>
-            </w:r>
-            <w:r>
-              <w:t xml:space="preserve">in </w:t>
-            </w:r>
-            <w:hyperlink r:id="rId106" w:anchor="L430" w:history="1">
+            <w:r>
+              <w:t xml:space="preserve"> in </w:t>
+            </w:r>
+            <w:hyperlink r:id="rId108" w:anchor="L430" w:history="1">
               <w:r>
                 <w:rPr>
                   <w:rStyle w:val="Hyperlink"/>
@@ -9084,21 +9030,7 @@
               <w:rPr>
                 <w:color w:val="C00000"/>
               </w:rPr>
-              <w:t xml:space="preserve">{% if user_need == 'custody' and </w:t>
-            </w:r>
-            <w:proofErr w:type="spellStart"/>
-            <w:r>
-              <w:rPr>
-                <w:color w:val="C00000"/>
-              </w:rPr>
-              <w:t>alternate_service</w:t>
-            </w:r>
-            <w:proofErr w:type="spellEnd"/>
-            <w:r>
-              <w:rPr>
-                <w:color w:val="C00000"/>
-              </w:rPr>
-              <w:t xml:space="preserve"> %}</w:t>
+              <w:t>{% if user_need == 'custody' and alternate_service %}</w:t>
             </w:r>
             <w:r>
               <w:t>Now you wait.</w:t>
@@ -9212,14 +9144,7 @@
               <w:rPr>
                 <w:b/>
               </w:rPr>
-              <w:t xml:space="preserve">Notice </w:t>
-            </w:r>
-            <w:r>
-              <w:rPr>
-                <w:b/>
-              </w:rPr>
-              <w:lastRenderedPageBreak/>
-              <w:t xml:space="preserve">and the Complaint </w:t>
+              <w:t xml:space="preserve">Notice and the Complaint </w:t>
             </w:r>
             <w:r>
               <w:t>by</w:t>
@@ -9532,7 +9457,7 @@
             <w:r>
               <w:t xml:space="preserve"> </w:t>
             </w:r>
-            <w:hyperlink r:id="rId107" w:history="1">
+            <w:hyperlink r:id="rId109" w:history="1">
               <w:r>
                 <w:rPr>
                   <w:rStyle w:val="Hyperlink"/>
@@ -9549,7 +9474,7 @@
             <w:r>
               <w:t xml:space="preserve"> </w:t>
             </w:r>
-            <w:hyperlink r:id="rId108" w:history="1">
+            <w:hyperlink r:id="rId110" w:history="1">
               <w:r>
                 <w:rPr>
                   <w:rStyle w:val="Hyperlink"/>
@@ -10806,6 +10731,7 @@
               <w:rPr>
                 <w:color w:val="00B0F0"/>
               </w:rPr>
+              <w:lastRenderedPageBreak/>
               <w:t>{% else %}</w:t>
             </w:r>
             <w:r>
@@ -10860,11 +10786,7 @@
               </w:rPr>
             </w:pPr>
             <w:r>
-              <w:t xml:space="preserve">A default judgment is when the court decides your case without </w:t>
-            </w:r>
-            <w:r>
-              <w:lastRenderedPageBreak/>
-              <w:t>hearing from {{ other_party_in_case }}.</w:t>
+              <w:t>A default judgment is when the court decides your case without hearing from {{ other_party_in_case }}.</w:t>
             </w:r>
             <w:r>
               <w:rPr>
@@ -10928,7 +10850,7 @@
             <w:r>
               <w:t xml:space="preserve">Read </w:t>
             </w:r>
-            <w:hyperlink r:id="rId109" w:history="1">
+            <w:hyperlink r:id="rId111" w:history="1">
               <w:r>
                 <w:t>Filing</w:t>
               </w:r>
@@ -11252,7 +11174,7 @@
             <w:r>
               <w:t xml:space="preserve"> </w:t>
             </w:r>
-            <w:hyperlink r:id="rId110" w:history="1">
+            <w:hyperlink r:id="rId112" w:history="1">
               <w:r>
                 <w:rPr>
                   <w:rStyle w:val="Hyperlink"/>
@@ -11263,7 +11185,7 @@
             <w:r>
               <w:t xml:space="preserve"> | </w:t>
             </w:r>
-            <w:hyperlink r:id="rId111" w:history="1">
+            <w:hyperlink r:id="rId113" w:history="1">
               <w:r>
                 <w:rPr>
                   <w:rStyle w:val="Hyperlink"/>
@@ -11342,7 +11264,7 @@
             <w:r>
               <w:t xml:space="preserve"> </w:t>
             </w:r>
-            <w:hyperlink r:id="rId112" w:history="1">
+            <w:hyperlink r:id="rId114" w:history="1">
               <w:r>
                 <w:rPr>
                   <w:rStyle w:val="Hyperlink"/>
@@ -11353,7 +11275,7 @@
             <w:r>
               <w:t xml:space="preserve"> | </w:t>
             </w:r>
-            <w:hyperlink r:id="rId113" w:history="1">
+            <w:hyperlink r:id="rId115" w:history="1">
               <w:r>
                 <w:rPr>
                   <w:rStyle w:val="Hyperlink"/>
@@ -11372,7 +11294,7 @@
             <w:r>
               <w:t xml:space="preserve">Read </w:t>
             </w:r>
-            <w:hyperlink r:id="rId114" w:history="1">
+            <w:hyperlink r:id="rId116" w:history="1">
               <w:r>
                 <w:rPr>
                   <w:rStyle w:val="Hyperlink"/>
@@ -11473,16 +11395,8 @@
               <w:rPr>
                 <w:color w:val="C00000"/>
               </w:rPr>
-              <w:t xml:space="preserve">user_need == 'custody' and </w:t>
-            </w:r>
-            <w:proofErr w:type="spellStart"/>
-            <w:r>
-              <w:rPr>
-                <w:color w:val="C00000"/>
-              </w:rPr>
-              <w:t>alternate_service</w:t>
-            </w:r>
-            <w:proofErr w:type="spellEnd"/>
+              <w:t>user_need == 'custody' and alternate_service</w:t>
+            </w:r>
             <w:r>
               <w:rPr>
                 <w:color w:val="C00000"/>
@@ -11500,7 +11414,7 @@
               <w:br/>
               <w:t xml:space="preserve">as a </w:t>
             </w:r>
-            <w:hyperlink r:id="rId115" w:history="1">
+            <w:hyperlink r:id="rId117" w:history="1">
               <w:r>
                 <w:rPr>
                   <w:rStyle w:val="Hyperlink"/>
@@ -11521,7 +11435,7 @@
               <w:br/>
               <w:t xml:space="preserve">as a </w:t>
             </w:r>
-            <w:hyperlink r:id="rId116" w:history="1">
+            <w:hyperlink r:id="rId118" w:history="1">
               <w:r>
                 <w:rPr>
                   <w:rStyle w:val="Hyperlink"/>
@@ -11628,7 +11542,7 @@
               </w:rPr>
               <w:t>%}</w:t>
             </w:r>
-            <w:hyperlink r:id="rId117" w:history="1">
+            <w:hyperlink r:id="rId119" w:history="1">
               <w:r>
                 <w:rPr>
                   <w:rStyle w:val="Hyperlink"/>
@@ -11640,6 +11554,7 @@
               <w:br/>
             </w:r>
             <w:r>
+              <w:lastRenderedPageBreak/>
               <w:t>courts.alaska.gov/shc/family/shcdefault.htm</w:t>
             </w:r>
             <w:r>
@@ -11750,7 +11665,7 @@
             <w:r>
               <w:t xml:space="preserve">as a </w:t>
             </w:r>
-            <w:hyperlink r:id="rId118" w:history="1">
+            <w:hyperlink r:id="rId120" w:history="1">
               <w:r>
                 <w:rPr>
                   <w:rStyle w:val="Hyperlink"/>
@@ -11778,7 +11693,7 @@
               <w:br/>
               <w:t xml:space="preserve">as a </w:t>
             </w:r>
-            <w:hyperlink r:id="rId119" w:history="1">
+            <w:hyperlink r:id="rId121" w:history="1">
               <w:r>
                 <w:rPr>
                   <w:rStyle w:val="Hyperlink"/>
@@ -11862,7 +11777,7 @@
               <w:br/>
               <w:t xml:space="preserve">as a </w:t>
             </w:r>
-            <w:hyperlink r:id="rId120" w:history="1">
+            <w:hyperlink r:id="rId122" w:history="1">
               <w:r>
                 <w:rPr>
                   <w:rStyle w:val="Hyperlink"/>
@@ -11885,7 +11800,7 @@
             <w:r>
               <w:br/>
             </w:r>
-            <w:hyperlink r:id="rId121" w:history="1">
+            <w:hyperlink r:id="rId123" w:history="1">
               <w:r>
                 <w:t>courts.alaska.gov/shc/family/docs/shc-1000.doc</w:t>
               </w:r>
@@ -11894,7 +11809,7 @@
               <w:br/>
               <w:t xml:space="preserve">as a </w:t>
             </w:r>
-            <w:hyperlink r:id="rId122" w:history="1">
+            <w:hyperlink r:id="rId124" w:history="1">
               <w:r>
                 <w:rPr>
                   <w:rStyle w:val="Hyperlink"/>
@@ -11911,7 +11826,7 @@
             <w:pPr>
               <w:pStyle w:val="Body"/>
             </w:pPr>
-            <w:hyperlink r:id="rId123" w:history="1">
+            <w:hyperlink r:id="rId125" w:history="1">
               <w:r>
                 <w:rPr>
                   <w:rStyle w:val="Hyperlink"/>
@@ -12091,21 +12006,7 @@
               <w:rPr>
                 <w:color w:val="00B050"/>
               </w:rPr>
-              <w:t xml:space="preserve"> and which_forms in('</w:t>
-            </w:r>
-            <w:proofErr w:type="spellStart"/>
-            <w:r>
-              <w:rPr>
-                <w:color w:val="00B050"/>
-              </w:rPr>
-              <w:t>contested','both</w:t>
-            </w:r>
-            <w:proofErr w:type="spellEnd"/>
-            <w:r>
-              <w:rPr>
-                <w:color w:val="00B050"/>
-              </w:rPr>
-              <w:t>') %}</w:t>
+              <w:t xml:space="preserve"> and which_forms in('contested','both') %}</w:t>
             </w:r>
           </w:p>
         </w:tc>
@@ -12122,18 +12023,13 @@
             <w:pPr>
               <w:pStyle w:val="Body"/>
             </w:pPr>
-            <w:proofErr w:type="spellStart"/>
             <w:r>
               <w:t>learn_more_about_process_step</w:t>
             </w:r>
-            <w:proofErr w:type="spellEnd"/>
-            <w:r>
-              <w:t xml:space="preserve"> </w:t>
-            </w:r>
-            <w:r>
-              <w:t xml:space="preserve">in </w:t>
-            </w:r>
-            <w:hyperlink r:id="rId124" w:anchor="L520" w:history="1">
+            <w:r>
+              <w:t xml:space="preserve"> in </w:t>
+            </w:r>
+            <w:hyperlink r:id="rId126" w:anchor="L520" w:history="1">
               <w:r>
                 <w:rPr>
                   <w:rStyle w:val="Hyperlink"/>
@@ -12260,7 +12156,7 @@
               <w:br/>
               <w:t xml:space="preserve">as a </w:t>
             </w:r>
-            <w:hyperlink r:id="rId125" w:history="1">
+            <w:hyperlink r:id="rId127" w:history="1">
               <w:r>
                 <w:rPr>
                   <w:rStyle w:val="Hyperlink"/>
@@ -12281,7 +12177,7 @@
               <w:br/>
               <w:t xml:space="preserve">as a </w:t>
             </w:r>
-            <w:hyperlink r:id="rId126" w:history="1">
+            <w:hyperlink r:id="rId128" w:history="1">
               <w:r>
                 <w:rPr>
                   <w:rStyle w:val="Hyperlink"/>
@@ -12328,7 +12224,7 @@
             <w:r>
               <w:t xml:space="preserve">, </w:t>
             </w:r>
-            <w:hyperlink r:id="rId127" w:history="1">
+            <w:hyperlink r:id="rId129" w:history="1">
               <w:r>
                 <w:rPr>
                   <w:rStyle w:val="Hyperlink"/>
@@ -12357,7 +12253,7 @@
               <w:pStyle w:val="ListParagraph"/>
               <w:ind w:left="418"/>
             </w:pPr>
-            <w:hyperlink r:id="rId128" w:history="1">
+            <w:hyperlink r:id="rId130" w:history="1">
               <w:r>
                 <w:rPr>
                   <w:rStyle w:val="Hyperlink"/>
@@ -12367,15 +12263,7 @@
             </w:hyperlink>
             <w:r>
               <w:br/>
-              <w:t>youtube.com/</w:t>
-            </w:r>
-            <w:proofErr w:type="spellStart"/>
-            <w:r>
-              <w:t>watch?v</w:t>
-            </w:r>
-            <w:proofErr w:type="spellEnd"/>
-            <w:r>
-              <w:t>=z2d2CLllPUU</w:t>
+              <w:t>youtube.com/watch?v=z2d2CLllPUU</w:t>
             </w:r>
           </w:p>
           <w:p>
@@ -12383,7 +12271,7 @@
               <w:pStyle w:val="ListParagraph"/>
               <w:ind w:left="418"/>
             </w:pPr>
-            <w:hyperlink r:id="rId129" w:history="1">
+            <w:hyperlink r:id="rId131" w:history="1">
               <w:r>
                 <w:rPr>
                   <w:rStyle w:val="Hyperlink"/>
@@ -12399,15 +12287,7 @@
               <w:t>yo</w:t>
             </w:r>
             <w:r>
-              <w:t>utube.com/</w:t>
-            </w:r>
-            <w:proofErr w:type="spellStart"/>
-            <w:r>
-              <w:t>watch?v</w:t>
-            </w:r>
-            <w:proofErr w:type="spellEnd"/>
-            <w:r>
-              <w:t>=EzSV4Caz6Co</w:t>
+              <w:t>utube.com/watch?v=EzSV4Caz6Co</w:t>
             </w:r>
           </w:p>
           <w:p>
@@ -12416,6 +12296,7 @@
               <w:ind w:left="418"/>
             </w:pPr>
             <w:r>
+              <w:lastRenderedPageBreak/>
               <w:t xml:space="preserve">Find </w:t>
             </w:r>
             <w:r>
@@ -12426,7 +12307,7 @@
             <w:pPr>
               <w:pStyle w:val="ListParagraph"/>
             </w:pPr>
-            <w:hyperlink r:id="rId130" w:history="1">
+            <w:hyperlink r:id="rId132" w:history="1">
               <w:r>
                 <w:rPr>
                   <w:rStyle w:val="Hyperlink"/>
@@ -12438,22 +12319,14 @@
               <w:br/>
             </w:r>
             <w:r>
-              <w:t>youtube.com/</w:t>
-            </w:r>
-            <w:proofErr w:type="spellStart"/>
-            <w:r>
-              <w:t>playlist?list</w:t>
-            </w:r>
-            <w:proofErr w:type="spellEnd"/>
-            <w:r>
-              <w:t>=PLRS0LlEIQsuTsfO0wSTsSTIvVE5RO8sLc</w:t>
+              <w:t>youtube.com/playlist?list=PLRS0LlEIQsuTsfO0wSTsSTIvVE5RO8sLc</w:t>
             </w:r>
           </w:p>
           <w:p>
             <w:pPr>
               <w:pStyle w:val="ListParagraph"/>
             </w:pPr>
-            <w:hyperlink r:id="rId131" w:history="1">
+            <w:hyperlink r:id="rId133" w:history="1">
               <w:r>
                 <w:rPr>
                   <w:rStyle w:val="Hyperlink"/>
@@ -12465,22 +12338,14 @@
               <w:br/>
             </w:r>
             <w:r>
-              <w:t>aklawselfhelp.org/?</w:t>
-            </w:r>
-            <w:proofErr w:type="spellStart"/>
-            <w:r>
-              <w:t>page_id</w:t>
-            </w:r>
-            <w:proofErr w:type="spellEnd"/>
-            <w:r>
-              <w:t>=29</w:t>
+              <w:t>aklawselfhelp.org/?page_id=29</w:t>
             </w:r>
           </w:p>
           <w:p>
             <w:pPr>
               <w:pStyle w:val="ListParagraph"/>
             </w:pPr>
-            <w:hyperlink r:id="rId132" w:history="1">
+            <w:hyperlink r:id="rId134" w:history="1">
               <w:r>
                 <w:rPr>
                   <w:rStyle w:val="Hyperlink"/>
@@ -12503,7 +12368,7 @@
             <w:r>
               <w:t xml:space="preserve">Find </w:t>
             </w:r>
-            <w:hyperlink r:id="rId133" w:history="1">
+            <w:hyperlink r:id="rId135" w:history="1">
               <w:r>
                 <w:rPr>
                   <w:rStyle w:val="Hyperlink"/>
@@ -12515,15 +12380,7 @@
               <w:br/>
             </w:r>
             <w:r>
-              <w:t>youtube.com/</w:t>
-            </w:r>
-            <w:proofErr w:type="spellStart"/>
-            <w:r>
-              <w:t>playlist?list</w:t>
-            </w:r>
-            <w:proofErr w:type="spellEnd"/>
-            <w:r>
-              <w:t>=PL82589B66ED712B4B</w:t>
+              <w:t>youtube.com/playlist?list=PL82589B66ED712B4B</w:t>
             </w:r>
           </w:p>
         </w:tc>
@@ -12623,11 +12480,9 @@
             </w:tcMar>
           </w:tcPr>
           <w:p>
-            <w:proofErr w:type="spellStart"/>
             <w:r>
               <w:t>domestic_violence_step</w:t>
             </w:r>
-            <w:proofErr w:type="spellEnd"/>
             <w:r>
               <w:t xml:space="preserve"> – specific to this interview – needs to be compared with other interviews and combined in branding package</w:t>
             </w:r>
@@ -12714,15 +12569,7 @@
               <w:t xml:space="preserve"> </w:t>
             </w:r>
             <w:r>
-              <w:t>('</w:t>
-            </w:r>
-            <w:proofErr w:type="spellStart"/>
-            <w:r>
-              <w:t>agree','both</w:t>
-            </w:r>
-            <w:proofErr w:type="spellEnd"/>
-            <w:r>
-              <w:t xml:space="preserve">') </w:t>
+              <w:t xml:space="preserve">('agree','both') </w:t>
             </w:r>
             <w:r>
               <w:rPr>
@@ -12770,7 +12617,14 @@
               <w:rPr>
                 <w:shd w:val="clear" w:color="auto" w:fill="FFFFFF"/>
               </w:rPr>
-              <w:t>{% endif %}</w:t>
+              <w:t xml:space="preserve">{% </w:t>
+            </w:r>
+            <w:r>
+              <w:rPr>
+                <w:shd w:val="clear" w:color="auto" w:fill="FFFFFF"/>
+              </w:rPr>
+              <w:lastRenderedPageBreak/>
+              <w:t>endif %}</w:t>
             </w:r>
           </w:p>
         </w:tc>
@@ -12789,6 +12643,7 @@
               <w:outlineLvl w:val="2"/>
             </w:pPr>
             <w:r>
+              <w:lastRenderedPageBreak/>
               <w:t>If you are in immediate danger, call 911</w:t>
             </w:r>
           </w:p>
@@ -12814,7 +12669,7 @@
             <w:r>
               <w:t xml:space="preserve"> Find a </w:t>
             </w:r>
-            <w:hyperlink r:id="rId134" w:history="1">
+            <w:hyperlink r:id="rId136" w:history="1">
               <w:r>
                 <w:rPr>
                   <w:rStyle w:val="Hyperlink"/>
@@ -12837,7 +12692,7 @@
             <w:r>
               <w:t xml:space="preserve">See the Court Guide Action Plan, </w:t>
             </w:r>
-            <w:hyperlink r:id="rId135" w:history="1">
+            <w:hyperlink r:id="rId137" w:history="1">
               <w:r>
                 <w:rPr>
                   <w:rStyle w:val="Hyperlink"/>
@@ -12857,7 +12712,7 @@
             <w:r>
               <w:t xml:space="preserve"> See if you qualify for the </w:t>
             </w:r>
-            <w:hyperlink r:id="rId136" w:history="1">
+            <w:hyperlink r:id="rId138" w:history="1">
               <w:r>
                 <w:rPr>
                   <w:rStyle w:val="Hyperlink"/>
@@ -12868,7 +12723,7 @@
             <w:r>
               <w:t xml:space="preserve"> or </w:t>
             </w:r>
-            <w:hyperlink r:id="rId137" w:history="1">
+            <w:hyperlink r:id="rId139" w:history="1">
               <w:r>
                 <w:rPr>
                   <w:rStyle w:val="Hyperlink"/>
@@ -12894,15 +12749,7 @@
               <w:t xml:space="preserve"> </w:t>
             </w:r>
             <w:r>
-              <w:t>('</w:t>
-            </w:r>
-            <w:proofErr w:type="spellStart"/>
-            <w:r>
-              <w:t>agree','both</w:t>
-            </w:r>
-            <w:proofErr w:type="spellEnd"/>
-            <w:r>
-              <w:t xml:space="preserve">') </w:t>
+              <w:t xml:space="preserve">('agree','both') </w:t>
             </w:r>
             <w:r>
               <w:t>%}However, some parents in a relationship that includes domestic violence are comfortable reaching an agreement about a parenting plan for a variety of reasons.  Sometimes:</w:t>
@@ -12914,6 +12761,7 @@
               <w:ind w:left="420"/>
             </w:pPr>
             <w:r>
+              <w:lastRenderedPageBreak/>
               <w:t xml:space="preserve"> the domestic violence does not make either parent uncomfortable or afraid to ask for what they want in the parenting plan;</w:t>
             </w:r>
           </w:p>
@@ -12940,11 +12788,7 @@
               <w:pStyle w:val="Body"/>
             </w:pPr>
             <w:r>
-              <w:t xml:space="preserve">You can decide whether you are comfortable trying to reach an agreement with the other parent based on the facts and circumstances </w:t>
-            </w:r>
-            <w:r>
-              <w:lastRenderedPageBreak/>
-              <w:t>of your case.  As explained below, if you want to try to reach an agreement about the parenting plan, your options may be limited if there has been domestic violence.</w:t>
+              <w:t>You can decide whether you are comfortable trying to reach an agreement with the other parent based on the facts and circumstances of your case.  As explained below, if you want to try to reach an agreement about the parenting plan, your options may be limited if there has been domestic violence.</w:t>
             </w:r>
           </w:p>
           <w:p>
@@ -12997,15 +12841,7 @@
               <w:t xml:space="preserve"> </w:t>
             </w:r>
             <w:r>
-              <w:t>('</w:t>
-            </w:r>
-            <w:proofErr w:type="spellStart"/>
-            <w:r>
-              <w:t>agree','both</w:t>
-            </w:r>
-            <w:proofErr w:type="spellEnd"/>
-            <w:r>
-              <w:t xml:space="preserve">') </w:t>
+              <w:t xml:space="preserve">('agree','both') </w:t>
             </w:r>
             <w:r>
               <w:t>%}</w:t>
@@ -13028,6 +12864,7 @@
               <w:pStyle w:val="Body"/>
             </w:pPr>
             <w:r>
+              <w:lastRenderedPageBreak/>
               <w:t>If you think the other parent should not have any contact with your children, you will need to convince the judge that it is in the children’s best interest.  Generally, it is unusual for a judge in a divorce or custody case to decide that a parent cannot see his or her children. There is research that shows it is important for children to have a relationship with both parents if it can happen in a safe manner.  If the judge finds the domestic violence presumption applies, the judge will usually permit supervised contact between the parent and the children while the parent is completing a batterer’s intervention or substance abuse treatment program.  After the parent finishes the program and any other requirements the judge ordered, the judge may lift the supervision restriction and allow a different parenting schedule.</w:t>
             </w:r>
           </w:p>
@@ -13046,11 +12883,7 @@
               <w:t>== 'contested' %}</w:t>
             </w:r>
             <w:r>
-              <w:t xml:space="preserve">Tell the Judge </w:t>
-            </w:r>
-            <w:r>
-              <w:lastRenderedPageBreak/>
-              <w:t>Your Concerns</w:t>
+              <w:t>Tell the Judge Your Concerns</w:t>
             </w:r>
             <w:r>
               <w:t>{% endif %}</w:t>
@@ -13193,7 +13026,11 @@
               <w:t xml:space="preserve"> </w:t>
             </w:r>
             <w:r>
-              <w:t>supervised parenting time with a willing and available third party who you trust, or</w:t>
+              <w:t xml:space="preserve">supervised parenting time with a willing and available third party </w:t>
+            </w:r>
+            <w:r>
+              <w:lastRenderedPageBreak/>
+              <w:t>who you trust, or</w:t>
             </w:r>
           </w:p>
           <w:p>
@@ -13224,7 +13061,7 @@
             <w:r>
               <w:t xml:space="preserve">, </w:t>
             </w:r>
-            <w:hyperlink r:id="rId138" w:history="1">
+            <w:hyperlink r:id="rId140" w:history="1">
               <w:r>
                 <w:rPr>
                   <w:rStyle w:val="Hyperlink"/>
@@ -13277,7 +13114,7 @@
             <w:r>
               <w:t xml:space="preserve">, </w:t>
             </w:r>
-            <w:hyperlink r:id="rId139" w:history="1">
+            <w:hyperlink r:id="rId141" w:history="1">
               <w:r>
                 <w:rPr>
                   <w:rStyle w:val="Hyperlink"/>
@@ -13302,7 +13139,7 @@
             <w:pPr>
               <w:pStyle w:val="Body"/>
             </w:pPr>
-            <w:hyperlink r:id="rId140" w:history="1">
+            <w:hyperlink r:id="rId142" w:history="1">
               <w:r>
                 <w:rPr>
                   <w:rStyle w:val="Hyperlink"/>
@@ -13315,22 +13152,14 @@
               <w:br/>
             </w:r>
             <w:r>
-              <w:t>andvsa.org/</w:t>
-            </w:r>
-            <w:proofErr w:type="spellStart"/>
-            <w:r>
-              <w:t>communitys</w:t>
-            </w:r>
-            <w:proofErr w:type="spellEnd"/>
-            <w:r>
-              <w:t>-programs</w:t>
+              <w:t>andvsa.org/communitys-programs</w:t>
             </w:r>
           </w:p>
           <w:p>
             <w:pPr>
               <w:pStyle w:val="Body"/>
             </w:pPr>
-            <w:hyperlink r:id="rId141" w:history="1">
+            <w:hyperlink r:id="rId143" w:history="1">
               <w:r>
                 <w:rPr>
                   <w:rStyle w:val="Hyperlink"/>
@@ -13342,19 +13171,14 @@
               <w:br/>
             </w:r>
             <w:r>
-              <w:t>docassemble.akcourts.gov/start/</w:t>
-            </w:r>
-            <w:proofErr w:type="spellStart"/>
-            <w:r>
-              <w:t>ProtectiveOrders</w:t>
-            </w:r>
-            <w:proofErr w:type="spellEnd"/>
+              <w:t>docassemble.akcourts.gov/start/ProtectiveOrders</w:t>
+            </w:r>
           </w:p>
           <w:p>
             <w:pPr>
               <w:pStyle w:val="Body"/>
             </w:pPr>
-            <w:hyperlink r:id="rId142" w:history="1">
+            <w:hyperlink r:id="rId144" w:history="1">
               <w:r>
                 <w:rPr>
                   <w:rStyle w:val="Hyperlink"/>
@@ -13380,7 +13204,7 @@
                 <w:b/>
               </w:rPr>
             </w:pPr>
-            <w:hyperlink r:id="rId143" w:history="1">
+            <w:hyperlink r:id="rId145" w:history="1">
               <w:r>
                 <w:rPr>
                   <w:rStyle w:val="Hyperlink"/>
@@ -13407,7 +13231,7 @@
             <w:r>
               <w:t xml:space="preserve">, </w:t>
             </w:r>
-            <w:hyperlink r:id="rId144" w:history="1">
+            <w:hyperlink r:id="rId146" w:history="1">
               <w:r>
                 <w:rPr>
                   <w:rStyle w:val="Hyperlink"/>
@@ -13433,7 +13257,7 @@
             <w:r>
               <w:t xml:space="preserve">, </w:t>
             </w:r>
-            <w:hyperlink r:id="rId145" w:history="1">
+            <w:hyperlink r:id="rId147" w:history="1">
               <w:r>
                 <w:rPr>
                   <w:rStyle w:val="Hyperlink"/>
@@ -13551,18 +13375,13 @@
             </w:tcMar>
           </w:tcPr>
           <w:p>
-            <w:proofErr w:type="spellStart"/>
             <w:r>
               <w:t>default_info_st</w:t>
             </w:r>
             <w:r>
-              <w:t>ep</w:t>
-            </w:r>
-            <w:proofErr w:type="spellEnd"/>
-            <w:r>
-              <w:t xml:space="preserve"> in  </w:t>
-            </w:r>
-            <w:hyperlink r:id="rId146" w:anchor="L546" w:history="1">
+              <w:t xml:space="preserve">ep in  </w:t>
+            </w:r>
+            <w:hyperlink r:id="rId148" w:anchor="L546" w:history="1">
               <w:r>
                 <w:rPr>
                   <w:rStyle w:val="Hyperlink"/>
@@ -13668,7 +13487,14 @@
               <w:rPr>
                 <w:shd w:val="clear" w:color="auto" w:fill="FFFFFF"/>
               </w:rPr>
-              <w:t>efault if the other parent does not respond within 20 days</w:t>
+              <w:t xml:space="preserve">efault if the other parent </w:t>
+            </w:r>
+            <w:r>
+              <w:rPr>
+                <w:shd w:val="clear" w:color="auto" w:fill="FFFFFF"/>
+              </w:rPr>
+              <w:lastRenderedPageBreak/>
+              <w:t>does not respond within 20 days</w:t>
             </w:r>
           </w:p>
         </w:tc>
@@ -13687,6 +13513,7 @@
               <w:outlineLvl w:val="2"/>
             </w:pPr>
             <w:r>
+              <w:lastRenderedPageBreak/>
               <w:t>Wait for 20 days</w:t>
             </w:r>
           </w:p>
@@ -13695,7 +13522,11 @@
               <w:pStyle w:val="Body"/>
             </w:pPr>
             <w:r>
-              <w:t>If the other parent does not file an Answer within 20 days of being served your complaint, you may ask the court to “default” the other side and grant you everything you asked for.  To do this, you must have proof that you served the other party according to the rules.</w:t>
+              <w:t xml:space="preserve">If the other parent does not file an Answer within 20 days of being served your complaint, you may ask the court to “default” the other side and grant you everything you asked for.  To do this, you must </w:t>
+            </w:r>
+            <w:r>
+              <w:lastRenderedPageBreak/>
+              <w:t>have proof that you served the other party according to the rules.</w:t>
             </w:r>
           </w:p>
           <w:p>
@@ -13723,7 +13554,7 @@
             <w:r>
               <w:t xml:space="preserve">: </w:t>
             </w:r>
-            <w:hyperlink r:id="rId147" w:history="1">
+            <w:hyperlink r:id="rId149" w:history="1">
               <w:r>
                 <w:rPr>
                   <w:rStyle w:val="Hyperlink"/>
@@ -13734,7 +13565,7 @@
             <w:r>
               <w:t xml:space="preserve"> | </w:t>
             </w:r>
-            <w:hyperlink r:id="rId148" w:history="1">
+            <w:hyperlink r:id="rId150" w:history="1">
               <w:r>
                 <w:rPr>
                   <w:rStyle w:val="Hyperlink"/>
@@ -13768,7 +13599,7 @@
             <w:r>
               <w:t xml:space="preserve">: </w:t>
             </w:r>
-            <w:hyperlink r:id="rId149" w:history="1">
+            <w:hyperlink r:id="rId151" w:history="1">
               <w:r>
                 <w:rPr>
                   <w:rStyle w:val="Hyperlink"/>
@@ -13816,7 +13647,7 @@
             <w:r>
               <w:t xml:space="preserve">, </w:t>
             </w:r>
-            <w:hyperlink r:id="rId150" w:history="1">
+            <w:hyperlink r:id="rId152" w:history="1">
               <w:r>
                 <w:rPr>
                   <w:rStyle w:val="Hyperlink"/>
@@ -13831,7 +13662,6 @@
               <w:ind w:left="422"/>
             </w:pPr>
             <w:r>
-              <w:lastRenderedPageBreak/>
               <w:t>Fill out the top of the first page with the case information.</w:t>
             </w:r>
           </w:p>
@@ -13932,7 +13762,7 @@
               <w:br/>
               <w:t xml:space="preserve">as a  </w:t>
             </w:r>
-            <w:hyperlink r:id="rId151" w:history="1">
+            <w:hyperlink r:id="rId153" w:history="1">
               <w:r>
                 <w:rPr>
                   <w:rStyle w:val="Hyperlink"/>
@@ -13953,7 +13783,7 @@
               <w:br/>
               <w:t xml:space="preserve">as a </w:t>
             </w:r>
-            <w:hyperlink r:id="rId152" w:history="1">
+            <w:hyperlink r:id="rId154" w:history="1">
               <w:r>
                 <w:rPr>
                   <w:rStyle w:val="Hyperlink"/>
@@ -13977,44 +13807,47 @@
                 <w:b/>
               </w:rPr>
               <w:t>Default Application, SHC-400</w:t>
+            </w:r>
+            <w:r>
+              <w:br/>
+            </w:r>
+            <w:r>
+              <w:lastRenderedPageBreak/>
+              <w:t xml:space="preserve">as a </w:t>
+            </w:r>
+            <w:hyperlink r:id="rId155" w:history="1">
+              <w:r>
+                <w:rPr>
+                  <w:rStyle w:val="Hyperlink"/>
+                </w:rPr>
+                <w:t>Word</w:t>
+              </w:r>
+            </w:hyperlink>
+            <w:r>
+              <w:t xml:space="preserve"> file</w:t>
+            </w:r>
+            <w:r>
+              <w:br/>
+            </w:r>
+            <w:r>
+              <w:t>courts.alaska.gov/shc/family/docs/shc-400.doc</w:t>
             </w:r>
             <w:r>
               <w:br/>
               <w:t xml:space="preserve">as a </w:t>
             </w:r>
-            <w:hyperlink r:id="rId153" w:history="1">
-              <w:r>
-                <w:rPr>
-                  <w:rStyle w:val="Hyperlink"/>
-                </w:rPr>
-                <w:t>Word</w:t>
+            <w:hyperlink r:id="rId156" w:history="1">
+              <w:r>
+                <w:rPr>
+                  <w:rStyle w:val="Hyperlink"/>
+                </w:rPr>
+                <w:t>PDF</w:t>
               </w:r>
             </w:hyperlink>
             <w:r>
-              <w:t xml:space="preserve"> file</w:t>
-            </w:r>
-            <w:r>
               <w:br/>
             </w:r>
             <w:r>
-              <w:t>courts.alaska.gov/shc/family/docs/shc-400.doc</w:t>
-            </w:r>
-            <w:r>
-              <w:br/>
-              <w:t xml:space="preserve">as a </w:t>
-            </w:r>
-            <w:hyperlink r:id="rId154" w:history="1">
-              <w:r>
-                <w:rPr>
-                  <w:rStyle w:val="Hyperlink"/>
-                </w:rPr>
-                <w:t>PDF</w:t>
-              </w:r>
-            </w:hyperlink>
-            <w:r>
-              <w:br/>
-            </w:r>
-            <w:r>
               <w:t>courts.alaska.gov/shc/family/docs/shc-400n.pdf</w:t>
             </w:r>
           </w:p>
@@ -14031,7 +13864,7 @@
             <w:r>
               <w:t xml:space="preserve">, </w:t>
             </w:r>
-            <w:hyperlink r:id="rId155" w:history="1">
+            <w:hyperlink r:id="rId157" w:history="1">
               <w:r>
                 <w:rPr>
                   <w:rStyle w:val="Hyperlink"/>
@@ -14090,15 +13923,10 @@
             <w:pPr>
               <w:pStyle w:val="Body"/>
             </w:pPr>
-            <w:proofErr w:type="spellStart"/>
-            <w:r>
-              <w:t>get_help_step</w:t>
-            </w:r>
-            <w:proofErr w:type="spellEnd"/>
-            <w:r>
-              <w:t xml:space="preserve"> in </w:t>
-            </w:r>
-            <w:hyperlink r:id="rId156" w:anchor="L671" w:history="1">
+            <w:r>
+              <w:t xml:space="preserve">get_help_step in </w:t>
+            </w:r>
+            <w:hyperlink r:id="rId158" w:anchor="L671" w:history="1">
               <w:r>
                 <w:rPr>
                   <w:rStyle w:val="Hyperlink"/>
@@ -14167,7 +13995,6 @@
               <w:t xml:space="preserve">: Get more </w:t>
             </w:r>
             <w:r>
-              <w:lastRenderedPageBreak/>
               <w:t>information</w:t>
             </w:r>
             <w:r>
@@ -14189,10 +14016,9 @@
               <w:pStyle w:val="Body"/>
             </w:pPr>
             <w:r>
-              <w:lastRenderedPageBreak/>
               <w:t xml:space="preserve">For help with forms or understanding the process, call the </w:t>
             </w:r>
-            <w:hyperlink r:id="rId157" w:history="1">
+            <w:hyperlink r:id="rId159" w:history="1">
               <w:r>
                 <w:rPr>
                   <w:b/>
@@ -14208,9 +14034,6 @@
             </w:r>
             <w:r>
               <w:br/>
-            </w:r>
-            <w:r>
-              <w:lastRenderedPageBreak/>
               <w:t>(</w:t>
             </w:r>
             <w:r>
@@ -14247,7 +14070,7 @@
             <w:r>
               <w:t xml:space="preserve">Depending on your income, you may qualify for </w:t>
             </w:r>
-            <w:hyperlink r:id="rId158" w:history="1">
+            <w:hyperlink r:id="rId160" w:history="1">
               <w:r>
                 <w:rPr>
                   <w:b/>
@@ -14266,7 +14089,7 @@
             <w:r>
               <w:t xml:space="preserve">Depending on your income and circumstances, you may qualify for a free lawyer from </w:t>
             </w:r>
-            <w:hyperlink r:id="rId159" w:history="1">
+            <w:hyperlink r:id="rId161" w:history="1">
               <w:r>
                 <w:rPr>
                   <w:b/>
@@ -14291,7 +14114,7 @@
             <w:pPr>
               <w:pStyle w:val="Body"/>
             </w:pPr>
-            <w:hyperlink r:id="rId160" w:history="1">
+            <w:hyperlink r:id="rId162" w:history="1">
               <w:r>
                 <w:rPr>
                   <w:rStyle w:val="Hyperlink"/>
@@ -14311,7 +14134,7 @@
             <w:pPr>
               <w:pStyle w:val="Body"/>
             </w:pPr>
-            <w:hyperlink r:id="rId161" w:history="1">
+            <w:hyperlink r:id="rId163" w:history="1">
               <w:r>
                 <w:rPr>
                   <w:rStyle w:val="Hyperlink"/>
@@ -14331,7 +14154,7 @@
             <w:pPr>
               <w:pStyle w:val="Body"/>
             </w:pPr>
-            <w:hyperlink r:id="rId162" w:history="1">
+            <w:hyperlink r:id="rId164" w:history="1">
               <w:r>
                 <w:rPr>
                   <w:rStyle w:val="Hyperlink"/>
@@ -14351,7 +14174,7 @@
             <w:pPr>
               <w:pStyle w:val="Body"/>
             </w:pPr>
-            <w:hyperlink r:id="rId163" w:history="1">
+            <w:hyperlink r:id="rId165" w:history="1">
               <w:r>
                 <w:rPr>
                   <w:rStyle w:val="Hyperlink"/>
@@ -14376,12 +14199,12 @@
       </w:pPr>
     </w:p>
     <w:sectPr>
-      <w:headerReference w:type="even" r:id="rId164"/>
-      <w:headerReference w:type="default" r:id="rId165"/>
-      <w:footerReference w:type="even" r:id="rId166"/>
-      <w:footerReference w:type="default" r:id="rId167"/>
-      <w:headerReference w:type="first" r:id="rId168"/>
-      <w:footerReference w:type="first" r:id="rId169"/>
+      <w:headerReference w:type="even" r:id="rId166"/>
+      <w:headerReference w:type="default" r:id="rId167"/>
+      <w:footerReference w:type="even" r:id="rId168"/>
+      <w:footerReference w:type="default" r:id="rId169"/>
+      <w:headerReference w:type="first" r:id="rId170"/>
+      <w:footerReference w:type="first" r:id="rId171"/>
       <w:pgSz w:w="12240" w:h="15840"/>
       <w:pgMar w:top="245" w:right="1440" w:bottom="274" w:left="1440" w:header="720" w:footer="720" w:gutter="0"/>
       <w:cols w:space="720"/>
@@ -14449,27 +14272,14 @@
     <w:r>
       <w:t xml:space="preserve"> of </w:t>
     </w:r>
-    <w:r>
-      <w:fldChar w:fldCharType="begin"/>
-    </w:r>
-    <w:r>
-      <w:instrText xml:space="preserve"> NUMPAGES  \* Arabic  \* MERGEFORMAT </w:instrText>
-    </w:r>
-    <w:r>
-      <w:fldChar w:fldCharType="separate"/>
-    </w:r>
-    <w:r>
-      <w:rPr>
-        <w:noProof/>
-      </w:rPr>
-      <w:t>22</w:t>
-    </w:r>
-    <w:r>
-      <w:rPr>
-        <w:noProof/>
-      </w:rPr>
-      <w:fldChar w:fldCharType="end"/>
-    </w:r>
+    <w:fldSimple w:instr=" NUMPAGES  \* Arabic  \* MERGEFORMAT ">
+      <w:r>
+        <w:rPr>
+          <w:noProof/>
+        </w:rPr>
+        <w:t>22</w:t>
+      </w:r>
+    </w:fldSimple>
     <w:r>
       <w:t xml:space="preserve"> pages</w:t>
     </w:r>
@@ -14481,7 +14291,10 @@
       <w:ind w:left="-630"/>
     </w:pPr>
     <w:r>
-      <w:t>February 26</w:t>
+      <w:t>March</w:t>
+    </w:r>
+    <w:r>
+      <w:t xml:space="preserve"> 6</w:t>
     </w:r>
     <w:r>
       <w:t>, 202</w:t>
@@ -17952,6 +17765,38 @@
       <w:shd w:val="clear" w:color="auto" w:fill="E1DFDD"/>
     </w:rPr>
   </w:style>
+  <w:style w:type="paragraph" w:styleId="BodyText">
+    <w:name w:val="Body Text"/>
+    <w:basedOn w:val="Normal"/>
+    <w:link w:val="BodyTextChar"/>
+    <w:uiPriority w:val="1"/>
+    <w:qFormat/>
+    <w:rsid w:val="005A6791"/>
+    <w:pPr>
+      <w:spacing w:before="54" w:after="120" w:line="276" w:lineRule="auto"/>
+    </w:pPr>
+    <w:rPr>
+      <w:rFonts w:ascii="Helvetica" w:hAnsi="Helvetica" w:cs="Helvetica"/>
+      <w:color w:val="202529"/>
+      <w:spacing w:val="-2"/>
+      <w:sz w:val="24"/>
+      <w:szCs w:val="24"/>
+    </w:rPr>
+  </w:style>
+  <w:style w:type="character" w:customStyle="1" w:styleId="BodyTextChar">
+    <w:name w:val="Body Text Char"/>
+    <w:basedOn w:val="DefaultParagraphFont"/>
+    <w:link w:val="BodyText"/>
+    <w:uiPriority w:val="1"/>
+    <w:rsid w:val="005A6791"/>
+    <w:rPr>
+      <w:rFonts w:ascii="Helvetica" w:hAnsi="Helvetica" w:cs="Helvetica"/>
+      <w:color w:val="202529"/>
+      <w:spacing w:val="-2"/>
+      <w:sz w:val="24"/>
+      <w:szCs w:val="24"/>
+    </w:rPr>
+  </w:style>
 </w:styles>
 </file>
 

</xml_diff>

<commit_message>
Action Plans and bitly URL in updated email template, accordion_steps, docx and added Action Plane phrases to .feature files
</commit_message>
<xml_diff>
--- a/docassemble/StartingChildCustodyActionPlan/data/templates/starting_child_custody_action_plan.docx
+++ b/docassemble/StartingChildCustodyActionPlan/data/templates/starting_child_custody_action_plan.docx
@@ -47,7 +47,21 @@
               <w:rPr>
                 <w:rFonts w:eastAsia="Arial"/>
               </w:rPr>
-              <w:t>{ all_variables(special='metadata').get(</w:t>
+              <w:t xml:space="preserve">{ </w:t>
+            </w:r>
+            <w:proofErr w:type="spellStart"/>
+            <w:r>
+              <w:rPr>
+                <w:rFonts w:eastAsia="Arial"/>
+              </w:rPr>
+              <w:t>all_variables</w:t>
+            </w:r>
+            <w:proofErr w:type="spellEnd"/>
+            <w:r>
+              <w:rPr>
+                <w:rFonts w:eastAsia="Arial"/>
+              </w:rPr>
+              <w:t>(special='metadata').get(</w:t>
             </w:r>
             <w:r>
               <w:rPr>
@@ -764,7 +778,7 @@
               <w:spacing w:before="800"/>
             </w:pPr>
             <w:r>
-              <w:t xml:space="preserve">Your Personal Action Plan in </w:t>
+              <w:t xml:space="preserve">Your Action Plan in </w:t>
             </w:r>
             <w:r>
               <w:rPr>
@@ -877,9 +891,11 @@
             </w:tcMar>
           </w:tcPr>
           <w:p>
+            <w:proofErr w:type="spellStart"/>
             <w:r>
               <w:t>wrong_tf</w:t>
             </w:r>
+            <w:proofErr w:type="spellEnd"/>
             <w:r>
               <w:t xml:space="preserve"> and </w:t>
             </w:r>
@@ -910,14 +926,27 @@
             <w:r>
               <w:t xml:space="preserve">Step </w:t>
             </w:r>
-            <w:fldSimple w:instr=" SEQ stepList \r 1 \* MERGEFORMAT ">
-              <w:r>
-                <w:rPr>
-                  <w:noProof/>
-                </w:rPr>
-                <w:t>1</w:t>
-              </w:r>
-            </w:fldSimple>
+            <w:r>
+              <w:fldChar w:fldCharType="begin"/>
+            </w:r>
+            <w:r>
+              <w:instrText xml:space="preserve"> SEQ stepList \r 1 \* MERGEFORMAT </w:instrText>
+            </w:r>
+            <w:r>
+              <w:fldChar w:fldCharType="separate"/>
+            </w:r>
+            <w:r>
+              <w:rPr>
+                <w:noProof/>
+              </w:rPr>
+              <w:t>1</w:t>
+            </w:r>
+            <w:r>
+              <w:rPr>
+                <w:noProof/>
+              </w:rPr>
+              <w:fldChar w:fldCharType="end"/>
+            </w:r>
             <w:r>
               <w:t xml:space="preserve">: </w:t>
             </w:r>
@@ -971,8 +1000,13 @@
               <w:br/>
             </w:r>
             <w:r>
-              <w:t>docassemble.akcourts.gov/start/DivorceAndSeparation</w:t>
-            </w:r>
+              <w:t>docassemble.akcourts.gov/start/</w:t>
+            </w:r>
+            <w:proofErr w:type="spellStart"/>
+            <w:r>
+              <w:t>DivorceAndSeparation</w:t>
+            </w:r>
+            <w:proofErr w:type="spellEnd"/>
           </w:p>
         </w:tc>
       </w:tr>
@@ -1245,9 +1279,11 @@
             <w:pPr>
               <w:pStyle w:val="Body"/>
             </w:pPr>
+            <w:proofErr w:type="spellStart"/>
             <w:r>
               <w:t>jurisdiction_step</w:t>
             </w:r>
+            <w:proofErr w:type="spellEnd"/>
           </w:p>
         </w:tc>
       </w:tr>
@@ -1276,7 +1312,6 @@
               <w:rPr>
                 <w:shd w:val="clear" w:color="auto" w:fill="FFFFFF"/>
               </w:rPr>
-              <w:lastRenderedPageBreak/>
               <w:t xml:space="preserve">Step </w:t>
             </w:r>
             <w:r>
@@ -1323,7 +1358,11 @@
               <w:t xml:space="preserve"> </w:t>
             </w:r>
             <w:r>
-              <w:t>Check if Alaska has jurisdiction</w:t>
+              <w:t xml:space="preserve">Check if Alaska has </w:t>
+            </w:r>
+            <w:r>
+              <w:lastRenderedPageBreak/>
+              <w:t>jurisdiction</w:t>
             </w:r>
           </w:p>
         </w:tc>
@@ -1342,6 +1381,7 @@
               <w:ind w:left="508"/>
             </w:pPr>
             <w:r>
+              <w:lastRenderedPageBreak/>
               <w:t>A court must have the authority called jurisdiction to issue an order about a custody or parenting plan or a child support order.</w:t>
             </w:r>
           </w:p>
@@ -1351,7 +1391,11 @@
               <w:ind w:left="508"/>
             </w:pPr>
             <w:r>
-              <w:t>Generally, only the court in the state where the child has lived for the last 6 months can make decisions, enter a parenting plan, or order child support.  This is called the child’s "home state."</w:t>
+              <w:t xml:space="preserve">Generally, only the court in the state where the child has lived for </w:t>
+            </w:r>
+            <w:r>
+              <w:lastRenderedPageBreak/>
+              <w:t>the last 6 months can make decisions, enter a parenting plan, or order child support.  This is called the child’s "home state."</w:t>
             </w:r>
           </w:p>
           <w:p>
@@ -1437,6 +1481,7 @@
               <w:rPr>
                 <w:shd w:val="clear" w:color="auto" w:fill="FFFFFF"/>
               </w:rPr>
+              <w:lastRenderedPageBreak/>
               <w:t>{%tr endif %}</w:t>
             </w:r>
           </w:p>
@@ -1480,12 +1525,14 @@
             <w:r>
               <w:t xml:space="preserve">{%tr if </w:t>
             </w:r>
+            <w:proofErr w:type="spellStart"/>
             <w:r>
               <w:t>alternate</w:t>
             </w:r>
             <w:r>
               <w:t>_service</w:t>
             </w:r>
+            <w:proofErr w:type="spellEnd"/>
             <w:r>
               <w:t xml:space="preserve"> %}</w:t>
             </w:r>
@@ -1504,9 +1551,11 @@
             <w:pPr>
               <w:pStyle w:val="Body"/>
             </w:pPr>
+            <w:proofErr w:type="spellStart"/>
             <w:r>
               <w:t>alternate_service_step</w:t>
             </w:r>
+            <w:proofErr w:type="spellEnd"/>
             <w:r>
               <w:t xml:space="preserve"> in </w:t>
             </w:r>
@@ -2180,11 +2229,7 @@
               <w:t>public</w:t>
             </w:r>
             <w:r>
-              <w:t xml:space="preserve">. The court clerk can do this for free. Bring a valid photo ID with your </w:t>
-            </w:r>
-            <w:r>
-              <w:lastRenderedPageBreak/>
-              <w:t>signature on it with you.</w:t>
+              <w:t>. The court clerk can do this for free. Bring a valid photo ID with your signature on it with you.</w:t>
             </w:r>
           </w:p>
           <w:p>
@@ -2441,6 +2486,9 @@
             </w:r>
             <w:r>
               <w:br/>
+            </w:r>
+            <w:r>
+              <w:lastRenderedPageBreak/>
               <w:t>public.courts.alaska.gov/web/forms/docs/civ-145.pdf</w:t>
             </w:r>
           </w:p>
@@ -2751,7 +2799,6 @@
               <w:pStyle w:val="Body"/>
             </w:pPr>
             <w:r>
-              <w:lastRenderedPageBreak/>
               <w:t xml:space="preserve"> You can prove or disprove paternity several ways:</w:t>
             </w:r>
           </w:p>
@@ -2840,6 +2887,7 @@
               <w:rPr>
                 <w:b/>
               </w:rPr>
+              <w:lastRenderedPageBreak/>
               <w:t xml:space="preserve">Motion &amp; Affidavit for Genetic (DNA) Testing, SHC-1370 </w:t>
             </w:r>
             <w:hyperlink r:id="rId20">
@@ -2997,9 +3045,6 @@
             </w:r>
             <w:r>
               <w:br/>
-            </w:r>
-            <w:r>
-              <w:lastRenderedPageBreak/>
               <w:t xml:space="preserve">as a </w:t>
             </w:r>
             <w:hyperlink r:id="rId24">
@@ -3127,6 +3172,7 @@
             <w:r>
               <w:t>which_forms in ('</w:t>
             </w:r>
+            <w:proofErr w:type="spellStart"/>
             <w:r>
               <w:t>agree</w:t>
             </w:r>
@@ -3139,6 +3185,7 @@
             <w:r>
               <w:t>both</w:t>
             </w:r>
+            <w:proofErr w:type="spellEnd"/>
             <w:r>
               <w:t>'</w:t>
             </w:r>
@@ -3174,9 +3221,11 @@
             <w:pPr>
               <w:pStyle w:val="Body"/>
             </w:pPr>
+            <w:proofErr w:type="spellStart"/>
             <w:r>
               <w:t>uncontested_forms_step</w:t>
             </w:r>
+            <w:proofErr w:type="spellEnd"/>
           </w:p>
         </w:tc>
       </w:tr>
@@ -3199,6 +3248,7 @@
               <w:outlineLvl w:val="1"/>
             </w:pPr>
             <w:r>
+              <w:lastRenderedPageBreak/>
               <w:t xml:space="preserve">Step </w:t>
             </w:r>
             <w:r>
@@ -3387,11 +3437,7 @@
               <w:pStyle w:val="Body"/>
             </w:pPr>
             <w:r>
-              <w:t xml:space="preserve">Some parents want to work out the issues by agreement without the </w:t>
-            </w:r>
-            <w:r>
-              <w:lastRenderedPageBreak/>
-              <w:t>judge deciding and are able to talk to each other in person, on-line, or with the help of a friend or family member.</w:t>
+              <w:t>Some parents want to work out the issues by agreement without the judge deciding and are able to talk to each other in person, on-line, or with the help of a friend or family member.</w:t>
             </w:r>
           </w:p>
           <w:p>
@@ -3461,7 +3507,11 @@
               <w:pStyle w:val="BodyText"/>
             </w:pPr>
             <w:r>
-              <w:t>Alaska courts offer mediation in cases in which parents need to create a parenting plan. The mediator helps parents resolve disputes about access and visitation concerns and create workable co-parenting plans. There is no fee for this service unless parents wish to mediate additional issues or require more time than allowed by program.</w:t>
+              <w:t xml:space="preserve">Alaska courts offer mediation in cases in which parents need to create a parenting plan. The mediator helps parents resolve disputes about access and visitation concerns and create workable co-parenting </w:t>
+            </w:r>
+            <w:r>
+              <w:lastRenderedPageBreak/>
+              <w:t>plans. There is no fee for this service unless parents wish to mediate additional issues or require more time than allowed by program.</w:t>
             </w:r>
           </w:p>
           <w:p>
@@ -3594,11 +3644,7 @@
               </w:r>
             </w:hyperlink>
             <w:r>
-              <w:t xml:space="preserve"> by reaching agreement with the other parent. It discusses mediation and </w:t>
-            </w:r>
-            <w:r>
-              <w:lastRenderedPageBreak/>
-              <w:t>settlement conferences which may be available to you using free court programs once you file your case.</w:t>
+              <w:t xml:space="preserve"> by reaching agreement with the other parent. It discusses mediation and settlement conferences which may be available to you using free court programs once you file your case.</w:t>
             </w:r>
           </w:p>
           <w:p>
@@ -3736,6 +3782,7 @@
               <w:pStyle w:val="Body"/>
             </w:pPr>
             <w:r>
+              <w:lastRenderedPageBreak/>
               <w:fldChar w:fldCharType="begin"/>
             </w:r>
             <w:r>
@@ -4118,7 +4165,15 @@
               <w:br/>
             </w:r>
             <w:r>
-              <w:t>youtube.com/watch?v=4EuW9HET3nM</w:t>
+              <w:t>youtube.com/</w:t>
+            </w:r>
+            <w:proofErr w:type="spellStart"/>
+            <w:r>
+              <w:t>watch?v</w:t>
+            </w:r>
+            <w:proofErr w:type="spellEnd"/>
+            <w:r>
+              <w:t>=4EuW9HET3nM</w:t>
             </w:r>
           </w:p>
           <w:p>
@@ -4294,6 +4349,7 @@
               <w:rPr>
                 <w:b/>
               </w:rPr>
+              <w:lastRenderedPageBreak/>
               <w:t>Uncontested Complaint for Custody of Minor Children</w:t>
             </w:r>
             <w:r>
@@ -4419,7 +4475,6 @@
               <w:br/>
             </w:r>
             <w:r>
-              <w:lastRenderedPageBreak/>
               <w:t>courts.alaska.gov/shc/family/docs/shc-1063.doc</w:t>
             </w:r>
             <w:r>
@@ -4668,6 +4723,7 @@
               <w:outlineLvl w:val="2"/>
             </w:pPr>
             <w:r>
+              <w:lastRenderedPageBreak/>
               <w:t xml:space="preserve">Required Forms - fill out but do </w:t>
             </w:r>
             <w:r>
@@ -4807,7 +4863,6 @@
               <w:outlineLvl w:val="2"/>
             </w:pPr>
             <w:r>
-              <w:lastRenderedPageBreak/>
               <w:t xml:space="preserve">Optional </w:t>
             </w:r>
             <w:r>
@@ -5244,9 +5299,11 @@
             <w:pPr>
               <w:pStyle w:val="Body"/>
             </w:pPr>
+            <w:proofErr w:type="spellStart"/>
             <w:r>
               <w:t>contested_forms_step</w:t>
             </w:r>
+            <w:proofErr w:type="spellEnd"/>
           </w:p>
         </w:tc>
       </w:tr>
@@ -5378,6 +5435,7 @@
               <w:br/>
             </w:r>
             <w:r>
+              <w:lastRenderedPageBreak/>
               <w:t>courts.alaska.gov/shc/family/docs/shc-115n.pdf</w:t>
             </w:r>
           </w:p>
@@ -5433,11 +5491,7 @@
               </w:r>
             </w:hyperlink>
             <w:r>
-              <w:t xml:space="preserve">] (2 </w:t>
-            </w:r>
-            <w:r>
-              <w:lastRenderedPageBreak/>
-              <w:t>copies - each parent fills out their own)</w:t>
+              <w:t>] (2 copies - each parent fills out their own)</w:t>
             </w:r>
             <w:r>
               <w:t xml:space="preserve"> public.courts.alaska.gov/web/forms/docs/dr-1</w:t>
@@ -5734,6 +5788,7 @@
               <w:rPr>
                 <w:b/>
               </w:rPr>
+              <w:lastRenderedPageBreak/>
               <w:t>Case</w:t>
             </w:r>
             <w:r>
@@ -5828,7 +5883,6 @@
                 <w:b/>
                 <w:color w:val="000000"/>
               </w:rPr>
-              <w:lastRenderedPageBreak/>
               <w:t>Choose</w:t>
             </w:r>
             <w:r>
@@ -6224,6 +6278,7 @@
               <w:pStyle w:val="Body"/>
             </w:pPr>
             <w:hyperlink r:id="rId73" w:anchor="L198" w:history="1">
+              <w:proofErr w:type="spellStart"/>
               <w:r>
                 <w:rPr>
                   <w:rStyle w:val="Hyperlink"/>
@@ -6231,6 +6286,7 @@
                 </w:rPr>
                 <w:t>file_complaint_step</w:t>
               </w:r>
+              <w:proofErr w:type="spellEnd"/>
             </w:hyperlink>
             <w:r>
               <w:rPr>
@@ -6239,6 +6295,7 @@
               <w:t xml:space="preserve"> and </w:t>
             </w:r>
             <w:hyperlink r:id="rId74" w:anchor="L247" w:history="1">
+              <w:proofErr w:type="spellStart"/>
               <w:r>
                 <w:rPr>
                   <w:rStyle w:val="Hyperlink"/>
@@ -6246,6 +6303,7 @@
                 </w:rPr>
                 <w:t>read_drpo_step</w:t>
               </w:r>
+              <w:proofErr w:type="spellEnd"/>
             </w:hyperlink>
             <w:r>
               <w:rPr>
@@ -6358,7 +6416,21 @@
               <w:rPr>
                 <w:color w:val="00B050"/>
               </w:rPr>
-              <w:t xml:space="preserve">{% if which_forms in('agree','both') </w:t>
+              <w:t>{% if which_forms in('</w:t>
+            </w:r>
+            <w:proofErr w:type="spellStart"/>
+            <w:r>
+              <w:rPr>
+                <w:color w:val="00B050"/>
+              </w:rPr>
+              <w:t>agree','both</w:t>
+            </w:r>
+            <w:proofErr w:type="spellEnd"/>
+            <w:r>
+              <w:rPr>
+                <w:color w:val="00B050"/>
+              </w:rPr>
+              <w:t xml:space="preserve">') </w:t>
             </w:r>
             <w:r>
               <w:rPr>
@@ -6521,11 +6593,8 @@
               <w:ind w:left="750"/>
             </w:pPr>
             <w:r>
-              <w:t xml:space="preserve">Use the court’s TrueFiling eFiling system to send the documents to the court electronically, if your local court uses </w:t>
-            </w:r>
-            <w:r>
               <w:lastRenderedPageBreak/>
-              <w:t xml:space="preserve">TrueFiling. </w:t>
+              <w:t xml:space="preserve">Use the court’s TrueFiling eFiling system to send the documents to the court electronically, if your local court uses TrueFiling. </w:t>
             </w:r>
             <w:hyperlink r:id="rId76" w:anchor="current-courts" w:history="1">
               <w:r>
@@ -6942,7 +7011,15 @@
               </w:rPr>
             </w:pPr>
             <w:r>
-              <w:t>{% if which_forms in('agree','both') %}</w:t>
+              <w:t>{% if which_forms in('</w:t>
+            </w:r>
+            <w:proofErr w:type="spellStart"/>
+            <w:r>
+              <w:t>agree','both</w:t>
+            </w:r>
+            <w:proofErr w:type="spellEnd"/>
+            <w:r>
+              <w:t>') %}</w:t>
             </w:r>
             <w:r>
               <w:t>Note</w:t>
@@ -7023,8 +7100,21 @@
               <w:br/>
             </w:r>
             <w:r>
-              <w:t>courts.alaska.gov/courtdir/index.htm#trial</w:t>
-            </w:r>
+              <w:t>courts.alaska.gov/</w:t>
+            </w:r>
+            <w:proofErr w:type="spellStart"/>
+            <w:r>
+              <w:t>courtdir</w:t>
+            </w:r>
+            <w:proofErr w:type="spellEnd"/>
+            <w:r>
+              <w:t>/</w:t>
+            </w:r>
+            <w:proofErr w:type="spellStart"/>
+            <w:r>
+              <w:t>index.htm#trial</w:t>
+            </w:r>
+            <w:proofErr w:type="spellEnd"/>
           </w:p>
           <w:p>
             <w:pPr>
@@ -7046,8 +7136,21 @@
               <w:br/>
             </w:r>
             <w:r>
-              <w:t>courts.alaska.gov/efile/index.htm#current-courts</w:t>
-            </w:r>
+              <w:t>courts.alaska.gov/</w:t>
+            </w:r>
+            <w:proofErr w:type="spellStart"/>
+            <w:r>
+              <w:t>efile</w:t>
+            </w:r>
+            <w:proofErr w:type="spellEnd"/>
+            <w:r>
+              <w:t>/</w:t>
+            </w:r>
+            <w:proofErr w:type="spellStart"/>
+            <w:r>
+              <w:t>index.htm#current-courts</w:t>
+            </w:r>
+            <w:proofErr w:type="spellEnd"/>
           </w:p>
           <w:p>
             <w:pPr>
@@ -7065,7 +7168,15 @@
               <w:br/>
             </w:r>
             <w:r>
-              <w:t>courts.alaska.gov/courtdir/efiling.htm</w:t>
+              <w:t>courts.alaska.gov/</w:t>
+            </w:r>
+            <w:proofErr w:type="spellStart"/>
+            <w:r>
+              <w:t>courtdir</w:t>
+            </w:r>
+            <w:proofErr w:type="spellEnd"/>
+            <w:r>
+              <w:t>/efiling.htm</w:t>
             </w:r>
           </w:p>
           <w:p>
@@ -7084,7 +7195,6 @@
               <w:br/>
             </w:r>
             <w:r>
-              <w:lastRenderedPageBreak/>
               <w:t>courts.alaska.gov/shc/family/selfhelp.htm</w:t>
             </w:r>
           </w:p>
@@ -7815,9 +7925,11 @@
             </w:tcMar>
           </w:tcPr>
           <w:p>
+            <w:proofErr w:type="spellStart"/>
             <w:r>
               <w:t>serve_complaint_step</w:t>
             </w:r>
+            <w:proofErr w:type="spellEnd"/>
             <w:r>
               <w:t xml:space="preserve"> in </w:t>
             </w:r>
@@ -8005,57 +8117,57 @@
               <w:pStyle w:val="Body"/>
             </w:pPr>
             <w:r>
+              <w:t xml:space="preserve">You have to give </w:t>
+            </w:r>
+            <w:r>
+              <w:t xml:space="preserve">{{ other_party_in_case }} </w:t>
+            </w:r>
+            <w:r>
+              <w:t xml:space="preserve">copies of everything you file in court plus the </w:t>
+            </w:r>
+            <w:r>
+              <w:rPr>
+                <w:b/>
+                <w:bCs/>
+              </w:rPr>
+              <w:t>Summons</w:t>
+            </w:r>
+            <w:r>
+              <w:rPr>
+                <w:b/>
+                <w:bCs/>
+              </w:rPr>
+              <w:t xml:space="preserve"> </w:t>
+            </w:r>
+            <w:r>
+              <w:t>and</w:t>
+            </w:r>
+            <w:r>
+              <w:rPr>
+                <w:b/>
+                <w:bCs/>
+              </w:rPr>
+              <w:t xml:space="preserve"> the Standing Order</w:t>
+            </w:r>
+            <w:r>
+              <w:t xml:space="preserve">. This is called “service.” There are special requirements about how to serve </w:t>
+            </w:r>
+            <w:r>
+              <w:t xml:space="preserve">{{other_party_in_case}} </w:t>
+            </w:r>
+            <w:r>
+              <w:t xml:space="preserve"> the forms that start the case</w:t>
+            </w:r>
+            <w:r>
+              <w:t>:</w:t>
+            </w:r>
+          </w:p>
+          <w:p>
+            <w:pPr>
+              <w:pStyle w:val="Body"/>
+            </w:pPr>
+            <w:r>
               <w:lastRenderedPageBreak/>
-              <w:t xml:space="preserve">You have to give </w:t>
-            </w:r>
-            <w:r>
-              <w:t xml:space="preserve">{{ other_party_in_case }} </w:t>
-            </w:r>
-            <w:r>
-              <w:t xml:space="preserve">copies of everything you file in court plus the </w:t>
-            </w:r>
-            <w:r>
-              <w:rPr>
-                <w:b/>
-                <w:bCs/>
-              </w:rPr>
-              <w:t>Summons</w:t>
-            </w:r>
-            <w:r>
-              <w:rPr>
-                <w:b/>
-                <w:bCs/>
-              </w:rPr>
-              <w:t xml:space="preserve"> </w:t>
-            </w:r>
-            <w:r>
-              <w:t>and</w:t>
-            </w:r>
-            <w:r>
-              <w:rPr>
-                <w:b/>
-                <w:bCs/>
-              </w:rPr>
-              <w:t xml:space="preserve"> the Standing Order</w:t>
-            </w:r>
-            <w:r>
-              <w:t xml:space="preserve">. This is called “service.” There are special requirements about how to serve </w:t>
-            </w:r>
-            <w:r>
-              <w:t xml:space="preserve">{{other_party_in_case}} </w:t>
-            </w:r>
-            <w:r>
-              <w:t xml:space="preserve"> the forms that start the case</w:t>
-            </w:r>
-            <w:r>
-              <w:t>:</w:t>
-            </w:r>
-          </w:p>
-          <w:p>
-            <w:pPr>
-              <w:pStyle w:val="Body"/>
-            </w:pPr>
-            <w:r>
               <w:t>Choose how you want to serve the forms that start the case</w:t>
             </w:r>
             <w:r>
@@ -8446,7 +8558,6 @@
               <w:pStyle w:val="ExampleorImportantblock"/>
             </w:pPr>
             <w:r>
-              <w:lastRenderedPageBreak/>
               <w:t>After the case has started, most documents can be served on {{ other_party_in_case }} through first class mail, hand delivery, or TrueFiling. If {{other_party_in_case}} has agreed to receive court documents by email, you can email them.</w:t>
             </w:r>
           </w:p>
@@ -8502,6 +8613,7 @@
               <w:pStyle w:val="Body"/>
             </w:pPr>
             <w:r>
+              <w:lastRenderedPageBreak/>
               <w:t xml:space="preserve">If you cannot find </w:t>
             </w:r>
             <w:r>
@@ -8881,7 +8993,6 @@
               <w:rPr>
                 <w:color w:val="00B050"/>
               </w:rPr>
-              <w:lastRenderedPageBreak/>
               <w:t>{%</w:t>
             </w:r>
             <w:r>
@@ -8917,9 +9028,11 @@
             <w:pPr>
               <w:pStyle w:val="Body"/>
             </w:pPr>
+            <w:proofErr w:type="spellStart"/>
             <w:r>
               <w:t>expect_after_complaint_step</w:t>
             </w:r>
+            <w:proofErr w:type="spellEnd"/>
             <w:r>
               <w:t xml:space="preserve"> in </w:t>
             </w:r>
@@ -9009,7 +9122,14 @@
               <w:rPr>
                 <w:shd w:val="clear" w:color="auto" w:fill="FFFFFF"/>
               </w:rPr>
-              <w:t>What to expect after you file your Complaint</w:t>
+              <w:t xml:space="preserve">What to expect after you file your </w:t>
+            </w:r>
+            <w:r>
+              <w:rPr>
+                <w:shd w:val="clear" w:color="auto" w:fill="FFFFFF"/>
+              </w:rPr>
+              <w:lastRenderedPageBreak/>
+              <w:t>Complaint</w:t>
             </w:r>
           </w:p>
         </w:tc>
@@ -9030,7 +9150,22 @@
               <w:rPr>
                 <w:color w:val="C00000"/>
               </w:rPr>
-              <w:t>{% if user_need == 'custody' and alternate_service %}</w:t>
+              <w:lastRenderedPageBreak/>
+              <w:t xml:space="preserve">{% if user_need == 'custody' and </w:t>
+            </w:r>
+            <w:proofErr w:type="spellStart"/>
+            <w:r>
+              <w:rPr>
+                <w:color w:val="C00000"/>
+              </w:rPr>
+              <w:t>alternate_service</w:t>
+            </w:r>
+            <w:proofErr w:type="spellEnd"/>
+            <w:r>
+              <w:rPr>
+                <w:color w:val="C00000"/>
+              </w:rPr>
+              <w:t xml:space="preserve"> %}</w:t>
             </w:r>
             <w:r>
               <w:t>Now you wait.</w:t>
@@ -9055,7 +9190,11 @@
               <w:t>{{ other_party_in_case }}</w:t>
             </w:r>
             <w:r>
-              <w:t>.The court will then post the notice on the Alaska Court System's legal notice website for 4 weeks in a row.</w:t>
+              <w:t xml:space="preserve">.The court will then post the notice on the Alaska Court System's legal notice website </w:t>
+            </w:r>
+            <w:r>
+              <w:lastRenderedPageBreak/>
+              <w:t>for 4 weeks in a row.</w:t>
             </w:r>
           </w:p>
           <w:p>
@@ -10731,7 +10870,6 @@
               <w:rPr>
                 <w:color w:val="00B0F0"/>
               </w:rPr>
-              <w:lastRenderedPageBreak/>
               <w:t>{% else %}</w:t>
             </w:r>
             <w:r>
@@ -10848,6 +10986,7 @@
               <w:pStyle w:val="Body"/>
             </w:pPr>
             <w:r>
+              <w:lastRenderedPageBreak/>
               <w:t xml:space="preserve">Read </w:t>
             </w:r>
             <w:hyperlink r:id="rId111" w:history="1">
@@ -11395,8 +11534,16 @@
               <w:rPr>
                 <w:color w:val="C00000"/>
               </w:rPr>
-              <w:t>user_need == 'custody' and alternate_service</w:t>
-            </w:r>
+              <w:t xml:space="preserve">user_need == 'custody' and </w:t>
+            </w:r>
+            <w:proofErr w:type="spellStart"/>
+            <w:r>
+              <w:rPr>
+                <w:color w:val="C00000"/>
+              </w:rPr>
+              <w:t>alternate_service</w:t>
+            </w:r>
+            <w:proofErr w:type="spellEnd"/>
             <w:r>
               <w:rPr>
                 <w:color w:val="C00000"/>
@@ -11554,7 +11701,6 @@
               <w:br/>
             </w:r>
             <w:r>
-              <w:lastRenderedPageBreak/>
               <w:t>courts.alaska.gov/shc/family/shcdefault.htm</w:t>
             </w:r>
             <w:r>
@@ -12006,7 +12152,21 @@
               <w:rPr>
                 <w:color w:val="00B050"/>
               </w:rPr>
-              <w:t xml:space="preserve"> and which_forms in('contested','both') %}</w:t>
+              <w:t xml:space="preserve"> and which_forms in('</w:t>
+            </w:r>
+            <w:proofErr w:type="spellStart"/>
+            <w:r>
+              <w:rPr>
+                <w:color w:val="00B050"/>
+              </w:rPr>
+              <w:t>contested','both</w:t>
+            </w:r>
+            <w:proofErr w:type="spellEnd"/>
+            <w:r>
+              <w:rPr>
+                <w:color w:val="00B050"/>
+              </w:rPr>
+              <w:t>') %}</w:t>
             </w:r>
           </w:p>
         </w:tc>
@@ -12023,9 +12183,11 @@
             <w:pPr>
               <w:pStyle w:val="Body"/>
             </w:pPr>
+            <w:proofErr w:type="spellStart"/>
             <w:r>
               <w:t>learn_more_about_process_step</w:t>
             </w:r>
+            <w:proofErr w:type="spellEnd"/>
             <w:r>
               <w:t xml:space="preserve"> in </w:t>
             </w:r>
@@ -12263,7 +12425,15 @@
             </w:hyperlink>
             <w:r>
               <w:br/>
-              <w:t>youtube.com/watch?v=z2d2CLllPUU</w:t>
+              <w:t>youtube.com/</w:t>
+            </w:r>
+            <w:proofErr w:type="spellStart"/>
+            <w:r>
+              <w:t>watch?v</w:t>
+            </w:r>
+            <w:proofErr w:type="spellEnd"/>
+            <w:r>
+              <w:t>=z2d2CLllPUU</w:t>
             </w:r>
           </w:p>
           <w:p>
@@ -12287,7 +12457,15 @@
               <w:t>yo</w:t>
             </w:r>
             <w:r>
-              <w:t>utube.com/watch?v=EzSV4Caz6Co</w:t>
+              <w:t>utube.com/</w:t>
+            </w:r>
+            <w:proofErr w:type="spellStart"/>
+            <w:r>
+              <w:t>watch?v</w:t>
+            </w:r>
+            <w:proofErr w:type="spellEnd"/>
+            <w:r>
+              <w:t>=EzSV4Caz6Co</w:t>
             </w:r>
           </w:p>
           <w:p>
@@ -12296,7 +12474,6 @@
               <w:ind w:left="418"/>
             </w:pPr>
             <w:r>
-              <w:lastRenderedPageBreak/>
               <w:t xml:space="preserve">Find </w:t>
             </w:r>
             <w:r>
@@ -12319,7 +12496,15 @@
               <w:br/>
             </w:r>
             <w:r>
-              <w:t>youtube.com/playlist?list=PLRS0LlEIQsuTsfO0wSTsSTIvVE5RO8sLc</w:t>
+              <w:t>youtube.com/</w:t>
+            </w:r>
+            <w:proofErr w:type="spellStart"/>
+            <w:r>
+              <w:t>playlist?list</w:t>
+            </w:r>
+            <w:proofErr w:type="spellEnd"/>
+            <w:r>
+              <w:t>=PLRS0LlEIQsuTsfO0wSTsSTIvVE5RO8sLc</w:t>
             </w:r>
           </w:p>
           <w:p>
@@ -12338,7 +12523,15 @@
               <w:br/>
             </w:r>
             <w:r>
-              <w:t>aklawselfhelp.org/?page_id=29</w:t>
+              <w:t>aklawselfhelp.org/?</w:t>
+            </w:r>
+            <w:proofErr w:type="spellStart"/>
+            <w:r>
+              <w:t>page_id</w:t>
+            </w:r>
+            <w:proofErr w:type="spellEnd"/>
+            <w:r>
+              <w:t>=29</w:t>
             </w:r>
           </w:p>
           <w:p>
@@ -12380,7 +12573,15 @@
               <w:br/>
             </w:r>
             <w:r>
-              <w:t>youtube.com/playlist?list=PL82589B66ED712B4B</w:t>
+              <w:t>youtube.com/</w:t>
+            </w:r>
+            <w:proofErr w:type="spellStart"/>
+            <w:r>
+              <w:t>playlist?list</w:t>
+            </w:r>
+            <w:proofErr w:type="spellEnd"/>
+            <w:r>
+              <w:t>=PL82589B66ED712B4B</w:t>
             </w:r>
           </w:p>
         </w:tc>
@@ -12409,7 +12610,6 @@
               <w:rPr>
                 <w:shd w:val="clear" w:color="auto" w:fill="FFFFFF"/>
               </w:rPr>
-              <w:lastRenderedPageBreak/>
               <w:t>{%tr endif %}</w:t>
             </w:r>
           </w:p>
@@ -12480,9 +12680,11 @@
             </w:tcMar>
           </w:tcPr>
           <w:p>
+            <w:proofErr w:type="spellStart"/>
             <w:r>
               <w:t>domestic_violence_step</w:t>
             </w:r>
+            <w:proofErr w:type="spellEnd"/>
             <w:r>
               <w:t xml:space="preserve"> – specific to this interview – needs to be compared with other interviews and combined in branding package</w:t>
             </w:r>
@@ -12514,6 +12716,7 @@
               <w:rPr>
                 <w:shd w:val="clear" w:color="auto" w:fill="FFFFFF"/>
               </w:rPr>
+              <w:lastRenderedPageBreak/>
               <w:t xml:space="preserve">Step </w:t>
             </w:r>
             <w:r>
@@ -12569,7 +12772,15 @@
               <w:t xml:space="preserve"> </w:t>
             </w:r>
             <w:r>
-              <w:t xml:space="preserve">('agree','both') </w:t>
+              <w:t>('</w:t>
+            </w:r>
+            <w:proofErr w:type="spellStart"/>
+            <w:r>
+              <w:t>agree','both</w:t>
+            </w:r>
+            <w:proofErr w:type="spellEnd"/>
+            <w:r>
+              <w:t xml:space="preserve">') </w:t>
             </w:r>
             <w:r>
               <w:rPr>
@@ -12617,14 +12828,7 @@
               <w:rPr>
                 <w:shd w:val="clear" w:color="auto" w:fill="FFFFFF"/>
               </w:rPr>
-              <w:t xml:space="preserve">{% </w:t>
-            </w:r>
-            <w:r>
-              <w:rPr>
-                <w:shd w:val="clear" w:color="auto" w:fill="FFFFFF"/>
-              </w:rPr>
-              <w:lastRenderedPageBreak/>
-              <w:t>endif %}</w:t>
+              <w:t>{% endif %}</w:t>
             </w:r>
           </w:p>
         </w:tc>
@@ -12643,7 +12847,6 @@
               <w:outlineLvl w:val="2"/>
             </w:pPr>
             <w:r>
-              <w:lastRenderedPageBreak/>
               <w:t>If you are in immediate danger, call 911</w:t>
             </w:r>
           </w:p>
@@ -12749,7 +12952,15 @@
               <w:t xml:space="preserve"> </w:t>
             </w:r>
             <w:r>
-              <w:t xml:space="preserve">('agree','both') </w:t>
+              <w:t>('</w:t>
+            </w:r>
+            <w:proofErr w:type="spellStart"/>
+            <w:r>
+              <w:t>agree','both</w:t>
+            </w:r>
+            <w:proofErr w:type="spellEnd"/>
+            <w:r>
+              <w:t xml:space="preserve">') </w:t>
             </w:r>
             <w:r>
               <w:t>%}However, some parents in a relationship that includes domestic violence are comfortable reaching an agreement about a parenting plan for a variety of reasons.  Sometimes:</w:t>
@@ -12761,7 +12972,6 @@
               <w:ind w:left="420"/>
             </w:pPr>
             <w:r>
-              <w:lastRenderedPageBreak/>
               <w:t xml:space="preserve"> the domestic violence does not make either parent uncomfortable or afraid to ask for what they want in the parenting plan;</w:t>
             </w:r>
           </w:p>
@@ -12809,7 +13019,11 @@
               <w:ind w:left="420"/>
             </w:pPr>
             <w:r>
-              <w:t>The law presumes that a parent with a "history of domestic violence" not get custody or unsupervised visitation unless he or she meets certain requirements. These may include completing a batterer’s intervention or substance abuse treatment program.</w:t>
+              <w:t xml:space="preserve">The law presumes that a parent with a "history of domestic violence" not get custody or unsupervised visitation unless he or </w:t>
+            </w:r>
+            <w:r>
+              <w:lastRenderedPageBreak/>
+              <w:t>she meets certain requirements. These may include completing a batterer’s intervention or substance abuse treatment program.</w:t>
             </w:r>
           </w:p>
           <w:p>
@@ -12841,7 +13055,15 @@
               <w:t xml:space="preserve"> </w:t>
             </w:r>
             <w:r>
-              <w:t xml:space="preserve">('agree','both') </w:t>
+              <w:t>('</w:t>
+            </w:r>
+            <w:proofErr w:type="spellStart"/>
+            <w:r>
+              <w:t>agree','both</w:t>
+            </w:r>
+            <w:proofErr w:type="spellEnd"/>
+            <w:r>
+              <w:t xml:space="preserve">') </w:t>
             </w:r>
             <w:r>
               <w:t>%}</w:t>
@@ -12864,7 +13086,6 @@
               <w:pStyle w:val="Body"/>
             </w:pPr>
             <w:r>
-              <w:lastRenderedPageBreak/>
               <w:t>If you think the other parent should not have any contact with your children, you will need to convince the judge that it is in the children’s best interest.  Generally, it is unusual for a judge in a divorce or custody case to decide that a parent cannot see his or her children. There is research that shows it is important for children to have a relationship with both parents if it can happen in a safe manner.  If the judge finds the domestic violence presumption applies, the judge will usually permit supervised contact between the parent and the children while the parent is completing a batterer’s intervention or substance abuse treatment program.  After the parent finishes the program and any other requirements the judge ordered, the judge may lift the supervision restriction and allow a different parenting schedule.</w:t>
             </w:r>
           </w:p>
@@ -12939,6 +13160,7 @@
               <w:ind w:left="420"/>
             </w:pPr>
             <w:r>
+              <w:lastRenderedPageBreak/>
               <w:t xml:space="preserve"> </w:t>
             </w:r>
             <w:r>
@@ -13026,11 +13248,7 @@
               <w:t xml:space="preserve"> </w:t>
             </w:r>
             <w:r>
-              <w:t xml:space="preserve">supervised parenting time with a willing and available third party </w:t>
-            </w:r>
-            <w:r>
-              <w:lastRenderedPageBreak/>
-              <w:t>who you trust, or</w:t>
+              <w:t>supervised parenting time with a willing and available third party who you trust, or</w:t>
             </w:r>
           </w:p>
           <w:p>
@@ -13152,7 +13370,15 @@
               <w:br/>
             </w:r>
             <w:r>
-              <w:t>andvsa.org/communitys-programs</w:t>
+              <w:t>andvsa.org/</w:t>
+            </w:r>
+            <w:proofErr w:type="spellStart"/>
+            <w:r>
+              <w:t>communitys</w:t>
+            </w:r>
+            <w:proofErr w:type="spellEnd"/>
+            <w:r>
+              <w:t>-programs</w:t>
             </w:r>
           </w:p>
           <w:p>
@@ -13171,8 +13397,13 @@
               <w:br/>
             </w:r>
             <w:r>
-              <w:t>docassemble.akcourts.gov/start/ProtectiveOrders</w:t>
-            </w:r>
+              <w:t>docassemble.akcourts.gov/start/</w:t>
+            </w:r>
+            <w:proofErr w:type="spellStart"/>
+            <w:r>
+              <w:t>ProtectiveOrders</w:t>
+            </w:r>
+            <w:proofErr w:type="spellEnd"/>
           </w:p>
           <w:p>
             <w:pPr>
@@ -13343,6 +13574,7 @@
               <w:rPr>
                 <w:shd w:val="clear" w:color="auto" w:fill="FFFFFF"/>
               </w:rPr>
+              <w:lastRenderedPageBreak/>
               <w:t xml:space="preserve">{%tr if </w:t>
             </w:r>
             <w:r>
@@ -13375,11 +13607,16 @@
             </w:tcMar>
           </w:tcPr>
           <w:p>
+            <w:proofErr w:type="spellStart"/>
             <w:r>
               <w:t>default_info_st</w:t>
             </w:r>
             <w:r>
-              <w:t xml:space="preserve">ep in  </w:t>
+              <w:t>ep</w:t>
+            </w:r>
+            <w:proofErr w:type="spellEnd"/>
+            <w:r>
+              <w:t xml:space="preserve"> in  </w:t>
             </w:r>
             <w:hyperlink r:id="rId148" w:anchor="L546" w:history="1">
               <w:r>
@@ -13487,14 +13724,7 @@
               <w:rPr>
                 <w:shd w:val="clear" w:color="auto" w:fill="FFFFFF"/>
               </w:rPr>
-              <w:t xml:space="preserve">efault if the other parent </w:t>
-            </w:r>
-            <w:r>
-              <w:rPr>
-                <w:shd w:val="clear" w:color="auto" w:fill="FFFFFF"/>
-              </w:rPr>
-              <w:lastRenderedPageBreak/>
-              <w:t>does not respond within 20 days</w:t>
+              <w:t>efault if the other parent does not respond within 20 days</w:t>
             </w:r>
           </w:p>
         </w:tc>
@@ -13513,7 +13743,6 @@
               <w:outlineLvl w:val="2"/>
             </w:pPr>
             <w:r>
-              <w:lastRenderedPageBreak/>
               <w:t>Wait for 20 days</w:t>
             </w:r>
           </w:p>
@@ -13522,11 +13751,7 @@
               <w:pStyle w:val="Body"/>
             </w:pPr>
             <w:r>
-              <w:t xml:space="preserve">If the other parent does not file an Answer within 20 days of being served your complaint, you may ask the court to “default” the other side and grant you everything you asked for.  To do this, you must </w:t>
-            </w:r>
-            <w:r>
-              <w:lastRenderedPageBreak/>
-              <w:t>have proof that you served the other party according to the rules.</w:t>
+              <w:t>If the other parent does not file an Answer within 20 days of being served your complaint, you may ask the court to “default” the other side and grant you everything you asked for.  To do this, you must have proof that you served the other party according to the rules.</w:t>
             </w:r>
           </w:p>
           <w:p>
@@ -13781,6 +14006,9 @@
             </w:r>
             <w:r>
               <w:br/>
+            </w:r>
+            <w:r>
+              <w:lastRenderedPageBreak/>
               <w:t xml:space="preserve">as a </w:t>
             </w:r>
             <w:hyperlink r:id="rId154" w:history="1">
@@ -13810,9 +14038,6 @@
             </w:r>
             <w:r>
               <w:br/>
-            </w:r>
-            <w:r>
-              <w:lastRenderedPageBreak/>
               <w:t xml:space="preserve">as a </w:t>
             </w:r>
             <w:hyperlink r:id="rId155" w:history="1">
@@ -13923,8 +14148,13 @@
             <w:pPr>
               <w:pStyle w:val="Body"/>
             </w:pPr>
-            <w:r>
-              <w:t xml:space="preserve">get_help_step in </w:t>
+            <w:proofErr w:type="spellStart"/>
+            <w:r>
+              <w:t>get_help_step</w:t>
+            </w:r>
+            <w:proofErr w:type="spellEnd"/>
+            <w:r>
+              <w:t xml:space="preserve"> in </w:t>
             </w:r>
             <w:hyperlink r:id="rId158" w:anchor="L671" w:history="1">
               <w:r>
@@ -14199,12 +14429,7 @@
       </w:pPr>
     </w:p>
     <w:sectPr>
-      <w:headerReference w:type="even" r:id="rId166"/>
-      <w:headerReference w:type="default" r:id="rId167"/>
-      <w:footerReference w:type="even" r:id="rId168"/>
-      <w:footerReference w:type="default" r:id="rId169"/>
-      <w:headerReference w:type="first" r:id="rId170"/>
-      <w:footerReference w:type="first" r:id="rId171"/>
+      <w:footerReference w:type="default" r:id="rId166"/>
       <w:pgSz w:w="12240" w:h="15840"/>
       <w:pgMar w:top="245" w:right="1440" w:bottom="274" w:left="1440" w:header="720" w:footer="720" w:gutter="0"/>
       <w:cols w:space="720"/>
@@ -14238,16 +14463,6 @@
   <w:p>
     <w:pPr>
       <w:pStyle w:val="Footer"/>
-    </w:pPr>
-  </w:p>
-</w:ftr>
-</file>
-
-<file path=word/footer2.xml><?xml version="1.0" encoding="utf-8"?>
-<w:ftr xmlns:wpc="http://schemas.microsoft.com/office/word/2010/wordprocessingCanvas" xmlns:cx="http://schemas.microsoft.com/office/drawing/2014/chartex" xmlns:cx1="http://schemas.microsoft.com/office/drawing/2015/9/8/chartex" xmlns:cx2="http://schemas.microsoft.com/office/drawing/2015/10/21/chartex" xmlns:cx3="http://schemas.microsoft.com/office/drawing/2016/5/9/chartex" xmlns:cx4="http://schemas.microsoft.com/office/drawing/2016/5/10/chartex" xmlns:cx5="http://schemas.microsoft.com/office/drawing/2016/5/11/chartex" xmlns:cx6="http://schemas.microsoft.com/office/drawing/2016/5/12/chartex" xmlns:cx7="http://schemas.microsoft.com/office/drawing/2016/5/13/chartex" xmlns:cx8="http://schemas.microsoft.com/office/drawing/2016/5/14/chartex" xmlns:mc="http://schemas.openxmlformats.org/markup-compatibility/2006" xmlns:aink="http://schemas.microsoft.com/office/drawing/2016/ink" xmlns:am3d="http://schemas.microsoft.com/office/drawing/2017/model3d" xmlns:o="urn:schemas-microsoft-com:office:office" xmlns:r="http://schemas.openxmlformats.org/officeDocument/2006/relationships" xmlns:m="http://schemas.openxmlformats.org/officeDocument/2006/math" xmlns:v="urn:schemas-microsoft-com:vml" xmlns:wp14="http://schemas.microsoft.com/office/word/2010/wordprocessingDrawing" xmlns:wp="http://schemas.openxmlformats.org/drawingml/2006/wordprocessingDrawing" xmlns:w10="urn:schemas-microsoft-com:office:word" xmlns:w="http://schemas.openxmlformats.org/wordprocessingml/2006/main" xmlns:w14="http://schemas.microsoft.com/office/word/2010/wordml" xmlns:w15="http://schemas.microsoft.com/office/word/2012/wordml" xmlns:w16cex="http://schemas.microsoft.com/office/word/2018/wordml/cex" xmlns:w16cid="http://schemas.microsoft.com/office/word/2016/wordml/cid" xmlns:w16="http://schemas.microsoft.com/office/word/2018/wordml" xmlns:w16sdtdh="http://schemas.microsoft.com/office/word/2020/wordml/sdtdatahash" xmlns:w16se="http://schemas.microsoft.com/office/word/2015/wordml/symex" xmlns:wpg="http://schemas.microsoft.com/office/word/2010/wordprocessingGroup" xmlns:wpi="http://schemas.microsoft.com/office/word/2010/wordprocessingInk" xmlns:wne="http://schemas.microsoft.com/office/word/2006/wordml" xmlns:wps="http://schemas.microsoft.com/office/word/2010/wordprocessingShape" mc:Ignorable="w14 w15 w16se w16cid w16 w16cex w16sdtdh wp14">
-  <w:p>
-    <w:pPr>
-      <w:pStyle w:val="Footer"/>
       <w:spacing w:before="0" w:beforeAutospacing="0" w:after="0" w:afterAutospacing="0"/>
       <w:jc w:val="right"/>
     </w:pPr>
@@ -14272,14 +14487,27 @@
     <w:r>
       <w:t xml:space="preserve"> of </w:t>
     </w:r>
-    <w:fldSimple w:instr=" NUMPAGES  \* Arabic  \* MERGEFORMAT ">
-      <w:r>
-        <w:rPr>
-          <w:noProof/>
-        </w:rPr>
-        <w:t>22</w:t>
-      </w:r>
-    </w:fldSimple>
+    <w:r>
+      <w:fldChar w:fldCharType="begin"/>
+    </w:r>
+    <w:r>
+      <w:instrText xml:space="preserve"> NUMPAGES  \* Arabic  \* MERGEFORMAT </w:instrText>
+    </w:r>
+    <w:r>
+      <w:fldChar w:fldCharType="separate"/>
+    </w:r>
+    <w:r>
+      <w:rPr>
+        <w:noProof/>
+      </w:rPr>
+      <w:t>22</w:t>
+    </w:r>
+    <w:r>
+      <w:rPr>
+        <w:noProof/>
+      </w:rPr>
+      <w:fldChar w:fldCharType="end"/>
+    </w:r>
     <w:r>
       <w:t xml:space="preserve"> pages</w:t>
     </w:r>
@@ -14294,7 +14522,10 @@
       <w:t>March</w:t>
     </w:r>
     <w:r>
-      <w:t xml:space="preserve"> 6</w:t>
+      <w:t xml:space="preserve"> </w:t>
+    </w:r>
+    <w:r>
+      <w:t>12</w:t>
     </w:r>
     <w:r>
       <w:t>, 202</w:t>
@@ -14302,16 +14533,6 @@
     <w:r>
       <w:t>5</w:t>
     </w:r>
-  </w:p>
-</w:ftr>
-</file>
-
-<file path=word/footer3.xml><?xml version="1.0" encoding="utf-8"?>
-<w:ftr xmlns:wpc="http://schemas.microsoft.com/office/word/2010/wordprocessingCanvas" xmlns:cx="http://schemas.microsoft.com/office/drawing/2014/chartex" xmlns:cx1="http://schemas.microsoft.com/office/drawing/2015/9/8/chartex" xmlns:cx2="http://schemas.microsoft.com/office/drawing/2015/10/21/chartex" xmlns:cx3="http://schemas.microsoft.com/office/drawing/2016/5/9/chartex" xmlns:cx4="http://schemas.microsoft.com/office/drawing/2016/5/10/chartex" xmlns:cx5="http://schemas.microsoft.com/office/drawing/2016/5/11/chartex" xmlns:cx6="http://schemas.microsoft.com/office/drawing/2016/5/12/chartex" xmlns:cx7="http://schemas.microsoft.com/office/drawing/2016/5/13/chartex" xmlns:cx8="http://schemas.microsoft.com/office/drawing/2016/5/14/chartex" xmlns:mc="http://schemas.openxmlformats.org/markup-compatibility/2006" xmlns:aink="http://schemas.microsoft.com/office/drawing/2016/ink" xmlns:am3d="http://schemas.microsoft.com/office/drawing/2017/model3d" xmlns:o="urn:schemas-microsoft-com:office:office" xmlns:r="http://schemas.openxmlformats.org/officeDocument/2006/relationships" xmlns:m="http://schemas.openxmlformats.org/officeDocument/2006/math" xmlns:v="urn:schemas-microsoft-com:vml" xmlns:wp14="http://schemas.microsoft.com/office/word/2010/wordprocessingDrawing" xmlns:wp="http://schemas.openxmlformats.org/drawingml/2006/wordprocessingDrawing" xmlns:w10="urn:schemas-microsoft-com:office:word" xmlns:w="http://schemas.openxmlformats.org/wordprocessingml/2006/main" xmlns:w14="http://schemas.microsoft.com/office/word/2010/wordml" xmlns:w15="http://schemas.microsoft.com/office/word/2012/wordml" xmlns:w16cex="http://schemas.microsoft.com/office/word/2018/wordml/cex" xmlns:w16cid="http://schemas.microsoft.com/office/word/2016/wordml/cid" xmlns:w16="http://schemas.microsoft.com/office/word/2018/wordml" xmlns:w16sdtdh="http://schemas.microsoft.com/office/word/2020/wordml/sdtdatahash" xmlns:w16se="http://schemas.microsoft.com/office/word/2015/wordml/symex" xmlns:wpg="http://schemas.microsoft.com/office/word/2010/wordprocessingGroup" xmlns:wpi="http://schemas.microsoft.com/office/word/2010/wordprocessingInk" xmlns:wne="http://schemas.microsoft.com/office/word/2006/wordml" xmlns:wps="http://schemas.microsoft.com/office/word/2010/wordprocessingShape" mc:Ignorable="w14 w15 w16se w16cid w16 w16cex w16sdtdh wp14">
-  <w:p>
-    <w:pPr>
-      <w:pStyle w:val="Footer"/>
-    </w:pPr>
   </w:p>
 </w:ftr>
 </file>
@@ -14333,36 +14554,6 @@
     </w:p>
   </w:footnote>
 </w:footnotes>
-</file>
-
-<file path=word/header1.xml><?xml version="1.0" encoding="utf-8"?>
-<w:hdr xmlns:wpc="http://schemas.microsoft.com/office/word/2010/wordprocessingCanvas" xmlns:cx="http://schemas.microsoft.com/office/drawing/2014/chartex" xmlns:cx1="http://schemas.microsoft.com/office/drawing/2015/9/8/chartex" xmlns:cx2="http://schemas.microsoft.com/office/drawing/2015/10/21/chartex" xmlns:cx3="http://schemas.microsoft.com/office/drawing/2016/5/9/chartex" xmlns:cx4="http://schemas.microsoft.com/office/drawing/2016/5/10/chartex" xmlns:cx5="http://schemas.microsoft.com/office/drawing/2016/5/11/chartex" xmlns:cx6="http://schemas.microsoft.com/office/drawing/2016/5/12/chartex" xmlns:cx7="http://schemas.microsoft.com/office/drawing/2016/5/13/chartex" xmlns:cx8="http://schemas.microsoft.com/office/drawing/2016/5/14/chartex" xmlns:mc="http://schemas.openxmlformats.org/markup-compatibility/2006" xmlns:aink="http://schemas.microsoft.com/office/drawing/2016/ink" xmlns:am3d="http://schemas.microsoft.com/office/drawing/2017/model3d" xmlns:o="urn:schemas-microsoft-com:office:office" xmlns:r="http://schemas.openxmlformats.org/officeDocument/2006/relationships" xmlns:m="http://schemas.openxmlformats.org/officeDocument/2006/math" xmlns:v="urn:schemas-microsoft-com:vml" xmlns:wp14="http://schemas.microsoft.com/office/word/2010/wordprocessingDrawing" xmlns:wp="http://schemas.openxmlformats.org/drawingml/2006/wordprocessingDrawing" xmlns:w10="urn:schemas-microsoft-com:office:word" xmlns:w="http://schemas.openxmlformats.org/wordprocessingml/2006/main" xmlns:w14="http://schemas.microsoft.com/office/word/2010/wordml" xmlns:w15="http://schemas.microsoft.com/office/word/2012/wordml" xmlns:w16cex="http://schemas.microsoft.com/office/word/2018/wordml/cex" xmlns:w16cid="http://schemas.microsoft.com/office/word/2016/wordml/cid" xmlns:w16="http://schemas.microsoft.com/office/word/2018/wordml" xmlns:w16sdtdh="http://schemas.microsoft.com/office/word/2020/wordml/sdtdatahash" xmlns:w16se="http://schemas.microsoft.com/office/word/2015/wordml/symex" xmlns:wpg="http://schemas.microsoft.com/office/word/2010/wordprocessingGroup" xmlns:wpi="http://schemas.microsoft.com/office/word/2010/wordprocessingInk" xmlns:wne="http://schemas.microsoft.com/office/word/2006/wordml" xmlns:wps="http://schemas.microsoft.com/office/word/2010/wordprocessingShape" mc:Ignorable="w14 w15 w16se w16cid w16 w16cex w16sdtdh wp14">
-  <w:p>
-    <w:pPr>
-      <w:pStyle w:val="Header"/>
-    </w:pPr>
-  </w:p>
-</w:hdr>
-</file>
-
-<file path=word/header2.xml><?xml version="1.0" encoding="utf-8"?>
-<w:hdr xmlns:wpc="http://schemas.microsoft.com/office/word/2010/wordprocessingCanvas" xmlns:cx="http://schemas.microsoft.com/office/drawing/2014/chartex" xmlns:cx1="http://schemas.microsoft.com/office/drawing/2015/9/8/chartex" xmlns:cx2="http://schemas.microsoft.com/office/drawing/2015/10/21/chartex" xmlns:cx3="http://schemas.microsoft.com/office/drawing/2016/5/9/chartex" xmlns:cx4="http://schemas.microsoft.com/office/drawing/2016/5/10/chartex" xmlns:cx5="http://schemas.microsoft.com/office/drawing/2016/5/11/chartex" xmlns:cx6="http://schemas.microsoft.com/office/drawing/2016/5/12/chartex" xmlns:cx7="http://schemas.microsoft.com/office/drawing/2016/5/13/chartex" xmlns:cx8="http://schemas.microsoft.com/office/drawing/2016/5/14/chartex" xmlns:mc="http://schemas.openxmlformats.org/markup-compatibility/2006" xmlns:aink="http://schemas.microsoft.com/office/drawing/2016/ink" xmlns:am3d="http://schemas.microsoft.com/office/drawing/2017/model3d" xmlns:o="urn:schemas-microsoft-com:office:office" xmlns:r="http://schemas.openxmlformats.org/officeDocument/2006/relationships" xmlns:m="http://schemas.openxmlformats.org/officeDocument/2006/math" xmlns:v="urn:schemas-microsoft-com:vml" xmlns:wp14="http://schemas.microsoft.com/office/word/2010/wordprocessingDrawing" xmlns:wp="http://schemas.openxmlformats.org/drawingml/2006/wordprocessingDrawing" xmlns:w10="urn:schemas-microsoft-com:office:word" xmlns:w="http://schemas.openxmlformats.org/wordprocessingml/2006/main" xmlns:w14="http://schemas.microsoft.com/office/word/2010/wordml" xmlns:w15="http://schemas.microsoft.com/office/word/2012/wordml" xmlns:w16cex="http://schemas.microsoft.com/office/word/2018/wordml/cex" xmlns:w16cid="http://schemas.microsoft.com/office/word/2016/wordml/cid" xmlns:w16="http://schemas.microsoft.com/office/word/2018/wordml" xmlns:w16sdtdh="http://schemas.microsoft.com/office/word/2020/wordml/sdtdatahash" xmlns:w16se="http://schemas.microsoft.com/office/word/2015/wordml/symex" xmlns:wpg="http://schemas.microsoft.com/office/word/2010/wordprocessingGroup" xmlns:wpi="http://schemas.microsoft.com/office/word/2010/wordprocessingInk" xmlns:wne="http://schemas.microsoft.com/office/word/2006/wordml" xmlns:wps="http://schemas.microsoft.com/office/word/2010/wordprocessingShape" mc:Ignorable="w14 w15 w16se w16cid w16 w16cex w16sdtdh wp14">
-  <w:p>
-    <w:pPr>
-      <w:pStyle w:val="Header"/>
-    </w:pPr>
-  </w:p>
-</w:hdr>
-</file>
-
-<file path=word/header3.xml><?xml version="1.0" encoding="utf-8"?>
-<w:hdr xmlns:wpc="http://schemas.microsoft.com/office/word/2010/wordprocessingCanvas" xmlns:cx="http://schemas.microsoft.com/office/drawing/2014/chartex" xmlns:cx1="http://schemas.microsoft.com/office/drawing/2015/9/8/chartex" xmlns:cx2="http://schemas.microsoft.com/office/drawing/2015/10/21/chartex" xmlns:cx3="http://schemas.microsoft.com/office/drawing/2016/5/9/chartex" xmlns:cx4="http://schemas.microsoft.com/office/drawing/2016/5/10/chartex" xmlns:cx5="http://schemas.microsoft.com/office/drawing/2016/5/11/chartex" xmlns:cx6="http://schemas.microsoft.com/office/drawing/2016/5/12/chartex" xmlns:cx7="http://schemas.microsoft.com/office/drawing/2016/5/13/chartex" xmlns:cx8="http://schemas.microsoft.com/office/drawing/2016/5/14/chartex" xmlns:mc="http://schemas.openxmlformats.org/markup-compatibility/2006" xmlns:aink="http://schemas.microsoft.com/office/drawing/2016/ink" xmlns:am3d="http://schemas.microsoft.com/office/drawing/2017/model3d" xmlns:o="urn:schemas-microsoft-com:office:office" xmlns:r="http://schemas.openxmlformats.org/officeDocument/2006/relationships" xmlns:m="http://schemas.openxmlformats.org/officeDocument/2006/math" xmlns:v="urn:schemas-microsoft-com:vml" xmlns:wp14="http://schemas.microsoft.com/office/word/2010/wordprocessingDrawing" xmlns:wp="http://schemas.openxmlformats.org/drawingml/2006/wordprocessingDrawing" xmlns:w10="urn:schemas-microsoft-com:office:word" xmlns:w="http://schemas.openxmlformats.org/wordprocessingml/2006/main" xmlns:w14="http://schemas.microsoft.com/office/word/2010/wordml" xmlns:w15="http://schemas.microsoft.com/office/word/2012/wordml" xmlns:w16cex="http://schemas.microsoft.com/office/word/2018/wordml/cex" xmlns:w16cid="http://schemas.microsoft.com/office/word/2016/wordml/cid" xmlns:w16="http://schemas.microsoft.com/office/word/2018/wordml" xmlns:w16sdtdh="http://schemas.microsoft.com/office/word/2020/wordml/sdtdatahash" xmlns:w16se="http://schemas.microsoft.com/office/word/2015/wordml/symex" xmlns:wpg="http://schemas.microsoft.com/office/word/2010/wordprocessingGroup" xmlns:wpi="http://schemas.microsoft.com/office/word/2010/wordprocessingInk" xmlns:wne="http://schemas.microsoft.com/office/word/2006/wordml" xmlns:wps="http://schemas.microsoft.com/office/word/2010/wordprocessingShape" mc:Ignorable="w14 w15 w16se w16cid w16 w16cex w16sdtdh wp14">
-  <w:p>
-    <w:pPr>
-      <w:pStyle w:val="Header"/>
-    </w:pPr>
-  </w:p>
-</w:hdr>
 </file>
 
 <file path=word/numbering.xml><?xml version="1.0" encoding="utf-8"?>

</xml_diff>